<commit_message>
Added personas and features
</commit_message>
<xml_diff>
--- a/docs/designDocumentation.docx
+++ b/docs/designDocumentation.docx
@@ -1,6 +1,6 @@
 
 <file path=word/document.xml><?xml version="1.0" encoding="utf-8"?>
-<w:document xmlns:wpc="http://schemas.microsoft.com/office/word/2010/wordprocessingCanvas" xmlns:mo="http://schemas.microsoft.com/office/mac/office/2008/main" xmlns:mc="http://schemas.openxmlformats.org/markup-compatibility/2006" xmlns:mv="urn:schemas-microsoft-com:mac:vml" xmlns:o="urn:schemas-microsoft-com:office:office" xmlns:r="http://schemas.openxmlformats.org/officeDocument/2006/relationships" xmlns:m="http://schemas.openxmlformats.org/officeDocument/2006/math" xmlns:v="urn:schemas-microsoft-com:vml" xmlns:wp14="http://schemas.microsoft.com/office/word/2010/wordprocessingDrawing" xmlns:wp="http://schemas.openxmlformats.org/drawingml/2006/wordprocessingDrawing" xmlns:w10="urn:schemas-microsoft-com:office:word" xmlns:w="http://schemas.openxmlformats.org/wordprocessingml/2006/main" xmlns:w14="http://schemas.microsoft.com/office/word/2010/wordml" xmlns:w15="http://schemas.microsoft.com/office/word/2012/wordml" xmlns:wpg="http://schemas.microsoft.com/office/word/2010/wordprocessingGroup" xmlns:wpi="http://schemas.microsoft.com/office/word/2010/wordprocessingInk" xmlns:wne="http://schemas.microsoft.com/office/word/2006/wordml" xmlns:wps="http://schemas.microsoft.com/office/word/2010/wordprocessingShape" mc:Ignorable="w14 w15 wp14">
+<w:document xmlns:wpc="http://schemas.microsoft.com/office/word/2010/wordprocessingCanvas" xmlns:cx="http://schemas.microsoft.com/office/drawing/2014/chartex" xmlns:cx1="http://schemas.microsoft.com/office/drawing/2015/9/8/chartex" xmlns:cx2="http://schemas.microsoft.com/office/drawing/2015/10/21/chartex" xmlns:cx3="http://schemas.microsoft.com/office/drawing/2016/5/9/chartex" xmlns:cx4="http://schemas.microsoft.com/office/drawing/2016/5/10/chartex" xmlns:cx5="http://schemas.microsoft.com/office/drawing/2016/5/11/chartex" xmlns:mc="http://schemas.openxmlformats.org/markup-compatibility/2006" xmlns:o="urn:schemas-microsoft-com:office:office" xmlns:r="http://schemas.openxmlformats.org/officeDocument/2006/relationships" xmlns:m="http://schemas.openxmlformats.org/officeDocument/2006/math" xmlns:v="urn:schemas-microsoft-com:vml" xmlns:wp14="http://schemas.microsoft.com/office/word/2010/wordprocessingDrawing" xmlns:wp="http://schemas.openxmlformats.org/drawingml/2006/wordprocessingDrawing" xmlns:w10="urn:schemas-microsoft-com:office:word" xmlns:w="http://schemas.openxmlformats.org/wordprocessingml/2006/main" xmlns:w14="http://schemas.microsoft.com/office/word/2010/wordml" xmlns:w15="http://schemas.microsoft.com/office/word/2012/wordml" xmlns:w16se="http://schemas.microsoft.com/office/word/2015/wordml/symex" xmlns:wpg="http://schemas.microsoft.com/office/word/2010/wordprocessingGroup" xmlns:wpi="http://schemas.microsoft.com/office/word/2010/wordprocessingInk" xmlns:wne="http://schemas.microsoft.com/office/word/2006/wordml" xmlns:wps="http://schemas.microsoft.com/office/word/2010/wordprocessingShape" mc:Ignorable="w14 w15 w16se wp14">
   <w:body>
     <w:p>
       <w:pPr>
@@ -290,7 +290,7 @@
       </w:r>
       <w:r>
         <w:rPr>
-          <w:rStyle w:val="FootnoteReference"/>
+          <w:rStyle w:val="Rimandonotaapidipagina"/>
           <w:rFonts w:ascii="Arial" w:hAnsi="Arial" w:cs="Arial"/>
           <w:b/>
           <w:color w:val="333399"/>
@@ -312,7 +312,7 @@
       </w:r>
       <w:r>
         <w:rPr>
-          <w:rStyle w:val="FootnoteReference"/>
+          <w:rStyle w:val="Rimandonotaapidipagina"/>
           <w:rFonts w:ascii="Arial" w:hAnsi="Arial" w:cs="Arial"/>
           <w:b/>
           <w:color w:val="333399"/>
@@ -462,7 +462,7 @@
             </w:r>
             <w:r>
               <w:rPr>
-                <w:rStyle w:val="FootnoteReference"/>
+                <w:rStyle w:val="Rimandonotaapidipagina"/>
                 <w:rFonts w:ascii="Arial" w:hAnsi="Arial" w:cs="Arial"/>
                 <w:b/>
                 <w:color w:val="333399"/>
@@ -667,7 +667,6 @@
                 <w:szCs w:val="20"/>
               </w:rPr>
             </w:pPr>
-            <w:proofErr w:type="spellStart"/>
             <w:r>
               <w:rPr>
                 <w:rFonts w:ascii="Arial" w:hAnsi="Arial" w:cs="Arial"/>
@@ -678,7 +677,6 @@
               </w:rPr>
               <w:t>valentina.cecchin@student.univaq.iti</w:t>
             </w:r>
-            <w:proofErr w:type="spellEnd"/>
           </w:p>
         </w:tc>
       </w:tr>
@@ -971,12 +969,12 @@
     </w:tbl>
     <w:p>
       <w:pPr>
-        <w:pStyle w:val="Title"/>
-      </w:pPr>
-    </w:p>
-    <w:p>
-      <w:pPr>
-        <w:pStyle w:val="Title"/>
+        <w:pStyle w:val="Titolo"/>
+      </w:pPr>
+    </w:p>
+    <w:p>
+      <w:pPr>
+        <w:pStyle w:val="Titolo"/>
       </w:pPr>
       <w:r>
         <w:rPr>
@@ -1049,7 +1047,7 @@
     </w:p>
     <w:p>
       <w:pPr>
-        <w:pStyle w:val="Heading1"/>
+        <w:pStyle w:val="Titolo1"/>
         <w:jc w:val="both"/>
       </w:pPr>
       <w:r>
@@ -1062,6 +1060,13 @@
           <w:rFonts w:ascii="Arial" w:hAnsi="Arial" w:cs="Arial"/>
         </w:rPr>
       </w:pPr>
+    </w:p>
+    <w:p>
+      <w:pPr>
+        <w:rPr>
+          <w:rFonts w:ascii="Arial" w:hAnsi="Arial" w:cs="Arial"/>
+        </w:rPr>
+      </w:pPr>
       <w:proofErr w:type="spellStart"/>
       <w:r>
         <w:rPr>
@@ -1094,8 +1099,6 @@
         </w:rPr>
         <w:t xml:space="preserve"> waste</w:t>
       </w:r>
-      <w:bookmarkStart w:id="0" w:name="_GoBack"/>
-      <w:bookmarkEnd w:id="0"/>
       <w:r>
         <w:rPr>
           <w:rFonts w:ascii="Arial" w:hAnsi="Arial" w:cs="Arial"/>
@@ -1227,14 +1230,7 @@
     </w:p>
     <w:p>
       <w:pPr>
-        <w:rPr>
-          <w:rFonts w:ascii="Arial" w:hAnsi="Arial" w:cs="Arial"/>
-        </w:rPr>
-      </w:pPr>
-    </w:p>
-    <w:p>
-      <w:pPr>
-        <w:pStyle w:val="Heading1"/>
+        <w:pStyle w:val="Titolo1"/>
         <w:jc w:val="both"/>
       </w:pPr>
       <w:r>
@@ -1247,16 +1243,10 @@
           <w:rFonts w:ascii="Arial" w:hAnsi="Arial" w:cs="Arial"/>
         </w:rPr>
       </w:pPr>
-      <w:r>
-        <w:rPr>
-          <w:rFonts w:ascii="Arial" w:hAnsi="Arial" w:cs="Arial"/>
-        </w:rPr>
-        <w:t>There are few interesting competitors:</w:t>
-      </w:r>
-    </w:p>
-    <w:p>
-      <w:pPr>
-        <w:pStyle w:val="ListParagraph"/>
+    </w:p>
+    <w:p>
+      <w:pPr>
+        <w:pStyle w:val="Paragrafoelenco"/>
         <w:numPr>
           <w:ilvl w:val="0"/>
           <w:numId w:val="2"/>
@@ -1269,7 +1259,7 @@
         <w:proofErr w:type="spellStart"/>
         <w:r>
           <w:rPr>
-            <w:rStyle w:val="Hyperlink"/>
+            <w:rStyle w:val="Collegamentoipertestuale"/>
             <w:rFonts w:ascii="Arial" w:hAnsi="Arial" w:cs="Arial"/>
           </w:rPr>
           <w:t>Juker</w:t>
@@ -1304,11 +1294,31 @@
         <w:rPr>
           <w:rFonts w:ascii="Arial" w:hAnsi="Arial" w:cs="Arial"/>
         </w:rPr>
+        <w:t xml:space="preserve"> (collection schedule, collection points location etc..)</w:t>
+      </w:r>
+      <w:r>
+        <w:rPr>
+          <w:rFonts w:ascii="Arial" w:hAnsi="Arial" w:cs="Arial"/>
+        </w:rPr>
         <w:t>.</w:t>
       </w:r>
     </w:p>
     <w:p>
       <w:pPr>
+        <w:pStyle w:val="Paragrafoelenco"/>
+        <w:rPr>
+          <w:rFonts w:ascii="Arial" w:hAnsi="Arial" w:cs="Arial"/>
+        </w:rPr>
+      </w:pPr>
+      <w:r>
+        <w:rPr>
+          <w:rFonts w:ascii="Arial" w:hAnsi="Arial" w:cs="Arial"/>
+        </w:rPr>
+        <w:t xml:space="preserve">Junker’s main issue is that it doesn’t allow a direct user-company interaction and it is not currently available for the municipality of L’Aquila. </w:t>
+      </w:r>
+    </w:p>
+    <w:p>
+      <w:pPr>
         <w:ind w:left="720"/>
         <w:rPr>
           <w:rFonts w:ascii="Arial" w:hAnsi="Arial" w:cs="Arial"/>
@@ -1323,7 +1333,7 @@
     </w:p>
     <w:p>
       <w:pPr>
-        <w:pStyle w:val="ListParagraph"/>
+        <w:pStyle w:val="Paragrafoelenco"/>
         <w:numPr>
           <w:ilvl w:val="0"/>
           <w:numId w:val="2"/>
@@ -1342,12 +1352,12 @@
         <w:rPr>
           <w:rFonts w:ascii="Arial" w:hAnsi="Arial" w:cs="Arial"/>
         </w:rPr>
-        <w:t>onsidered as direct competitors, we didn’t find apps dedicated to the municipality of L’Aquila.</w:t>
-      </w:r>
-    </w:p>
-    <w:p>
-      <w:pPr>
-        <w:pStyle w:val="Heading1"/>
+        <w:t>onsidered as direct competitors.</w:t>
+      </w:r>
+    </w:p>
+    <w:p>
+      <w:pPr>
+        <w:pStyle w:val="Titolo1"/>
         <w:jc w:val="both"/>
       </w:pPr>
       <w:r>
@@ -1364,6 +1374,14 @@
           <w:rFonts w:ascii="Arial" w:hAnsi="Arial" w:cs="Arial"/>
         </w:rPr>
       </w:pPr>
+    </w:p>
+    <w:p>
+      <w:pPr>
+        <w:jc w:val="both"/>
+        <w:rPr>
+          <w:rFonts w:ascii="Arial" w:hAnsi="Arial" w:cs="Arial"/>
+        </w:rPr>
+      </w:pPr>
       <w:r>
         <w:rPr>
           <w:rFonts w:ascii="Arial" w:hAnsi="Arial" w:cs="Arial"/>
@@ -1413,14 +1431,32 @@
     </w:p>
     <w:p>
       <w:pPr>
+        <w:pStyle w:val="Paragrafoelenco"/>
+        <w:numPr>
+          <w:ilvl w:val="0"/>
+          <w:numId w:val="2"/>
+        </w:numPr>
         <w:jc w:val="both"/>
         <w:rPr>
           <w:rFonts w:ascii="Arial" w:hAnsi="Arial" w:cs="Arial"/>
         </w:rPr>
       </w:pPr>
-    </w:p>
-    <w:p>
-      <w:pPr>
+      <w:r>
+        <w:rPr>
+          <w:rFonts w:ascii="Arial" w:hAnsi="Arial" w:cs="Arial"/>
+        </w:rPr>
+        <w:t xml:space="preserve">How many times have you forgotten to take out the </w:t>
+      </w:r>
+      <w:r>
+        <w:rPr>
+          <w:rFonts w:ascii="Arial" w:hAnsi="Arial" w:cs="Arial"/>
+        </w:rPr>
+        <w:t>right recycle bin?</w:t>
+      </w:r>
+    </w:p>
+    <w:p>
+      <w:pPr>
+        <w:pStyle w:val="Paragrafoelenco"/>
         <w:jc w:val="both"/>
         <w:rPr>
           <w:rFonts w:ascii="Arial" w:hAnsi="Arial" w:cs="Arial"/>
@@ -1430,58 +1466,186 @@
         <w:rPr>
           <w:rFonts w:ascii="Arial" w:hAnsi="Arial" w:cs="Arial"/>
         </w:rPr>
-        <w:t xml:space="preserve">Describe the main </w:t>
-      </w:r>
-      <w:r>
-        <w:rPr>
-          <w:rFonts w:ascii="Arial" w:hAnsi="Arial" w:cs="Arial"/>
-        </w:rPr>
-        <w:t>GOALS</w:t>
-      </w:r>
-      <w:r>
-        <w:rPr>
-          <w:rFonts w:ascii="Arial" w:hAnsi="Arial" w:cs="Arial"/>
-        </w:rPr>
-        <w:t xml:space="preserve"> your app allows users to achieve</w:t>
+        <w:t xml:space="preserve">From now on </w:t>
+      </w:r>
+      <w:proofErr w:type="spellStart"/>
+      <w:r>
+        <w:rPr>
+          <w:rFonts w:ascii="Arial" w:hAnsi="Arial" w:cs="Arial"/>
+        </w:rPr>
+        <w:t>DifferenziApp</w:t>
+      </w:r>
+      <w:proofErr w:type="spellEnd"/>
+      <w:r>
+        <w:rPr>
+          <w:rFonts w:ascii="Arial" w:hAnsi="Arial" w:cs="Arial"/>
+        </w:rPr>
+        <w:t xml:space="preserve"> will notify you every evening telling you what is going to be collected the next morning.</w:t>
       </w:r>
     </w:p>
     <w:p>
       <w:pPr>
         <w:jc w:val="both"/>
-      </w:pPr>
-    </w:p>
-    <w:p>
-      <w:pPr>
-        <w:pStyle w:val="Heading1"/>
+        <w:rPr>
+          <w:rFonts w:ascii="Arial" w:hAnsi="Arial" w:cs="Arial"/>
+        </w:rPr>
+      </w:pPr>
+    </w:p>
+    <w:p>
+      <w:pPr>
+        <w:pStyle w:val="Paragrafoelenco"/>
+        <w:numPr>
+          <w:ilvl w:val="0"/>
+          <w:numId w:val="2"/>
+        </w:numPr>
         <w:jc w:val="both"/>
-      </w:pPr>
-      <w:r>
+        <w:rPr>
+          <w:rFonts w:ascii="Arial" w:hAnsi="Arial" w:cs="Arial"/>
+        </w:rPr>
+      </w:pPr>
+      <w:r>
+        <w:rPr>
+          <w:rFonts w:ascii="Arial" w:hAnsi="Arial" w:cs="Arial"/>
+        </w:rPr>
+        <w:t>How much time have you lost trying to find the right number to call the right office to request a special waste disposal?</w:t>
+      </w:r>
+    </w:p>
+    <w:p>
+      <w:pPr>
+        <w:pStyle w:val="Paragrafoelenco"/>
+        <w:jc w:val="both"/>
+        <w:rPr>
+          <w:rFonts w:ascii="Arial" w:hAnsi="Arial" w:cs="Arial"/>
+        </w:rPr>
+      </w:pPr>
+      <w:r>
+        <w:rPr>
+          <w:rFonts w:ascii="Arial" w:hAnsi="Arial" w:cs="Arial"/>
+        </w:rPr>
+        <w:t xml:space="preserve">Through </w:t>
+      </w:r>
+      <w:proofErr w:type="spellStart"/>
+      <w:r>
+        <w:rPr>
+          <w:rFonts w:ascii="Arial" w:hAnsi="Arial" w:cs="Arial"/>
+        </w:rPr>
+        <w:t>DifferenziApp</w:t>
+      </w:r>
+      <w:proofErr w:type="spellEnd"/>
+      <w:r>
+        <w:rPr>
+          <w:rFonts w:ascii="Arial" w:hAnsi="Arial" w:cs="Arial"/>
+        </w:rPr>
+        <w:t xml:space="preserve"> </w:t>
+      </w:r>
+      <w:r>
+        <w:rPr>
+          <w:rFonts w:ascii="Arial" w:hAnsi="Arial" w:cs="Arial"/>
+        </w:rPr>
+        <w:t>you can forward a request directly with your smartphone</w:t>
+      </w:r>
+      <w:r>
+        <w:rPr>
+          <w:rFonts w:ascii="Arial" w:hAnsi="Arial" w:cs="Arial"/>
+        </w:rPr>
+        <w:t xml:space="preserve"> and </w:t>
+      </w:r>
+      <w:r>
+        <w:rPr>
+          <w:rFonts w:ascii="Arial" w:hAnsi="Arial" w:cs="Arial"/>
+        </w:rPr>
+        <w:t>will also inform you about disservices or schedule variations.</w:t>
+      </w:r>
+    </w:p>
+    <w:p>
+      <w:pPr>
+        <w:jc w:val="both"/>
+        <w:rPr>
+          <w:rFonts w:ascii="Arial" w:hAnsi="Arial" w:cs="Arial"/>
+        </w:rPr>
+      </w:pPr>
+    </w:p>
+    <w:p>
+      <w:pPr>
+        <w:jc w:val="both"/>
+        <w:rPr>
+          <w:rFonts w:ascii="Arial" w:hAnsi="Arial" w:cs="Arial"/>
+        </w:rPr>
+      </w:pPr>
+      <w:proofErr w:type="spellStart"/>
+      <w:r>
+        <w:rPr>
+          <w:rFonts w:ascii="Arial" w:hAnsi="Arial" w:cs="Arial"/>
+        </w:rPr>
+        <w:t>DifferenziApp</w:t>
+      </w:r>
+      <w:proofErr w:type="spellEnd"/>
+      <w:r>
+        <w:rPr>
+          <w:rFonts w:ascii="Arial" w:hAnsi="Arial" w:cs="Arial"/>
+        </w:rPr>
+        <w:t xml:space="preserve"> wants to achieve that by providing an easy-to-use environment</w:t>
+      </w:r>
+      <w:r>
+        <w:rPr>
+          <w:rFonts w:ascii="Arial" w:hAnsi="Arial" w:cs="Arial"/>
+        </w:rPr>
+        <w:t xml:space="preserve"> that allow the user to access the services as fast as possible.</w:t>
+      </w:r>
+    </w:p>
+    <w:p>
+      <w:pPr>
+        <w:pStyle w:val="Titolo1"/>
+        <w:jc w:val="both"/>
+      </w:pPr>
+      <w:r>
+        <w:lastRenderedPageBreak/>
         <w:t>Personas</w:t>
       </w:r>
     </w:p>
-    <w:p>
-      <w:pPr>
-        <w:jc w:val="both"/>
-      </w:pPr>
-    </w:p>
-    <w:p>
-      <w:pPr>
-        <w:jc w:val="both"/>
-        <w:rPr>
-          <w:lang w:val="en-GB"/>
-        </w:rPr>
-      </w:pPr>
-      <w:r>
-        <w:rPr>
+    <w:p/>
+    <w:p>
+      <w:pPr>
+        <w:rPr>
+          <w:rFonts w:ascii="Arial" w:hAnsi="Arial" w:cs="Arial"/>
+          <w:b/>
+        </w:rPr>
+      </w:pPr>
+      <w:r>
+        <w:rPr>
+          <w:rFonts w:ascii="Arial" w:hAnsi="Arial" w:cs="Arial"/>
+          <w:b/>
+        </w:rPr>
+        <w:t>Gabriella</w:t>
+      </w:r>
+    </w:p>
+    <w:p>
+      <w:pPr>
+        <w:rPr>
+          <w:rFonts w:ascii="Arial" w:hAnsi="Arial" w:cs="Arial"/>
+          <w:b/>
+        </w:rPr>
+      </w:pPr>
+      <w:r>
+        <w:rPr>
+          <w:rFonts w:ascii="Arial" w:hAnsi="Arial" w:cs="Arial"/>
+          <w:b/>
           <w:noProof/>
           <w:lang w:val="en-GB" w:eastAsia="en-GB"/>
         </w:rPr>
-        <w:lastRenderedPageBreak/>
         <w:drawing>
-          <wp:inline distT="0" distB="0" distL="0" distR="0" wp14:anchorId="6F8413D6" wp14:editId="5614E12F">
-            <wp:extent cx="4606386" cy="3411884"/>
+          <wp:anchor distT="0" distB="0" distL="114300" distR="114300" simplePos="0" relativeHeight="251560448" behindDoc="0" locked="0" layoutInCell="1" allowOverlap="1" wp14:anchorId="3866FC07" wp14:editId="72ECAE16">
+            <wp:simplePos x="0" y="0"/>
+            <wp:positionH relativeFrom="margin">
+              <wp:posOffset>20955</wp:posOffset>
+            </wp:positionH>
+            <wp:positionV relativeFrom="margin">
+              <wp:posOffset>728345</wp:posOffset>
+            </wp:positionV>
+            <wp:extent cx="1154430" cy="1137285"/>
             <wp:effectExtent l="0" t="0" r="0" b="0"/>
-            <wp:docPr id="204802" name="Picture 2"/>
+            <wp:wrapSquare wrapText="bothSides"/>
+            <wp:docPr id="1" name="Immagine 1" descr="C:\Users\vale9\AppData\Local\Microsoft\Windows\INetCache\Content.Word\417382_293754414023970_1272081058_n.jpg"/>
             <wp:cNvGraphicFramePr>
               <a:graphicFrameLocks xmlns:a="http://schemas.openxmlformats.org/drawingml/2006/main" noChangeAspect="1"/>
             </wp:cNvGraphicFramePr>
@@ -1489,82 +1653,1270 @@
               <a:graphicData uri="http://schemas.openxmlformats.org/drawingml/2006/picture">
                 <pic:pic xmlns:pic="http://schemas.openxmlformats.org/drawingml/2006/picture">
                   <pic:nvPicPr>
-                    <pic:cNvPr id="204802" name="Picture 2"/>
+                    <pic:cNvPr id="0" name="Picture 1" descr="C:\Users\vale9\AppData\Local\Microsoft\Windows\INetCache\Content.Word\417382_293754414023970_1272081058_n.jpg"/>
                     <pic:cNvPicPr>
                       <a:picLocks noChangeAspect="1" noChangeArrowheads="1"/>
                     </pic:cNvPicPr>
                   </pic:nvPicPr>
-                  <pic:blipFill>
-                    <a:blip r:embed="rId10" cstate="print"/>
-                    <a:srcRect/>
-                    <a:stretch>
-                      <a:fillRect/>
-                    </a:stretch>
+                  <pic:blipFill rotWithShape="1">
+                    <a:blip r:embed="rId10">
+                      <a:extLst>
+                        <a:ext uri="{28A0092B-C50C-407E-A947-70E740481C1C}">
+                          <a14:useLocalDpi xmlns:a14="http://schemas.microsoft.com/office/drawing/2010/main" val="0"/>
+                        </a:ext>
+                      </a:extLst>
+                    </a:blip>
+                    <a:srcRect l="18651" r="6917"/>
+                    <a:stretch/>
                   </pic:blipFill>
                   <pic:spPr bwMode="auto">
                     <a:xfrm>
                       <a:off x="0" y="0"/>
-                      <a:ext cx="4615598" cy="3418707"/>
+                      <a:ext cx="1154430" cy="1137285"/>
                     </a:xfrm>
                     <a:prstGeom prst="rect">
                       <a:avLst/>
                     </a:prstGeom>
                     <a:noFill/>
-                    <a:ln w="9525">
+                    <a:ln>
                       <a:noFill/>
-                      <a:miter lim="800000"/>
-                      <a:headEnd/>
-                      <a:tailEnd/>
                     </a:ln>
+                    <a:extLst>
+                      <a:ext uri="{53640926-AAD7-44D8-BBD7-CCE9431645EC}">
+                        <a14:shadowObscured xmlns:a14="http://schemas.microsoft.com/office/drawing/2010/main"/>
+                      </a:ext>
+                    </a:extLst>
                   </pic:spPr>
                 </pic:pic>
               </a:graphicData>
             </a:graphic>
-          </wp:inline>
+            <wp14:sizeRelH relativeFrom="margin">
+              <wp14:pctWidth>0</wp14:pctWidth>
+            </wp14:sizeRelH>
+            <wp14:sizeRelV relativeFrom="margin">
+              <wp14:pctHeight>0</wp14:pctHeight>
+            </wp14:sizeRelV>
+          </wp:anchor>
         </w:drawing>
       </w:r>
     </w:p>
+    <w:tbl>
+      <w:tblPr>
+        <w:tblStyle w:val="Tabellasemplice5"/>
+        <w:tblW w:w="0" w:type="auto"/>
+        <w:tblInd w:w="108" w:type="dxa"/>
+        <w:tblLook w:val="0400" w:firstRow="0" w:lastRow="0" w:firstColumn="0" w:lastColumn="0" w:noHBand="0" w:noVBand="1"/>
+      </w:tblPr>
+      <w:tblGrid>
+        <w:gridCol w:w="4077"/>
+        <w:gridCol w:w="3825"/>
+      </w:tblGrid>
+      <w:tr>
+        <w:trPr>
+          <w:cnfStyle w:val="000000100000" w:firstRow="0" w:lastRow="0" w:firstColumn="0" w:lastColumn="0" w:oddVBand="0" w:evenVBand="0" w:oddHBand="1" w:evenHBand="0" w:firstRowFirstColumn="0" w:firstRowLastColumn="0" w:lastRowFirstColumn="0" w:lastRowLastColumn="0"/>
+          <w:trHeight w:val="366"/>
+        </w:trPr>
+        <w:tc>
+          <w:tcPr>
+            <w:tcW w:w="4077" w:type="dxa"/>
+          </w:tcPr>
+          <w:p>
+            <w:pPr>
+              <w:rPr>
+                <w:rFonts w:ascii="Arial" w:hAnsi="Arial" w:cs="Arial"/>
+              </w:rPr>
+            </w:pPr>
+            <w:r>
+              <w:rPr>
+                <w:rFonts w:ascii="Arial" w:hAnsi="Arial" w:cs="Arial"/>
+                <w:b/>
+              </w:rPr>
+              <w:t>Age:</w:t>
+            </w:r>
+            <w:r>
+              <w:rPr>
+                <w:rFonts w:ascii="Arial" w:hAnsi="Arial" w:cs="Arial"/>
+              </w:rPr>
+              <w:t xml:space="preserve"> 55</w:t>
+            </w:r>
+          </w:p>
+        </w:tc>
+        <w:tc>
+          <w:tcPr>
+            <w:tcW w:w="3825" w:type="dxa"/>
+          </w:tcPr>
+          <w:p>
+            <w:pPr>
+              <w:rPr>
+                <w:rFonts w:ascii="Arial" w:hAnsi="Arial" w:cs="Arial"/>
+              </w:rPr>
+            </w:pPr>
+            <w:r>
+              <w:rPr>
+                <w:rFonts w:ascii="Arial" w:hAnsi="Arial" w:cs="Arial"/>
+                <w:b/>
+              </w:rPr>
+              <w:t>Occupation:</w:t>
+            </w:r>
+            <w:r>
+              <w:rPr>
+                <w:rFonts w:ascii="Arial" w:hAnsi="Arial" w:cs="Arial"/>
+              </w:rPr>
+              <w:t xml:space="preserve"> Biologist</w:t>
+            </w:r>
+          </w:p>
+        </w:tc>
+      </w:tr>
+      <w:tr>
+        <w:trPr>
+          <w:trHeight w:val="388"/>
+        </w:trPr>
+        <w:tc>
+          <w:tcPr>
+            <w:tcW w:w="4077" w:type="dxa"/>
+          </w:tcPr>
+          <w:p>
+            <w:pPr>
+              <w:rPr>
+                <w:rFonts w:ascii="Arial" w:hAnsi="Arial" w:cs="Arial"/>
+              </w:rPr>
+            </w:pPr>
+            <w:r>
+              <w:rPr>
+                <w:rFonts w:ascii="Arial" w:hAnsi="Arial" w:cs="Arial"/>
+                <w:b/>
+              </w:rPr>
+              <w:t>Family:</w:t>
+            </w:r>
+            <w:r>
+              <w:rPr>
+                <w:rFonts w:ascii="Arial" w:hAnsi="Arial" w:cs="Arial"/>
+              </w:rPr>
+              <w:t xml:space="preserve"> </w:t>
+            </w:r>
+            <w:r>
+              <w:rPr>
+                <w:rFonts w:ascii="Arial" w:hAnsi="Arial" w:cs="Arial"/>
+              </w:rPr>
+              <w:t>M</w:t>
+            </w:r>
+            <w:r>
+              <w:rPr>
+                <w:rFonts w:ascii="Arial" w:hAnsi="Arial" w:cs="Arial"/>
+              </w:rPr>
+              <w:t>arried, 2 children, 2 dogs</w:t>
+            </w:r>
+          </w:p>
+        </w:tc>
+        <w:tc>
+          <w:tcPr>
+            <w:tcW w:w="3825" w:type="dxa"/>
+          </w:tcPr>
+          <w:p>
+            <w:pPr>
+              <w:rPr>
+                <w:rFonts w:ascii="Arial" w:hAnsi="Arial" w:cs="Arial"/>
+              </w:rPr>
+            </w:pPr>
+            <w:r>
+              <w:rPr>
+                <w:rFonts w:ascii="Arial" w:hAnsi="Arial" w:cs="Arial"/>
+                <w:b/>
+              </w:rPr>
+              <w:t>Internet use:</w:t>
+            </w:r>
+            <w:r>
+              <w:rPr>
+                <w:rFonts w:ascii="Arial" w:hAnsi="Arial" w:cs="Arial"/>
+              </w:rPr>
+              <w:t xml:space="preserve"> Facebook, Internet Banking and simple searches </w:t>
+            </w:r>
+          </w:p>
+        </w:tc>
+      </w:tr>
+      <w:tr>
+        <w:trPr>
+          <w:cnfStyle w:val="000000100000" w:firstRow="0" w:lastRow="0" w:firstColumn="0" w:lastColumn="0" w:oddVBand="0" w:evenVBand="0" w:oddHBand="1" w:evenHBand="0" w:firstRowFirstColumn="0" w:firstRowLastColumn="0" w:lastRowFirstColumn="0" w:lastRowLastColumn="0"/>
+          <w:trHeight w:val="935"/>
+        </w:trPr>
+        <w:tc>
+          <w:tcPr>
+            <w:tcW w:w="4077" w:type="dxa"/>
+          </w:tcPr>
+          <w:p>
+            <w:pPr>
+              <w:rPr>
+                <w:rFonts w:ascii="Arial" w:hAnsi="Arial" w:cs="Arial"/>
+              </w:rPr>
+            </w:pPr>
+            <w:r>
+              <w:rPr>
+                <w:rFonts w:ascii="Arial" w:hAnsi="Arial" w:cs="Arial"/>
+                <w:b/>
+              </w:rPr>
+              <w:t xml:space="preserve">Technical profile: </w:t>
+            </w:r>
+            <w:r>
+              <w:rPr>
+                <w:rFonts w:ascii="Arial" w:hAnsi="Arial" w:cs="Arial"/>
+              </w:rPr>
+              <w:t>T</w:t>
+            </w:r>
+            <w:r>
+              <w:rPr>
+                <w:rFonts w:ascii="Arial" w:hAnsi="Arial" w:cs="Arial"/>
+              </w:rPr>
+              <w:t>otally uncomfortable with technology</w:t>
+            </w:r>
+            <w:r>
+              <w:rPr>
+                <w:rFonts w:ascii="Arial" w:hAnsi="Arial" w:cs="Arial"/>
+              </w:rPr>
+              <w:t>, Samsung A3</w:t>
+            </w:r>
+          </w:p>
+        </w:tc>
+        <w:tc>
+          <w:tcPr>
+            <w:tcW w:w="3825" w:type="dxa"/>
+          </w:tcPr>
+          <w:p>
+            <w:pPr>
+              <w:rPr>
+                <w:rFonts w:ascii="Arial" w:hAnsi="Arial" w:cs="Arial"/>
+              </w:rPr>
+            </w:pPr>
+          </w:p>
+        </w:tc>
+      </w:tr>
+    </w:tbl>
+    <w:p>
+      <w:pPr>
+        <w:rPr>
+          <w:rFonts w:ascii="Arial" w:hAnsi="Arial" w:cs="Arial"/>
+          <w:b/>
+        </w:rPr>
+      </w:pPr>
+    </w:p>
+    <w:p>
+      <w:pPr>
+        <w:rPr>
+          <w:rFonts w:ascii="Arial" w:hAnsi="Arial" w:cs="Arial"/>
+        </w:rPr>
+      </w:pPr>
+      <w:r>
+        <w:rPr>
+          <w:rFonts w:ascii="Arial" w:hAnsi="Arial" w:cs="Arial"/>
+        </w:rPr>
+        <w:t>Gabriella is a mom of two children with a full-time job and two dogs, she is the one that takes care of the house</w:t>
+      </w:r>
+      <w:r>
+        <w:rPr>
+          <w:rFonts w:ascii="Arial" w:hAnsi="Arial" w:cs="Arial"/>
+        </w:rPr>
+        <w:t xml:space="preserve">. </w:t>
+      </w:r>
+      <w:r>
+        <w:rPr>
+          <w:rFonts w:ascii="Arial" w:hAnsi="Arial" w:cs="Arial"/>
+        </w:rPr>
+        <w:t>She is so busy that she often forgets to take out the trash bin, so the waste starts to</w:t>
+      </w:r>
+      <w:r>
+        <w:rPr>
+          <w:rFonts w:ascii="Arial" w:hAnsi="Arial" w:cs="Arial"/>
+        </w:rPr>
+        <w:t xml:space="preserve"> accumulate in the back of the house</w:t>
+      </w:r>
+      <w:r>
+        <w:rPr>
+          <w:rFonts w:ascii="Arial" w:hAnsi="Arial" w:cs="Arial"/>
+        </w:rPr>
+        <w:t>.</w:t>
+      </w:r>
+    </w:p>
+    <w:p>
+      <w:pPr>
+        <w:rPr>
+          <w:rFonts w:ascii="Arial" w:hAnsi="Arial" w:cs="Arial"/>
+          <w:b/>
+        </w:rPr>
+      </w:pPr>
+    </w:p>
+    <w:p>
+      <w:pPr>
+        <w:rPr>
+          <w:rFonts w:ascii="Arial" w:hAnsi="Arial" w:cs="Arial"/>
+          <w:b/>
+          <w:noProof/>
+          <w:lang w:val="en-GB" w:eastAsia="en-GB"/>
+        </w:rPr>
+      </w:pPr>
+    </w:p>
+    <w:p>
+      <w:pPr>
+        <w:rPr>
+          <w:rFonts w:ascii="Arial" w:hAnsi="Arial" w:cs="Arial"/>
+          <w:b/>
+        </w:rPr>
+      </w:pPr>
+      <w:r>
+        <w:rPr>
+          <w:rFonts w:ascii="Arial" w:hAnsi="Arial" w:cs="Arial"/>
+          <w:b/>
+          <w:noProof/>
+          <w:lang w:val="en-GB" w:eastAsia="en-GB"/>
+        </w:rPr>
+        <w:drawing>
+          <wp:anchor distT="0" distB="0" distL="114300" distR="114300" simplePos="0" relativeHeight="251690496" behindDoc="0" locked="0" layoutInCell="1" allowOverlap="1" wp14:anchorId="453840E0" wp14:editId="3C2AB45C">
+            <wp:simplePos x="0" y="0"/>
+            <wp:positionH relativeFrom="margin">
+              <wp:posOffset>-3810</wp:posOffset>
+            </wp:positionH>
+            <wp:positionV relativeFrom="margin">
+              <wp:posOffset>3281629</wp:posOffset>
+            </wp:positionV>
+            <wp:extent cx="1169670" cy="1123315"/>
+            <wp:effectExtent l="0" t="0" r="0" b="0"/>
+            <wp:wrapSquare wrapText="bothSides"/>
+            <wp:docPr id="4" name="Immagine 4" descr="C:\Users\vale9\AppData\Local\Microsoft\Windows\INetCache\Content.Word\adult-student-e12920888074681.jpg"/>
+            <wp:cNvGraphicFramePr>
+              <a:graphicFrameLocks xmlns:a="http://schemas.openxmlformats.org/drawingml/2006/main" noChangeAspect="1"/>
+            </wp:cNvGraphicFramePr>
+            <a:graphic xmlns:a="http://schemas.openxmlformats.org/drawingml/2006/main">
+              <a:graphicData uri="http://schemas.openxmlformats.org/drawingml/2006/picture">
+                <pic:pic xmlns:pic="http://schemas.openxmlformats.org/drawingml/2006/picture">
+                  <pic:nvPicPr>
+                    <pic:cNvPr id="0" name="Picture 2" descr="C:\Users\vale9\AppData\Local\Microsoft\Windows\INetCache\Content.Word\adult-student-e12920888074681.jpg"/>
+                    <pic:cNvPicPr>
+                      <a:picLocks noChangeAspect="1" noChangeArrowheads="1"/>
+                    </pic:cNvPicPr>
+                  </pic:nvPicPr>
+                  <pic:blipFill rotWithShape="1">
+                    <a:blip r:embed="rId11">
+                      <a:extLst>
+                        <a:ext uri="{28A0092B-C50C-407E-A947-70E740481C1C}">
+                          <a14:useLocalDpi xmlns:a14="http://schemas.microsoft.com/office/drawing/2010/main" val="0"/>
+                        </a:ext>
+                      </a:extLst>
+                    </a:blip>
+                    <a:srcRect l="3864" t="8279" r="29501"/>
+                    <a:stretch/>
+                  </pic:blipFill>
+                  <pic:spPr bwMode="auto">
+                    <a:xfrm>
+                      <a:off x="0" y="0"/>
+                      <a:ext cx="1169670" cy="1123315"/>
+                    </a:xfrm>
+                    <a:prstGeom prst="rect">
+                      <a:avLst/>
+                    </a:prstGeom>
+                    <a:noFill/>
+                    <a:ln>
+                      <a:noFill/>
+                    </a:ln>
+                    <a:extLst>
+                      <a:ext uri="{53640926-AAD7-44D8-BBD7-CCE9431645EC}">
+                        <a14:shadowObscured xmlns:a14="http://schemas.microsoft.com/office/drawing/2010/main"/>
+                      </a:ext>
+                    </a:extLst>
+                  </pic:spPr>
+                </pic:pic>
+              </a:graphicData>
+            </a:graphic>
+            <wp14:sizeRelH relativeFrom="margin">
+              <wp14:pctWidth>0</wp14:pctWidth>
+            </wp14:sizeRelH>
+            <wp14:sizeRelV relativeFrom="margin">
+              <wp14:pctHeight>0</wp14:pctHeight>
+            </wp14:sizeRelV>
+          </wp:anchor>
+        </w:drawing>
+      </w:r>
+      <w:r>
+        <w:rPr>
+          <w:rFonts w:ascii="Arial" w:hAnsi="Arial" w:cs="Arial"/>
+          <w:b/>
+        </w:rPr>
+        <w:t>Luca</w:t>
+      </w:r>
+    </w:p>
+    <w:tbl>
+      <w:tblPr>
+        <w:tblStyle w:val="Tabellasemplice5"/>
+        <w:tblpPr w:leftFromText="180" w:rightFromText="180" w:vertAnchor="text" w:horzAnchor="margin" w:tblpXSpec="right" w:tblpY="241"/>
+        <w:tblW w:w="8067" w:type="dxa"/>
+        <w:tblLook w:val="0400" w:firstRow="0" w:lastRow="0" w:firstColumn="0" w:lastColumn="0" w:noHBand="0" w:noVBand="1"/>
+      </w:tblPr>
+      <w:tblGrid>
+        <w:gridCol w:w="4059"/>
+        <w:gridCol w:w="4008"/>
+      </w:tblGrid>
+      <w:tr>
+        <w:trPr>
+          <w:cnfStyle w:val="000000100000" w:firstRow="0" w:lastRow="0" w:firstColumn="0" w:lastColumn="0" w:oddVBand="0" w:evenVBand="0" w:oddHBand="1" w:evenHBand="0" w:firstRowFirstColumn="0" w:firstRowLastColumn="0" w:lastRowFirstColumn="0" w:lastRowLastColumn="0"/>
+          <w:trHeight w:val="402"/>
+        </w:trPr>
+        <w:tc>
+          <w:tcPr>
+            <w:tcW w:w="4059" w:type="dxa"/>
+          </w:tcPr>
+          <w:p>
+            <w:pPr>
+              <w:rPr>
+                <w:rFonts w:ascii="Arial" w:hAnsi="Arial" w:cs="Arial"/>
+              </w:rPr>
+            </w:pPr>
+            <w:r>
+              <w:rPr>
+                <w:rFonts w:ascii="Arial" w:hAnsi="Arial" w:cs="Arial"/>
+                <w:b/>
+              </w:rPr>
+              <w:t>Age:</w:t>
+            </w:r>
+            <w:r>
+              <w:rPr>
+                <w:rFonts w:ascii="Arial" w:hAnsi="Arial" w:cs="Arial"/>
+              </w:rPr>
+              <w:t xml:space="preserve"> </w:t>
+            </w:r>
+            <w:r>
+              <w:rPr>
+                <w:rFonts w:ascii="Arial" w:hAnsi="Arial" w:cs="Arial"/>
+              </w:rPr>
+              <w:t>21</w:t>
+            </w:r>
+          </w:p>
+        </w:tc>
+        <w:tc>
+          <w:tcPr>
+            <w:tcW w:w="4008" w:type="dxa"/>
+          </w:tcPr>
+          <w:p>
+            <w:pPr>
+              <w:rPr>
+                <w:rFonts w:ascii="Arial" w:hAnsi="Arial" w:cs="Arial"/>
+              </w:rPr>
+            </w:pPr>
+            <w:r>
+              <w:rPr>
+                <w:rFonts w:ascii="Arial" w:hAnsi="Arial" w:cs="Arial"/>
+                <w:b/>
+              </w:rPr>
+              <w:t>Occupation:</w:t>
+            </w:r>
+            <w:r>
+              <w:rPr>
+                <w:rFonts w:ascii="Arial" w:hAnsi="Arial" w:cs="Arial"/>
+              </w:rPr>
+              <w:t xml:space="preserve"> </w:t>
+            </w:r>
+            <w:r>
+              <w:rPr>
+                <w:rFonts w:ascii="Arial" w:hAnsi="Arial" w:cs="Arial"/>
+              </w:rPr>
+              <w:t>Offsite student</w:t>
+            </w:r>
+          </w:p>
+        </w:tc>
+      </w:tr>
+      <w:tr>
+        <w:trPr>
+          <w:trHeight w:val="427"/>
+        </w:trPr>
+        <w:tc>
+          <w:tcPr>
+            <w:tcW w:w="4059" w:type="dxa"/>
+          </w:tcPr>
+          <w:p>
+            <w:pPr>
+              <w:rPr>
+                <w:rFonts w:ascii="Arial" w:hAnsi="Arial" w:cs="Arial"/>
+              </w:rPr>
+            </w:pPr>
+            <w:r>
+              <w:rPr>
+                <w:rFonts w:ascii="Arial" w:hAnsi="Arial" w:cs="Arial"/>
+                <w:b/>
+              </w:rPr>
+              <w:t>Family:</w:t>
+            </w:r>
+            <w:r>
+              <w:rPr>
+                <w:rFonts w:ascii="Arial" w:hAnsi="Arial" w:cs="Arial"/>
+              </w:rPr>
+              <w:t xml:space="preserve"> </w:t>
+            </w:r>
+            <w:r>
+              <w:rPr>
+                <w:rFonts w:ascii="Arial" w:hAnsi="Arial" w:cs="Arial"/>
+              </w:rPr>
+              <w:t>Engaged for 2 years</w:t>
+            </w:r>
+          </w:p>
+        </w:tc>
+        <w:tc>
+          <w:tcPr>
+            <w:tcW w:w="4008" w:type="dxa"/>
+          </w:tcPr>
+          <w:p>
+            <w:pPr>
+              <w:rPr>
+                <w:rFonts w:ascii="Arial" w:hAnsi="Arial" w:cs="Arial"/>
+              </w:rPr>
+            </w:pPr>
+            <w:r>
+              <w:rPr>
+                <w:rFonts w:ascii="Arial" w:hAnsi="Arial" w:cs="Arial"/>
+                <w:b/>
+              </w:rPr>
+              <w:t>Internet use:</w:t>
+            </w:r>
+            <w:r>
+              <w:rPr>
+                <w:rFonts w:ascii="Arial" w:hAnsi="Arial" w:cs="Arial"/>
+              </w:rPr>
+              <w:t xml:space="preserve"> </w:t>
+            </w:r>
+            <w:r>
+              <w:rPr>
+                <w:rFonts w:ascii="Arial" w:hAnsi="Arial" w:cs="Arial"/>
+              </w:rPr>
+              <w:t>Social networks, university researches</w:t>
+            </w:r>
+          </w:p>
+        </w:tc>
+      </w:tr>
+      <w:tr>
+        <w:trPr>
+          <w:cnfStyle w:val="000000100000" w:firstRow="0" w:lastRow="0" w:firstColumn="0" w:lastColumn="0" w:oddVBand="0" w:evenVBand="0" w:oddHBand="1" w:evenHBand="0" w:firstRowFirstColumn="0" w:firstRowLastColumn="0" w:lastRowFirstColumn="0" w:lastRowLastColumn="0"/>
+          <w:trHeight w:val="916"/>
+        </w:trPr>
+        <w:tc>
+          <w:tcPr>
+            <w:tcW w:w="4059" w:type="dxa"/>
+          </w:tcPr>
+          <w:p>
+            <w:pPr>
+              <w:rPr>
+                <w:rFonts w:ascii="Arial" w:hAnsi="Arial" w:cs="Arial"/>
+              </w:rPr>
+            </w:pPr>
+            <w:r>
+              <w:rPr>
+                <w:rFonts w:ascii="Arial" w:hAnsi="Arial" w:cs="Arial"/>
+                <w:b/>
+              </w:rPr>
+              <w:t xml:space="preserve">Technical profile: </w:t>
+            </w:r>
+            <w:r>
+              <w:rPr>
+                <w:rFonts w:ascii="Arial" w:hAnsi="Arial" w:cs="Arial"/>
+              </w:rPr>
+              <w:t>Very comfortable</w:t>
+            </w:r>
+            <w:r>
+              <w:rPr>
+                <w:rFonts w:ascii="Arial" w:hAnsi="Arial" w:cs="Arial"/>
+              </w:rPr>
+              <w:t xml:space="preserve"> with technology, </w:t>
+            </w:r>
+            <w:r>
+              <w:rPr>
+                <w:rFonts w:ascii="Arial" w:hAnsi="Arial" w:cs="Arial"/>
+              </w:rPr>
+              <w:t>Apple iPhone 7</w:t>
+            </w:r>
+          </w:p>
+        </w:tc>
+        <w:tc>
+          <w:tcPr>
+            <w:tcW w:w="4008" w:type="dxa"/>
+          </w:tcPr>
+          <w:p>
+            <w:pPr>
+              <w:rPr>
+                <w:rFonts w:ascii="Arial" w:hAnsi="Arial" w:cs="Arial"/>
+              </w:rPr>
+            </w:pPr>
+          </w:p>
+        </w:tc>
+      </w:tr>
+    </w:tbl>
+    <w:p>
+      <w:pPr>
+        <w:rPr>
+          <w:rFonts w:ascii="Arial" w:hAnsi="Arial" w:cs="Arial"/>
+        </w:rPr>
+      </w:pPr>
+    </w:p>
+    <w:p>
+      <w:pPr>
+        <w:rPr>
+          <w:rFonts w:ascii="Arial" w:hAnsi="Arial" w:cs="Arial"/>
+        </w:rPr>
+      </w:pPr>
+      <w:r>
+        <w:rPr>
+          <w:rFonts w:ascii="Arial" w:hAnsi="Arial" w:cs="Arial"/>
+        </w:rPr>
+        <w:t>Luca is an undergraduate</w:t>
+      </w:r>
+      <w:r>
+        <w:rPr>
+          <w:rFonts w:ascii="Arial" w:hAnsi="Arial" w:cs="Arial"/>
+        </w:rPr>
+        <w:t xml:space="preserve"> at</w:t>
+      </w:r>
+      <w:r>
+        <w:rPr>
+          <w:rFonts w:ascii="Arial" w:hAnsi="Arial" w:cs="Arial"/>
+        </w:rPr>
+        <w:t xml:space="preserve"> University of L’Aquila</w:t>
+      </w:r>
+      <w:r>
+        <w:rPr>
+          <w:rFonts w:ascii="Arial" w:hAnsi="Arial" w:cs="Arial"/>
+        </w:rPr>
+        <w:t xml:space="preserve">. </w:t>
+      </w:r>
+      <w:r>
+        <w:rPr>
+          <w:rFonts w:ascii="Arial" w:hAnsi="Arial" w:cs="Arial"/>
+        </w:rPr>
+        <w:t>H</w:t>
+      </w:r>
+      <w:r>
+        <w:rPr>
+          <w:rFonts w:ascii="Arial" w:hAnsi="Arial" w:cs="Arial"/>
+        </w:rPr>
+        <w:t>e</w:t>
+      </w:r>
+      <w:r>
+        <w:t xml:space="preserve"> </w:t>
+      </w:r>
+      <w:r>
+        <w:rPr>
+          <w:rFonts w:ascii="Arial" w:hAnsi="Arial" w:cs="Arial"/>
+        </w:rPr>
+        <w:t>share</w:t>
+      </w:r>
+      <w:r>
+        <w:rPr>
+          <w:rFonts w:ascii="Arial" w:hAnsi="Arial" w:cs="Arial"/>
+        </w:rPr>
+        <w:t>s the apartment</w:t>
+      </w:r>
+      <w:r>
+        <w:rPr>
+          <w:rFonts w:ascii="Arial" w:hAnsi="Arial" w:cs="Arial"/>
+        </w:rPr>
+        <w:t xml:space="preserve"> with other 3 </w:t>
+      </w:r>
+      <w:r>
+        <w:rPr>
+          <w:rFonts w:ascii="Arial" w:hAnsi="Arial" w:cs="Arial"/>
+        </w:rPr>
+        <w:t>colleagues</w:t>
+      </w:r>
+      <w:r>
+        <w:rPr>
+          <w:rFonts w:ascii="Arial" w:hAnsi="Arial" w:cs="Arial"/>
+        </w:rPr>
+        <w:t>.</w:t>
+      </w:r>
+      <w:r>
+        <w:rPr>
+          <w:rFonts w:ascii="Arial" w:hAnsi="Arial" w:cs="Arial"/>
+        </w:rPr>
+        <w:t xml:space="preserve"> </w:t>
+      </w:r>
+      <w:r>
+        <w:rPr>
+          <w:rFonts w:ascii="Arial" w:hAnsi="Arial" w:cs="Arial"/>
+        </w:rPr>
+        <w:t>He</w:t>
+      </w:r>
+      <w:r>
+        <w:rPr>
+          <w:rFonts w:ascii="Arial" w:hAnsi="Arial" w:cs="Arial"/>
+        </w:rPr>
+        <w:t xml:space="preserve"> </w:t>
+      </w:r>
+      <w:r>
+        <w:rPr>
+          <w:rFonts w:ascii="Arial" w:hAnsi="Arial" w:cs="Arial"/>
+        </w:rPr>
+        <w:t>doesn’t</w:t>
+      </w:r>
+      <w:r>
+        <w:rPr>
+          <w:rFonts w:ascii="Arial" w:hAnsi="Arial" w:cs="Arial"/>
+        </w:rPr>
+        <w:t xml:space="preserve"> know how separate waste collection works in L’Aquila and </w:t>
+      </w:r>
+      <w:r>
+        <w:rPr>
+          <w:rFonts w:ascii="Arial" w:hAnsi="Arial" w:cs="Arial"/>
+        </w:rPr>
+        <w:t>he is</w:t>
+      </w:r>
+      <w:r>
+        <w:rPr>
+          <w:rFonts w:ascii="Arial" w:hAnsi="Arial" w:cs="Arial"/>
+        </w:rPr>
+        <w:t xml:space="preserve"> too busy to </w:t>
+      </w:r>
+      <w:r>
+        <w:rPr>
+          <w:rFonts w:ascii="Arial" w:hAnsi="Arial" w:cs="Arial"/>
+        </w:rPr>
+        <w:t xml:space="preserve">go and </w:t>
+      </w:r>
+      <w:r>
+        <w:rPr>
+          <w:rFonts w:ascii="Arial" w:hAnsi="Arial" w:cs="Arial"/>
+        </w:rPr>
+        <w:t xml:space="preserve">ask information about it. </w:t>
+      </w:r>
+      <w:r>
+        <w:rPr>
+          <w:rFonts w:ascii="Arial" w:hAnsi="Arial" w:cs="Arial"/>
+        </w:rPr>
+        <w:t>Also, b</w:t>
+      </w:r>
+      <w:r>
+        <w:rPr>
+          <w:rFonts w:ascii="Arial" w:hAnsi="Arial" w:cs="Arial"/>
+        </w:rPr>
+        <w:t>eing without a car</w:t>
+      </w:r>
+      <w:r>
+        <w:rPr>
+          <w:rFonts w:ascii="Arial" w:hAnsi="Arial" w:cs="Arial"/>
+        </w:rPr>
+        <w:t>,</w:t>
+      </w:r>
+      <w:r>
+        <w:rPr>
+          <w:rFonts w:ascii="Arial" w:hAnsi="Arial" w:cs="Arial"/>
+        </w:rPr>
+        <w:t xml:space="preserve"> </w:t>
+      </w:r>
+      <w:r>
+        <w:rPr>
+          <w:rFonts w:ascii="Arial" w:hAnsi="Arial" w:cs="Arial"/>
+        </w:rPr>
+        <w:t>he</w:t>
+      </w:r>
+      <w:r>
+        <w:rPr>
+          <w:rFonts w:ascii="Arial" w:hAnsi="Arial" w:cs="Arial"/>
+        </w:rPr>
+        <w:t xml:space="preserve"> ha</w:t>
+      </w:r>
+      <w:r>
+        <w:rPr>
+          <w:rFonts w:ascii="Arial" w:hAnsi="Arial" w:cs="Arial"/>
+        </w:rPr>
+        <w:t>s</w:t>
+      </w:r>
+      <w:r>
+        <w:rPr>
+          <w:rFonts w:ascii="Arial" w:hAnsi="Arial" w:cs="Arial"/>
+        </w:rPr>
+        <w:t xml:space="preserve"> difficult</w:t>
+      </w:r>
+      <w:r>
+        <w:rPr>
+          <w:rFonts w:ascii="Arial" w:hAnsi="Arial" w:cs="Arial"/>
+        </w:rPr>
+        <w:t>ies</w:t>
+      </w:r>
+      <w:r>
+        <w:rPr>
+          <w:rFonts w:ascii="Arial" w:hAnsi="Arial" w:cs="Arial"/>
+        </w:rPr>
+        <w:t xml:space="preserve"> reach</w:t>
+      </w:r>
+      <w:r>
+        <w:rPr>
+          <w:rFonts w:ascii="Arial" w:hAnsi="Arial" w:cs="Arial"/>
+        </w:rPr>
+        <w:t>ing</w:t>
+      </w:r>
+      <w:r>
+        <w:rPr>
+          <w:rFonts w:ascii="Arial" w:hAnsi="Arial" w:cs="Arial"/>
+        </w:rPr>
+        <w:t xml:space="preserve"> the company offices </w:t>
+      </w:r>
+      <w:r>
+        <w:rPr>
+          <w:rFonts w:ascii="Arial" w:hAnsi="Arial" w:cs="Arial"/>
+        </w:rPr>
+        <w:t>to get the</w:t>
+      </w:r>
+      <w:r>
+        <w:rPr>
+          <w:rFonts w:ascii="Arial" w:hAnsi="Arial" w:cs="Arial"/>
+        </w:rPr>
+        <w:t xml:space="preserve"> physical</w:t>
+      </w:r>
+      <w:r>
+        <w:rPr>
+          <w:rFonts w:ascii="Arial" w:hAnsi="Arial" w:cs="Arial"/>
+        </w:rPr>
+        <w:t xml:space="preserve"> calendar and the trash bags</w:t>
+      </w:r>
+      <w:r>
+        <w:rPr>
+          <w:rFonts w:ascii="Arial" w:hAnsi="Arial" w:cs="Arial"/>
+        </w:rPr>
+        <w:t>.</w:t>
+      </w:r>
+    </w:p>
+    <w:p>
+      <w:pPr>
+        <w:rPr>
+          <w:rFonts w:ascii="Arial" w:hAnsi="Arial" w:cs="Arial"/>
+        </w:rPr>
+      </w:pPr>
+    </w:p>
     <w:p>
       <w:pPr>
         <w:jc w:val="both"/>
+      </w:pPr>
+    </w:p>
+    <w:p>
+      <w:pPr>
+        <w:jc w:val="both"/>
+        <w:rPr>
+          <w:rFonts w:ascii="Arial" w:hAnsi="Arial" w:cs="Arial"/>
+          <w:b/>
+        </w:rPr>
+      </w:pPr>
+      <w:r>
+        <w:rPr>
+          <w:b/>
+          <w:noProof/>
+          <w:lang w:val="en-GB" w:eastAsia="en-GB"/>
+        </w:rPr>
+        <w:drawing>
+          <wp:anchor distT="0" distB="0" distL="114300" distR="114300" simplePos="0" relativeHeight="251766272" behindDoc="0" locked="0" layoutInCell="1" allowOverlap="1" wp14:anchorId="351FF8E2" wp14:editId="26F7E260">
+            <wp:simplePos x="0" y="0"/>
+            <wp:positionH relativeFrom="column">
+              <wp:posOffset>-3810</wp:posOffset>
+            </wp:positionH>
+            <wp:positionV relativeFrom="paragraph">
+              <wp:posOffset>276809</wp:posOffset>
+            </wp:positionV>
+            <wp:extent cx="1179830" cy="1243330"/>
+            <wp:effectExtent l="0" t="0" r="0" b="0"/>
+            <wp:wrapSquare wrapText="bothSides"/>
+            <wp:docPr id="5" name="Immagine 5" descr="C:\Users\vale9\AppData\Local\Microsoft\Windows\INetCache\Content.Word\MSambi2015.jpg"/>
+            <wp:cNvGraphicFramePr>
+              <a:graphicFrameLocks xmlns:a="http://schemas.openxmlformats.org/drawingml/2006/main" noChangeAspect="1"/>
+            </wp:cNvGraphicFramePr>
+            <a:graphic xmlns:a="http://schemas.openxmlformats.org/drawingml/2006/main">
+              <a:graphicData uri="http://schemas.openxmlformats.org/drawingml/2006/picture">
+                <pic:pic xmlns:pic="http://schemas.openxmlformats.org/drawingml/2006/picture">
+                  <pic:nvPicPr>
+                    <pic:cNvPr id="0" name="Picture 3" descr="C:\Users\vale9\AppData\Local\Microsoft\Windows\INetCache\Content.Word\MSambi2015.jpg"/>
+                    <pic:cNvPicPr>
+                      <a:picLocks noChangeAspect="1" noChangeArrowheads="1"/>
+                    </pic:cNvPicPr>
+                  </pic:nvPicPr>
+                  <pic:blipFill rotWithShape="1">
+                    <a:blip r:embed="rId12">
+                      <a:extLst>
+                        <a:ext uri="{28A0092B-C50C-407E-A947-70E740481C1C}">
+                          <a14:useLocalDpi xmlns:a14="http://schemas.microsoft.com/office/drawing/2010/main" val="0"/>
+                        </a:ext>
+                      </a:extLst>
+                    </a:blip>
+                    <a:srcRect t="4189" b="15797"/>
+                    <a:stretch/>
+                  </pic:blipFill>
+                  <pic:spPr bwMode="auto">
+                    <a:xfrm>
+                      <a:off x="0" y="0"/>
+                      <a:ext cx="1179830" cy="1243330"/>
+                    </a:xfrm>
+                    <a:prstGeom prst="rect">
+                      <a:avLst/>
+                    </a:prstGeom>
+                    <a:noFill/>
+                    <a:ln>
+                      <a:noFill/>
+                    </a:ln>
+                    <a:extLst>
+                      <a:ext uri="{53640926-AAD7-44D8-BBD7-CCE9431645EC}">
+                        <a14:shadowObscured xmlns:a14="http://schemas.microsoft.com/office/drawing/2010/main"/>
+                      </a:ext>
+                    </a:extLst>
+                  </pic:spPr>
+                </pic:pic>
+              </a:graphicData>
+            </a:graphic>
+            <wp14:sizeRelV relativeFrom="margin">
+              <wp14:pctHeight>0</wp14:pctHeight>
+            </wp14:sizeRelV>
+          </wp:anchor>
+        </w:drawing>
+      </w:r>
+      <w:r>
+        <w:rPr>
+          <w:rFonts w:ascii="Arial" w:hAnsi="Arial" w:cs="Arial"/>
+          <w:b/>
+        </w:rPr>
+        <w:t>Mauro</w:t>
+      </w:r>
+    </w:p>
+    <w:tbl>
+      <w:tblPr>
+        <w:tblStyle w:val="Tabellasemplice5"/>
+        <w:tblpPr w:leftFromText="180" w:rightFromText="180" w:vertAnchor="text" w:horzAnchor="margin" w:tblpXSpec="right" w:tblpY="154"/>
+        <w:tblW w:w="8053" w:type="dxa"/>
+        <w:tblLook w:val="0400" w:firstRow="0" w:lastRow="0" w:firstColumn="0" w:lastColumn="0" w:noHBand="0" w:noVBand="1"/>
+      </w:tblPr>
+      <w:tblGrid>
+        <w:gridCol w:w="4106"/>
+        <w:gridCol w:w="3947"/>
+      </w:tblGrid>
+      <w:tr>
+        <w:trPr>
+          <w:cnfStyle w:val="000000100000" w:firstRow="0" w:lastRow="0" w:firstColumn="0" w:lastColumn="0" w:oddVBand="0" w:evenVBand="0" w:oddHBand="1" w:evenHBand="0" w:firstRowFirstColumn="0" w:firstRowLastColumn="0" w:lastRowFirstColumn="0" w:lastRowLastColumn="0"/>
+          <w:trHeight w:val="455"/>
+        </w:trPr>
+        <w:tc>
+          <w:tcPr>
+            <w:tcW w:w="4106" w:type="dxa"/>
+          </w:tcPr>
+          <w:p>
+            <w:pPr>
+              <w:rPr>
+                <w:rFonts w:ascii="Arial" w:hAnsi="Arial" w:cs="Arial"/>
+              </w:rPr>
+            </w:pPr>
+            <w:r>
+              <w:rPr>
+                <w:rFonts w:ascii="Arial" w:hAnsi="Arial" w:cs="Arial"/>
+                <w:b/>
+              </w:rPr>
+              <w:t>Age:</w:t>
+            </w:r>
+            <w:r>
+              <w:rPr>
+                <w:rFonts w:ascii="Arial" w:hAnsi="Arial" w:cs="Arial"/>
+              </w:rPr>
+              <w:t xml:space="preserve"> </w:t>
+            </w:r>
+            <w:r>
+              <w:rPr>
+                <w:rFonts w:ascii="Arial" w:hAnsi="Arial" w:cs="Arial"/>
+              </w:rPr>
+              <w:t>40</w:t>
+            </w:r>
+          </w:p>
+        </w:tc>
+        <w:tc>
+          <w:tcPr>
+            <w:tcW w:w="3947" w:type="dxa"/>
+          </w:tcPr>
+          <w:p>
+            <w:pPr>
+              <w:rPr>
+                <w:rFonts w:ascii="Arial" w:hAnsi="Arial" w:cs="Arial"/>
+              </w:rPr>
+            </w:pPr>
+            <w:r>
+              <w:rPr>
+                <w:rFonts w:ascii="Arial" w:hAnsi="Arial" w:cs="Arial"/>
+                <w:b/>
+              </w:rPr>
+              <w:t>Occupation:</w:t>
+            </w:r>
+            <w:r>
+              <w:rPr>
+                <w:rFonts w:ascii="Arial" w:hAnsi="Arial" w:cs="Arial"/>
+              </w:rPr>
+              <w:t xml:space="preserve"> </w:t>
+            </w:r>
+            <w:r>
+              <w:rPr>
+                <w:rFonts w:ascii="Arial" w:hAnsi="Arial" w:cs="Arial"/>
+              </w:rPr>
+              <w:t>Electric engineering</w:t>
+            </w:r>
+            <w:r>
+              <w:rPr>
+                <w:rFonts w:ascii="Arial" w:hAnsi="Arial" w:cs="Arial"/>
+              </w:rPr>
+              <w:t xml:space="preserve"> professor</w:t>
+            </w:r>
+          </w:p>
+        </w:tc>
+      </w:tr>
+      <w:tr>
+        <w:trPr>
+          <w:trHeight w:val="481"/>
+        </w:trPr>
+        <w:tc>
+          <w:tcPr>
+            <w:tcW w:w="4106" w:type="dxa"/>
+          </w:tcPr>
+          <w:p>
+            <w:pPr>
+              <w:rPr>
+                <w:rFonts w:ascii="Arial" w:hAnsi="Arial" w:cs="Arial"/>
+              </w:rPr>
+            </w:pPr>
+            <w:r>
+              <w:rPr>
+                <w:rFonts w:ascii="Arial" w:hAnsi="Arial" w:cs="Arial"/>
+                <w:b/>
+              </w:rPr>
+              <w:t>Family:</w:t>
+            </w:r>
+            <w:r>
+              <w:rPr>
+                <w:rFonts w:ascii="Arial" w:hAnsi="Arial" w:cs="Arial"/>
+              </w:rPr>
+              <w:t xml:space="preserve"> </w:t>
+            </w:r>
+            <w:r>
+              <w:rPr>
+                <w:rFonts w:ascii="Arial" w:hAnsi="Arial" w:cs="Arial"/>
+              </w:rPr>
+              <w:t>Single</w:t>
+            </w:r>
+          </w:p>
+        </w:tc>
+        <w:tc>
+          <w:tcPr>
+            <w:tcW w:w="3947" w:type="dxa"/>
+          </w:tcPr>
+          <w:p>
+            <w:pPr>
+              <w:rPr>
+                <w:rFonts w:ascii="Arial" w:hAnsi="Arial" w:cs="Arial"/>
+              </w:rPr>
+            </w:pPr>
+            <w:r>
+              <w:rPr>
+                <w:rFonts w:ascii="Arial" w:hAnsi="Arial" w:cs="Arial"/>
+                <w:b/>
+              </w:rPr>
+              <w:t>Internet use:</w:t>
+            </w:r>
+            <w:r>
+              <w:rPr>
+                <w:rFonts w:ascii="Arial" w:hAnsi="Arial" w:cs="Arial"/>
+              </w:rPr>
+              <w:t xml:space="preserve"> Facebook</w:t>
+            </w:r>
+            <w:r>
+              <w:rPr>
+                <w:rFonts w:ascii="Arial" w:hAnsi="Arial" w:cs="Arial"/>
+              </w:rPr>
+              <w:t xml:space="preserve">, </w:t>
+            </w:r>
+            <w:r>
+              <w:rPr>
+                <w:rFonts w:ascii="Arial" w:hAnsi="Arial" w:cs="Arial"/>
+              </w:rPr>
+              <w:t>scientific</w:t>
+            </w:r>
+            <w:r>
+              <w:rPr>
+                <w:rFonts w:ascii="Arial" w:hAnsi="Arial" w:cs="Arial"/>
+              </w:rPr>
+              <w:t xml:space="preserve"> researches</w:t>
+            </w:r>
+          </w:p>
+        </w:tc>
+      </w:tr>
+      <w:tr>
+        <w:trPr>
+          <w:cnfStyle w:val="000000100000" w:firstRow="0" w:lastRow="0" w:firstColumn="0" w:lastColumn="0" w:oddVBand="0" w:evenVBand="0" w:oddHBand="1" w:evenHBand="0" w:firstRowFirstColumn="0" w:firstRowLastColumn="0" w:lastRowFirstColumn="0" w:lastRowLastColumn="0"/>
+          <w:trHeight w:val="1001"/>
+        </w:trPr>
+        <w:tc>
+          <w:tcPr>
+            <w:tcW w:w="4106" w:type="dxa"/>
+          </w:tcPr>
+          <w:p>
+            <w:pPr>
+              <w:rPr>
+                <w:rFonts w:ascii="Arial" w:hAnsi="Arial" w:cs="Arial"/>
+              </w:rPr>
+            </w:pPr>
+            <w:r>
+              <w:rPr>
+                <w:rFonts w:ascii="Arial" w:hAnsi="Arial" w:cs="Arial"/>
+                <w:b/>
+              </w:rPr>
+              <w:t xml:space="preserve">Technical profile: </w:t>
+            </w:r>
+            <w:r>
+              <w:rPr>
+                <w:rFonts w:ascii="Arial" w:hAnsi="Arial" w:cs="Arial"/>
+              </w:rPr>
+              <w:t>S</w:t>
+            </w:r>
+            <w:r>
+              <w:rPr>
+                <w:rFonts w:ascii="Arial" w:hAnsi="Arial" w:cs="Arial"/>
+              </w:rPr>
+              <w:t>omewhat comfortable</w:t>
+            </w:r>
+            <w:r>
+              <w:rPr>
+                <w:rFonts w:ascii="Arial" w:hAnsi="Arial" w:cs="Arial"/>
+              </w:rPr>
+              <w:t xml:space="preserve"> with technology, </w:t>
+            </w:r>
+          </w:p>
+          <w:p>
+            <w:pPr>
+              <w:rPr>
+                <w:rFonts w:ascii="Arial" w:hAnsi="Arial" w:cs="Arial"/>
+              </w:rPr>
+            </w:pPr>
+            <w:r>
+              <w:rPr>
+                <w:rFonts w:ascii="Arial" w:hAnsi="Arial" w:cs="Arial"/>
+              </w:rPr>
+              <w:t>Huawei p9</w:t>
+            </w:r>
+          </w:p>
+        </w:tc>
+        <w:tc>
+          <w:tcPr>
+            <w:tcW w:w="3947" w:type="dxa"/>
+          </w:tcPr>
+          <w:p>
+            <w:pPr>
+              <w:rPr>
+                <w:rFonts w:ascii="Arial" w:hAnsi="Arial" w:cs="Arial"/>
+              </w:rPr>
+            </w:pPr>
+          </w:p>
+        </w:tc>
+      </w:tr>
+    </w:tbl>
+    <w:p>
+      <w:pPr>
+        <w:jc w:val="both"/>
+        <w:rPr>
+          <w:b/>
+        </w:rPr>
+      </w:pPr>
+    </w:p>
+    <w:p>
+      <w:pPr>
+        <w:jc w:val="both"/>
+        <w:rPr>
+          <w:rFonts w:ascii="Arial" w:hAnsi="Arial" w:cs="Arial"/>
+        </w:rPr>
+      </w:pPr>
+      <w:r>
+        <w:rPr>
+          <w:rFonts w:ascii="Arial" w:hAnsi="Arial" w:cs="Arial"/>
+        </w:rPr>
+        <w:t>Ma</w:t>
+      </w:r>
+      <w:r>
+        <w:rPr>
+          <w:rFonts w:ascii="Arial" w:hAnsi="Arial" w:cs="Arial"/>
+        </w:rPr>
+        <w:t>ur</w:t>
+      </w:r>
+      <w:r>
+        <w:rPr>
+          <w:rFonts w:ascii="Arial" w:hAnsi="Arial" w:cs="Arial"/>
+        </w:rPr>
+        <w:t>o i</w:t>
+      </w:r>
+      <w:r>
+        <w:rPr>
+          <w:rFonts w:ascii="Arial" w:hAnsi="Arial" w:cs="Arial"/>
+        </w:rPr>
+        <w:t xml:space="preserve">s an electric engineering </w:t>
+      </w:r>
+      <w:r>
+        <w:rPr>
+          <w:rFonts w:ascii="Arial" w:hAnsi="Arial" w:cs="Arial"/>
+        </w:rPr>
+        <w:t>professor that teaches at</w:t>
+      </w:r>
+      <w:r>
+        <w:rPr>
+          <w:rFonts w:ascii="Arial" w:hAnsi="Arial" w:cs="Arial"/>
+        </w:rPr>
+        <w:t xml:space="preserve"> University of L’Aquila, he is an “old school” professor that prefers paper and pencil to a pc even if he is starting to embrace the new technologies.</w:t>
+      </w:r>
+      <w:r>
+        <w:rPr>
+          <w:rFonts w:ascii="Arial" w:hAnsi="Arial" w:cs="Arial"/>
+        </w:rPr>
+        <w:t xml:space="preserve"> </w:t>
+      </w:r>
+      <w:r>
+        <w:rPr>
+          <w:rFonts w:ascii="Arial" w:hAnsi="Arial" w:cs="Arial"/>
+        </w:rPr>
+        <w:t>He lives alone and he has some difficulties managing all the housework.</w:t>
+      </w:r>
+    </w:p>
+    <w:p>
+      <w:pPr>
+        <w:jc w:val="both"/>
+        <w:rPr>
+          <w:rFonts w:ascii="Arial" w:hAnsi="Arial" w:cs="Arial"/>
+        </w:rPr>
+      </w:pPr>
+      <w:r>
+        <w:rPr>
+          <w:rFonts w:ascii="Arial" w:hAnsi="Arial" w:cs="Arial"/>
+        </w:rPr>
+        <w:t xml:space="preserve">He </w:t>
+      </w:r>
+      <w:r>
+        <w:rPr>
+          <w:rFonts w:ascii="Arial" w:hAnsi="Arial" w:cs="Arial"/>
+        </w:rPr>
+        <w:t xml:space="preserve">often </w:t>
+      </w:r>
+      <w:r>
+        <w:rPr>
+          <w:rFonts w:ascii="Arial" w:hAnsi="Arial" w:cs="Arial"/>
+        </w:rPr>
+        <w:t>uses his house as a laboratory and so he</w:t>
+      </w:r>
+      <w:r>
+        <w:rPr>
+          <w:rFonts w:ascii="Arial" w:hAnsi="Arial" w:cs="Arial"/>
+        </w:rPr>
+        <w:t xml:space="preserve"> sometimes</w:t>
+      </w:r>
+      <w:r>
+        <w:rPr>
+          <w:rFonts w:ascii="Arial" w:hAnsi="Arial" w:cs="Arial"/>
+        </w:rPr>
+        <w:t xml:space="preserve"> need to dispose special wastes.</w:t>
+      </w:r>
+      <w:r>
         <w:rPr>
           <w:lang w:val="en-GB"/>
         </w:rPr>
-      </w:pPr>
-    </w:p>
-    <w:p>
-      <w:pPr>
-        <w:jc w:val="both"/>
-        <w:rPr>
-          <w:lang w:val="en-GB"/>
-        </w:rPr>
-      </w:pPr>
-    </w:p>
-    <w:p>
-      <w:pPr>
-        <w:jc w:val="both"/>
-        <w:rPr>
-          <w:lang w:val="en-GB"/>
-        </w:rPr>
-      </w:pPr>
-    </w:p>
-    <w:p>
-      <w:pPr>
-        <w:spacing w:after="200" w:line="276" w:lineRule="auto"/>
-        <w:rPr>
-          <w:lang w:val="en-GB"/>
-        </w:rPr>
-      </w:pPr>
-      <w:r>
-        <w:rPr>
-          <w:lang w:val="en-GB"/>
-        </w:rPr>
         <w:br w:type="page"/>
       </w:r>
     </w:p>
     <w:p>
       <w:pPr>
-        <w:pStyle w:val="Title"/>
+        <w:pStyle w:val="Titolo"/>
       </w:pPr>
       <w:r>
         <w:rPr>
@@ -1604,7 +2956,7 @@
                     </pic:cNvPicPr>
                   </pic:nvPicPr>
                   <pic:blipFill>
-                    <a:blip r:embed="rId11" cstate="print"/>
+                    <a:blip r:embed="rId13" cstate="print"/>
                     <a:srcRect/>
                     <a:stretch>
                       <a:fillRect/>
@@ -1641,7 +2993,7 @@
     </w:p>
     <w:p/>
     <w:p>
-      <w:r>
+      <w:pPr>
         <w:rPr>
           <w:rFonts w:asciiTheme="majorHAnsi" w:eastAsiaTheme="majorEastAsia" w:hAnsiTheme="majorHAnsi" w:cstheme="majorBidi"/>
           <w:b/>
@@ -1650,27 +3002,689 @@
           <w:sz w:val="28"/>
           <w:szCs w:val="28"/>
         </w:rPr>
+      </w:pPr>
+      <w:r>
+        <w:rPr>
+          <w:rFonts w:asciiTheme="majorHAnsi" w:eastAsiaTheme="majorEastAsia" w:hAnsiTheme="majorHAnsi" w:cstheme="majorBidi"/>
+          <w:b/>
+          <w:bCs/>
+          <w:color w:val="365F91" w:themeColor="accent1" w:themeShade="BF"/>
+          <w:sz w:val="28"/>
+          <w:szCs w:val="28"/>
+        </w:rPr>
         <w:t>Features</w:t>
       </w:r>
     </w:p>
-    <w:p>
-      <w:pPr>
-        <w:rPr>
-          <w:rFonts w:ascii="Arial" w:hAnsi="Arial" w:cs="Arial"/>
-        </w:rPr>
-      </w:pPr>
-      <w:r>
-        <w:rPr>
-          <w:rFonts w:ascii="Arial" w:hAnsi="Arial" w:cs="Arial"/>
-        </w:rPr>
-        <w:t xml:space="preserve">Provide a list of all the </w:t>
-      </w:r>
-      <w:r>
-        <w:rPr>
-          <w:rFonts w:ascii="Arial" w:hAnsi="Arial" w:cs="Arial"/>
-        </w:rPr>
-        <w:t>features of your app.</w:t>
-      </w:r>
+    <w:p/>
+    <w:p>
+      <w:pPr>
+        <w:rPr>
+          <w:rFonts w:ascii="Arial" w:hAnsi="Arial" w:cs="Arial"/>
+        </w:rPr>
+      </w:pPr>
+      <w:r>
+        <w:rPr>
+          <w:rFonts w:ascii="Arial" w:hAnsi="Arial" w:cs="Arial"/>
+        </w:rPr>
+        <w:t>Main features:</w:t>
+      </w:r>
+    </w:p>
+    <w:p>
+      <w:pPr>
+        <w:pStyle w:val="Paragrafoelenco"/>
+        <w:numPr>
+          <w:ilvl w:val="0"/>
+          <w:numId w:val="2"/>
+        </w:numPr>
+        <w:rPr>
+          <w:rFonts w:ascii="Arial" w:hAnsi="Arial" w:cs="Arial"/>
+          <w:u w:val="single"/>
+        </w:rPr>
+      </w:pPr>
+      <w:r>
+        <w:rPr>
+          <w:rFonts w:ascii="Arial" w:hAnsi="Arial" w:cs="Arial"/>
+          <w:b/>
+          <w:u w:val="single"/>
+        </w:rPr>
+        <w:t>Notify</w:t>
+      </w:r>
+      <w:r>
+        <w:rPr>
+          <w:rFonts w:ascii="Arial" w:hAnsi="Arial" w:cs="Arial"/>
+          <w:u w:val="single"/>
+        </w:rPr>
+        <w:t xml:space="preserve"> the user about what is going to be collected the next morning</w:t>
+      </w:r>
+    </w:p>
+    <w:p>
+      <w:pPr>
+        <w:pStyle w:val="Paragrafoelenco"/>
+        <w:rPr>
+          <w:rFonts w:ascii="Arial" w:hAnsi="Arial" w:cs="Arial"/>
+        </w:rPr>
+      </w:pPr>
+      <w:r>
+        <w:rPr>
+          <w:rFonts w:ascii="Arial" w:hAnsi="Arial" w:cs="Arial"/>
+        </w:rPr>
+        <w:t>The user can choose the desired time at which the notification will be sent (if he wants</w:t>
+      </w:r>
+      <w:r>
+        <w:rPr>
+          <w:rFonts w:ascii="Arial" w:hAnsi="Arial" w:cs="Arial"/>
+        </w:rPr>
+        <w:t>)</w:t>
+      </w:r>
+      <w:r>
+        <w:rPr>
+          <w:rFonts w:ascii="Arial" w:hAnsi="Arial" w:cs="Arial"/>
+        </w:rPr>
+        <w:t>.</w:t>
+      </w:r>
+    </w:p>
+    <w:p>
+      <w:pPr>
+        <w:pStyle w:val="Paragrafoelenco"/>
+        <w:rPr>
+          <w:rFonts w:ascii="Arial" w:hAnsi="Arial" w:cs="Arial"/>
+        </w:rPr>
+      </w:pPr>
+    </w:p>
+    <w:p>
+      <w:pPr>
+        <w:pStyle w:val="Paragrafoelenco"/>
+        <w:numPr>
+          <w:ilvl w:val="0"/>
+          <w:numId w:val="2"/>
+        </w:numPr>
+        <w:rPr>
+          <w:rFonts w:ascii="Arial" w:hAnsi="Arial" w:cs="Arial"/>
+        </w:rPr>
+      </w:pPr>
+      <w:r>
+        <w:rPr>
+          <w:rFonts w:ascii="Arial" w:hAnsi="Arial" w:cs="Arial"/>
+          <w:u w:val="single"/>
+        </w:rPr>
+        <w:t xml:space="preserve">Show the user the selective </w:t>
+      </w:r>
+      <w:r>
+        <w:rPr>
+          <w:rFonts w:ascii="Arial" w:hAnsi="Arial" w:cs="Arial"/>
+          <w:b/>
+          <w:u w:val="single"/>
+        </w:rPr>
+        <w:t xml:space="preserve">waste collection schedule </w:t>
+      </w:r>
+      <w:r>
+        <w:rPr>
+          <w:rFonts w:ascii="Arial" w:hAnsi="Arial" w:cs="Arial"/>
+          <w:u w:val="single"/>
+        </w:rPr>
+        <w:t>through a digital calendar</w:t>
+      </w:r>
+    </w:p>
+    <w:p>
+      <w:pPr>
+        <w:pStyle w:val="Paragrafoelenco"/>
+        <w:rPr>
+          <w:rFonts w:ascii="Arial" w:hAnsi="Arial" w:cs="Arial"/>
+        </w:rPr>
+      </w:pPr>
+    </w:p>
+    <w:p>
+      <w:pPr>
+        <w:pStyle w:val="Paragrafoelenco"/>
+        <w:numPr>
+          <w:ilvl w:val="0"/>
+          <w:numId w:val="2"/>
+        </w:numPr>
+        <w:rPr>
+          <w:rFonts w:ascii="Arial" w:hAnsi="Arial" w:cs="Arial"/>
+          <w:u w:val="single"/>
+        </w:rPr>
+      </w:pPr>
+      <w:r>
+        <w:rPr>
+          <w:rFonts w:ascii="Arial" w:hAnsi="Arial" w:cs="Arial"/>
+          <w:b/>
+          <w:u w:val="single"/>
+        </w:rPr>
+        <w:t>Booking</w:t>
+      </w:r>
+      <w:r>
+        <w:rPr>
+          <w:rFonts w:ascii="Arial" w:hAnsi="Arial" w:cs="Arial"/>
+          <w:u w:val="single"/>
+        </w:rPr>
+        <w:t xml:space="preserve"> a special waste </w:t>
+      </w:r>
+      <w:r>
+        <w:rPr>
+          <w:rFonts w:ascii="Arial" w:hAnsi="Arial" w:cs="Arial"/>
+          <w:u w:val="single"/>
+        </w:rPr>
+        <w:t>collection and disposal</w:t>
+      </w:r>
+    </w:p>
+    <w:p>
+      <w:pPr>
+        <w:pStyle w:val="Paragrafoelenco"/>
+        <w:rPr>
+          <w:rFonts w:ascii="Arial" w:hAnsi="Arial" w:cs="Arial"/>
+        </w:rPr>
+      </w:pPr>
+      <w:r>
+        <w:rPr>
+          <w:rFonts w:ascii="Arial" w:hAnsi="Arial" w:cs="Arial"/>
+        </w:rPr>
+        <w:t>T</w:t>
+      </w:r>
+      <w:r>
+        <w:rPr>
+          <w:rFonts w:ascii="Arial" w:hAnsi="Arial" w:cs="Arial"/>
+        </w:rPr>
+        <w:t>he user can choose from a list of dates and times when a company employee can pick up the special waste</w:t>
+      </w:r>
+      <w:r>
+        <w:rPr>
+          <w:rFonts w:ascii="Arial" w:hAnsi="Arial" w:cs="Arial"/>
+        </w:rPr>
+        <w:t>s.</w:t>
+      </w:r>
+    </w:p>
+    <w:p>
+      <w:pPr>
+        <w:pStyle w:val="Paragrafoelenco"/>
+        <w:rPr>
+          <w:rFonts w:ascii="Arial" w:hAnsi="Arial" w:cs="Arial"/>
+        </w:rPr>
+      </w:pPr>
+    </w:p>
+    <w:p>
+      <w:pPr>
+        <w:pStyle w:val="Paragrafoelenco"/>
+        <w:numPr>
+          <w:ilvl w:val="0"/>
+          <w:numId w:val="2"/>
+        </w:numPr>
+        <w:rPr>
+          <w:rFonts w:ascii="Arial" w:hAnsi="Arial" w:cs="Arial"/>
+          <w:u w:val="single"/>
+        </w:rPr>
+      </w:pPr>
+      <w:r>
+        <w:rPr>
+          <w:rFonts w:ascii="Arial" w:hAnsi="Arial" w:cs="Arial"/>
+          <w:b/>
+          <w:u w:val="single"/>
+        </w:rPr>
+        <w:t>Orde</w:t>
+      </w:r>
+      <w:r>
+        <w:rPr>
+          <w:rFonts w:ascii="Arial" w:hAnsi="Arial" w:cs="Arial"/>
+          <w:b/>
+          <w:u w:val="single"/>
+        </w:rPr>
+        <w:t>r</w:t>
+      </w:r>
+      <w:r>
+        <w:rPr>
+          <w:rFonts w:ascii="Arial" w:hAnsi="Arial" w:cs="Arial"/>
+          <w:u w:val="single"/>
+        </w:rPr>
+        <w:t xml:space="preserve"> tr</w:t>
+      </w:r>
+      <w:r>
+        <w:rPr>
+          <w:rFonts w:ascii="Arial" w:hAnsi="Arial" w:cs="Arial"/>
+          <w:u w:val="single"/>
+        </w:rPr>
+        <w:t>ash bags</w:t>
+      </w:r>
+    </w:p>
+    <w:p>
+      <w:pPr>
+        <w:pStyle w:val="Paragrafoelenco"/>
+        <w:rPr>
+          <w:rFonts w:ascii="Arial" w:hAnsi="Arial" w:cs="Arial"/>
+        </w:rPr>
+      </w:pPr>
+      <w:r>
+        <w:rPr>
+          <w:rFonts w:ascii="Arial" w:hAnsi="Arial" w:cs="Arial"/>
+        </w:rPr>
+        <w:t>The user can order a certain quantity of trash bags (directly provided by the company) to be delivered to his address.</w:t>
+      </w:r>
+    </w:p>
+    <w:p>
+      <w:pPr>
+        <w:pStyle w:val="Paragrafoelenco"/>
+        <w:rPr>
+          <w:rFonts w:ascii="Arial" w:hAnsi="Arial" w:cs="Arial"/>
+        </w:rPr>
+      </w:pPr>
+    </w:p>
+    <w:p>
+      <w:pPr>
+        <w:pStyle w:val="Paragrafoelenco"/>
+        <w:numPr>
+          <w:ilvl w:val="0"/>
+          <w:numId w:val="2"/>
+        </w:numPr>
+        <w:rPr>
+          <w:rFonts w:ascii="Arial" w:hAnsi="Arial" w:cs="Arial"/>
+          <w:u w:val="single"/>
+        </w:rPr>
+      </w:pPr>
+      <w:r>
+        <w:rPr>
+          <w:rFonts w:ascii="Arial" w:hAnsi="Arial" w:cs="Arial"/>
+          <w:u w:val="single"/>
+        </w:rPr>
+        <w:t xml:space="preserve">Get </w:t>
+      </w:r>
+      <w:r>
+        <w:rPr>
+          <w:rFonts w:ascii="Arial" w:hAnsi="Arial" w:cs="Arial"/>
+          <w:b/>
+          <w:u w:val="single"/>
+        </w:rPr>
+        <w:t>communications</w:t>
+      </w:r>
+      <w:r>
+        <w:rPr>
+          <w:rFonts w:ascii="Arial" w:hAnsi="Arial" w:cs="Arial"/>
+          <w:u w:val="single"/>
+        </w:rPr>
+        <w:t xml:space="preserve"> from the company</w:t>
+      </w:r>
+    </w:p>
+    <w:p>
+      <w:pPr>
+        <w:ind w:left="360" w:firstLine="360"/>
+        <w:rPr>
+          <w:rFonts w:ascii="Arial" w:hAnsi="Arial" w:cs="Arial"/>
+        </w:rPr>
+      </w:pPr>
+      <w:r>
+        <w:rPr>
+          <w:rFonts w:ascii="Arial" w:hAnsi="Arial" w:cs="Arial"/>
+        </w:rPr>
+        <w:t>The user will be notified whenever there are disservices or changes to the calendar</w:t>
+      </w:r>
+      <w:r>
+        <w:rPr>
+          <w:rFonts w:ascii="Arial" w:hAnsi="Arial" w:cs="Arial"/>
+        </w:rPr>
+        <w:t>.</w:t>
+      </w:r>
+    </w:p>
+    <w:p>
+      <w:pPr>
+        <w:ind w:left="360" w:firstLine="360"/>
+        <w:rPr>
+          <w:rFonts w:ascii="Arial" w:hAnsi="Arial" w:cs="Arial"/>
+        </w:rPr>
+      </w:pPr>
+    </w:p>
+    <w:p>
+      <w:pPr>
+        <w:pStyle w:val="Paragrafoelenco"/>
+        <w:numPr>
+          <w:ilvl w:val="0"/>
+          <w:numId w:val="2"/>
+        </w:numPr>
+        <w:rPr>
+          <w:rFonts w:ascii="Arial" w:hAnsi="Arial" w:cs="Arial"/>
+        </w:rPr>
+      </w:pPr>
+      <w:r>
+        <w:rPr>
+          <w:rFonts w:ascii="Arial" w:hAnsi="Arial" w:cs="Arial"/>
+          <w:u w:val="single"/>
+        </w:rPr>
+        <w:t xml:space="preserve">Show the user a </w:t>
+      </w:r>
+      <w:r>
+        <w:rPr>
+          <w:rFonts w:ascii="Arial" w:hAnsi="Arial" w:cs="Arial"/>
+          <w:b/>
+          <w:u w:val="single"/>
+        </w:rPr>
+        <w:t>map</w:t>
+      </w:r>
+      <w:r>
+        <w:rPr>
+          <w:rFonts w:ascii="Arial" w:hAnsi="Arial" w:cs="Arial"/>
+          <w:u w:val="single"/>
+        </w:rPr>
+        <w:t xml:space="preserve"> of used oil collection points</w:t>
+      </w:r>
+    </w:p>
+    <w:p>
+      <w:pPr>
+        <w:rPr>
+          <w:rFonts w:ascii="Arial" w:hAnsi="Arial" w:cs="Arial"/>
+        </w:rPr>
+      </w:pPr>
+    </w:p>
+    <w:p>
+      <w:pPr>
+        <w:rPr>
+          <w:rFonts w:ascii="Arial" w:hAnsi="Arial" w:cs="Arial"/>
+        </w:rPr>
+      </w:pPr>
+      <w:r>
+        <w:rPr>
+          <w:rFonts w:ascii="Arial" w:hAnsi="Arial" w:cs="Arial"/>
+        </w:rPr>
+        <w:t xml:space="preserve">Keeping in mind that the app will also </w:t>
+      </w:r>
+      <w:r>
+        <w:rPr>
+          <w:rFonts w:ascii="Arial" w:hAnsi="Arial" w:cs="Arial"/>
+        </w:rPr>
+        <w:t>be</w:t>
+      </w:r>
+      <w:r>
+        <w:rPr>
+          <w:rFonts w:ascii="Arial" w:hAnsi="Arial" w:cs="Arial"/>
+        </w:rPr>
+        <w:t xml:space="preserve"> used by people that are not particularly comfortable with technology, </w:t>
+      </w:r>
+      <w:r>
+        <w:rPr>
+          <w:rFonts w:ascii="Arial" w:hAnsi="Arial" w:cs="Arial"/>
+        </w:rPr>
+        <w:t>the app needs to be very simple and user-friendly.</w:t>
+      </w:r>
+    </w:p>
+    <w:p>
+      <w:pPr>
+        <w:rPr>
+          <w:rFonts w:ascii="Arial" w:hAnsi="Arial" w:cs="Arial"/>
+        </w:rPr>
+      </w:pPr>
+      <w:r>
+        <w:rPr>
+          <w:rFonts w:ascii="Arial" w:hAnsi="Arial" w:cs="Arial"/>
+        </w:rPr>
+        <w:t>Every feature must be reached</w:t>
+      </w:r>
+      <w:r>
+        <w:rPr>
+          <w:rFonts w:ascii="Arial" w:hAnsi="Arial" w:cs="Arial"/>
+        </w:rPr>
+        <w:t xml:space="preserve"> in as few taps as possible</w:t>
+      </w:r>
+      <w:r>
+        <w:rPr>
+          <w:rFonts w:ascii="Arial" w:hAnsi="Arial" w:cs="Arial"/>
+        </w:rPr>
+        <w:t xml:space="preserve"> as the typical user </w:t>
+      </w:r>
+      <w:r>
+        <w:rPr>
+          <w:rFonts w:ascii="Arial" w:hAnsi="Arial" w:cs="Arial"/>
+        </w:rPr>
+        <w:t>use</w:t>
+      </w:r>
+      <w:r>
+        <w:rPr>
+          <w:rFonts w:ascii="Arial" w:hAnsi="Arial" w:cs="Arial"/>
+        </w:rPr>
+        <w:t>s</w:t>
+      </w:r>
+      <w:r>
+        <w:rPr>
+          <w:rFonts w:ascii="Arial" w:hAnsi="Arial" w:cs="Arial"/>
+        </w:rPr>
+        <w:t xml:space="preserve"> the app to save time</w:t>
+      </w:r>
+      <w:r>
+        <w:rPr>
+          <w:rFonts w:ascii="Arial" w:hAnsi="Arial" w:cs="Arial"/>
+        </w:rPr>
+        <w:t>.</w:t>
+      </w:r>
+    </w:p>
+    <w:p>
+      <w:pPr>
+        <w:rPr>
+          <w:rFonts w:ascii="Arial" w:hAnsi="Arial" w:cs="Arial"/>
+        </w:rPr>
+      </w:pPr>
+      <w:r>
+        <w:rPr>
+          <w:rFonts w:ascii="Arial" w:hAnsi="Arial" w:cs="Arial"/>
+        </w:rPr>
+        <w:t>S</w:t>
+      </w:r>
+      <w:bookmarkStart w:id="0" w:name="_GoBack"/>
+      <w:bookmarkEnd w:id="0"/>
+      <w:r>
+        <w:rPr>
+          <w:rFonts w:ascii="Arial" w:hAnsi="Arial" w:cs="Arial"/>
+        </w:rPr>
+        <w:t xml:space="preserve">o, all the actions must be quick and </w:t>
+      </w:r>
+      <w:r>
+        <w:rPr>
+          <w:rFonts w:ascii="Arial" w:hAnsi="Arial" w:cs="Arial"/>
+        </w:rPr>
+        <w:t>focused to the result</w:t>
+      </w:r>
+      <w:r>
+        <w:rPr>
+          <w:rFonts w:ascii="Arial" w:hAnsi="Arial" w:cs="Arial"/>
+        </w:rPr>
+        <w:t>.</w:t>
+      </w:r>
+    </w:p>
+    <w:p>
+      <w:pPr>
+        <w:rPr>
+          <w:rFonts w:ascii="Arial" w:hAnsi="Arial" w:cs="Arial"/>
+        </w:rPr>
+      </w:pPr>
+    </w:p>
+    <w:p>
+      <w:pPr>
+        <w:pStyle w:val="Paragrafoelenco"/>
+        <w:rPr>
+          <w:rFonts w:ascii="Arial" w:hAnsi="Arial" w:cs="Arial"/>
+        </w:rPr>
+      </w:pPr>
+    </w:p>
+    <w:p>
+      <w:pPr>
+        <w:rPr>
+          <w:rFonts w:ascii="Arial" w:hAnsi="Arial" w:cs="Arial"/>
+        </w:rPr>
+      </w:pPr>
+    </w:p>
+    <w:p>
+      <w:pPr>
+        <w:rPr>
+          <w:rFonts w:asciiTheme="majorHAnsi" w:eastAsiaTheme="majorEastAsia" w:hAnsiTheme="majorHAnsi" w:cstheme="majorBidi"/>
+          <w:b/>
+          <w:bCs/>
+          <w:color w:val="365F91" w:themeColor="accent1" w:themeShade="BF"/>
+          <w:sz w:val="28"/>
+          <w:szCs w:val="28"/>
+        </w:rPr>
+      </w:pPr>
+    </w:p>
+    <w:p>
+      <w:pPr>
+        <w:rPr>
+          <w:rFonts w:asciiTheme="majorHAnsi" w:eastAsiaTheme="majorEastAsia" w:hAnsiTheme="majorHAnsi" w:cstheme="majorBidi"/>
+          <w:b/>
+          <w:bCs/>
+          <w:color w:val="365F91" w:themeColor="accent1" w:themeShade="BF"/>
+          <w:sz w:val="28"/>
+          <w:szCs w:val="28"/>
+        </w:rPr>
+      </w:pPr>
+    </w:p>
+    <w:p>
+      <w:pPr>
+        <w:rPr>
+          <w:rFonts w:asciiTheme="majorHAnsi" w:eastAsiaTheme="majorEastAsia" w:hAnsiTheme="majorHAnsi" w:cstheme="majorBidi"/>
+          <w:b/>
+          <w:bCs/>
+          <w:color w:val="365F91" w:themeColor="accent1" w:themeShade="BF"/>
+          <w:sz w:val="28"/>
+          <w:szCs w:val="28"/>
+        </w:rPr>
+      </w:pPr>
+    </w:p>
+    <w:p>
+      <w:pPr>
+        <w:rPr>
+          <w:rFonts w:asciiTheme="majorHAnsi" w:eastAsiaTheme="majorEastAsia" w:hAnsiTheme="majorHAnsi" w:cstheme="majorBidi"/>
+          <w:b/>
+          <w:bCs/>
+          <w:color w:val="365F91" w:themeColor="accent1" w:themeShade="BF"/>
+          <w:sz w:val="28"/>
+          <w:szCs w:val="28"/>
+        </w:rPr>
+      </w:pPr>
+    </w:p>
+    <w:p>
+      <w:pPr>
+        <w:rPr>
+          <w:rFonts w:asciiTheme="majorHAnsi" w:eastAsiaTheme="majorEastAsia" w:hAnsiTheme="majorHAnsi" w:cstheme="majorBidi"/>
+          <w:b/>
+          <w:bCs/>
+          <w:color w:val="365F91" w:themeColor="accent1" w:themeShade="BF"/>
+          <w:sz w:val="28"/>
+          <w:szCs w:val="28"/>
+        </w:rPr>
+      </w:pPr>
+    </w:p>
+    <w:p>
+      <w:pPr>
+        <w:rPr>
+          <w:rFonts w:asciiTheme="majorHAnsi" w:eastAsiaTheme="majorEastAsia" w:hAnsiTheme="majorHAnsi" w:cstheme="majorBidi"/>
+          <w:b/>
+          <w:bCs/>
+          <w:color w:val="365F91" w:themeColor="accent1" w:themeShade="BF"/>
+          <w:sz w:val="28"/>
+          <w:szCs w:val="28"/>
+        </w:rPr>
+      </w:pPr>
+    </w:p>
+    <w:p>
+      <w:pPr>
+        <w:rPr>
+          <w:rFonts w:asciiTheme="majorHAnsi" w:eastAsiaTheme="majorEastAsia" w:hAnsiTheme="majorHAnsi" w:cstheme="majorBidi"/>
+          <w:b/>
+          <w:bCs/>
+          <w:color w:val="365F91" w:themeColor="accent1" w:themeShade="BF"/>
+          <w:sz w:val="28"/>
+          <w:szCs w:val="28"/>
+        </w:rPr>
+      </w:pPr>
+    </w:p>
+    <w:p>
+      <w:pPr>
+        <w:rPr>
+          <w:rFonts w:asciiTheme="majorHAnsi" w:eastAsiaTheme="majorEastAsia" w:hAnsiTheme="majorHAnsi" w:cstheme="majorBidi"/>
+          <w:b/>
+          <w:bCs/>
+          <w:color w:val="365F91" w:themeColor="accent1" w:themeShade="BF"/>
+          <w:sz w:val="28"/>
+          <w:szCs w:val="28"/>
+        </w:rPr>
+      </w:pPr>
+    </w:p>
+    <w:p>
+      <w:pPr>
+        <w:rPr>
+          <w:rFonts w:asciiTheme="majorHAnsi" w:eastAsiaTheme="majorEastAsia" w:hAnsiTheme="majorHAnsi" w:cstheme="majorBidi"/>
+          <w:b/>
+          <w:bCs/>
+          <w:color w:val="365F91" w:themeColor="accent1" w:themeShade="BF"/>
+          <w:sz w:val="28"/>
+          <w:szCs w:val="28"/>
+        </w:rPr>
+      </w:pPr>
+    </w:p>
+    <w:p>
+      <w:pPr>
+        <w:rPr>
+          <w:rFonts w:asciiTheme="majorHAnsi" w:eastAsiaTheme="majorEastAsia" w:hAnsiTheme="majorHAnsi" w:cstheme="majorBidi"/>
+          <w:b/>
+          <w:bCs/>
+          <w:color w:val="365F91" w:themeColor="accent1" w:themeShade="BF"/>
+          <w:sz w:val="28"/>
+          <w:szCs w:val="28"/>
+        </w:rPr>
+      </w:pPr>
+    </w:p>
+    <w:p>
+      <w:pPr>
+        <w:rPr>
+          <w:rFonts w:asciiTheme="majorHAnsi" w:eastAsiaTheme="majorEastAsia" w:hAnsiTheme="majorHAnsi" w:cstheme="majorBidi"/>
+          <w:b/>
+          <w:bCs/>
+          <w:color w:val="365F91" w:themeColor="accent1" w:themeShade="BF"/>
+          <w:sz w:val="28"/>
+          <w:szCs w:val="28"/>
+        </w:rPr>
+      </w:pPr>
+    </w:p>
+    <w:p>
+      <w:pPr>
+        <w:rPr>
+          <w:rFonts w:asciiTheme="majorHAnsi" w:eastAsiaTheme="majorEastAsia" w:hAnsiTheme="majorHAnsi" w:cstheme="majorBidi"/>
+          <w:b/>
+          <w:bCs/>
+          <w:color w:val="365F91" w:themeColor="accent1" w:themeShade="BF"/>
+          <w:sz w:val="28"/>
+          <w:szCs w:val="28"/>
+        </w:rPr>
+      </w:pPr>
+    </w:p>
+    <w:p>
+      <w:pPr>
+        <w:rPr>
+          <w:rFonts w:asciiTheme="majorHAnsi" w:eastAsiaTheme="majorEastAsia" w:hAnsiTheme="majorHAnsi" w:cstheme="majorBidi"/>
+          <w:b/>
+          <w:bCs/>
+          <w:color w:val="365F91" w:themeColor="accent1" w:themeShade="BF"/>
+          <w:sz w:val="28"/>
+          <w:szCs w:val="28"/>
+        </w:rPr>
+      </w:pPr>
+    </w:p>
+    <w:p>
+      <w:pPr>
+        <w:rPr>
+          <w:rFonts w:asciiTheme="majorHAnsi" w:eastAsiaTheme="majorEastAsia" w:hAnsiTheme="majorHAnsi" w:cstheme="majorBidi"/>
+          <w:b/>
+          <w:bCs/>
+          <w:color w:val="365F91" w:themeColor="accent1" w:themeShade="BF"/>
+          <w:sz w:val="28"/>
+          <w:szCs w:val="28"/>
+        </w:rPr>
+      </w:pPr>
+    </w:p>
+    <w:p>
+      <w:pPr>
+        <w:rPr>
+          <w:rFonts w:asciiTheme="majorHAnsi" w:eastAsiaTheme="majorEastAsia" w:hAnsiTheme="majorHAnsi" w:cstheme="majorBidi"/>
+          <w:b/>
+          <w:bCs/>
+          <w:color w:val="365F91" w:themeColor="accent1" w:themeShade="BF"/>
+          <w:sz w:val="28"/>
+          <w:szCs w:val="28"/>
+        </w:rPr>
+      </w:pPr>
     </w:p>
     <w:p>
       <w:pPr>
@@ -1827,7 +3841,7 @@
     <w:p/>
     <w:p>
       <w:pPr>
-        <w:pStyle w:val="Title"/>
+        <w:pStyle w:val="Titolo"/>
         <w:rPr>
           <w:noProof/>
         </w:rPr>
@@ -1835,7 +3849,7 @@
     </w:p>
     <w:p>
       <w:pPr>
-        <w:pStyle w:val="Title"/>
+        <w:pStyle w:val="Titolo"/>
       </w:pPr>
       <w:r>
         <w:rPr>
@@ -1874,7 +3888,7 @@
                     </pic:cNvPicPr>
                   </pic:nvPicPr>
                   <pic:blipFill>
-                    <a:blip r:embed="rId12" cstate="print"/>
+                    <a:blip r:embed="rId14" cstate="print"/>
                     <a:srcRect/>
                     <a:stretch>
                       <a:fillRect/>
@@ -1918,7 +3932,7 @@
     </w:p>
     <w:p>
       <w:pPr>
-        <w:pStyle w:val="Heading1"/>
+        <w:pStyle w:val="Titolo1"/>
       </w:pPr>
       <w:r>
         <w:t>Navigation model</w:t>
@@ -2006,7 +4020,7 @@
     </w:p>
     <w:p>
       <w:pPr>
-        <w:pStyle w:val="Heading1"/>
+        <w:pStyle w:val="Titolo1"/>
       </w:pPr>
       <w:r>
         <w:t>Data</w:t>
@@ -2025,10 +4039,10 @@
         </w:rPr>
         <w:t xml:space="preserve">Provide a class diagram representing all the contents you manage in your app. As a reference for class diagrams, use this: </w:t>
       </w:r>
-      <w:hyperlink r:id="rId13" w:history="1">
+      <w:hyperlink r:id="rId15" w:history="1">
         <w:r>
           <w:rPr>
-            <w:rStyle w:val="Hyperlink"/>
+            <w:rStyle w:val="Collegamentoipertestuale"/>
             <w:rFonts w:ascii="Arial" w:hAnsi="Arial" w:cs="Arial"/>
           </w:rPr>
           <w:t>http://it.wikipedia.org/wiki/Class_diagram</w:t>
@@ -2282,7 +4296,7 @@
     </w:p>
     <w:p>
       <w:pPr>
-        <w:pStyle w:val="Title"/>
+        <w:pStyle w:val="Titolo"/>
       </w:pPr>
       <w:r>
         <w:rPr>
@@ -2321,7 +4335,7 @@
                     </pic:cNvPicPr>
                   </pic:nvPicPr>
                   <pic:blipFill>
-                    <a:blip r:embed="rId14" cstate="print"/>
+                    <a:blip r:embed="rId16" cstate="print"/>
                     <a:srcRect/>
                     <a:stretch>
                       <a:fillRect/>
@@ -2727,7 +4741,7 @@
     </w:p>
     <w:p>
       <w:pPr>
-        <w:pStyle w:val="Title"/>
+        <w:pStyle w:val="Titolo"/>
       </w:pPr>
       <w:r>
         <w:rPr>
@@ -2766,7 +4780,7 @@
                     </pic:cNvPicPr>
                   </pic:nvPicPr>
                   <pic:blipFill>
-                    <a:blip r:embed="rId15" cstate="print"/>
+                    <a:blip r:embed="rId17" cstate="print"/>
                     <a:srcRect/>
                     <a:stretch>
                       <a:fillRect/>
@@ -2829,19 +4843,11 @@
         </w:rPr>
         <w:t xml:space="preserve">Provide </w:t>
       </w:r>
-      <w:proofErr w:type="gramStart"/>
-      <w:r>
-        <w:rPr>
-          <w:rFonts w:ascii="Arial" w:hAnsi="Arial" w:cs="Arial"/>
-        </w:rPr>
-        <w:t>an</w:t>
-      </w:r>
-      <w:proofErr w:type="gramEnd"/>
-      <w:r>
-        <w:rPr>
-          <w:rFonts w:ascii="Arial" w:hAnsi="Arial" w:cs="Arial"/>
-        </w:rPr>
-        <w:t xml:space="preserve"> </w:t>
+      <w:r>
+        <w:rPr>
+          <w:rFonts w:ascii="Arial" w:hAnsi="Arial" w:cs="Arial"/>
+        </w:rPr>
+        <w:t xml:space="preserve">an </w:t>
       </w:r>
       <w:r>
         <w:rPr>
@@ -2981,7 +4987,7 @@
     <w:p/>
     <w:p/>
     <w:sectPr>
-      <w:headerReference w:type="default" r:id="rId16"/>
+      <w:headerReference w:type="default" r:id="rId18"/>
       <w:pgSz w:w="12240" w:h="15840"/>
       <w:pgMar w:top="1417" w:right="1134" w:bottom="1134" w:left="1134" w:header="708" w:footer="708" w:gutter="0"/>
       <w:cols w:space="708"/>
@@ -2992,7 +4998,7 @@
 </file>
 
 <file path=word/endnotes.xml><?xml version="1.0" encoding="utf-8"?>
-<w:endnotes xmlns:wpc="http://schemas.microsoft.com/office/word/2010/wordprocessingCanvas" xmlns:mo="http://schemas.microsoft.com/office/mac/office/2008/main" xmlns:mc="http://schemas.openxmlformats.org/markup-compatibility/2006" xmlns:mv="urn:schemas-microsoft-com:mac:vml" xmlns:o="urn:schemas-microsoft-com:office:office" xmlns:r="http://schemas.openxmlformats.org/officeDocument/2006/relationships" xmlns:m="http://schemas.openxmlformats.org/officeDocument/2006/math" xmlns:v="urn:schemas-microsoft-com:vml" xmlns:wp14="http://schemas.microsoft.com/office/word/2010/wordprocessingDrawing" xmlns:wp="http://schemas.openxmlformats.org/drawingml/2006/wordprocessingDrawing" xmlns:w10="urn:schemas-microsoft-com:office:word" xmlns:w="http://schemas.openxmlformats.org/wordprocessingml/2006/main" xmlns:w14="http://schemas.microsoft.com/office/word/2010/wordml" xmlns:w15="http://schemas.microsoft.com/office/word/2012/wordml" xmlns:wpg="http://schemas.microsoft.com/office/word/2010/wordprocessingGroup" xmlns:wpi="http://schemas.microsoft.com/office/word/2010/wordprocessingInk" xmlns:wne="http://schemas.microsoft.com/office/word/2006/wordml" xmlns:wps="http://schemas.microsoft.com/office/word/2010/wordprocessingShape" mc:Ignorable="w14 w15 wp14">
+<w:endnotes xmlns:wpc="http://schemas.microsoft.com/office/word/2010/wordprocessingCanvas" xmlns:cx="http://schemas.microsoft.com/office/drawing/2014/chartex" xmlns:cx1="http://schemas.microsoft.com/office/drawing/2015/9/8/chartex" xmlns:cx2="http://schemas.microsoft.com/office/drawing/2015/10/21/chartex" xmlns:cx3="http://schemas.microsoft.com/office/drawing/2016/5/9/chartex" xmlns:cx4="http://schemas.microsoft.com/office/drawing/2016/5/10/chartex" xmlns:cx5="http://schemas.microsoft.com/office/drawing/2016/5/11/chartex" xmlns:mc="http://schemas.openxmlformats.org/markup-compatibility/2006" xmlns:o="urn:schemas-microsoft-com:office:office" xmlns:r="http://schemas.openxmlformats.org/officeDocument/2006/relationships" xmlns:m="http://schemas.openxmlformats.org/officeDocument/2006/math" xmlns:v="urn:schemas-microsoft-com:vml" xmlns:wp14="http://schemas.microsoft.com/office/word/2010/wordprocessingDrawing" xmlns:wp="http://schemas.openxmlformats.org/drawingml/2006/wordprocessingDrawing" xmlns:w10="urn:schemas-microsoft-com:office:word" xmlns:w="http://schemas.openxmlformats.org/wordprocessingml/2006/main" xmlns:w14="http://schemas.microsoft.com/office/word/2010/wordml" xmlns:w15="http://schemas.microsoft.com/office/word/2012/wordml" xmlns:w16se="http://schemas.microsoft.com/office/word/2015/wordml/symex" xmlns:wpg="http://schemas.microsoft.com/office/word/2010/wordprocessingGroup" xmlns:wpi="http://schemas.microsoft.com/office/word/2010/wordprocessingInk" xmlns:wne="http://schemas.microsoft.com/office/word/2006/wordml" xmlns:wps="http://schemas.microsoft.com/office/word/2010/wordprocessingShape" mc:Ignorable="w14 w15 w16se wp14">
   <w:endnote w:type="separator" w:id="-1">
     <w:p>
       <w:r>
@@ -3011,7 +5017,7 @@
 </file>
 
 <file path=word/footnotes.xml><?xml version="1.0" encoding="utf-8"?>
-<w:footnotes xmlns:wpc="http://schemas.microsoft.com/office/word/2010/wordprocessingCanvas" xmlns:mo="http://schemas.microsoft.com/office/mac/office/2008/main" xmlns:mc="http://schemas.openxmlformats.org/markup-compatibility/2006" xmlns:mv="urn:schemas-microsoft-com:mac:vml" xmlns:o="urn:schemas-microsoft-com:office:office" xmlns:r="http://schemas.openxmlformats.org/officeDocument/2006/relationships" xmlns:m="http://schemas.openxmlformats.org/officeDocument/2006/math" xmlns:v="urn:schemas-microsoft-com:vml" xmlns:wp14="http://schemas.microsoft.com/office/word/2010/wordprocessingDrawing" xmlns:wp="http://schemas.openxmlformats.org/drawingml/2006/wordprocessingDrawing" xmlns:w10="urn:schemas-microsoft-com:office:word" xmlns:w="http://schemas.openxmlformats.org/wordprocessingml/2006/main" xmlns:w14="http://schemas.microsoft.com/office/word/2010/wordml" xmlns:w15="http://schemas.microsoft.com/office/word/2012/wordml" xmlns:wpg="http://schemas.microsoft.com/office/word/2010/wordprocessingGroup" xmlns:wpi="http://schemas.microsoft.com/office/word/2010/wordprocessingInk" xmlns:wne="http://schemas.microsoft.com/office/word/2006/wordml" xmlns:wps="http://schemas.microsoft.com/office/word/2010/wordprocessingShape" mc:Ignorable="w14 w15 wp14">
+<w:footnotes xmlns:wpc="http://schemas.microsoft.com/office/word/2010/wordprocessingCanvas" xmlns:cx="http://schemas.microsoft.com/office/drawing/2014/chartex" xmlns:cx1="http://schemas.microsoft.com/office/drawing/2015/9/8/chartex" xmlns:cx2="http://schemas.microsoft.com/office/drawing/2015/10/21/chartex" xmlns:cx3="http://schemas.microsoft.com/office/drawing/2016/5/9/chartex" xmlns:cx4="http://schemas.microsoft.com/office/drawing/2016/5/10/chartex" xmlns:cx5="http://schemas.microsoft.com/office/drawing/2016/5/11/chartex" xmlns:mc="http://schemas.openxmlformats.org/markup-compatibility/2006" xmlns:o="urn:schemas-microsoft-com:office:office" xmlns:r="http://schemas.openxmlformats.org/officeDocument/2006/relationships" xmlns:m="http://schemas.openxmlformats.org/officeDocument/2006/math" xmlns:v="urn:schemas-microsoft-com:vml" xmlns:wp14="http://schemas.microsoft.com/office/word/2010/wordprocessingDrawing" xmlns:wp="http://schemas.openxmlformats.org/drawingml/2006/wordprocessingDrawing" xmlns:w10="urn:schemas-microsoft-com:office:word" xmlns:w="http://schemas.openxmlformats.org/wordprocessingml/2006/main" xmlns:w14="http://schemas.microsoft.com/office/word/2010/wordml" xmlns:w15="http://schemas.microsoft.com/office/word/2012/wordml" xmlns:w16se="http://schemas.microsoft.com/office/word/2015/wordml/symex" xmlns:wpg="http://schemas.microsoft.com/office/word/2010/wordprocessingGroup" xmlns:wpi="http://schemas.microsoft.com/office/word/2010/wordprocessingInk" xmlns:wne="http://schemas.microsoft.com/office/word/2006/wordml" xmlns:wps="http://schemas.microsoft.com/office/word/2010/wordprocessingShape" mc:Ignorable="w14 w15 w16se wp14">
   <w:footnote w:type="separator" w:id="-1">
     <w:p>
       <w:r>
@@ -3029,14 +5035,14 @@
   <w:footnote w:id="1">
     <w:p>
       <w:pPr>
-        <w:pStyle w:val="FootnoteText"/>
-        <w:rPr>
-          <w:rFonts w:ascii="Arial" w:hAnsi="Arial" w:cs="Arial"/>
-        </w:rPr>
-      </w:pPr>
-      <w:r>
-        <w:rPr>
-          <w:rStyle w:val="FootnoteReference"/>
+        <w:pStyle w:val="Testonotaapidipagina"/>
+        <w:rPr>
+          <w:rFonts w:ascii="Arial" w:hAnsi="Arial" w:cs="Arial"/>
+        </w:rPr>
+      </w:pPr>
+      <w:r>
+        <w:rPr>
+          <w:rStyle w:val="Rimandonotaapidipagina"/>
           <w:rFonts w:ascii="Arial" w:hAnsi="Arial" w:cs="Arial"/>
         </w:rPr>
         <w:footnoteRef/>
@@ -3064,14 +5070,14 @@
   <w:footnote w:id="2">
     <w:p>
       <w:pPr>
-        <w:pStyle w:val="FootnoteText"/>
-        <w:rPr>
-          <w:rFonts w:ascii="Arial" w:hAnsi="Arial" w:cs="Arial"/>
-        </w:rPr>
-      </w:pPr>
-      <w:r>
-        <w:rPr>
-          <w:rStyle w:val="FootnoteReference"/>
+        <w:pStyle w:val="Testonotaapidipagina"/>
+        <w:rPr>
+          <w:rFonts w:ascii="Arial" w:hAnsi="Arial" w:cs="Arial"/>
+        </w:rPr>
+      </w:pPr>
+      <w:r>
+        <w:rPr>
+          <w:rStyle w:val="Rimandonotaapidipagina"/>
           <w:rFonts w:ascii="Arial" w:hAnsi="Arial" w:cs="Arial"/>
         </w:rPr>
         <w:footnoteRef/>
@@ -3087,14 +5093,14 @@
   <w:footnote w:id="3">
     <w:p>
       <w:pPr>
-        <w:pStyle w:val="FootnoteText"/>
-        <w:rPr>
-          <w:rFonts w:ascii="Arial" w:hAnsi="Arial" w:cs="Arial"/>
-        </w:rPr>
-      </w:pPr>
-      <w:r>
-        <w:rPr>
-          <w:rStyle w:val="FootnoteReference"/>
+        <w:pStyle w:val="Testonotaapidipagina"/>
+        <w:rPr>
+          <w:rFonts w:ascii="Arial" w:hAnsi="Arial" w:cs="Arial"/>
+        </w:rPr>
+      </w:pPr>
+      <w:r>
+        <w:rPr>
+          <w:rStyle w:val="Rimandonotaapidipagina"/>
           <w:rFonts w:ascii="Arial" w:hAnsi="Arial" w:cs="Arial"/>
         </w:rPr>
         <w:footnoteRef/>
@@ -3117,7 +5123,7 @@
 </file>
 
 <file path=word/header1.xml><?xml version="1.0" encoding="utf-8"?>
-<w:hdr xmlns:wpc="http://schemas.microsoft.com/office/word/2010/wordprocessingCanvas" xmlns:mo="http://schemas.microsoft.com/office/mac/office/2008/main" xmlns:mc="http://schemas.openxmlformats.org/markup-compatibility/2006" xmlns:mv="urn:schemas-microsoft-com:mac:vml" xmlns:o="urn:schemas-microsoft-com:office:office" xmlns:r="http://schemas.openxmlformats.org/officeDocument/2006/relationships" xmlns:m="http://schemas.openxmlformats.org/officeDocument/2006/math" xmlns:v="urn:schemas-microsoft-com:vml" xmlns:wp14="http://schemas.microsoft.com/office/word/2010/wordprocessingDrawing" xmlns:wp="http://schemas.openxmlformats.org/drawingml/2006/wordprocessingDrawing" xmlns:w10="urn:schemas-microsoft-com:office:word" xmlns:w="http://schemas.openxmlformats.org/wordprocessingml/2006/main" xmlns:w14="http://schemas.microsoft.com/office/word/2010/wordml" xmlns:w15="http://schemas.microsoft.com/office/word/2012/wordml" xmlns:wpg="http://schemas.microsoft.com/office/word/2010/wordprocessingGroup" xmlns:wpi="http://schemas.microsoft.com/office/word/2010/wordprocessingInk" xmlns:wne="http://schemas.microsoft.com/office/word/2006/wordml" xmlns:wps="http://schemas.microsoft.com/office/word/2010/wordprocessingShape" mc:Ignorable="w14 w15 wp14 mv">
+<w:hdr xmlns:wpc="http://schemas.microsoft.com/office/word/2010/wordprocessingCanvas" xmlns:cx="http://schemas.microsoft.com/office/drawing/2014/chartex" xmlns:cx1="http://schemas.microsoft.com/office/drawing/2015/9/8/chartex" xmlns:cx2="http://schemas.microsoft.com/office/drawing/2015/10/21/chartex" xmlns:cx3="http://schemas.microsoft.com/office/drawing/2016/5/9/chartex" xmlns:cx4="http://schemas.microsoft.com/office/drawing/2016/5/10/chartex" xmlns:cx5="http://schemas.microsoft.com/office/drawing/2016/5/11/chartex" xmlns:mc="http://schemas.openxmlformats.org/markup-compatibility/2006" xmlns:o="urn:schemas-microsoft-com:office:office" xmlns:r="http://schemas.openxmlformats.org/officeDocument/2006/relationships" xmlns:m="http://schemas.openxmlformats.org/officeDocument/2006/math" xmlns:v="urn:schemas-microsoft-com:vml" xmlns:wp14="http://schemas.microsoft.com/office/word/2010/wordprocessingDrawing" xmlns:wp="http://schemas.openxmlformats.org/drawingml/2006/wordprocessingDrawing" xmlns:w10="urn:schemas-microsoft-com:office:word" xmlns:w="http://schemas.openxmlformats.org/wordprocessingml/2006/main" xmlns:w14="http://schemas.microsoft.com/office/word/2010/wordml" xmlns:w15="http://schemas.microsoft.com/office/word/2012/wordml" xmlns:w16se="http://schemas.microsoft.com/office/word/2015/wordml/symex" xmlns:wpg="http://schemas.microsoft.com/office/word/2010/wordprocessingGroup" xmlns:wpi="http://schemas.microsoft.com/office/word/2010/wordprocessingInk" xmlns:wne="http://schemas.microsoft.com/office/word/2006/wordml" xmlns:wps="http://schemas.microsoft.com/office/word/2010/wordprocessingShape" mc:Ignorable="w14 w15 w16se wp14">
   <w:p>
     <w:pPr>
       <w:tabs>
@@ -3277,15 +5283,15 @@
   <w:p/>
   <w:p>
     <w:pPr>
-      <w:pStyle w:val="Header"/>
+      <w:pStyle w:val="Intestazione"/>
     </w:pPr>
   </w:p>
 </w:hdr>
 </file>
 
 <file path=word/numbering.xml><?xml version="1.0" encoding="utf-8"?>
-<w:numbering xmlns:wpc="http://schemas.microsoft.com/office/word/2010/wordprocessingCanvas" xmlns:mo="http://schemas.microsoft.com/office/mac/office/2008/main" xmlns:mc="http://schemas.openxmlformats.org/markup-compatibility/2006" xmlns:mv="urn:schemas-microsoft-com:mac:vml" xmlns:o="urn:schemas-microsoft-com:office:office" xmlns:r="http://schemas.openxmlformats.org/officeDocument/2006/relationships" xmlns:m="http://schemas.openxmlformats.org/officeDocument/2006/math" xmlns:v="urn:schemas-microsoft-com:vml" xmlns:wp14="http://schemas.microsoft.com/office/word/2010/wordprocessingDrawing" xmlns:wp="http://schemas.openxmlformats.org/drawingml/2006/wordprocessingDrawing" xmlns:w10="urn:schemas-microsoft-com:office:word" xmlns:w="http://schemas.openxmlformats.org/wordprocessingml/2006/main" xmlns:w14="http://schemas.microsoft.com/office/word/2010/wordml" xmlns:w15="http://schemas.microsoft.com/office/word/2012/wordml" xmlns:wpg="http://schemas.microsoft.com/office/word/2010/wordprocessingGroup" xmlns:wpi="http://schemas.microsoft.com/office/word/2010/wordprocessingInk" xmlns:wne="http://schemas.microsoft.com/office/word/2006/wordml" xmlns:wps="http://schemas.microsoft.com/office/word/2010/wordprocessingShape" mc:Ignorable="w14 w15 wp14">
-  <w:abstractNum w:abstractNumId="0">
+<w:numbering xmlns:wpc="http://schemas.microsoft.com/office/word/2010/wordprocessingCanvas" xmlns:cx="http://schemas.microsoft.com/office/drawing/2014/chartex" xmlns:cx1="http://schemas.microsoft.com/office/drawing/2015/9/8/chartex" xmlns:cx2="http://schemas.microsoft.com/office/drawing/2015/10/21/chartex" xmlns:cx3="http://schemas.microsoft.com/office/drawing/2016/5/9/chartex" xmlns:cx4="http://schemas.microsoft.com/office/drawing/2016/5/10/chartex" xmlns:cx5="http://schemas.microsoft.com/office/drawing/2016/5/11/chartex" xmlns:mc="http://schemas.openxmlformats.org/markup-compatibility/2006" xmlns:o="urn:schemas-microsoft-com:office:office" xmlns:r="http://schemas.openxmlformats.org/officeDocument/2006/relationships" xmlns:m="http://schemas.openxmlformats.org/officeDocument/2006/math" xmlns:v="urn:schemas-microsoft-com:vml" xmlns:wp14="http://schemas.microsoft.com/office/word/2010/wordprocessingDrawing" xmlns:wp="http://schemas.openxmlformats.org/drawingml/2006/wordprocessingDrawing" xmlns:w10="urn:schemas-microsoft-com:office:word" xmlns:w="http://schemas.openxmlformats.org/wordprocessingml/2006/main" xmlns:w14="http://schemas.microsoft.com/office/word/2010/wordml" xmlns:w15="http://schemas.microsoft.com/office/word/2012/wordml" xmlns:w16se="http://schemas.microsoft.com/office/word/2015/wordml/symex" xmlns:wpg="http://schemas.microsoft.com/office/word/2010/wordprocessingGroup" xmlns:wpi="http://schemas.microsoft.com/office/word/2010/wordprocessingInk" xmlns:wne="http://schemas.microsoft.com/office/word/2006/wordml" xmlns:wps="http://schemas.microsoft.com/office/word/2010/wordprocessingShape" mc:Ignorable="w14 w15 w16se wp14">
+  <w:abstractNum w:abstractNumId="0" w15:restartNumberingAfterBreak="0">
     <w:nsid w:val="14925F70"/>
     <w:multiLevelType w:val="hybridMultilevel"/>
     <w:tmpl w:val="146A6878"/>
@@ -3371,20 +5377,20 @@
       </w:pPr>
     </w:lvl>
   </w:abstractNum>
-  <w:abstractNum w:abstractNumId="1">
+  <w:abstractNum w:abstractNumId="1" w15:restartNumberingAfterBreak="0">
     <w:nsid w:val="1E653D4D"/>
     <w:multiLevelType w:val="hybridMultilevel"/>
-    <w:tmpl w:val="FC864A40"/>
-    <w:lvl w:ilvl="0" w:tplc="08090001">
+    <w:tmpl w:val="BB867864"/>
+    <w:lvl w:ilvl="0" w:tplc="08090003">
       <w:start w:val="1"/>
       <w:numFmt w:val="bullet"/>
-      <w:lvlText w:val=""/>
+      <w:lvlText w:val="o"/>
       <w:lvlJc w:val="left"/>
       <w:pPr>
         <w:ind w:left="720" w:hanging="360"/>
       </w:pPr>
       <w:rPr>
-        <w:rFonts w:ascii="Symbol" w:hAnsi="Symbol" w:hint="default"/>
+        <w:rFonts w:ascii="Courier New" w:hAnsi="Courier New" w:cs="Courier New" w:hint="default"/>
       </w:rPr>
     </w:lvl>
     <w:lvl w:ilvl="1" w:tplc="08090003" w:tentative="1">
@@ -3494,7 +5500,7 @@
 </file>
 
 <file path=word/styles.xml><?xml version="1.0" encoding="utf-8"?>
-<w:styles xmlns:mc="http://schemas.openxmlformats.org/markup-compatibility/2006" xmlns:r="http://schemas.openxmlformats.org/officeDocument/2006/relationships" xmlns:w="http://schemas.openxmlformats.org/wordprocessingml/2006/main" xmlns:w14="http://schemas.microsoft.com/office/word/2010/wordml" xmlns:w15="http://schemas.microsoft.com/office/word/2012/wordml" mc:Ignorable="w14 w15">
+<w:styles xmlns:mc="http://schemas.openxmlformats.org/markup-compatibility/2006" xmlns:r="http://schemas.openxmlformats.org/officeDocument/2006/relationships" xmlns:w="http://schemas.openxmlformats.org/wordprocessingml/2006/main" xmlns:w14="http://schemas.microsoft.com/office/word/2010/wordml" xmlns:w15="http://schemas.microsoft.com/office/word/2012/wordml" xmlns:w16se="http://schemas.microsoft.com/office/word/2015/wordml/symex" mc:Ignorable="w14 w15 w16se">
   <w:docDefaults>
     <w:rPrDefault>
       <w:rPr>
@@ -3510,7 +5516,7 @@
       </w:pPr>
     </w:pPrDefault>
   </w:docDefaults>
-  <w:latentStyles w:defLockedState="0" w:defUIPriority="99" w:defSemiHidden="0" w:defUnhideWhenUsed="0" w:defQFormat="0" w:count="382">
+  <w:latentStyles w:defLockedState="0" w:defUIPriority="99" w:defSemiHidden="0" w:defUnhideWhenUsed="0" w:defQFormat="0" w:count="374">
     <w:lsdException w:name="Normal" w:uiPriority="0" w:qFormat="1"/>
     <w:lsdException w:name="heading 1" w:uiPriority="0" w:qFormat="1"/>
     <w:lsdException w:name="heading 2" w:semiHidden="1" w:uiPriority="9" w:unhideWhenUsed="1" w:qFormat="1"/>
@@ -3885,7 +5891,7 @@
     <w:lsdException w:name="Mention" w:semiHidden="1" w:unhideWhenUsed="1"/>
     <w:lsdException w:name="Smart Hyperlink" w:semiHidden="1" w:unhideWhenUsed="1"/>
   </w:latentStyles>
-  <w:style w:type="paragraph" w:default="1" w:styleId="Normal">
+  <w:style w:type="paragraph" w:default="1" w:styleId="Normale">
     <w:name w:val="Normal"/>
     <w:qFormat/>
     <w:rsid w:val="00264DE8"/>
@@ -3898,11 +5904,11 @@
       <w:szCs w:val="24"/>
     </w:rPr>
   </w:style>
-  <w:style w:type="paragraph" w:styleId="Heading1">
+  <w:style w:type="paragraph" w:styleId="Titolo1">
     <w:name w:val="heading 1"/>
-    <w:basedOn w:val="Normal"/>
-    <w:next w:val="Normal"/>
-    <w:link w:val="Heading1Char"/>
+    <w:basedOn w:val="Normale"/>
+    <w:next w:val="Normale"/>
+    <w:link w:val="Titolo1Carattere"/>
     <w:qFormat/>
     <w:rsid w:val="00264DE8"/>
     <w:pPr>
@@ -3920,11 +5926,11 @@
       <w:szCs w:val="28"/>
     </w:rPr>
   </w:style>
-  <w:style w:type="paragraph" w:styleId="Heading2">
+  <w:style w:type="paragraph" w:styleId="Titolo2">
     <w:name w:val="heading 2"/>
-    <w:basedOn w:val="Normal"/>
-    <w:next w:val="Normal"/>
-    <w:link w:val="Heading2Char"/>
+    <w:basedOn w:val="Normale"/>
+    <w:next w:val="Normale"/>
+    <w:link w:val="Titolo2Carattere"/>
     <w:uiPriority w:val="9"/>
     <w:unhideWhenUsed/>
     <w:qFormat/>
@@ -3944,11 +5950,11 @@
       <w:szCs w:val="26"/>
     </w:rPr>
   </w:style>
-  <w:style w:type="paragraph" w:styleId="Heading3">
+  <w:style w:type="paragraph" w:styleId="Titolo3">
     <w:name w:val="heading 3"/>
-    <w:basedOn w:val="Normal"/>
-    <w:next w:val="Normal"/>
-    <w:link w:val="Heading3Char"/>
+    <w:basedOn w:val="Normale"/>
+    <w:next w:val="Normale"/>
+    <w:link w:val="Titolo3Carattere"/>
     <w:uiPriority w:val="9"/>
     <w:unhideWhenUsed/>
     <w:qFormat/>
@@ -3966,13 +5972,13 @@
       <w:color w:val="4F81BD" w:themeColor="accent1"/>
     </w:rPr>
   </w:style>
-  <w:style w:type="character" w:default="1" w:styleId="DefaultParagraphFont">
+  <w:style w:type="character" w:default="1" w:styleId="Carpredefinitoparagrafo">
     <w:name w:val="Default Paragraph Font"/>
     <w:uiPriority w:val="1"/>
     <w:semiHidden/>
     <w:unhideWhenUsed/>
   </w:style>
-  <w:style w:type="table" w:default="1" w:styleId="TableNormal">
+  <w:style w:type="table" w:default="1" w:styleId="Tabellanormale">
     <w:name w:val="Normal Table"/>
     <w:uiPriority w:val="99"/>
     <w:semiHidden/>
@@ -3987,16 +5993,16 @@
       </w:tblCellMar>
     </w:tblPr>
   </w:style>
-  <w:style w:type="numbering" w:default="1" w:styleId="NoList">
+  <w:style w:type="numbering" w:default="1" w:styleId="Nessunelenco">
     <w:name w:val="No List"/>
     <w:uiPriority w:val="99"/>
     <w:semiHidden/>
     <w:unhideWhenUsed/>
   </w:style>
-  <w:style w:type="paragraph" w:styleId="Header">
+  <w:style w:type="paragraph" w:styleId="Intestazione">
     <w:name w:val="header"/>
-    <w:basedOn w:val="Normal"/>
-    <w:link w:val="HeaderChar"/>
+    <w:basedOn w:val="Normale"/>
+    <w:link w:val="IntestazioneCarattere"/>
     <w:uiPriority w:val="99"/>
     <w:unhideWhenUsed/>
     <w:rsid w:val="00264DE8"/>
@@ -4007,17 +6013,17 @@
       </w:tabs>
     </w:pPr>
   </w:style>
-  <w:style w:type="character" w:customStyle="1" w:styleId="HeaderChar">
-    <w:name w:val="Header Char"/>
-    <w:basedOn w:val="DefaultParagraphFont"/>
-    <w:link w:val="Header"/>
+  <w:style w:type="character" w:customStyle="1" w:styleId="IntestazioneCarattere">
+    <w:name w:val="Intestazione Carattere"/>
+    <w:basedOn w:val="Carpredefinitoparagrafo"/>
+    <w:link w:val="Intestazione"/>
     <w:uiPriority w:val="99"/>
     <w:rsid w:val="00264DE8"/>
   </w:style>
-  <w:style w:type="paragraph" w:styleId="Footer">
+  <w:style w:type="paragraph" w:styleId="Pidipagina">
     <w:name w:val="footer"/>
-    <w:basedOn w:val="Normal"/>
-    <w:link w:val="FooterChar"/>
+    <w:basedOn w:val="Normale"/>
+    <w:link w:val="PidipaginaCarattere"/>
     <w:uiPriority w:val="99"/>
     <w:unhideWhenUsed/>
     <w:rsid w:val="00264DE8"/>
@@ -4028,17 +6034,17 @@
       </w:tabs>
     </w:pPr>
   </w:style>
-  <w:style w:type="character" w:customStyle="1" w:styleId="FooterChar">
-    <w:name w:val="Footer Char"/>
-    <w:basedOn w:val="DefaultParagraphFont"/>
-    <w:link w:val="Footer"/>
+  <w:style w:type="character" w:customStyle="1" w:styleId="PidipaginaCarattere">
+    <w:name w:val="Piè di pagina Carattere"/>
+    <w:basedOn w:val="Carpredefinitoparagrafo"/>
+    <w:link w:val="Pidipagina"/>
     <w:uiPriority w:val="99"/>
     <w:rsid w:val="00264DE8"/>
   </w:style>
-  <w:style w:type="character" w:customStyle="1" w:styleId="Heading1Char">
-    <w:name w:val="Heading 1 Char"/>
-    <w:basedOn w:val="DefaultParagraphFont"/>
-    <w:link w:val="Heading1"/>
+  <w:style w:type="character" w:customStyle="1" w:styleId="Titolo1Carattere">
+    <w:name w:val="Titolo 1 Carattere"/>
+    <w:basedOn w:val="Carpredefinitoparagrafo"/>
+    <w:link w:val="Titolo1"/>
     <w:rsid w:val="00264DE8"/>
     <w:rPr>
       <w:rFonts w:asciiTheme="majorHAnsi" w:eastAsiaTheme="majorEastAsia" w:hAnsiTheme="majorHAnsi" w:cstheme="majorBidi"/>
@@ -4049,10 +6055,10 @@
       <w:szCs w:val="28"/>
     </w:rPr>
   </w:style>
-  <w:style w:type="character" w:customStyle="1" w:styleId="Heading2Char">
-    <w:name w:val="Heading 2 Char"/>
-    <w:basedOn w:val="DefaultParagraphFont"/>
-    <w:link w:val="Heading2"/>
+  <w:style w:type="character" w:customStyle="1" w:styleId="Titolo2Carattere">
+    <w:name w:val="Titolo 2 Carattere"/>
+    <w:basedOn w:val="Carpredefinitoparagrafo"/>
+    <w:link w:val="Titolo2"/>
     <w:uiPriority w:val="9"/>
     <w:rsid w:val="00264DE8"/>
     <w:rPr>
@@ -4064,10 +6070,10 @@
       <w:szCs w:val="26"/>
     </w:rPr>
   </w:style>
-  <w:style w:type="paragraph" w:styleId="FootnoteText">
+  <w:style w:type="paragraph" w:styleId="Testonotaapidipagina">
     <w:name w:val="footnote text"/>
-    <w:basedOn w:val="Normal"/>
-    <w:link w:val="FootnoteTextChar"/>
+    <w:basedOn w:val="Normale"/>
+    <w:link w:val="TestonotaapidipaginaCarattere"/>
     <w:uiPriority w:val="99"/>
     <w:unhideWhenUsed/>
     <w:rsid w:val="00577F42"/>
@@ -4076,10 +6082,10 @@
       <w:szCs w:val="20"/>
     </w:rPr>
   </w:style>
-  <w:style w:type="character" w:customStyle="1" w:styleId="FootnoteTextChar">
-    <w:name w:val="Footnote Text Char"/>
-    <w:basedOn w:val="DefaultParagraphFont"/>
-    <w:link w:val="FootnoteText"/>
+  <w:style w:type="character" w:customStyle="1" w:styleId="TestonotaapidipaginaCarattere">
+    <w:name w:val="Testo nota a piè di pagina Carattere"/>
+    <w:basedOn w:val="Carpredefinitoparagrafo"/>
+    <w:link w:val="Testonotaapidipagina"/>
     <w:uiPriority w:val="99"/>
     <w:rsid w:val="00577F42"/>
     <w:rPr>
@@ -4088,9 +6094,9 @@
       <w:szCs w:val="20"/>
     </w:rPr>
   </w:style>
-  <w:style w:type="character" w:styleId="FootnoteReference">
+  <w:style w:type="character" w:styleId="Rimandonotaapidipagina">
     <w:name w:val="footnote reference"/>
-    <w:basedOn w:val="DefaultParagraphFont"/>
+    <w:basedOn w:val="Carpredefinitoparagrafo"/>
     <w:uiPriority w:val="99"/>
     <w:semiHidden/>
     <w:unhideWhenUsed/>
@@ -4099,10 +6105,10 @@
       <w:vertAlign w:val="superscript"/>
     </w:rPr>
   </w:style>
-  <w:style w:type="paragraph" w:styleId="BalloonText">
+  <w:style w:type="paragraph" w:styleId="Testofumetto">
     <w:name w:val="Balloon Text"/>
-    <w:basedOn w:val="Normal"/>
-    <w:link w:val="BalloonTextChar"/>
+    <w:basedOn w:val="Normale"/>
+    <w:link w:val="TestofumettoCarattere"/>
     <w:uiPriority w:val="99"/>
     <w:semiHidden/>
     <w:unhideWhenUsed/>
@@ -4113,10 +6119,10 @@
       <w:szCs w:val="16"/>
     </w:rPr>
   </w:style>
-  <w:style w:type="character" w:customStyle="1" w:styleId="BalloonTextChar">
-    <w:name w:val="Balloon Text Char"/>
-    <w:basedOn w:val="DefaultParagraphFont"/>
-    <w:link w:val="BalloonText"/>
+  <w:style w:type="character" w:customStyle="1" w:styleId="TestofumettoCarattere">
+    <w:name w:val="Testo fumetto Carattere"/>
+    <w:basedOn w:val="Carpredefinitoparagrafo"/>
+    <w:link w:val="Testofumetto"/>
     <w:uiPriority w:val="99"/>
     <w:semiHidden/>
     <w:rsid w:val="00263EFB"/>
@@ -4126,10 +6132,10 @@
       <w:szCs w:val="16"/>
     </w:rPr>
   </w:style>
-  <w:style w:type="character" w:customStyle="1" w:styleId="Heading3Char">
-    <w:name w:val="Heading 3 Char"/>
-    <w:basedOn w:val="DefaultParagraphFont"/>
-    <w:link w:val="Heading3"/>
+  <w:style w:type="character" w:customStyle="1" w:styleId="Titolo3Carattere">
+    <w:name w:val="Titolo 3 Carattere"/>
+    <w:basedOn w:val="Carpredefinitoparagrafo"/>
+    <w:link w:val="Titolo3"/>
     <w:uiPriority w:val="9"/>
     <w:rsid w:val="00263EFB"/>
     <w:rPr>
@@ -4141,11 +6147,11 @@
       <w:szCs w:val="24"/>
     </w:rPr>
   </w:style>
-  <w:style w:type="paragraph" w:styleId="Title">
+  <w:style w:type="paragraph" w:styleId="Titolo">
     <w:name w:val="Title"/>
-    <w:basedOn w:val="Normal"/>
-    <w:next w:val="Normal"/>
-    <w:link w:val="TitleChar"/>
+    <w:basedOn w:val="Normale"/>
+    <w:next w:val="Normale"/>
+    <w:link w:val="TitoloCarattere"/>
     <w:uiPriority w:val="10"/>
     <w:qFormat/>
     <w:rsid w:val="00263EFB"/>
@@ -4165,10 +6171,10 @@
       <w:szCs w:val="52"/>
     </w:rPr>
   </w:style>
-  <w:style w:type="character" w:customStyle="1" w:styleId="TitleChar">
-    <w:name w:val="Title Char"/>
-    <w:basedOn w:val="DefaultParagraphFont"/>
-    <w:link w:val="Title"/>
+  <w:style w:type="character" w:customStyle="1" w:styleId="TitoloCarattere">
+    <w:name w:val="Titolo Carattere"/>
+    <w:basedOn w:val="Carpredefinitoparagrafo"/>
+    <w:link w:val="Titolo"/>
     <w:uiPriority w:val="10"/>
     <w:rsid w:val="00263EFB"/>
     <w:rPr>
@@ -4180,9 +6186,9 @@
       <w:szCs w:val="52"/>
     </w:rPr>
   </w:style>
-  <w:style w:type="paragraph" w:styleId="ListParagraph">
+  <w:style w:type="paragraph" w:styleId="Paragrafoelenco">
     <w:name w:val="List Paragraph"/>
-    <w:basedOn w:val="Normal"/>
+    <w:basedOn w:val="Normale"/>
     <w:uiPriority w:val="34"/>
     <w:qFormat/>
     <w:rsid w:val="009A5534"/>
@@ -4191,9 +6197,9 @@
       <w:contextualSpacing/>
     </w:pPr>
   </w:style>
-  <w:style w:type="character" w:styleId="Hyperlink">
+  <w:style w:type="character" w:styleId="Collegamentoipertestuale">
     <w:name w:val="Hyperlink"/>
-    <w:basedOn w:val="DefaultParagraphFont"/>
+    <w:basedOn w:val="Carpredefinitoparagrafo"/>
     <w:uiPriority w:val="99"/>
     <w:unhideWhenUsed/>
     <w:rsid w:val="00C066D3"/>
@@ -4202,9 +6208,9 @@
       <w:u w:val="single"/>
     </w:rPr>
   </w:style>
-  <w:style w:type="character" w:styleId="FollowedHyperlink">
+  <w:style w:type="character" w:styleId="Collegamentovisitato">
     <w:name w:val="FollowedHyperlink"/>
-    <w:basedOn w:val="DefaultParagraphFont"/>
+    <w:basedOn w:val="Carpredefinitoparagrafo"/>
     <w:uiPriority w:val="99"/>
     <w:semiHidden/>
     <w:unhideWhenUsed/>
@@ -4213,6 +6219,422 @@
       <w:color w:val="800080" w:themeColor="followedHyperlink"/>
       <w:u w:val="single"/>
     </w:rPr>
+  </w:style>
+  <w:style w:type="table" w:styleId="Grigliatabella">
+    <w:name w:val="Table Grid"/>
+    <w:basedOn w:val="Tabellanormale"/>
+    <w:uiPriority w:val="59"/>
+    <w:rsid w:val="00B41804"/>
+    <w:pPr>
+      <w:spacing w:after="0" w:line="240" w:lineRule="auto"/>
+    </w:pPr>
+    <w:tblPr>
+      <w:tblBorders>
+        <w:top w:val="single" w:sz="4" w:space="0" w:color="auto"/>
+        <w:left w:val="single" w:sz="4" w:space="0" w:color="auto"/>
+        <w:bottom w:val="single" w:sz="4" w:space="0" w:color="auto"/>
+        <w:right w:val="single" w:sz="4" w:space="0" w:color="auto"/>
+        <w:insideH w:val="single" w:sz="4" w:space="0" w:color="auto"/>
+        <w:insideV w:val="single" w:sz="4" w:space="0" w:color="auto"/>
+      </w:tblBorders>
+    </w:tblPr>
+  </w:style>
+  <w:style w:type="table" w:styleId="Tabellagriglia6acolori-colore1">
+    <w:name w:val="Grid Table 6 Colorful Accent 1"/>
+    <w:basedOn w:val="Tabellanormale"/>
+    <w:uiPriority w:val="51"/>
+    <w:rsid w:val="00B41804"/>
+    <w:pPr>
+      <w:spacing w:after="0" w:line="240" w:lineRule="auto"/>
+    </w:pPr>
+    <w:rPr>
+      <w:color w:val="365F91" w:themeColor="accent1" w:themeShade="BF"/>
+    </w:rPr>
+    <w:tblPr>
+      <w:tblStyleRowBandSize w:val="1"/>
+      <w:tblStyleColBandSize w:val="1"/>
+      <w:tblBorders>
+        <w:top w:val="single" w:sz="4" w:space="0" w:color="95B3D7" w:themeColor="accent1" w:themeTint="99"/>
+        <w:left w:val="single" w:sz="4" w:space="0" w:color="95B3D7" w:themeColor="accent1" w:themeTint="99"/>
+        <w:bottom w:val="single" w:sz="4" w:space="0" w:color="95B3D7" w:themeColor="accent1" w:themeTint="99"/>
+        <w:right w:val="single" w:sz="4" w:space="0" w:color="95B3D7" w:themeColor="accent1" w:themeTint="99"/>
+        <w:insideH w:val="single" w:sz="4" w:space="0" w:color="95B3D7" w:themeColor="accent1" w:themeTint="99"/>
+        <w:insideV w:val="single" w:sz="4" w:space="0" w:color="95B3D7" w:themeColor="accent1" w:themeTint="99"/>
+      </w:tblBorders>
+    </w:tblPr>
+    <w:tblStylePr w:type="firstRow">
+      <w:rPr>
+        <w:b/>
+        <w:bCs/>
+      </w:rPr>
+      <w:tblPr/>
+      <w:tcPr>
+        <w:tcBorders>
+          <w:bottom w:val="single" w:sz="12" w:space="0" w:color="95B3D7" w:themeColor="accent1" w:themeTint="99"/>
+        </w:tcBorders>
+      </w:tcPr>
+    </w:tblStylePr>
+    <w:tblStylePr w:type="lastRow">
+      <w:rPr>
+        <w:b/>
+        <w:bCs/>
+      </w:rPr>
+      <w:tblPr/>
+      <w:tcPr>
+        <w:tcBorders>
+          <w:top w:val="double" w:sz="4" w:space="0" w:color="95B3D7" w:themeColor="accent1" w:themeTint="99"/>
+        </w:tcBorders>
+      </w:tcPr>
+    </w:tblStylePr>
+    <w:tblStylePr w:type="firstCol">
+      <w:rPr>
+        <w:b/>
+        <w:bCs/>
+      </w:rPr>
+    </w:tblStylePr>
+    <w:tblStylePr w:type="lastCol">
+      <w:rPr>
+        <w:b/>
+        <w:bCs/>
+      </w:rPr>
+    </w:tblStylePr>
+    <w:tblStylePr w:type="band1Vert">
+      <w:tblPr/>
+      <w:tcPr>
+        <w:shd w:val="clear" w:color="auto" w:fill="DBE5F1" w:themeFill="accent1" w:themeFillTint="33"/>
+      </w:tcPr>
+    </w:tblStylePr>
+    <w:tblStylePr w:type="band1Horz">
+      <w:tblPr/>
+      <w:tcPr>
+        <w:shd w:val="clear" w:color="auto" w:fill="DBE5F1" w:themeFill="accent1" w:themeFillTint="33"/>
+      </w:tcPr>
+    </w:tblStylePr>
+  </w:style>
+  <w:style w:type="table" w:styleId="Tabellaelenco1chiara-colore5">
+    <w:name w:val="List Table 1 Light Accent 5"/>
+    <w:basedOn w:val="Tabellanormale"/>
+    <w:uiPriority w:val="46"/>
+    <w:rsid w:val="00B41804"/>
+    <w:pPr>
+      <w:spacing w:after="0" w:line="240" w:lineRule="auto"/>
+    </w:pPr>
+    <w:tblPr>
+      <w:tblStyleRowBandSize w:val="1"/>
+      <w:tblStyleColBandSize w:val="1"/>
+    </w:tblPr>
+    <w:tblStylePr w:type="firstRow">
+      <w:rPr>
+        <w:b/>
+        <w:bCs/>
+      </w:rPr>
+      <w:tblPr/>
+      <w:tcPr>
+        <w:tcBorders>
+          <w:bottom w:val="single" w:sz="4" w:space="0" w:color="92CDDC" w:themeColor="accent5" w:themeTint="99"/>
+        </w:tcBorders>
+      </w:tcPr>
+    </w:tblStylePr>
+    <w:tblStylePr w:type="lastRow">
+      <w:rPr>
+        <w:b/>
+        <w:bCs/>
+      </w:rPr>
+      <w:tblPr/>
+      <w:tcPr>
+        <w:tcBorders>
+          <w:top w:val="single" w:sz="4" w:space="0" w:color="92CDDC" w:themeColor="accent5" w:themeTint="99"/>
+        </w:tcBorders>
+      </w:tcPr>
+    </w:tblStylePr>
+    <w:tblStylePr w:type="firstCol">
+      <w:rPr>
+        <w:b/>
+        <w:bCs/>
+      </w:rPr>
+    </w:tblStylePr>
+    <w:tblStylePr w:type="lastCol">
+      <w:rPr>
+        <w:b/>
+        <w:bCs/>
+      </w:rPr>
+    </w:tblStylePr>
+    <w:tblStylePr w:type="band1Vert">
+      <w:tblPr/>
+      <w:tcPr>
+        <w:shd w:val="clear" w:color="auto" w:fill="DAEEF3" w:themeFill="accent5" w:themeFillTint="33"/>
+      </w:tcPr>
+    </w:tblStylePr>
+    <w:tblStylePr w:type="band1Horz">
+      <w:tblPr/>
+      <w:tcPr>
+        <w:shd w:val="clear" w:color="auto" w:fill="DAEEF3" w:themeFill="accent5" w:themeFillTint="33"/>
+      </w:tcPr>
+    </w:tblStylePr>
+  </w:style>
+  <w:style w:type="table" w:styleId="Tabellagriglia4-colore5">
+    <w:name w:val="Grid Table 4 Accent 5"/>
+    <w:basedOn w:val="Tabellanormale"/>
+    <w:uiPriority w:val="49"/>
+    <w:rsid w:val="0045473D"/>
+    <w:pPr>
+      <w:spacing w:after="0" w:line="240" w:lineRule="auto"/>
+    </w:pPr>
+    <w:tblPr>
+      <w:tblStyleRowBandSize w:val="1"/>
+      <w:tblStyleColBandSize w:val="1"/>
+      <w:tblBorders>
+        <w:top w:val="single" w:sz="4" w:space="0" w:color="92CDDC" w:themeColor="accent5" w:themeTint="99"/>
+        <w:left w:val="single" w:sz="4" w:space="0" w:color="92CDDC" w:themeColor="accent5" w:themeTint="99"/>
+        <w:bottom w:val="single" w:sz="4" w:space="0" w:color="92CDDC" w:themeColor="accent5" w:themeTint="99"/>
+        <w:right w:val="single" w:sz="4" w:space="0" w:color="92CDDC" w:themeColor="accent5" w:themeTint="99"/>
+        <w:insideH w:val="single" w:sz="4" w:space="0" w:color="92CDDC" w:themeColor="accent5" w:themeTint="99"/>
+        <w:insideV w:val="single" w:sz="4" w:space="0" w:color="92CDDC" w:themeColor="accent5" w:themeTint="99"/>
+      </w:tblBorders>
+    </w:tblPr>
+    <w:tblStylePr w:type="firstRow">
+      <w:rPr>
+        <w:b/>
+        <w:bCs/>
+        <w:color w:val="FFFFFF" w:themeColor="background1"/>
+      </w:rPr>
+      <w:tblPr/>
+      <w:tcPr>
+        <w:tcBorders>
+          <w:top w:val="single" w:sz="4" w:space="0" w:color="4BACC6" w:themeColor="accent5"/>
+          <w:left w:val="single" w:sz="4" w:space="0" w:color="4BACC6" w:themeColor="accent5"/>
+          <w:bottom w:val="single" w:sz="4" w:space="0" w:color="4BACC6" w:themeColor="accent5"/>
+          <w:right w:val="single" w:sz="4" w:space="0" w:color="4BACC6" w:themeColor="accent5"/>
+          <w:insideH w:val="nil"/>
+          <w:insideV w:val="nil"/>
+        </w:tcBorders>
+        <w:shd w:val="clear" w:color="auto" w:fill="4BACC6" w:themeFill="accent5"/>
+      </w:tcPr>
+    </w:tblStylePr>
+    <w:tblStylePr w:type="lastRow">
+      <w:rPr>
+        <w:b/>
+        <w:bCs/>
+      </w:rPr>
+      <w:tblPr/>
+      <w:tcPr>
+        <w:tcBorders>
+          <w:top w:val="double" w:sz="4" w:space="0" w:color="4BACC6" w:themeColor="accent5"/>
+        </w:tcBorders>
+      </w:tcPr>
+    </w:tblStylePr>
+    <w:tblStylePr w:type="firstCol">
+      <w:rPr>
+        <w:b/>
+        <w:bCs/>
+      </w:rPr>
+    </w:tblStylePr>
+    <w:tblStylePr w:type="lastCol">
+      <w:rPr>
+        <w:b/>
+        <w:bCs/>
+      </w:rPr>
+    </w:tblStylePr>
+    <w:tblStylePr w:type="band1Vert">
+      <w:tblPr/>
+      <w:tcPr>
+        <w:shd w:val="clear" w:color="auto" w:fill="DAEEF3" w:themeFill="accent5" w:themeFillTint="33"/>
+      </w:tcPr>
+    </w:tblStylePr>
+    <w:tblStylePr w:type="band1Horz">
+      <w:tblPr/>
+      <w:tcPr>
+        <w:shd w:val="clear" w:color="auto" w:fill="DAEEF3" w:themeFill="accent5" w:themeFillTint="33"/>
+      </w:tcPr>
+    </w:tblStylePr>
+  </w:style>
+  <w:style w:type="table" w:styleId="Tabellasemplice4">
+    <w:name w:val="Plain Table 4"/>
+    <w:basedOn w:val="Tabellanormale"/>
+    <w:uiPriority w:val="44"/>
+    <w:rsid w:val="0045473D"/>
+    <w:pPr>
+      <w:spacing w:after="0" w:line="240" w:lineRule="auto"/>
+    </w:pPr>
+    <w:tblPr>
+      <w:tblStyleRowBandSize w:val="1"/>
+      <w:tblStyleColBandSize w:val="1"/>
+    </w:tblPr>
+    <w:tblStylePr w:type="firstRow">
+      <w:rPr>
+        <w:b/>
+        <w:bCs/>
+      </w:rPr>
+    </w:tblStylePr>
+    <w:tblStylePr w:type="lastRow">
+      <w:rPr>
+        <w:b/>
+        <w:bCs/>
+      </w:rPr>
+    </w:tblStylePr>
+    <w:tblStylePr w:type="firstCol">
+      <w:rPr>
+        <w:b/>
+        <w:bCs/>
+      </w:rPr>
+    </w:tblStylePr>
+    <w:tblStylePr w:type="lastCol">
+      <w:rPr>
+        <w:b/>
+        <w:bCs/>
+      </w:rPr>
+    </w:tblStylePr>
+    <w:tblStylePr w:type="band1Vert">
+      <w:tblPr/>
+      <w:tcPr>
+        <w:shd w:val="clear" w:color="auto" w:fill="F2F2F2" w:themeFill="background1" w:themeFillShade="F2"/>
+      </w:tcPr>
+    </w:tblStylePr>
+    <w:tblStylePr w:type="band1Horz">
+      <w:tblPr/>
+      <w:tcPr>
+        <w:shd w:val="clear" w:color="auto" w:fill="F2F2F2" w:themeFill="background1" w:themeFillShade="F2"/>
+      </w:tcPr>
+    </w:tblStylePr>
+  </w:style>
+  <w:style w:type="table" w:styleId="Grigliatabellachiara">
+    <w:name w:val="Grid Table Light"/>
+    <w:basedOn w:val="Tabellanormale"/>
+    <w:uiPriority w:val="40"/>
+    <w:rsid w:val="0045473D"/>
+    <w:pPr>
+      <w:spacing w:after="0" w:line="240" w:lineRule="auto"/>
+    </w:pPr>
+    <w:tblPr>
+      <w:tblBorders>
+        <w:top w:val="single" w:sz="4" w:space="0" w:color="BFBFBF" w:themeColor="background1" w:themeShade="BF"/>
+        <w:left w:val="single" w:sz="4" w:space="0" w:color="BFBFBF" w:themeColor="background1" w:themeShade="BF"/>
+        <w:bottom w:val="single" w:sz="4" w:space="0" w:color="BFBFBF" w:themeColor="background1" w:themeShade="BF"/>
+        <w:right w:val="single" w:sz="4" w:space="0" w:color="BFBFBF" w:themeColor="background1" w:themeShade="BF"/>
+        <w:insideH w:val="single" w:sz="4" w:space="0" w:color="BFBFBF" w:themeColor="background1" w:themeShade="BF"/>
+        <w:insideV w:val="single" w:sz="4" w:space="0" w:color="BFBFBF" w:themeColor="background1" w:themeShade="BF"/>
+      </w:tblBorders>
+    </w:tblPr>
+  </w:style>
+  <w:style w:type="table" w:styleId="Tabellasemplice5">
+    <w:name w:val="Plain Table 5"/>
+    <w:basedOn w:val="Tabellanormale"/>
+    <w:uiPriority w:val="45"/>
+    <w:rsid w:val="00751676"/>
+    <w:pPr>
+      <w:spacing w:after="0" w:line="240" w:lineRule="auto"/>
+    </w:pPr>
+    <w:tblPr>
+      <w:tblStyleRowBandSize w:val="1"/>
+      <w:tblStyleColBandSize w:val="1"/>
+    </w:tblPr>
+    <w:tblStylePr w:type="firstRow">
+      <w:rPr>
+        <w:rFonts w:asciiTheme="majorHAnsi" w:eastAsiaTheme="majorEastAsia" w:hAnsiTheme="majorHAnsi" w:cstheme="majorBidi"/>
+        <w:i/>
+        <w:iCs/>
+        <w:sz w:val="26"/>
+      </w:rPr>
+      <w:tblPr/>
+      <w:tcPr>
+        <w:tcBorders>
+          <w:bottom w:val="single" w:sz="4" w:space="0" w:color="7F7F7F" w:themeColor="text1" w:themeTint="80"/>
+        </w:tcBorders>
+        <w:shd w:val="clear" w:color="auto" w:fill="FFFFFF" w:themeFill="background1"/>
+      </w:tcPr>
+    </w:tblStylePr>
+    <w:tblStylePr w:type="lastRow">
+      <w:rPr>
+        <w:rFonts w:asciiTheme="majorHAnsi" w:eastAsiaTheme="majorEastAsia" w:hAnsiTheme="majorHAnsi" w:cstheme="majorBidi"/>
+        <w:i/>
+        <w:iCs/>
+        <w:sz w:val="26"/>
+      </w:rPr>
+      <w:tblPr/>
+      <w:tcPr>
+        <w:tcBorders>
+          <w:top w:val="single" w:sz="4" w:space="0" w:color="7F7F7F" w:themeColor="text1" w:themeTint="80"/>
+        </w:tcBorders>
+        <w:shd w:val="clear" w:color="auto" w:fill="FFFFFF" w:themeFill="background1"/>
+      </w:tcPr>
+    </w:tblStylePr>
+    <w:tblStylePr w:type="firstCol">
+      <w:pPr>
+        <w:jc w:val="right"/>
+      </w:pPr>
+      <w:rPr>
+        <w:rFonts w:asciiTheme="majorHAnsi" w:eastAsiaTheme="majorEastAsia" w:hAnsiTheme="majorHAnsi" w:cstheme="majorBidi"/>
+        <w:i/>
+        <w:iCs/>
+        <w:sz w:val="26"/>
+      </w:rPr>
+      <w:tblPr/>
+      <w:tcPr>
+        <w:tcBorders>
+          <w:right w:val="single" w:sz="4" w:space="0" w:color="7F7F7F" w:themeColor="text1" w:themeTint="80"/>
+        </w:tcBorders>
+        <w:shd w:val="clear" w:color="auto" w:fill="FFFFFF" w:themeFill="background1"/>
+      </w:tcPr>
+    </w:tblStylePr>
+    <w:tblStylePr w:type="lastCol">
+      <w:rPr>
+        <w:rFonts w:asciiTheme="majorHAnsi" w:eastAsiaTheme="majorEastAsia" w:hAnsiTheme="majorHAnsi" w:cstheme="majorBidi"/>
+        <w:i/>
+        <w:iCs/>
+        <w:sz w:val="26"/>
+      </w:rPr>
+      <w:tblPr/>
+      <w:tcPr>
+        <w:tcBorders>
+          <w:left w:val="single" w:sz="4" w:space="0" w:color="7F7F7F" w:themeColor="text1" w:themeTint="80"/>
+        </w:tcBorders>
+        <w:shd w:val="clear" w:color="auto" w:fill="FFFFFF" w:themeFill="background1"/>
+      </w:tcPr>
+    </w:tblStylePr>
+    <w:tblStylePr w:type="band1Vert">
+      <w:tblPr/>
+      <w:tcPr>
+        <w:shd w:val="clear" w:color="auto" w:fill="F2F2F2" w:themeFill="background1" w:themeFillShade="F2"/>
+      </w:tcPr>
+    </w:tblStylePr>
+    <w:tblStylePr w:type="band1Horz">
+      <w:tblPr/>
+      <w:tcPr>
+        <w:shd w:val="clear" w:color="auto" w:fill="F2F2F2" w:themeFill="background1" w:themeFillShade="F2"/>
+      </w:tcPr>
+    </w:tblStylePr>
+    <w:tblStylePr w:type="neCell">
+      <w:tblPr/>
+      <w:tcPr>
+        <w:tcBorders>
+          <w:left w:val="nil"/>
+        </w:tcBorders>
+      </w:tcPr>
+    </w:tblStylePr>
+    <w:tblStylePr w:type="nwCell">
+      <w:tblPr/>
+      <w:tcPr>
+        <w:tcBorders>
+          <w:right w:val="nil"/>
+        </w:tcBorders>
+      </w:tcPr>
+    </w:tblStylePr>
+    <w:tblStylePr w:type="seCell">
+      <w:tblPr/>
+      <w:tcPr>
+        <w:tcBorders>
+          <w:left w:val="nil"/>
+        </w:tcBorders>
+      </w:tcPr>
+    </w:tblStylePr>
+    <w:tblStylePr w:type="swCell">
+      <w:tblPr/>
+      <w:tcPr>
+        <w:tcBorders>
+          <w:right w:val="nil"/>
+        </w:tcBorders>
+      </w:tcPr>
+    </w:tblStylePr>
   </w:style>
 </w:styles>
 </file>
@@ -4505,7 +6927,7 @@
 </file>
 
 <file path=customXml/itemProps1.xml><?xml version="1.0" encoding="utf-8"?>
-<ds:datastoreItem xmlns:ds="http://schemas.openxmlformats.org/officeDocument/2006/customXml" ds:itemID="{B2542B5D-A9F9-5E48-B379-503255F51212}">
+<ds:datastoreItem xmlns:ds="http://schemas.openxmlformats.org/officeDocument/2006/customXml" ds:itemID="{EA2DEAE0-60E2-4782-96B4-E106E2C9D1D1}">
   <ds:schemaRefs>
     <ds:schemaRef ds:uri="http://schemas.openxmlformats.org/officeDocument/2006/bibliography"/>
   </ds:schemaRefs>

</xml_diff>

<commit_message>
Changed name, Added LowFi
</commit_message>
<xml_diff>
--- a/docs/designDocumentation.docx
+++ b/docs/designDocumentation.docx
@@ -250,7 +250,7 @@
           <w:szCs w:val="96"/>
           <w:lang w:val="it-IT"/>
         </w:rPr>
-        <w:t>renziApp</w:t>
+        <w:t>renziAquila</w:t>
       </w:r>
       <w:proofErr w:type="spellEnd"/>
     </w:p>
@@ -1069,7 +1069,7 @@
         <w:rPr>
           <w:rFonts w:ascii="Arial" w:hAnsi="Arial" w:cs="Arial"/>
         </w:rPr>
-        <w:t>DifferenziApp</w:t>
+        <w:t>DifferenziAquila</w:t>
       </w:r>
       <w:proofErr w:type="spellEnd"/>
       <w:r>
@@ -1523,12 +1523,14 @@
         </w:rPr>
         <w:t xml:space="preserve">The main need that </w:t>
       </w:r>
+      <w:bookmarkStart w:id="0" w:name="_GoBack"/>
+      <w:bookmarkEnd w:id="0"/>
       <w:proofErr w:type="spellStart"/>
       <w:r>
         <w:rPr>
           <w:rFonts w:ascii="Arial" w:hAnsi="Arial" w:cs="Arial"/>
         </w:rPr>
-        <w:t>DifferenziApp</w:t>
+        <w:t>DifferenziAquila</w:t>
       </w:r>
       <w:proofErr w:type="spellEnd"/>
       <w:r>
@@ -1611,7 +1613,7 @@
         <w:rPr>
           <w:rFonts w:ascii="Arial" w:hAnsi="Arial" w:cs="Arial"/>
         </w:rPr>
-        <w:t>DifferenziApp</w:t>
+        <w:t>DifferenziAquila</w:t>
       </w:r>
       <w:proofErr w:type="spellEnd"/>
       <w:r>
@@ -1670,7 +1672,7 @@
         <w:rPr>
           <w:rFonts w:ascii="Arial" w:hAnsi="Arial" w:cs="Arial"/>
         </w:rPr>
-        <w:t>DifferenziApp</w:t>
+        <w:t>DifferenziAquila</w:t>
       </w:r>
       <w:proofErr w:type="spellEnd"/>
       <w:r>
@@ -1726,7 +1728,7 @@
         <w:rPr>
           <w:rFonts w:ascii="Arial" w:hAnsi="Arial" w:cs="Arial"/>
         </w:rPr>
-        <w:t>DifferenziApp</w:t>
+        <w:t>DifferenziAquila</w:t>
       </w:r>
       <w:proofErr w:type="spellEnd"/>
       <w:r>
@@ -1740,7 +1742,7 @@
         <w:rPr>
           <w:rFonts w:ascii="Arial" w:hAnsi="Arial" w:cs="Arial"/>
         </w:rPr>
-        <w:t>DifferenziApp</w:t>
+        <w:t>DifferenziAquila</w:t>
       </w:r>
       <w:proofErr w:type="spellEnd"/>
       <w:r>
@@ -1835,7 +1837,7 @@
         <w:rPr>
           <w:rFonts w:ascii="Arial" w:hAnsi="Arial" w:cs="Arial"/>
         </w:rPr>
-        <w:t>DifferenziApp</w:t>
+        <w:t>DifferenziAquila</w:t>
       </w:r>
       <w:proofErr w:type="spellEnd"/>
       <w:r>
@@ -4415,7 +4417,7 @@
           <w:rFonts w:ascii="Arial" w:eastAsiaTheme="majorEastAsia" w:hAnsi="Arial" w:cs="Arial"/>
           <w:bCs/>
         </w:rPr>
-        <w:t>DifferenziApp</w:t>
+        <w:t>DifferenziAquila</w:t>
       </w:r>
       <w:proofErr w:type="spellEnd"/>
       <w:r>
@@ -4648,7 +4650,7 @@
         <w:rPr>
           <w:rFonts w:ascii="Arial" w:hAnsi="Arial" w:cs="Arial"/>
         </w:rPr>
-        <w:t>DifferenziApp</w:t>
+        <w:t>DifferenziAquila</w:t>
       </w:r>
       <w:proofErr w:type="spellEnd"/>
       <w:r>
@@ -4954,7 +4956,7 @@
           <w:rFonts w:ascii="Arial" w:eastAsiaTheme="majorEastAsia" w:hAnsi="Arial" w:cs="Arial"/>
           <w:bCs/>
         </w:rPr>
-        <w:t>DifferenziApp</w:t>
+        <w:t>DifferenziAquila</w:t>
       </w:r>
       <w:proofErr w:type="spellEnd"/>
       <w:r>
@@ -5027,8 +5029,6 @@
         </w:rPr>
         <w:t xml:space="preserve"> his</w:t>
       </w:r>
-      <w:bookmarkStart w:id="0" w:name="_GoBack"/>
-      <w:bookmarkEnd w:id="0"/>
       <w:r>
         <w:rPr>
           <w:rFonts w:ascii="Arial" w:eastAsiaTheme="majorEastAsia" w:hAnsi="Arial" w:cs="Arial"/>
@@ -8446,7 +8446,7 @@
 </file>
 
 <file path=customXml/itemProps1.xml><?xml version="1.0" encoding="utf-8"?>
-<ds:datastoreItem xmlns:ds="http://schemas.openxmlformats.org/officeDocument/2006/customXml" ds:itemID="{9DB3E120-6215-7A47-93B3-AF258E1F4EE5}">
+<ds:datastoreItem xmlns:ds="http://schemas.openxmlformats.org/officeDocument/2006/customXml" ds:itemID="{8632EFFA-8CBE-A040-8C15-6C10A068546A}">
   <ds:schemaRefs>
     <ds:schemaRef ds:uri="http://schemas.openxmlformats.org/officeDocument/2006/bibliography"/>
   </ds:schemaRefs>

</xml_diff>

<commit_message>
added nav model description
</commit_message>
<xml_diff>
--- a/docs/designDocumentation.docx
+++ b/docs/designDocumentation.docx
@@ -1,6 +1,6 @@
 
 <file path=word/document.xml><?xml version="1.0" encoding="utf-8"?>
-<w:document xmlns:wpc="http://schemas.microsoft.com/office/word/2010/wordprocessingCanvas" xmlns:mo="http://schemas.microsoft.com/office/mac/office/2008/main" xmlns:mc="http://schemas.openxmlformats.org/markup-compatibility/2006" xmlns:mv="urn:schemas-microsoft-com:mac:vml" xmlns:o="urn:schemas-microsoft-com:office:office" xmlns:r="http://schemas.openxmlformats.org/officeDocument/2006/relationships" xmlns:m="http://schemas.openxmlformats.org/officeDocument/2006/math" xmlns:v="urn:schemas-microsoft-com:vml" xmlns:wp14="http://schemas.microsoft.com/office/word/2010/wordprocessingDrawing" xmlns:wp="http://schemas.openxmlformats.org/drawingml/2006/wordprocessingDrawing" xmlns:w10="urn:schemas-microsoft-com:office:word" xmlns:w="http://schemas.openxmlformats.org/wordprocessingml/2006/main" xmlns:w14="http://schemas.microsoft.com/office/word/2010/wordml" xmlns:w15="http://schemas.microsoft.com/office/word/2012/wordml" xmlns:wpg="http://schemas.microsoft.com/office/word/2010/wordprocessingGroup" xmlns:wpi="http://schemas.microsoft.com/office/word/2010/wordprocessingInk" xmlns:wne="http://schemas.microsoft.com/office/word/2006/wordml" xmlns:wps="http://schemas.microsoft.com/office/word/2010/wordprocessingShape" mc:Ignorable="w14 w15 wp14">
+<w:document xmlns:wpc="http://schemas.microsoft.com/office/word/2010/wordprocessingCanvas" xmlns:cx="http://schemas.microsoft.com/office/drawing/2014/chartex" xmlns:cx1="http://schemas.microsoft.com/office/drawing/2015/9/8/chartex" xmlns:cx2="http://schemas.microsoft.com/office/drawing/2015/10/21/chartex" xmlns:cx3="http://schemas.microsoft.com/office/drawing/2016/5/9/chartex" xmlns:cx4="http://schemas.microsoft.com/office/drawing/2016/5/10/chartex" xmlns:cx5="http://schemas.microsoft.com/office/drawing/2016/5/11/chartex" xmlns:cx6="http://schemas.microsoft.com/office/drawing/2016/5/12/chartex" xmlns:cx7="http://schemas.microsoft.com/office/drawing/2016/5/13/chartex" xmlns:cx8="http://schemas.microsoft.com/office/drawing/2016/5/14/chartex" xmlns:mc="http://schemas.openxmlformats.org/markup-compatibility/2006" xmlns:o="urn:schemas-microsoft-com:office:office" xmlns:r="http://schemas.openxmlformats.org/officeDocument/2006/relationships" xmlns:m="http://schemas.openxmlformats.org/officeDocument/2006/math" xmlns:v="urn:schemas-microsoft-com:vml" xmlns:wp14="http://schemas.microsoft.com/office/word/2010/wordprocessingDrawing" xmlns:wp="http://schemas.openxmlformats.org/drawingml/2006/wordprocessingDrawing" xmlns:w10="urn:schemas-microsoft-com:office:word" xmlns:w="http://schemas.openxmlformats.org/wordprocessingml/2006/main" xmlns:w14="http://schemas.microsoft.com/office/word/2010/wordml" xmlns:w15="http://schemas.microsoft.com/office/word/2012/wordml" xmlns:w16se="http://schemas.microsoft.com/office/word/2015/wordml/symex" xmlns:wpg="http://schemas.microsoft.com/office/word/2010/wordprocessingGroup" xmlns:wpi="http://schemas.microsoft.com/office/word/2010/wordprocessingInk" xmlns:wne="http://schemas.microsoft.com/office/word/2006/wordml" xmlns:wps="http://schemas.microsoft.com/office/word/2010/wordprocessingShape" mc:Ignorable="w14 w15 w16se wp14">
   <w:body>
     <w:p>
       <w:pPr>
@@ -84,7 +84,6 @@
           <w:lang w:val="it-IT"/>
         </w:rPr>
       </w:pPr>
-      <w:proofErr w:type="spellStart"/>
       <w:r>
         <w:rPr>
           <w:rFonts w:ascii="Arial" w:hAnsi="Arial" w:cs="Arial"/>
@@ -96,7 +95,6 @@
         </w:rPr>
         <w:t>course</w:t>
       </w:r>
-      <w:proofErr w:type="spellEnd"/>
     </w:p>
     <w:p>
       <w:pPr>
@@ -113,7 +111,6 @@
           <w:lang w:val="it-IT"/>
         </w:rPr>
       </w:pPr>
-      <w:proofErr w:type="spellStart"/>
       <w:r>
         <w:rPr>
           <w:rFonts w:ascii="Arial" w:hAnsi="Arial" w:cs="Arial"/>
@@ -123,9 +120,8 @@
           <w:szCs w:val="56"/>
           <w:lang w:val="it-IT"/>
         </w:rPr>
-        <w:t>a.y</w:t>
-      </w:r>
-      <w:proofErr w:type="spellEnd"/>
+        <w:t>a.y. 201</w:t>
+      </w:r>
       <w:r>
         <w:rPr>
           <w:rFonts w:ascii="Arial" w:hAnsi="Arial" w:cs="Arial"/>
@@ -135,7 +131,7 @@
           <w:szCs w:val="56"/>
           <w:lang w:val="it-IT"/>
         </w:rPr>
-        <w:t>. 201</w:t>
+        <w:t>6</w:t>
       </w:r>
       <w:r>
         <w:rPr>
@@ -146,7 +142,7 @@
           <w:szCs w:val="56"/>
           <w:lang w:val="it-IT"/>
         </w:rPr>
-        <w:t>6</w:t>
+        <w:t>/</w:t>
       </w:r>
       <w:r>
         <w:rPr>
@@ -157,7 +153,7 @@
           <w:szCs w:val="56"/>
           <w:lang w:val="it-IT"/>
         </w:rPr>
-        <w:t>/</w:t>
+        <w:t>201</w:t>
       </w:r>
       <w:r>
         <w:rPr>
@@ -168,9 +164,15 @@
           <w:szCs w:val="56"/>
           <w:lang w:val="it-IT"/>
         </w:rPr>
-        <w:t>201</w:t>
-      </w:r>
-      <w:r>
+        <w:t>7</w:t>
+      </w:r>
+    </w:p>
+    <w:p>
+      <w:pPr>
+        <w:autoSpaceDE w:val="0"/>
+        <w:autoSpaceDN w:val="0"/>
+        <w:adjustRightInd w:val="0"/>
+        <w:jc w:val="center"/>
         <w:rPr>
           <w:rFonts w:ascii="Arial" w:hAnsi="Arial" w:cs="Arial"/>
           <w:b/>
@@ -179,8 +181,7 @@
           <w:szCs w:val="56"/>
           <w:lang w:val="it-IT"/>
         </w:rPr>
-        <w:t>7</w:t>
-      </w:r>
+      </w:pPr>
     </w:p>
     <w:p>
       <w:pPr>
@@ -208,11 +209,33 @@
           <w:rFonts w:ascii="Arial" w:hAnsi="Arial" w:cs="Arial"/>
           <w:b/>
           <w:color w:val="333399"/>
-          <w:sz w:val="56"/>
-          <w:szCs w:val="56"/>
+          <w:sz w:val="96"/>
+          <w:szCs w:val="96"/>
           <w:lang w:val="it-IT"/>
         </w:rPr>
       </w:pPr>
+      <w:r>
+        <w:rPr>
+          <w:rFonts w:ascii="Arial" w:hAnsi="Arial" w:cs="Arial"/>
+          <w:b/>
+          <w:color w:val="333399"/>
+          <w:sz w:val="96"/>
+          <w:szCs w:val="96"/>
+          <w:lang w:val="it-IT"/>
+        </w:rPr>
+        <w:t>Diffe</w:t>
+      </w:r>
+      <w:r>
+        <w:rPr>
+          <w:rFonts w:ascii="Arial" w:hAnsi="Arial" w:cs="Arial"/>
+          <w:b/>
+          <w:color w:val="333399"/>
+          <w:sz w:val="96"/>
+          <w:szCs w:val="96"/>
+          <w:lang w:val="it-IT"/>
+        </w:rPr>
+        <w:t>renziAquila</w:t>
+      </w:r>
     </w:p>
     <w:p>
       <w:pPr>
@@ -224,42 +247,11 @@
           <w:rFonts w:ascii="Arial" w:hAnsi="Arial" w:cs="Arial"/>
           <w:b/>
           <w:color w:val="333399"/>
-          <w:sz w:val="96"/>
-          <w:szCs w:val="96"/>
-          <w:lang w:val="it-IT"/>
-        </w:rPr>
-      </w:pPr>
-      <w:proofErr w:type="spellStart"/>
-      <w:r>
-        <w:rPr>
-          <w:rFonts w:ascii="Arial" w:hAnsi="Arial" w:cs="Arial"/>
-          <w:b/>
-          <w:color w:val="333399"/>
-          <w:sz w:val="96"/>
-          <w:szCs w:val="96"/>
-          <w:lang w:val="it-IT"/>
-        </w:rPr>
-        <w:t>Diffe</w:t>
-      </w:r>
-      <w:r>
-        <w:rPr>
-          <w:rFonts w:ascii="Arial" w:hAnsi="Arial" w:cs="Arial"/>
-          <w:b/>
-          <w:color w:val="333399"/>
-          <w:sz w:val="96"/>
-          <w:szCs w:val="96"/>
-          <w:lang w:val="it-IT"/>
-        </w:rPr>
-        <w:t>renziAquila</w:t>
-      </w:r>
-      <w:proofErr w:type="spellEnd"/>
-    </w:p>
-    <w:p>
-      <w:pPr>
-        <w:autoSpaceDE w:val="0"/>
-        <w:autoSpaceDN w:val="0"/>
-        <w:adjustRightInd w:val="0"/>
-        <w:jc w:val="center"/>
+          <w:sz w:val="56"/>
+          <w:szCs w:val="56"/>
+        </w:rPr>
+      </w:pPr>
+      <w:r>
         <w:rPr>
           <w:rFonts w:ascii="Arial" w:hAnsi="Arial" w:cs="Arial"/>
           <w:b/>
@@ -267,7 +259,8 @@
           <w:sz w:val="56"/>
           <w:szCs w:val="56"/>
         </w:rPr>
-      </w:pPr>
+        <w:t xml:space="preserve">Design </w:t>
+      </w:r>
       <w:r>
         <w:rPr>
           <w:rFonts w:ascii="Arial" w:hAnsi="Arial" w:cs="Arial"/>
@@ -276,21 +269,11 @@
           <w:sz w:val="56"/>
           <w:szCs w:val="56"/>
         </w:rPr>
-        <w:t xml:space="preserve">Design </w:t>
-      </w:r>
-      <w:r>
-        <w:rPr>
-          <w:rFonts w:ascii="Arial" w:hAnsi="Arial" w:cs="Arial"/>
-          <w:b/>
-          <w:color w:val="333399"/>
-          <w:sz w:val="56"/>
-          <w:szCs w:val="56"/>
-        </w:rPr>
         <w:t>documentation</w:t>
       </w:r>
       <w:r>
         <w:rPr>
-          <w:rStyle w:val="FootnoteReference"/>
+          <w:rStyle w:val="Rimandonotaapidipagina"/>
           <w:rFonts w:ascii="Arial" w:hAnsi="Arial" w:cs="Arial"/>
           <w:b/>
           <w:color w:val="333399"/>
@@ -312,7 +295,7 @@
       </w:r>
       <w:r>
         <w:rPr>
-          <w:rStyle w:val="FootnoteReference"/>
+          <w:rStyle w:val="Rimandonotaapidipagina"/>
           <w:rFonts w:ascii="Arial" w:hAnsi="Arial" w:cs="Arial"/>
           <w:b/>
           <w:color w:val="333399"/>
@@ -462,7 +445,7 @@
             </w:r>
             <w:r>
               <w:rPr>
-                <w:rStyle w:val="FootnoteReference"/>
+                <w:rStyle w:val="Rimandonotaapidipagina"/>
                 <w:rFonts w:ascii="Arial" w:hAnsi="Arial" w:cs="Arial"/>
                 <w:b/>
                 <w:color w:val="333399"/>
@@ -596,19 +579,8 @@
                 <w:sz w:val="20"/>
                 <w:szCs w:val="20"/>
               </w:rPr>
-              <w:t xml:space="preserve">Valentina </w:t>
+              <w:t>Valentina Cecchini</w:t>
             </w:r>
-            <w:proofErr w:type="spellStart"/>
-            <w:r>
-              <w:rPr>
-                <w:rFonts w:ascii="Arial" w:hAnsi="Arial" w:cs="Arial"/>
-                <w:color w:val="333399"/>
-                <w:sz w:val="20"/>
-                <w:szCs w:val="20"/>
-              </w:rPr>
-              <w:t>Cecchini</w:t>
-            </w:r>
-            <w:proofErr w:type="spellEnd"/>
           </w:p>
         </w:tc>
         <w:tc>
@@ -969,7 +941,7 @@
     </w:tbl>
     <w:p>
       <w:pPr>
-        <w:pStyle w:val="Title"/>
+        <w:pStyle w:val="Titolo"/>
       </w:pPr>
       <w:r>
         <w:rPr>
@@ -1043,7 +1015,7 @@
     </w:p>
     <w:p>
       <w:pPr>
-        <w:pStyle w:val="Heading1"/>
+        <w:pStyle w:val="Titolo1"/>
         <w:jc w:val="both"/>
       </w:pPr>
       <w:r>
@@ -1064,14 +1036,12 @@
           <w:rFonts w:ascii="Arial" w:hAnsi="Arial" w:cs="Arial"/>
         </w:rPr>
       </w:pPr>
-      <w:proofErr w:type="spellStart"/>
       <w:r>
         <w:rPr>
           <w:rFonts w:ascii="Arial" w:hAnsi="Arial" w:cs="Arial"/>
         </w:rPr>
         <w:t>DifferenziAquila</w:t>
       </w:r>
-      <w:proofErr w:type="spellEnd"/>
       <w:r>
         <w:rPr>
           <w:rFonts w:ascii="Arial" w:hAnsi="Arial" w:cs="Arial"/>
@@ -1221,7 +1191,7 @@
     </w:p>
     <w:p>
       <w:pPr>
-        <w:pStyle w:val="Heading1"/>
+        <w:pStyle w:val="Titolo1"/>
         <w:jc w:val="both"/>
       </w:pPr>
       <w:r>
@@ -1237,7 +1207,7 @@
     </w:p>
     <w:p>
       <w:pPr>
-        <w:pStyle w:val="ListParagraph"/>
+        <w:pStyle w:val="Paragrafoelenco"/>
         <w:numPr>
           <w:ilvl w:val="0"/>
           <w:numId w:val="2"/>
@@ -1247,15 +1217,13 @@
         </w:rPr>
       </w:pPr>
       <w:hyperlink r:id="rId9" w:history="1">
-        <w:proofErr w:type="spellStart"/>
         <w:r>
           <w:rPr>
-            <w:rStyle w:val="Hyperlink"/>
+            <w:rStyle w:val="Collegamentoipertestuale"/>
             <w:rFonts w:ascii="Arial" w:hAnsi="Arial" w:cs="Arial"/>
           </w:rPr>
           <w:t>Juker</w:t>
         </w:r>
-        <w:proofErr w:type="spellEnd"/>
       </w:hyperlink>
       <w:r>
         <w:rPr>
@@ -1285,16 +1253,8 @@
         <w:rPr>
           <w:rFonts w:ascii="Arial" w:hAnsi="Arial" w:cs="Arial"/>
         </w:rPr>
-        <w:t xml:space="preserve"> (schedule, collection points location </w:t>
-      </w:r>
-      <w:proofErr w:type="spellStart"/>
-      <w:r>
-        <w:rPr>
-          <w:rFonts w:ascii="Arial" w:hAnsi="Arial" w:cs="Arial"/>
-        </w:rPr>
-        <w:t>etc</w:t>
-      </w:r>
-      <w:proofErr w:type="spellEnd"/>
+        <w:t xml:space="preserve"> (schedule, collection points location etc.</w:t>
+      </w:r>
       <w:r>
         <w:rPr>
           <w:rFonts w:ascii="Arial" w:hAnsi="Arial" w:cs="Arial"/>
@@ -1305,24 +1265,18 @@
         <w:rPr>
           <w:rFonts w:ascii="Arial" w:hAnsi="Arial" w:cs="Arial"/>
         </w:rPr>
+        <w:t>.)</w:t>
+      </w:r>
+      <w:r>
+        <w:rPr>
+          <w:rFonts w:ascii="Arial" w:hAnsi="Arial" w:cs="Arial"/>
+        </w:rPr>
         <w:t>.</w:t>
       </w:r>
-      <w:r>
-        <w:rPr>
-          <w:rFonts w:ascii="Arial" w:hAnsi="Arial" w:cs="Arial"/>
-        </w:rPr>
-        <w:t>.)</w:t>
-      </w:r>
-      <w:r>
-        <w:rPr>
-          <w:rFonts w:ascii="Arial" w:hAnsi="Arial" w:cs="Arial"/>
-        </w:rPr>
-        <w:t>.</w:t>
-      </w:r>
-    </w:p>
-    <w:p>
-      <w:pPr>
-        <w:pStyle w:val="ListParagraph"/>
+    </w:p>
+    <w:p>
+      <w:pPr>
+        <w:pStyle w:val="Paragrafoelenco"/>
         <w:rPr>
           <w:rFonts w:ascii="Arial" w:hAnsi="Arial" w:cs="Arial"/>
         </w:rPr>
@@ -1336,7 +1290,7 @@
     </w:p>
     <w:p>
       <w:pPr>
-        <w:pStyle w:val="ListParagraph"/>
+        <w:pStyle w:val="Paragrafoelenco"/>
         <w:spacing w:after="120"/>
         <w:rPr>
           <w:rFonts w:ascii="Arial" w:hAnsi="Arial" w:cs="Arial"/>
@@ -1345,7 +1299,7 @@
     </w:p>
     <w:p>
       <w:pPr>
-        <w:pStyle w:val="ListParagraph"/>
+        <w:pStyle w:val="Paragrafoelenco"/>
         <w:numPr>
           <w:ilvl w:val="0"/>
           <w:numId w:val="2"/>
@@ -1394,7 +1348,7 @@
     </w:p>
     <w:p>
       <w:pPr>
-        <w:pStyle w:val="ListParagraph"/>
+        <w:pStyle w:val="Paragrafoelenco"/>
         <w:spacing w:after="120"/>
         <w:rPr>
           <w:rFonts w:ascii="Arial" w:hAnsi="Arial" w:cs="Arial"/>
@@ -1451,46 +1405,46 @@
     </w:p>
     <w:p>
       <w:pPr>
-        <w:pStyle w:val="Heading1"/>
-        <w:jc w:val="both"/>
-      </w:pPr>
-    </w:p>
-    <w:p>
-      <w:pPr>
-        <w:pStyle w:val="Heading1"/>
-        <w:jc w:val="both"/>
-      </w:pPr>
-    </w:p>
-    <w:p>
-      <w:pPr>
-        <w:pStyle w:val="Heading1"/>
-        <w:jc w:val="both"/>
-      </w:pPr>
-    </w:p>
-    <w:p>
-      <w:pPr>
-        <w:pStyle w:val="Heading1"/>
+        <w:pStyle w:val="Titolo1"/>
+        <w:jc w:val="both"/>
+      </w:pPr>
+    </w:p>
+    <w:p>
+      <w:pPr>
+        <w:pStyle w:val="Titolo1"/>
+        <w:jc w:val="both"/>
+      </w:pPr>
+    </w:p>
+    <w:p>
+      <w:pPr>
+        <w:pStyle w:val="Titolo1"/>
+        <w:jc w:val="both"/>
+      </w:pPr>
+    </w:p>
+    <w:p>
+      <w:pPr>
+        <w:pStyle w:val="Titolo1"/>
         <w:jc w:val="both"/>
       </w:pPr>
     </w:p>
     <w:p/>
     <w:p>
       <w:pPr>
-        <w:pStyle w:val="Heading1"/>
+        <w:pStyle w:val="Titolo1"/>
         <w:jc w:val="both"/>
       </w:pPr>
     </w:p>
     <w:p/>
     <w:p>
       <w:pPr>
-        <w:pStyle w:val="Heading1"/>
+        <w:pStyle w:val="Titolo1"/>
         <w:jc w:val="both"/>
       </w:pPr>
     </w:p>
     <w:p/>
     <w:p>
       <w:pPr>
-        <w:pStyle w:val="Heading1"/>
+        <w:pStyle w:val="Titolo1"/>
         <w:spacing w:before="0"/>
         <w:jc w:val="both"/>
       </w:pPr>
@@ -1523,16 +1477,12 @@
         </w:rPr>
         <w:t xml:space="preserve">The main need that </w:t>
       </w:r>
-      <w:bookmarkStart w:id="0" w:name="_GoBack"/>
-      <w:bookmarkEnd w:id="0"/>
-      <w:proofErr w:type="spellStart"/>
       <w:r>
         <w:rPr>
           <w:rFonts w:ascii="Arial" w:hAnsi="Arial" w:cs="Arial"/>
         </w:rPr>
         <w:t>DifferenziAquila</w:t>
       </w:r>
-      <w:proofErr w:type="spellEnd"/>
       <w:r>
         <w:rPr>
           <w:rFonts w:ascii="Arial" w:hAnsi="Arial" w:cs="Arial"/>
@@ -1569,7 +1519,7 @@
     </w:p>
     <w:p>
       <w:pPr>
-        <w:pStyle w:val="ListParagraph"/>
+        <w:pStyle w:val="Paragrafoelenco"/>
         <w:numPr>
           <w:ilvl w:val="0"/>
           <w:numId w:val="2"/>
@@ -1595,7 +1545,7 @@
     </w:p>
     <w:p>
       <w:pPr>
-        <w:pStyle w:val="ListParagraph"/>
+        <w:pStyle w:val="Paragrafoelenco"/>
         <w:spacing w:after="120"/>
         <w:jc w:val="both"/>
         <w:rPr>
@@ -1608,14 +1558,12 @@
         </w:rPr>
         <w:t xml:space="preserve">From now on </w:t>
       </w:r>
-      <w:proofErr w:type="spellStart"/>
       <w:r>
         <w:rPr>
           <w:rFonts w:ascii="Arial" w:hAnsi="Arial" w:cs="Arial"/>
         </w:rPr>
         <w:t>DifferenziAquila</w:t>
       </w:r>
-      <w:proofErr w:type="spellEnd"/>
       <w:r>
         <w:rPr>
           <w:rFonts w:ascii="Arial" w:hAnsi="Arial" w:cs="Arial"/>
@@ -1634,7 +1582,7 @@
     </w:p>
     <w:p>
       <w:pPr>
-        <w:pStyle w:val="ListParagraph"/>
+        <w:pStyle w:val="Paragrafoelenco"/>
         <w:numPr>
           <w:ilvl w:val="0"/>
           <w:numId w:val="2"/>
@@ -1654,7 +1602,7 @@
     </w:p>
     <w:p>
       <w:pPr>
-        <w:pStyle w:val="ListParagraph"/>
+        <w:pStyle w:val="Paragrafoelenco"/>
         <w:spacing w:after="120"/>
         <w:jc w:val="both"/>
         <w:rPr>
@@ -1667,14 +1615,12 @@
         </w:rPr>
         <w:t xml:space="preserve">Through </w:t>
       </w:r>
-      <w:proofErr w:type="spellStart"/>
       <w:r>
         <w:rPr>
           <w:rFonts w:ascii="Arial" w:hAnsi="Arial" w:cs="Arial"/>
         </w:rPr>
         <w:t>DifferenziAquila</w:t>
       </w:r>
-      <w:proofErr w:type="spellEnd"/>
       <w:r>
         <w:rPr>
           <w:rFonts w:ascii="Arial" w:hAnsi="Arial" w:cs="Arial"/>
@@ -1723,28 +1669,24 @@
           <w:rFonts w:ascii="Arial" w:hAnsi="Arial" w:cs="Arial"/>
         </w:rPr>
       </w:pPr>
-      <w:proofErr w:type="spellStart"/>
       <w:r>
         <w:rPr>
           <w:rFonts w:ascii="Arial" w:hAnsi="Arial" w:cs="Arial"/>
         </w:rPr>
         <w:t>DifferenziAquila</w:t>
       </w:r>
-      <w:proofErr w:type="spellEnd"/>
       <w:r>
         <w:rPr>
           <w:rFonts w:ascii="Arial" w:hAnsi="Arial" w:cs="Arial"/>
         </w:rPr>
         <w:t xml:space="preserve"> wants to achieve that by providing an easy-to-use environment that allow the user to access the services as fast as possible as the </w:t>
       </w:r>
-      <w:proofErr w:type="spellStart"/>
       <w:r>
         <w:rPr>
           <w:rFonts w:ascii="Arial" w:hAnsi="Arial" w:cs="Arial"/>
         </w:rPr>
         <w:t>DifferenziAquila</w:t>
       </w:r>
-      <w:proofErr w:type="spellEnd"/>
       <w:r>
         <w:rPr>
           <w:rFonts w:ascii="Arial" w:hAnsi="Arial" w:cs="Arial"/>
@@ -1832,14 +1774,12 @@
         </w:rPr>
         <w:t xml:space="preserve"> the selective waste disposal is already seen as a forced and annoying activity, </w:t>
       </w:r>
-      <w:proofErr w:type="spellStart"/>
       <w:r>
         <w:rPr>
           <w:rFonts w:ascii="Arial" w:hAnsi="Arial" w:cs="Arial"/>
         </w:rPr>
         <w:t>DifferenziAquila</w:t>
       </w:r>
-      <w:proofErr w:type="spellEnd"/>
       <w:r>
         <w:rPr>
           <w:rFonts w:ascii="Arial" w:hAnsi="Arial" w:cs="Arial"/>
@@ -2049,7 +1989,7 @@
     </w:p>
     <w:p>
       <w:pPr>
-        <w:pStyle w:val="Heading1"/>
+        <w:pStyle w:val="Titolo1"/>
         <w:jc w:val="both"/>
       </w:pPr>
       <w:r>
@@ -2156,7 +2096,7 @@
     </w:p>
     <w:tbl>
       <w:tblPr>
-        <w:tblStyle w:val="PlainTable5"/>
+        <w:tblStyle w:val="Tabellasemplice5"/>
         <w:tblW w:w="0" w:type="auto"/>
         <w:tblInd w:w="108" w:type="dxa"/>
         <w:tblLook w:val="0400" w:firstRow="0" w:lastRow="0" w:firstColumn="0" w:lastColumn="0" w:noHBand="0" w:noVBand="1"/>
@@ -2503,7 +2443,7 @@
     </w:p>
     <w:tbl>
       <w:tblPr>
-        <w:tblStyle w:val="PlainTable5"/>
+        <w:tblStyle w:val="Tabellasemplice5"/>
         <w:tblpPr w:leftFromText="180" w:rightFromText="180" w:vertAnchor="text" w:horzAnchor="margin" w:tblpXSpec="right" w:tblpY="241"/>
         <w:tblW w:w="8067" w:type="dxa"/>
         <w:tblLook w:val="0400" w:firstRow="0" w:lastRow="0" w:firstColumn="0" w:lastColumn="0" w:noHBand="0" w:noVBand="1"/>
@@ -3072,7 +3012,7 @@
     </w:p>
     <w:tbl>
       <w:tblPr>
-        <w:tblStyle w:val="PlainTable5"/>
+        <w:tblStyle w:val="Tabellasemplice5"/>
         <w:tblpPr w:leftFromText="180" w:rightFromText="180" w:vertAnchor="text" w:horzAnchor="margin" w:tblpXSpec="right" w:tblpY="154"/>
         <w:tblW w:w="8053" w:type="dxa"/>
         <w:tblLook w:val="0400" w:firstRow="0" w:lastRow="0" w:firstColumn="0" w:lastColumn="0" w:noHBand="0" w:noVBand="1"/>
@@ -3341,18 +3281,8 @@
         <w:rPr>
           <w:rFonts w:ascii="Arial" w:hAnsi="Arial" w:cs="Arial"/>
         </w:rPr>
-        <w:t xml:space="preserve">s </w:t>
-      </w:r>
-      <w:proofErr w:type="spellStart"/>
-      <w:proofErr w:type="gramStart"/>
-      <w:r>
-        <w:rPr>
-          <w:rFonts w:ascii="Arial" w:hAnsi="Arial" w:cs="Arial"/>
-        </w:rPr>
-        <w:t>a</w:t>
-      </w:r>
-      <w:proofErr w:type="spellEnd"/>
-      <w:proofErr w:type="gramEnd"/>
+        <w:t>s a</w:t>
+      </w:r>
       <w:r>
         <w:rPr>
           <w:rFonts w:ascii="Arial" w:hAnsi="Arial" w:cs="Arial"/>
@@ -3458,7 +3388,7 @@
     </w:p>
     <w:p>
       <w:pPr>
-        <w:pStyle w:val="Title"/>
+        <w:pStyle w:val="Titolo"/>
       </w:pPr>
       <w:r>
         <w:rPr>
@@ -3580,7 +3510,7 @@
     </w:p>
     <w:p>
       <w:pPr>
-        <w:pStyle w:val="ListParagraph"/>
+        <w:pStyle w:val="Paragrafoelenco"/>
         <w:numPr>
           <w:ilvl w:val="0"/>
           <w:numId w:val="2"/>
@@ -3605,7 +3535,7 @@
     </w:p>
     <w:p>
       <w:pPr>
-        <w:pStyle w:val="ListParagraph"/>
+        <w:pStyle w:val="Paragrafoelenco"/>
         <w:rPr>
           <w:rFonts w:ascii="Arial" w:hAnsi="Arial" w:cs="Arial"/>
         </w:rPr>
@@ -3619,15 +3549,15 @@
     </w:p>
     <w:p>
       <w:pPr>
-        <w:pStyle w:val="ListParagraph"/>
-        <w:rPr>
-          <w:rFonts w:ascii="Arial" w:hAnsi="Arial" w:cs="Arial"/>
-        </w:rPr>
-      </w:pPr>
-    </w:p>
-    <w:p>
-      <w:pPr>
-        <w:pStyle w:val="ListParagraph"/>
+        <w:pStyle w:val="Paragrafoelenco"/>
+        <w:rPr>
+          <w:rFonts w:ascii="Arial" w:hAnsi="Arial" w:cs="Arial"/>
+        </w:rPr>
+      </w:pPr>
+    </w:p>
+    <w:p>
+      <w:pPr>
+        <w:pStyle w:val="Paragrafoelenco"/>
         <w:numPr>
           <w:ilvl w:val="0"/>
           <w:numId w:val="2"/>
@@ -3658,15 +3588,15 @@
     </w:p>
     <w:p>
       <w:pPr>
-        <w:pStyle w:val="ListParagraph"/>
-        <w:rPr>
-          <w:rFonts w:ascii="Arial" w:hAnsi="Arial" w:cs="Arial"/>
-        </w:rPr>
-      </w:pPr>
-    </w:p>
-    <w:p>
-      <w:pPr>
-        <w:pStyle w:val="ListParagraph"/>
+        <w:pStyle w:val="Paragrafoelenco"/>
+        <w:rPr>
+          <w:rFonts w:ascii="Arial" w:hAnsi="Arial" w:cs="Arial"/>
+        </w:rPr>
+      </w:pPr>
+    </w:p>
+    <w:p>
+      <w:pPr>
+        <w:pStyle w:val="Paragrafoelenco"/>
         <w:numPr>
           <w:ilvl w:val="0"/>
           <w:numId w:val="2"/>
@@ -3697,7 +3627,7 @@
     </w:p>
     <w:p>
       <w:pPr>
-        <w:pStyle w:val="ListParagraph"/>
+        <w:pStyle w:val="Paragrafoelenco"/>
         <w:rPr>
           <w:rFonts w:ascii="Arial" w:hAnsi="Arial" w:cs="Arial"/>
         </w:rPr>
@@ -3735,15 +3665,15 @@
     </w:p>
     <w:p>
       <w:pPr>
-        <w:pStyle w:val="ListParagraph"/>
-        <w:rPr>
-          <w:rFonts w:ascii="Arial" w:hAnsi="Arial" w:cs="Arial"/>
-        </w:rPr>
-      </w:pPr>
-    </w:p>
-    <w:p>
-      <w:pPr>
-        <w:pStyle w:val="ListParagraph"/>
+        <w:pStyle w:val="Paragrafoelenco"/>
+        <w:rPr>
+          <w:rFonts w:ascii="Arial" w:hAnsi="Arial" w:cs="Arial"/>
+        </w:rPr>
+      </w:pPr>
+    </w:p>
+    <w:p>
+      <w:pPr>
+        <w:pStyle w:val="Paragrafoelenco"/>
         <w:numPr>
           <w:ilvl w:val="0"/>
           <w:numId w:val="2"/>
@@ -3781,7 +3711,7 @@
     </w:p>
     <w:p>
       <w:pPr>
-        <w:pStyle w:val="ListParagraph"/>
+        <w:pStyle w:val="Paragrafoelenco"/>
         <w:rPr>
           <w:rFonts w:ascii="Arial" w:hAnsi="Arial" w:cs="Arial"/>
         </w:rPr>
@@ -3807,15 +3737,15 @@
     </w:p>
     <w:p>
       <w:pPr>
-        <w:pStyle w:val="ListParagraph"/>
-        <w:rPr>
-          <w:rFonts w:ascii="Arial" w:hAnsi="Arial" w:cs="Arial"/>
-        </w:rPr>
-      </w:pPr>
-    </w:p>
-    <w:p>
-      <w:pPr>
-        <w:pStyle w:val="ListParagraph"/>
+        <w:pStyle w:val="Paragrafoelenco"/>
+        <w:rPr>
+          <w:rFonts w:ascii="Arial" w:hAnsi="Arial" w:cs="Arial"/>
+        </w:rPr>
+      </w:pPr>
+    </w:p>
+    <w:p>
+      <w:pPr>
+        <w:pStyle w:val="Paragrafoelenco"/>
         <w:numPr>
           <w:ilvl w:val="0"/>
           <w:numId w:val="2"/>
@@ -3874,7 +3804,7 @@
     </w:p>
     <w:p>
       <w:pPr>
-        <w:pStyle w:val="ListParagraph"/>
+        <w:pStyle w:val="Paragrafoelenco"/>
         <w:numPr>
           <w:ilvl w:val="0"/>
           <w:numId w:val="2"/>
@@ -3951,7 +3881,7 @@
     </w:p>
     <w:p>
       <w:pPr>
-        <w:pStyle w:val="ListParagraph"/>
+        <w:pStyle w:val="Paragrafoelenco"/>
         <w:numPr>
           <w:ilvl w:val="0"/>
           <w:numId w:val="3"/>
@@ -3983,7 +3913,7 @@
     </w:p>
     <w:p>
       <w:pPr>
-        <w:pStyle w:val="ListParagraph"/>
+        <w:pStyle w:val="Paragrafoelenco"/>
         <w:numPr>
           <w:ilvl w:val="0"/>
           <w:numId w:val="3"/>
@@ -4015,7 +3945,7 @@
     </w:p>
     <w:p>
       <w:pPr>
-        <w:pStyle w:val="ListParagraph"/>
+        <w:pStyle w:val="Paragrafoelenco"/>
         <w:numPr>
           <w:ilvl w:val="0"/>
           <w:numId w:val="3"/>
@@ -4048,33 +3978,19 @@
         <w:rPr>
           <w:rFonts w:ascii="Arial" w:hAnsi="Arial" w:cs="Arial"/>
         </w:rPr>
-        <w:t xml:space="preserve">the app (no external links, maps </w:t>
-      </w:r>
-      <w:proofErr w:type="spellStart"/>
-      <w:r>
-        <w:rPr>
-          <w:rFonts w:ascii="Arial" w:hAnsi="Arial" w:cs="Arial"/>
-        </w:rPr>
-        <w:t>etc</w:t>
-      </w:r>
-      <w:proofErr w:type="spellEnd"/>
-      <w:r>
-        <w:rPr>
-          <w:rFonts w:ascii="Arial" w:hAnsi="Arial" w:cs="Arial"/>
-        </w:rPr>
-        <w:t>…)</w:t>
-      </w:r>
-    </w:p>
-    <w:p>
-      <w:pPr>
-        <w:rPr>
-          <w:rFonts w:ascii="Arial" w:hAnsi="Arial" w:cs="Arial"/>
-        </w:rPr>
-      </w:pPr>
-    </w:p>
-    <w:p>
-      <w:pPr>
-        <w:pStyle w:val="ListParagraph"/>
+        <w:t>the app (no external links, maps etc…)</w:t>
+      </w:r>
+    </w:p>
+    <w:p>
+      <w:pPr>
+        <w:rPr>
+          <w:rFonts w:ascii="Arial" w:hAnsi="Arial" w:cs="Arial"/>
+        </w:rPr>
+      </w:pPr>
+    </w:p>
+    <w:p>
+      <w:pPr>
+        <w:pStyle w:val="Paragrafoelenco"/>
         <w:numPr>
           <w:ilvl w:val="0"/>
           <w:numId w:val="3"/>
@@ -4135,7 +4051,7 @@
     </w:p>
     <w:p>
       <w:pPr>
-        <w:pStyle w:val="ListParagraph"/>
+        <w:pStyle w:val="Paragrafoelenco"/>
         <w:numPr>
           <w:ilvl w:val="0"/>
           <w:numId w:val="3"/>
@@ -4160,7 +4076,7 @@
     </w:p>
     <w:p>
       <w:pPr>
-        <w:pStyle w:val="ListParagraph"/>
+        <w:pStyle w:val="Paragrafoelenco"/>
         <w:rPr>
           <w:rFonts w:ascii="Arial" w:hAnsi="Arial" w:cs="Arial"/>
         </w:rPr>
@@ -4411,7 +4327,6 @@
         </w:rPr>
         <w:t xml:space="preserve">At work, the colleagues (who had the same problem) talk to her about </w:t>
       </w:r>
-      <w:proofErr w:type="spellStart"/>
       <w:r>
         <w:rPr>
           <w:rFonts w:ascii="Arial" w:eastAsiaTheme="majorEastAsia" w:hAnsi="Arial" w:cs="Arial"/>
@@ -4419,7 +4334,6 @@
         </w:rPr>
         <w:t>DifferenziAquila</w:t>
       </w:r>
-      <w:proofErr w:type="spellEnd"/>
       <w:r>
         <w:rPr>
           <w:rFonts w:ascii="Arial" w:eastAsiaTheme="majorEastAsia" w:hAnsi="Arial" w:cs="Arial"/>
@@ -4645,14 +4559,12 @@
         </w:rPr>
         <w:t xml:space="preserve">After installing </w:t>
       </w:r>
-      <w:proofErr w:type="spellStart"/>
       <w:r>
         <w:rPr>
           <w:rFonts w:ascii="Arial" w:hAnsi="Arial" w:cs="Arial"/>
         </w:rPr>
         <w:t>DifferenziAquila</w:t>
       </w:r>
-      <w:proofErr w:type="spellEnd"/>
       <w:r>
         <w:rPr>
           <w:rFonts w:ascii="Arial" w:hAnsi="Arial" w:cs="Arial"/>
@@ -4950,7 +4862,6 @@
         </w:rPr>
         <w:t xml:space="preserve"> he finds </w:t>
       </w:r>
-      <w:proofErr w:type="spellStart"/>
       <w:r>
         <w:rPr>
           <w:rFonts w:ascii="Arial" w:eastAsiaTheme="majorEastAsia" w:hAnsi="Arial" w:cs="Arial"/>
@@ -4958,7 +4869,6 @@
         </w:rPr>
         <w:t>DifferenziAquila</w:t>
       </w:r>
-      <w:proofErr w:type="spellEnd"/>
       <w:r>
         <w:rPr>
           <w:rFonts w:ascii="Arial" w:eastAsiaTheme="majorEastAsia" w:hAnsi="Arial" w:cs="Arial"/>
@@ -5097,7 +5007,7 @@
     </w:p>
     <w:p>
       <w:pPr>
-        <w:pStyle w:val="Title"/>
+        <w:pStyle w:val="Titolo"/>
       </w:pPr>
       <w:r>
         <w:rPr>
@@ -5181,7 +5091,7 @@
     </w:p>
     <w:p>
       <w:pPr>
-        <w:pStyle w:val="Heading1"/>
+        <w:pStyle w:val="Titolo1"/>
       </w:pPr>
       <w:r>
         <w:t>Navigation model</w:t>
@@ -5194,17 +5104,316 @@
           <w:rFonts w:ascii="Arial" w:hAnsi="Arial" w:cs="Arial"/>
         </w:rPr>
       </w:pPr>
-      <w:r>
-        <w:rPr>
-          <w:rFonts w:ascii="Arial" w:hAnsi="Arial" w:cs="Arial"/>
-        </w:rPr>
-        <w:t>Navigation model</w:t>
-      </w:r>
-      <w:r>
-        <w:rPr>
-          <w:rFonts w:ascii="Arial" w:hAnsi="Arial" w:cs="Arial"/>
-        </w:rPr>
-        <w:t xml:space="preserve"> of your app</w:t>
+    </w:p>
+    <w:p>
+      <w:pPr>
+        <w:jc w:val="both"/>
+        <w:rPr>
+          <w:rFonts w:ascii="Arial" w:hAnsi="Arial" w:cs="Arial"/>
+        </w:rPr>
+      </w:pPr>
+      <w:r>
+        <w:rPr>
+          <w:rFonts w:ascii="Arial" w:hAnsi="Arial" w:cs="Arial"/>
+          <w:b/>
+          <w:noProof/>
+          <w:color w:val="333399"/>
+          <w:sz w:val="56"/>
+          <w:szCs w:val="56"/>
+          <w:lang w:val="en-GB" w:eastAsia="en-GB"/>
+        </w:rPr>
+        <w:t>//model</w:t>
+      </w:r>
+    </w:p>
+    <w:p>
+      <w:pPr>
+        <w:jc w:val="both"/>
+        <w:rPr>
+          <w:rFonts w:ascii="Arial" w:hAnsi="Arial" w:cs="Arial"/>
+        </w:rPr>
+      </w:pPr>
+    </w:p>
+    <w:p>
+      <w:pPr>
+        <w:jc w:val="both"/>
+        <w:rPr>
+          <w:rFonts w:ascii="Arial" w:hAnsi="Arial" w:cs="Arial"/>
+        </w:rPr>
+      </w:pPr>
+    </w:p>
+    <w:p>
+      <w:pPr>
+        <w:spacing w:after="120"/>
+        <w:jc w:val="both"/>
+        <w:rPr>
+          <w:rFonts w:ascii="Arial" w:hAnsi="Arial" w:cs="Arial"/>
+          <w:b/>
+        </w:rPr>
+      </w:pPr>
+      <w:r>
+        <w:rPr>
+          <w:rFonts w:ascii="Arial" w:hAnsi="Arial" w:cs="Arial"/>
+          <w:b/>
+        </w:rPr>
+        <w:t>Splash Screen:</w:t>
+      </w:r>
+    </w:p>
+    <w:p>
+      <w:pPr>
+        <w:jc w:val="both"/>
+        <w:rPr>
+          <w:rFonts w:ascii="Arial" w:hAnsi="Arial" w:cs="Arial"/>
+        </w:rPr>
+      </w:pPr>
+      <w:r>
+        <w:rPr>
+          <w:rFonts w:ascii="Arial" w:hAnsi="Arial" w:cs="Arial"/>
+        </w:rPr>
+        <w:t xml:space="preserve">This is the opening view of DifferenziAquila. The user </w:t>
+      </w:r>
+      <w:r>
+        <w:rPr>
+          <w:rFonts w:ascii="Arial" w:hAnsi="Arial" w:cs="Arial"/>
+        </w:rPr>
+        <w:t>will</w:t>
+      </w:r>
+      <w:r>
+        <w:rPr>
+          <w:rFonts w:ascii="Arial" w:hAnsi="Arial" w:cs="Arial"/>
+        </w:rPr>
+        <w:t xml:space="preserve"> see this</w:t>
+      </w:r>
+      <w:r>
+        <w:rPr>
+          <w:rFonts w:ascii="Arial" w:hAnsi="Arial" w:cs="Arial"/>
+        </w:rPr>
+        <w:t xml:space="preserve"> view</w:t>
+      </w:r>
+      <w:r>
+        <w:rPr>
+          <w:rFonts w:ascii="Arial" w:hAnsi="Arial" w:cs="Arial"/>
+        </w:rPr>
+        <w:t xml:space="preserve"> when he start</w:t>
+      </w:r>
+      <w:r>
+        <w:rPr>
+          <w:rFonts w:ascii="Arial" w:hAnsi="Arial" w:cs="Arial"/>
+        </w:rPr>
+        <w:t>s</w:t>
+      </w:r>
+      <w:r>
+        <w:rPr>
+          <w:rFonts w:ascii="Arial" w:hAnsi="Arial" w:cs="Arial"/>
+        </w:rPr>
+        <w:t xml:space="preserve"> the app.</w:t>
+      </w:r>
+      <w:r>
+        <w:rPr>
+          <w:rFonts w:ascii="Arial" w:hAnsi="Arial" w:cs="Arial"/>
+        </w:rPr>
+        <w:t xml:space="preserve"> </w:t>
+      </w:r>
+    </w:p>
+    <w:p>
+      <w:pPr>
+        <w:jc w:val="both"/>
+        <w:rPr>
+          <w:rFonts w:ascii="Arial" w:hAnsi="Arial" w:cs="Arial"/>
+        </w:rPr>
+      </w:pPr>
+    </w:p>
+    <w:p>
+      <w:pPr>
+        <w:spacing w:after="120"/>
+        <w:jc w:val="both"/>
+        <w:rPr>
+          <w:rFonts w:ascii="Arial" w:hAnsi="Arial" w:cs="Arial"/>
+          <w:b/>
+        </w:rPr>
+      </w:pPr>
+      <w:r>
+        <w:rPr>
+          <w:rFonts w:ascii="Arial" w:hAnsi="Arial" w:cs="Arial"/>
+          <w:b/>
+        </w:rPr>
+        <w:t>Menu</w:t>
+      </w:r>
+      <w:r>
+        <w:rPr>
+          <w:rFonts w:ascii="Arial" w:hAnsi="Arial" w:cs="Arial"/>
+          <w:b/>
+        </w:rPr>
+        <w:t>:</w:t>
+      </w:r>
+    </w:p>
+    <w:p>
+      <w:pPr>
+        <w:jc w:val="both"/>
+        <w:rPr>
+          <w:rFonts w:ascii="Arial" w:hAnsi="Arial" w:cs="Arial"/>
+        </w:rPr>
+      </w:pPr>
+      <w:r>
+        <w:rPr>
+          <w:rFonts w:ascii="Arial" w:hAnsi="Arial" w:cs="Arial"/>
+        </w:rPr>
+        <w:t>This view is the first interactive view of DiferenziAquila: here</w:t>
+      </w:r>
+      <w:r>
+        <w:rPr>
+          <w:rFonts w:ascii="Arial" w:hAnsi="Arial" w:cs="Arial"/>
+        </w:rPr>
+        <w:t xml:space="preserve"> the</w:t>
+      </w:r>
+      <w:r>
+        <w:rPr>
+          <w:rFonts w:ascii="Arial" w:hAnsi="Arial" w:cs="Arial"/>
+        </w:rPr>
+        <w:t xml:space="preserve"> user can choose what</w:t>
+      </w:r>
+      <w:r>
+        <w:rPr>
+          <w:rFonts w:ascii="Arial" w:hAnsi="Arial" w:cs="Arial"/>
+        </w:rPr>
+        <w:t xml:space="preserve"> to do and what to see. </w:t>
+      </w:r>
+    </w:p>
+    <w:p>
+      <w:pPr>
+        <w:jc w:val="both"/>
+        <w:rPr>
+          <w:rFonts w:ascii="Arial" w:hAnsi="Arial" w:cs="Arial"/>
+        </w:rPr>
+      </w:pPr>
+      <w:r>
+        <w:rPr>
+          <w:rFonts w:ascii="Arial" w:hAnsi="Arial" w:cs="Arial"/>
+        </w:rPr>
+        <w:t xml:space="preserve">We decided to make this view because we want </w:t>
+      </w:r>
+      <w:r>
+        <w:rPr>
+          <w:rFonts w:ascii="Arial" w:hAnsi="Arial" w:cs="Arial"/>
+        </w:rPr>
+        <w:t xml:space="preserve">to </w:t>
+      </w:r>
+      <w:r>
+        <w:rPr>
+          <w:rFonts w:ascii="Arial" w:hAnsi="Arial" w:cs="Arial"/>
+        </w:rPr>
+        <w:t xml:space="preserve">give </w:t>
+      </w:r>
+      <w:r>
+        <w:rPr>
+          <w:rFonts w:ascii="Arial" w:hAnsi="Arial" w:cs="Arial"/>
+        </w:rPr>
+        <w:t>the user the possibility to choos</w:t>
+      </w:r>
+      <w:r>
+        <w:rPr>
+          <w:rFonts w:ascii="Arial" w:hAnsi="Arial" w:cs="Arial"/>
+        </w:rPr>
+        <w:t xml:space="preserve">e </w:t>
+      </w:r>
+      <w:r>
+        <w:rPr>
+          <w:rFonts w:ascii="Arial" w:hAnsi="Arial" w:cs="Arial"/>
+        </w:rPr>
+        <w:t>immediately what he wants to do, right after opening the app.</w:t>
+      </w:r>
+    </w:p>
+    <w:p>
+      <w:pPr>
+        <w:jc w:val="both"/>
+        <w:rPr>
+          <w:rFonts w:ascii="Arial" w:hAnsi="Arial" w:cs="Arial"/>
+          <w:b/>
+        </w:rPr>
+      </w:pPr>
+    </w:p>
+    <w:p>
+      <w:pPr>
+        <w:spacing w:after="120"/>
+        <w:jc w:val="both"/>
+        <w:rPr>
+          <w:rFonts w:ascii="Arial" w:hAnsi="Arial" w:cs="Arial"/>
+          <w:b/>
+        </w:rPr>
+      </w:pPr>
+      <w:r>
+        <w:rPr>
+          <w:rFonts w:ascii="Arial" w:hAnsi="Arial" w:cs="Arial"/>
+          <w:b/>
+        </w:rPr>
+        <w:t>Calendar:</w:t>
+      </w:r>
+    </w:p>
+    <w:p>
+      <w:pPr>
+        <w:jc w:val="both"/>
+        <w:rPr>
+          <w:rFonts w:ascii="Arial" w:hAnsi="Arial" w:cs="Arial"/>
+        </w:rPr>
+      </w:pPr>
+      <w:r>
+        <w:rPr>
+          <w:rFonts w:ascii="Arial" w:hAnsi="Arial" w:cs="Arial"/>
+        </w:rPr>
+        <w:t xml:space="preserve">This view </w:t>
+      </w:r>
+      <w:r>
+        <w:rPr>
+          <w:rFonts w:ascii="Arial" w:hAnsi="Arial" w:cs="Arial"/>
+        </w:rPr>
+        <w:t>exhibits</w:t>
+      </w:r>
+      <w:r>
+        <w:rPr>
+          <w:rFonts w:ascii="Arial" w:hAnsi="Arial" w:cs="Arial"/>
+        </w:rPr>
+        <w:t xml:space="preserve"> </w:t>
+      </w:r>
+      <w:r>
+        <w:rPr>
+          <w:rFonts w:ascii="Arial" w:hAnsi="Arial" w:cs="Arial"/>
+        </w:rPr>
+        <w:t>the</w:t>
+      </w:r>
+      <w:r>
+        <w:rPr>
+          <w:rFonts w:ascii="Arial" w:hAnsi="Arial" w:cs="Arial"/>
+        </w:rPr>
+        <w:t xml:space="preserve"> </w:t>
+      </w:r>
+      <w:r>
+        <w:rPr>
+          <w:rFonts w:ascii="Arial" w:hAnsi="Arial" w:cs="Arial"/>
+        </w:rPr>
+        <w:t xml:space="preserve">selective </w:t>
+      </w:r>
+      <w:r>
+        <w:rPr>
+          <w:rFonts w:ascii="Arial" w:hAnsi="Arial" w:cs="Arial"/>
+        </w:rPr>
+        <w:t>waste collection</w:t>
+      </w:r>
+      <w:r>
+        <w:rPr>
+          <w:rFonts w:ascii="Arial" w:hAnsi="Arial" w:cs="Arial"/>
+        </w:rPr>
+        <w:t xml:space="preserve"> schedule</w:t>
+      </w:r>
+      <w:r>
+        <w:rPr>
+          <w:rFonts w:ascii="Arial" w:hAnsi="Arial" w:cs="Arial"/>
+        </w:rPr>
+        <w:t xml:space="preserve"> </w:t>
+      </w:r>
+      <w:r>
+        <w:rPr>
+          <w:rFonts w:ascii="Arial" w:hAnsi="Arial" w:cs="Arial"/>
+        </w:rPr>
+        <w:t>through a digital calendar</w:t>
       </w:r>
       <w:r>
         <w:rPr>
@@ -5223,28 +5432,101 @@
     </w:p>
     <w:p>
       <w:pPr>
-        <w:jc w:val="both"/>
-        <w:rPr>
-          <w:rFonts w:ascii="Arial" w:hAnsi="Arial" w:cs="Arial"/>
-        </w:rPr>
-      </w:pPr>
-      <w:r>
-        <w:rPr>
-          <w:rFonts w:ascii="Arial" w:hAnsi="Arial" w:cs="Arial"/>
-        </w:rPr>
-        <w:t xml:space="preserve">Description of its main parts </w:t>
-      </w:r>
-      <w:r>
-        <w:rPr>
-          <w:rFonts w:ascii="Arial" w:hAnsi="Arial" w:cs="Arial"/>
-        </w:rPr>
-        <w:t>an</w:t>
-      </w:r>
-      <w:r>
-        <w:rPr>
-          <w:rFonts w:ascii="Arial" w:hAnsi="Arial" w:cs="Arial"/>
-        </w:rPr>
-        <w:t>d the relevant choices you made</w:t>
+        <w:spacing w:after="120"/>
+        <w:jc w:val="both"/>
+        <w:rPr>
+          <w:rFonts w:ascii="Arial" w:hAnsi="Arial" w:cs="Arial"/>
+          <w:b/>
+        </w:rPr>
+      </w:pPr>
+      <w:r>
+        <w:rPr>
+          <w:rFonts w:ascii="Arial" w:hAnsi="Arial" w:cs="Arial"/>
+          <w:b/>
+        </w:rPr>
+        <w:t>News list:</w:t>
+      </w:r>
+    </w:p>
+    <w:p>
+      <w:pPr>
+        <w:jc w:val="both"/>
+        <w:rPr>
+          <w:rFonts w:ascii="Arial" w:hAnsi="Arial" w:cs="Arial"/>
+        </w:rPr>
+      </w:pPr>
+      <w:r>
+        <w:rPr>
+          <w:rFonts w:ascii="Arial" w:hAnsi="Arial" w:cs="Arial"/>
+        </w:rPr>
+        <w:t>This view contains the list of news and essentials communications.</w:t>
+      </w:r>
+    </w:p>
+    <w:p>
+      <w:pPr>
+        <w:jc w:val="both"/>
+        <w:rPr>
+          <w:rFonts w:ascii="Arial" w:hAnsi="Arial" w:cs="Arial"/>
+        </w:rPr>
+      </w:pPr>
+      <w:r>
+        <w:rPr>
+          <w:rFonts w:ascii="Arial" w:hAnsi="Arial" w:cs="Arial"/>
+        </w:rPr>
+        <w:t xml:space="preserve">On this page will be published disservices and changes in the calendar. This is very important for </w:t>
+      </w:r>
+      <w:r>
+        <w:rPr>
+          <w:rFonts w:ascii="Arial" w:hAnsi="Arial" w:cs="Arial"/>
+        </w:rPr>
+        <w:t xml:space="preserve">the </w:t>
+      </w:r>
+      <w:r>
+        <w:rPr>
+          <w:rFonts w:ascii="Arial" w:hAnsi="Arial" w:cs="Arial"/>
+        </w:rPr>
+        <w:t xml:space="preserve">user </w:t>
+      </w:r>
+      <w:r>
+        <w:rPr>
+          <w:rFonts w:ascii="Arial" w:hAnsi="Arial" w:cs="Arial"/>
+        </w:rPr>
+        <w:t>as it will be</w:t>
+      </w:r>
+      <w:r>
+        <w:rPr>
+          <w:rFonts w:ascii="Arial" w:hAnsi="Arial" w:cs="Arial"/>
+        </w:rPr>
+        <w:t xml:space="preserve"> informed </w:t>
+      </w:r>
+      <w:r>
+        <w:rPr>
+          <w:rFonts w:ascii="Arial" w:hAnsi="Arial" w:cs="Arial"/>
+        </w:rPr>
+        <w:t>in real time</w:t>
+      </w:r>
+      <w:r>
+        <w:rPr>
+          <w:rFonts w:ascii="Arial" w:hAnsi="Arial" w:cs="Arial"/>
+        </w:rPr>
+        <w:t xml:space="preserve"> through a notification</w:t>
+      </w:r>
+      <w:r>
+        <w:rPr>
+          <w:rFonts w:ascii="Arial" w:hAnsi="Arial" w:cs="Arial"/>
+        </w:rPr>
+        <w:t xml:space="preserve"> </w:t>
+      </w:r>
+      <w:r>
+        <w:rPr>
+          <w:rFonts w:ascii="Arial" w:hAnsi="Arial" w:cs="Arial"/>
+        </w:rPr>
+        <w:t>about</w:t>
+      </w:r>
+      <w:r>
+        <w:rPr>
+          <w:rFonts w:ascii="Arial" w:hAnsi="Arial" w:cs="Arial"/>
+        </w:rPr>
+        <w:t xml:space="preserve"> the changes</w:t>
       </w:r>
       <w:r>
         <w:rPr>
@@ -5256,20 +5538,478 @@
         <w:rPr>
           <w:rFonts w:ascii="Arial" w:hAnsi="Arial" w:cs="Arial"/>
         </w:rPr>
-        <w:t xml:space="preserve"> For each view and for each main navigation flow you have to describe your design decisions and their main objectives.</w:t>
-      </w:r>
-    </w:p>
-    <w:p>
-      <w:pPr>
-        <w:jc w:val="both"/>
-        <w:rPr>
-          <w:rFonts w:ascii="Arial" w:hAnsi="Arial" w:cs="Arial"/>
-        </w:rPr>
-      </w:pPr>
-    </w:p>
-    <w:p>
-      <w:pPr>
-        <w:pStyle w:val="Heading1"/>
+        <w:t xml:space="preserve"> </w:t>
+      </w:r>
+    </w:p>
+    <w:p>
+      <w:pPr>
+        <w:jc w:val="both"/>
+        <w:rPr>
+          <w:rFonts w:ascii="Arial" w:hAnsi="Arial" w:cs="Arial"/>
+        </w:rPr>
+      </w:pPr>
+    </w:p>
+    <w:p>
+      <w:pPr>
+        <w:spacing w:after="120"/>
+        <w:jc w:val="both"/>
+        <w:rPr>
+          <w:rFonts w:ascii="Arial" w:hAnsi="Arial" w:cs="Arial"/>
+          <w:b/>
+        </w:rPr>
+      </w:pPr>
+      <w:r>
+        <w:rPr>
+          <w:rFonts w:ascii="Arial" w:hAnsi="Arial" w:cs="Arial"/>
+          <w:b/>
+        </w:rPr>
+        <w:t>Settings:</w:t>
+      </w:r>
+    </w:p>
+    <w:p>
+      <w:pPr>
+        <w:jc w:val="both"/>
+        <w:rPr>
+          <w:rFonts w:ascii="Arial" w:hAnsi="Arial" w:cs="Arial"/>
+        </w:rPr>
+      </w:pPr>
+      <w:r>
+        <w:rPr>
+          <w:rFonts w:ascii="Arial" w:hAnsi="Arial" w:cs="Arial"/>
+        </w:rPr>
+        <w:t>This is where the user can choose</w:t>
+      </w:r>
+      <w:r>
+        <w:rPr>
+          <w:rFonts w:ascii="Arial" w:hAnsi="Arial" w:cs="Arial"/>
+        </w:rPr>
+        <w:t xml:space="preserve"> (if and)</w:t>
+      </w:r>
+      <w:r>
+        <w:rPr>
+          <w:rFonts w:ascii="Arial" w:hAnsi="Arial" w:cs="Arial"/>
+        </w:rPr>
+        <w:t xml:space="preserve"> when to receive notifications and </w:t>
+      </w:r>
+      <w:r>
+        <w:rPr>
+          <w:rFonts w:ascii="Arial" w:hAnsi="Arial" w:cs="Arial"/>
+        </w:rPr>
+        <w:t>find information on the company.</w:t>
+      </w:r>
+    </w:p>
+    <w:p>
+      <w:pPr>
+        <w:jc w:val="both"/>
+        <w:rPr>
+          <w:rFonts w:ascii="Arial" w:hAnsi="Arial" w:cs="Arial"/>
+          <w:b/>
+        </w:rPr>
+      </w:pPr>
+    </w:p>
+    <w:p>
+      <w:pPr>
+        <w:spacing w:after="120"/>
+        <w:jc w:val="both"/>
+        <w:rPr>
+          <w:rFonts w:ascii="Arial" w:hAnsi="Arial" w:cs="Arial"/>
+          <w:b/>
+        </w:rPr>
+      </w:pPr>
+      <w:r>
+        <w:rPr>
+          <w:rFonts w:ascii="Arial" w:hAnsi="Arial" w:cs="Arial"/>
+          <w:b/>
+        </w:rPr>
+        <w:t>Map</w:t>
+      </w:r>
+      <w:r>
+        <w:rPr>
+          <w:rFonts w:ascii="Arial" w:hAnsi="Arial" w:cs="Arial"/>
+          <w:b/>
+        </w:rPr>
+        <w:t>:</w:t>
+      </w:r>
+    </w:p>
+    <w:p>
+      <w:pPr>
+        <w:jc w:val="both"/>
+        <w:rPr>
+          <w:rFonts w:ascii="Arial" w:hAnsi="Arial" w:cs="Arial"/>
+        </w:rPr>
+      </w:pPr>
+      <w:r>
+        <w:rPr>
+          <w:rFonts w:ascii="Arial" w:hAnsi="Arial" w:cs="Arial"/>
+        </w:rPr>
+        <w:t>This view show</w:t>
+      </w:r>
+      <w:r>
+        <w:rPr>
+          <w:rFonts w:ascii="Arial" w:hAnsi="Arial" w:cs="Arial"/>
+        </w:rPr>
+        <w:t>s</w:t>
+      </w:r>
+      <w:r>
+        <w:rPr>
+          <w:rFonts w:ascii="Arial" w:hAnsi="Arial" w:cs="Arial"/>
+        </w:rPr>
+        <w:t xml:space="preserve"> all collection points for special waste</w:t>
+      </w:r>
+      <w:r>
+        <w:rPr>
+          <w:rFonts w:ascii="Arial" w:hAnsi="Arial" w:cs="Arial"/>
+        </w:rPr>
+        <w:t>s</w:t>
+      </w:r>
+      <w:r>
+        <w:rPr>
+          <w:rFonts w:ascii="Arial" w:hAnsi="Arial" w:cs="Arial"/>
+        </w:rPr>
+        <w:t xml:space="preserve">, such as </w:t>
+      </w:r>
+      <w:r>
+        <w:rPr>
+          <w:rFonts w:ascii="Arial" w:hAnsi="Arial" w:cs="Arial"/>
+        </w:rPr>
+        <w:t>used</w:t>
+      </w:r>
+      <w:r>
+        <w:rPr>
+          <w:rFonts w:ascii="Arial" w:hAnsi="Arial" w:cs="Arial"/>
+        </w:rPr>
+        <w:t xml:space="preserve"> oils, </w:t>
+      </w:r>
+      <w:r>
+        <w:rPr>
+          <w:rFonts w:ascii="Arial" w:hAnsi="Arial" w:cs="Arial"/>
+        </w:rPr>
+        <w:t xml:space="preserve">used </w:t>
+      </w:r>
+      <w:r>
+        <w:rPr>
+          <w:rFonts w:ascii="Arial" w:hAnsi="Arial" w:cs="Arial"/>
+        </w:rPr>
+        <w:t>ba</w:t>
+      </w:r>
+      <w:r>
+        <w:rPr>
+          <w:rFonts w:ascii="Arial" w:hAnsi="Arial" w:cs="Arial"/>
+        </w:rPr>
+        <w:t>tteries, clothes, etc.</w:t>
+      </w:r>
+    </w:p>
+    <w:p>
+      <w:pPr>
+        <w:jc w:val="both"/>
+        <w:rPr>
+          <w:rFonts w:ascii="Arial" w:hAnsi="Arial" w:cs="Arial"/>
+        </w:rPr>
+      </w:pPr>
+    </w:p>
+    <w:p>
+      <w:pPr>
+        <w:spacing w:after="120"/>
+        <w:jc w:val="both"/>
+        <w:rPr>
+          <w:rFonts w:ascii="Arial" w:hAnsi="Arial" w:cs="Arial"/>
+          <w:b/>
+        </w:rPr>
+      </w:pPr>
+      <w:r>
+        <w:rPr>
+          <w:rFonts w:ascii="Arial" w:hAnsi="Arial" w:cs="Arial"/>
+          <w:b/>
+        </w:rPr>
+        <w:t>News:</w:t>
+      </w:r>
+    </w:p>
+    <w:p>
+      <w:pPr>
+        <w:jc w:val="both"/>
+        <w:rPr>
+          <w:rFonts w:ascii="Arial" w:hAnsi="Arial" w:cs="Arial"/>
+        </w:rPr>
+      </w:pPr>
+      <w:r>
+        <w:rPr>
+          <w:rFonts w:ascii="Arial" w:hAnsi="Arial" w:cs="Arial"/>
+        </w:rPr>
+        <w:t xml:space="preserve">This is the view that shows the details of a single news. </w:t>
+      </w:r>
+    </w:p>
+    <w:p>
+      <w:pPr>
+        <w:jc w:val="both"/>
+        <w:rPr>
+          <w:rFonts w:ascii="Arial" w:hAnsi="Arial" w:cs="Arial"/>
+        </w:rPr>
+      </w:pPr>
+    </w:p>
+    <w:p>
+      <w:pPr>
+        <w:jc w:val="both"/>
+        <w:rPr>
+          <w:rFonts w:ascii="Arial" w:hAnsi="Arial" w:cs="Arial"/>
+        </w:rPr>
+      </w:pPr>
+      <w:bookmarkStart w:id="0" w:name="_GoBack"/>
+      <w:bookmarkEnd w:id="0"/>
+    </w:p>
+    <w:p>
+      <w:pPr>
+        <w:jc w:val="both"/>
+        <w:rPr>
+          <w:rFonts w:ascii="Arial" w:hAnsi="Arial" w:cs="Arial"/>
+          <w:b/>
+        </w:rPr>
+      </w:pPr>
+    </w:p>
+    <w:p>
+      <w:pPr>
+        <w:spacing w:after="120"/>
+        <w:jc w:val="both"/>
+        <w:rPr>
+          <w:rFonts w:ascii="Arial" w:hAnsi="Arial" w:cs="Arial"/>
+          <w:b/>
+        </w:rPr>
+      </w:pPr>
+      <w:r>
+        <w:rPr>
+          <w:rFonts w:ascii="Arial" w:hAnsi="Arial" w:cs="Arial"/>
+          <w:b/>
+        </w:rPr>
+        <w:lastRenderedPageBreak/>
+        <w:t>Recycling sacks request:</w:t>
+      </w:r>
+    </w:p>
+    <w:p>
+      <w:pPr>
+        <w:jc w:val="both"/>
+        <w:rPr>
+          <w:rFonts w:ascii="Arial" w:hAnsi="Arial" w:cs="Arial"/>
+        </w:rPr>
+      </w:pPr>
+      <w:r>
+        <w:rPr>
+          <w:rFonts w:ascii="Arial" w:hAnsi="Arial" w:cs="Arial"/>
+        </w:rPr>
+        <w:t>This view allows</w:t>
+      </w:r>
+      <w:r>
+        <w:rPr>
+          <w:rFonts w:ascii="Arial" w:hAnsi="Arial" w:cs="Arial"/>
+        </w:rPr>
+        <w:t xml:space="preserve"> the</w:t>
+      </w:r>
+      <w:r>
+        <w:rPr>
+          <w:rFonts w:ascii="Arial" w:hAnsi="Arial" w:cs="Arial"/>
+        </w:rPr>
+        <w:t xml:space="preserve"> user to order a certain amount of recycling sacks. Indeed,</w:t>
+      </w:r>
+      <w:r>
+        <w:t xml:space="preserve"> </w:t>
+      </w:r>
+      <w:r>
+        <w:rPr>
+          <w:rFonts w:ascii="Arial" w:hAnsi="Arial" w:cs="Arial"/>
+        </w:rPr>
+        <w:t xml:space="preserve">we </w:t>
+      </w:r>
+      <w:r>
+        <w:rPr>
+          <w:rFonts w:ascii="Arial" w:hAnsi="Arial" w:cs="Arial"/>
+        </w:rPr>
+        <w:t>have assumed that the company provides adequate waste bags to each type of waste</w:t>
+      </w:r>
+      <w:r>
+        <w:rPr>
+          <w:rFonts w:ascii="Arial" w:hAnsi="Arial" w:cs="Arial"/>
+        </w:rPr>
+        <w:t>.</w:t>
+      </w:r>
+    </w:p>
+    <w:p>
+      <w:pPr>
+        <w:jc w:val="both"/>
+        <w:rPr>
+          <w:rFonts w:ascii="Arial" w:hAnsi="Arial" w:cs="Arial"/>
+        </w:rPr>
+      </w:pPr>
+      <w:r>
+        <w:rPr>
+          <w:rFonts w:ascii="Arial" w:hAnsi="Arial" w:cs="Arial"/>
+        </w:rPr>
+        <w:t xml:space="preserve">With this view the user can order them and have bring </w:t>
+      </w:r>
+      <w:r>
+        <w:rPr>
+          <w:rFonts w:ascii="Arial" w:hAnsi="Arial" w:cs="Arial"/>
+        </w:rPr>
+        <w:t>them</w:t>
+      </w:r>
+      <w:r>
+        <w:rPr>
+          <w:rFonts w:ascii="Arial" w:hAnsi="Arial" w:cs="Arial"/>
+        </w:rPr>
+        <w:t xml:space="preserve"> the following day in their own home, without having to go to the agency's door for them.</w:t>
+      </w:r>
+    </w:p>
+    <w:p>
+      <w:pPr>
+        <w:jc w:val="both"/>
+        <w:rPr>
+          <w:rFonts w:ascii="Arial" w:hAnsi="Arial" w:cs="Arial"/>
+          <w:b/>
+        </w:rPr>
+      </w:pPr>
+    </w:p>
+    <w:p>
+      <w:pPr>
+        <w:jc w:val="both"/>
+        <w:rPr>
+          <w:rFonts w:ascii="Arial" w:hAnsi="Arial" w:cs="Arial"/>
+          <w:b/>
+        </w:rPr>
+      </w:pPr>
+    </w:p>
+    <w:p>
+      <w:pPr>
+        <w:jc w:val="both"/>
+        <w:rPr>
+          <w:rFonts w:ascii="Arial" w:hAnsi="Arial" w:cs="Arial"/>
+          <w:b/>
+        </w:rPr>
+      </w:pPr>
+    </w:p>
+    <w:p>
+      <w:pPr>
+        <w:spacing w:after="120"/>
+        <w:jc w:val="both"/>
+        <w:rPr>
+          <w:rFonts w:ascii="Arial" w:hAnsi="Arial" w:cs="Arial"/>
+          <w:b/>
+        </w:rPr>
+      </w:pPr>
+      <w:r>
+        <w:rPr>
+          <w:rFonts w:ascii="Arial" w:hAnsi="Arial" w:cs="Arial"/>
+          <w:b/>
+        </w:rPr>
+        <w:t>Special waste collection request:</w:t>
+      </w:r>
+    </w:p>
+    <w:p>
+      <w:pPr>
+        <w:jc w:val="both"/>
+        <w:rPr>
+          <w:rFonts w:ascii="Arial" w:hAnsi="Arial" w:cs="Arial"/>
+        </w:rPr>
+      </w:pPr>
+      <w:r>
+        <w:rPr>
+          <w:rFonts w:ascii="Arial" w:hAnsi="Arial" w:cs="Arial"/>
+        </w:rPr>
+        <w:t xml:space="preserve">This view consists </w:t>
+      </w:r>
+      <w:r>
+        <w:rPr>
+          <w:rFonts w:ascii="Arial" w:hAnsi="Arial" w:cs="Arial"/>
+        </w:rPr>
+        <w:t>on a virtual module to fill for make an appointment for the collection of special waste.</w:t>
+      </w:r>
+    </w:p>
+    <w:p>
+      <w:pPr>
+        <w:jc w:val="both"/>
+        <w:rPr>
+          <w:rFonts w:ascii="Arial" w:hAnsi="Arial" w:cs="Arial"/>
+        </w:rPr>
+      </w:pPr>
+      <w:r>
+        <w:rPr>
+          <w:rFonts w:ascii="Arial" w:hAnsi="Arial" w:cs="Arial"/>
+        </w:rPr>
+        <w:t>It’s helpful to the user because often we do not know where to throw special waste as refrigerators</w:t>
+      </w:r>
+      <w:r>
+        <w:rPr>
+          <w:rFonts w:ascii="Arial" w:hAnsi="Arial" w:cs="Arial"/>
+        </w:rPr>
+        <w:t>, TVs, chemical substances, etc.</w:t>
+      </w:r>
+      <w:r>
+        <w:rPr>
+          <w:rFonts w:ascii="Arial" w:hAnsi="Arial" w:cs="Arial"/>
+        </w:rPr>
+        <w:t xml:space="preserve">  </w:t>
+      </w:r>
+    </w:p>
+    <w:p>
+      <w:pPr>
+        <w:jc w:val="both"/>
+        <w:rPr>
+          <w:rFonts w:ascii="Arial" w:hAnsi="Arial" w:cs="Arial"/>
+          <w:b/>
+        </w:rPr>
+      </w:pPr>
+    </w:p>
+    <w:p>
+      <w:pPr>
+        <w:jc w:val="both"/>
+        <w:rPr>
+          <w:rFonts w:ascii="Arial" w:hAnsi="Arial" w:cs="Arial"/>
+          <w:b/>
+        </w:rPr>
+      </w:pPr>
+    </w:p>
+    <w:p>
+      <w:pPr>
+        <w:spacing w:after="120"/>
+        <w:jc w:val="both"/>
+        <w:rPr>
+          <w:rFonts w:ascii="Arial" w:hAnsi="Arial" w:cs="Arial"/>
+          <w:b/>
+        </w:rPr>
+      </w:pPr>
+      <w:r>
+        <w:rPr>
+          <w:rFonts w:ascii="Arial" w:hAnsi="Arial" w:cs="Arial"/>
+          <w:b/>
+        </w:rPr>
+        <w:t>Log In:</w:t>
+      </w:r>
+    </w:p>
+    <w:p>
+      <w:pPr>
+        <w:jc w:val="both"/>
+        <w:rPr>
+          <w:rFonts w:ascii="Arial" w:hAnsi="Arial" w:cs="Arial"/>
+        </w:rPr>
+      </w:pPr>
+      <w:r>
+        <w:rPr>
+          <w:rFonts w:ascii="Arial" w:hAnsi="Arial" w:cs="Arial"/>
+        </w:rPr>
+        <w:t xml:space="preserve">This is </w:t>
+      </w:r>
+      <w:r>
+        <w:rPr>
+          <w:rFonts w:ascii="Arial" w:hAnsi="Arial" w:cs="Arial"/>
+        </w:rPr>
+        <w:t xml:space="preserve">view that allows the user to </w:t>
+      </w:r>
+      <w:r>
+        <w:rPr>
+          <w:rFonts w:ascii="Arial" w:hAnsi="Arial" w:cs="Arial"/>
+        </w:rPr>
+        <w:t>log in and consequently allow the user to access to the areas reserved for costumers.</w:t>
+      </w:r>
+    </w:p>
+    <w:p>
+      <w:pPr>
+        <w:pStyle w:val="Titolo1"/>
       </w:pPr>
       <w:r>
         <w:t>Data</w:t>
@@ -5291,7 +6031,7 @@
       <w:hyperlink r:id="rId15" w:history="1">
         <w:r>
           <w:rPr>
-            <w:rStyle w:val="Hyperlink"/>
+            <w:rStyle w:val="Collegamentoipertestuale"/>
             <w:rFonts w:ascii="Arial" w:hAnsi="Arial" w:cs="Arial"/>
           </w:rPr>
           <w:t>http://it.wikipedia.org/wiki/Class_diagram</w:t>
@@ -5484,35 +6224,50 @@
     </w:p>
     <w:p>
       <w:pPr>
-        <w:rPr>
-          <w:rFonts w:ascii="Arial" w:hAnsi="Arial" w:cs="Arial"/>
-        </w:rPr>
-      </w:pPr>
-    </w:p>
-    <w:p>
-      <w:pPr>
-        <w:rPr>
-          <w:rFonts w:ascii="Arial" w:hAnsi="Arial" w:cs="Arial"/>
-        </w:rPr>
-      </w:pPr>
-    </w:p>
-    <w:p>
-      <w:pPr>
-        <w:rPr>
-          <w:rFonts w:ascii="Arial" w:hAnsi="Arial" w:cs="Arial"/>
-        </w:rPr>
-      </w:pPr>
-    </w:p>
-    <w:p>
-      <w:pPr>
-        <w:pStyle w:val="Title"/>
+        <w:jc w:val="both"/>
+        <w:rPr>
+          <w:rFonts w:ascii="Arial" w:hAnsi="Arial" w:cs="Arial"/>
+        </w:rPr>
+      </w:pPr>
+    </w:p>
+    <w:p>
+      <w:pPr>
+        <w:jc w:val="both"/>
+        <w:rPr>
+          <w:rFonts w:ascii="Arial" w:hAnsi="Arial" w:cs="Arial"/>
+        </w:rPr>
+      </w:pPr>
+    </w:p>
+    <w:p>
+      <w:pPr>
+        <w:rPr>
+          <w:rFonts w:ascii="Arial" w:hAnsi="Arial" w:cs="Arial"/>
+        </w:rPr>
+      </w:pPr>
+    </w:p>
+    <w:p>
+      <w:pPr>
+        <w:rPr>
+          <w:rFonts w:ascii="Arial" w:hAnsi="Arial" w:cs="Arial"/>
+        </w:rPr>
+      </w:pPr>
+    </w:p>
+    <w:p>
+      <w:pPr>
+        <w:rPr>
+          <w:rFonts w:ascii="Arial" w:hAnsi="Arial" w:cs="Arial"/>
+        </w:rPr>
+      </w:pPr>
+    </w:p>
+    <w:p>
+      <w:pPr>
+        <w:pStyle w:val="Titolo"/>
       </w:pPr>
       <w:r>
         <w:rPr>
           <w:noProof/>
           <w:lang w:val="en-GB" w:eastAsia="en-GB"/>
         </w:rPr>
-        <w:lastRenderedPageBreak/>
         <w:drawing>
           <wp:anchor distT="0" distB="0" distL="114300" distR="114300" simplePos="0" relativeHeight="251669504" behindDoc="0" locked="0" layoutInCell="1" allowOverlap="1" wp14:anchorId="7653A488" wp14:editId="01DBF610">
             <wp:simplePos x="0" y="0"/>
@@ -5748,217 +6503,292 @@
     </w:p>
     <w:p>
       <w:pPr>
-        <w:rPr>
-          <w:rFonts w:ascii="Arial" w:hAnsi="Arial" w:cs="Arial"/>
-        </w:rPr>
-      </w:pPr>
-    </w:p>
-    <w:p>
-      <w:pPr>
-        <w:rPr>
-          <w:rFonts w:ascii="Arial" w:hAnsi="Arial" w:cs="Arial"/>
-        </w:rPr>
-      </w:pPr>
-    </w:p>
-    <w:p>
-      <w:pPr>
-        <w:rPr>
-          <w:rFonts w:ascii="Arial" w:hAnsi="Arial" w:cs="Arial"/>
-        </w:rPr>
-      </w:pPr>
-    </w:p>
-    <w:p>
-      <w:pPr>
-        <w:rPr>
-          <w:rFonts w:ascii="Arial" w:hAnsi="Arial" w:cs="Arial"/>
-        </w:rPr>
-      </w:pPr>
-    </w:p>
-    <w:p>
-      <w:pPr>
-        <w:rPr>
-          <w:rFonts w:ascii="Arial" w:hAnsi="Arial" w:cs="Arial"/>
-        </w:rPr>
-      </w:pPr>
-    </w:p>
-    <w:p>
-      <w:pPr>
-        <w:rPr>
-          <w:rFonts w:ascii="Arial" w:hAnsi="Arial" w:cs="Arial"/>
-        </w:rPr>
-      </w:pPr>
-    </w:p>
-    <w:p>
-      <w:pPr>
-        <w:rPr>
-          <w:rFonts w:ascii="Arial" w:hAnsi="Arial" w:cs="Arial"/>
-        </w:rPr>
-      </w:pPr>
-    </w:p>
-    <w:p>
-      <w:pPr>
-        <w:rPr>
-          <w:rFonts w:ascii="Arial" w:hAnsi="Arial" w:cs="Arial"/>
-        </w:rPr>
-      </w:pPr>
-    </w:p>
-    <w:p>
-      <w:pPr>
-        <w:rPr>
-          <w:rFonts w:ascii="Arial" w:hAnsi="Arial" w:cs="Arial"/>
-        </w:rPr>
-      </w:pPr>
-    </w:p>
-    <w:p>
-      <w:pPr>
-        <w:rPr>
-          <w:rFonts w:ascii="Arial" w:hAnsi="Arial" w:cs="Arial"/>
-        </w:rPr>
-      </w:pPr>
-    </w:p>
-    <w:p>
-      <w:pPr>
-        <w:rPr>
-          <w:rFonts w:ascii="Arial" w:hAnsi="Arial" w:cs="Arial"/>
-        </w:rPr>
-      </w:pPr>
-    </w:p>
-    <w:p>
-      <w:pPr>
-        <w:rPr>
-          <w:rFonts w:ascii="Arial" w:hAnsi="Arial" w:cs="Arial"/>
-        </w:rPr>
-      </w:pPr>
-    </w:p>
-    <w:p>
-      <w:pPr>
-        <w:rPr>
-          <w:rFonts w:ascii="Arial" w:hAnsi="Arial" w:cs="Arial"/>
-        </w:rPr>
-      </w:pPr>
-    </w:p>
-    <w:p>
-      <w:pPr>
-        <w:rPr>
-          <w:rFonts w:ascii="Arial" w:hAnsi="Arial" w:cs="Arial"/>
-        </w:rPr>
-      </w:pPr>
-    </w:p>
-    <w:p>
-      <w:pPr>
-        <w:rPr>
-          <w:rFonts w:ascii="Arial" w:hAnsi="Arial" w:cs="Arial"/>
-        </w:rPr>
-      </w:pPr>
-    </w:p>
-    <w:p>
-      <w:pPr>
-        <w:rPr>
-          <w:rFonts w:ascii="Arial" w:hAnsi="Arial" w:cs="Arial"/>
-        </w:rPr>
-      </w:pPr>
-    </w:p>
-    <w:p>
-      <w:pPr>
-        <w:rPr>
-          <w:rFonts w:ascii="Arial" w:hAnsi="Arial" w:cs="Arial"/>
-        </w:rPr>
-      </w:pPr>
-    </w:p>
-    <w:p>
-      <w:pPr>
-        <w:rPr>
-          <w:rFonts w:ascii="Arial" w:hAnsi="Arial" w:cs="Arial"/>
-        </w:rPr>
-      </w:pPr>
-    </w:p>
-    <w:p>
-      <w:pPr>
-        <w:rPr>
-          <w:rFonts w:ascii="Arial" w:hAnsi="Arial" w:cs="Arial"/>
-        </w:rPr>
-      </w:pPr>
-    </w:p>
-    <w:p>
-      <w:pPr>
-        <w:rPr>
-          <w:rFonts w:ascii="Arial" w:hAnsi="Arial" w:cs="Arial"/>
-        </w:rPr>
-      </w:pPr>
-    </w:p>
-    <w:p>
-      <w:pPr>
-        <w:rPr>
-          <w:rFonts w:ascii="Arial" w:hAnsi="Arial" w:cs="Arial"/>
-        </w:rPr>
-      </w:pPr>
-    </w:p>
-    <w:p>
-      <w:pPr>
-        <w:rPr>
-          <w:rFonts w:ascii="Arial" w:hAnsi="Arial" w:cs="Arial"/>
-        </w:rPr>
-      </w:pPr>
-    </w:p>
-    <w:p>
-      <w:pPr>
-        <w:rPr>
-          <w:rFonts w:ascii="Arial" w:hAnsi="Arial" w:cs="Arial"/>
-        </w:rPr>
-      </w:pPr>
-    </w:p>
-    <w:p>
-      <w:pPr>
-        <w:rPr>
-          <w:rFonts w:ascii="Arial" w:hAnsi="Arial" w:cs="Arial"/>
-        </w:rPr>
-      </w:pPr>
-    </w:p>
-    <w:p>
-      <w:pPr>
-        <w:rPr>
-          <w:rFonts w:ascii="Arial" w:hAnsi="Arial" w:cs="Arial"/>
-        </w:rPr>
-      </w:pPr>
-    </w:p>
-    <w:p>
-      <w:pPr>
-        <w:rPr>
-          <w:rFonts w:ascii="Arial" w:hAnsi="Arial" w:cs="Arial"/>
-        </w:rPr>
-      </w:pPr>
-    </w:p>
-    <w:p>
-      <w:pPr>
-        <w:rPr>
-          <w:rFonts w:ascii="Arial" w:hAnsi="Arial" w:cs="Arial"/>
-        </w:rPr>
-      </w:pPr>
-    </w:p>
-    <w:p>
-      <w:pPr>
-        <w:rPr>
-          <w:rFonts w:ascii="Arial" w:hAnsi="Arial" w:cs="Arial"/>
-        </w:rPr>
-      </w:pPr>
-    </w:p>
-    <w:p>
-      <w:pPr>
-        <w:rPr>
-          <w:rFonts w:ascii="Arial" w:hAnsi="Arial" w:cs="Arial"/>
-        </w:rPr>
-      </w:pPr>
-    </w:p>
-    <w:p>
-      <w:pPr>
-        <w:pStyle w:val="Title"/>
+        <w:jc w:val="both"/>
+        <w:rPr>
+          <w:rFonts w:ascii="Arial" w:hAnsi="Arial" w:cs="Arial"/>
+        </w:rPr>
+      </w:pPr>
+      <w:r>
+        <w:rPr>
+          <w:rFonts w:ascii="Arial" w:hAnsi="Arial" w:cs="Arial"/>
+        </w:rPr>
+        <w:t>//</w:t>
+      </w:r>
+      <w:r>
+        <w:rPr>
+          <w:rFonts w:ascii="Arial" w:hAnsi="Arial" w:cs="Arial"/>
+        </w:rPr>
+        <w:t xml:space="preserve"> </w:t>
+      </w:r>
+      <w:r>
+        <w:rPr>
+          <w:rFonts w:ascii="Arial" w:hAnsi="Arial" w:cs="Arial"/>
+        </w:rPr>
+        <w:t>It will be a very friendly and simple view: the user can choose if he wants to receive notification or not through a check box and in case he wants it, he can choose the best time when receive it.</w:t>
+      </w:r>
+    </w:p>
+    <w:p>
+      <w:pPr>
+        <w:jc w:val="both"/>
+        <w:rPr>
+          <w:rFonts w:ascii="Arial" w:hAnsi="Arial" w:cs="Arial"/>
+        </w:rPr>
+      </w:pPr>
+    </w:p>
+    <w:p>
+      <w:pPr>
+        <w:jc w:val="both"/>
+        <w:rPr>
+          <w:rFonts w:ascii="Arial" w:hAnsi="Arial" w:cs="Arial"/>
+        </w:rPr>
+      </w:pPr>
+      <w:r>
+        <w:rPr>
+          <w:rFonts w:ascii="Arial" w:hAnsi="Arial" w:cs="Arial"/>
+        </w:rPr>
+        <w:t>//</w:t>
+      </w:r>
+      <w:r>
+        <w:rPr>
+          <w:rFonts w:ascii="Arial" w:hAnsi="Arial" w:cs="Arial"/>
+        </w:rPr>
+        <w:t xml:space="preserve"> </w:t>
+      </w:r>
+      <w:r>
+        <w:rPr>
+          <w:rFonts w:ascii="Arial" w:hAnsi="Arial" w:cs="Arial"/>
+        </w:rPr>
+        <w:t>This page can be helpful for the user because trough a simple search he can find the collection points closer to his house or near his location.</w:t>
+      </w:r>
+    </w:p>
+    <w:p>
+      <w:pPr>
+        <w:jc w:val="both"/>
+        <w:rPr>
+          <w:rFonts w:ascii="Arial" w:hAnsi="Arial" w:cs="Arial"/>
+        </w:rPr>
+      </w:pPr>
+    </w:p>
+    <w:p>
+      <w:pPr>
+        <w:jc w:val="both"/>
+        <w:rPr>
+          <w:rFonts w:ascii="Arial" w:hAnsi="Arial" w:cs="Arial"/>
+        </w:rPr>
+      </w:pPr>
+    </w:p>
+    <w:p>
+      <w:pPr>
+        <w:rPr>
+          <w:rFonts w:ascii="Arial" w:hAnsi="Arial" w:cs="Arial"/>
+        </w:rPr>
+      </w:pPr>
+    </w:p>
+    <w:p>
+      <w:pPr>
+        <w:rPr>
+          <w:rFonts w:ascii="Arial" w:hAnsi="Arial" w:cs="Arial"/>
+        </w:rPr>
+      </w:pPr>
+    </w:p>
+    <w:p>
+      <w:pPr>
+        <w:rPr>
+          <w:rFonts w:ascii="Arial" w:hAnsi="Arial" w:cs="Arial"/>
+        </w:rPr>
+      </w:pPr>
+    </w:p>
+    <w:p>
+      <w:pPr>
+        <w:rPr>
+          <w:rFonts w:ascii="Arial" w:hAnsi="Arial" w:cs="Arial"/>
+        </w:rPr>
+      </w:pPr>
+    </w:p>
+    <w:p>
+      <w:pPr>
+        <w:rPr>
+          <w:rFonts w:ascii="Arial" w:hAnsi="Arial" w:cs="Arial"/>
+        </w:rPr>
+      </w:pPr>
+    </w:p>
+    <w:p>
+      <w:pPr>
+        <w:rPr>
+          <w:rFonts w:ascii="Arial" w:hAnsi="Arial" w:cs="Arial"/>
+        </w:rPr>
+      </w:pPr>
+    </w:p>
+    <w:p>
+      <w:pPr>
+        <w:rPr>
+          <w:rFonts w:ascii="Arial" w:hAnsi="Arial" w:cs="Arial"/>
+        </w:rPr>
+      </w:pPr>
+    </w:p>
+    <w:p>
+      <w:pPr>
+        <w:rPr>
+          <w:rFonts w:ascii="Arial" w:hAnsi="Arial" w:cs="Arial"/>
+        </w:rPr>
+      </w:pPr>
+    </w:p>
+    <w:p>
+      <w:pPr>
+        <w:rPr>
+          <w:rFonts w:ascii="Arial" w:hAnsi="Arial" w:cs="Arial"/>
+        </w:rPr>
+      </w:pPr>
+    </w:p>
+    <w:p>
+      <w:pPr>
+        <w:rPr>
+          <w:rFonts w:ascii="Arial" w:hAnsi="Arial" w:cs="Arial"/>
+        </w:rPr>
+      </w:pPr>
+    </w:p>
+    <w:p>
+      <w:pPr>
+        <w:rPr>
+          <w:rFonts w:ascii="Arial" w:hAnsi="Arial" w:cs="Arial"/>
+        </w:rPr>
+      </w:pPr>
+    </w:p>
+    <w:p>
+      <w:pPr>
+        <w:rPr>
+          <w:rFonts w:ascii="Arial" w:hAnsi="Arial" w:cs="Arial"/>
+        </w:rPr>
+      </w:pPr>
+    </w:p>
+    <w:p>
+      <w:pPr>
+        <w:rPr>
+          <w:rFonts w:ascii="Arial" w:hAnsi="Arial" w:cs="Arial"/>
+        </w:rPr>
+      </w:pPr>
+    </w:p>
+    <w:p>
+      <w:pPr>
+        <w:rPr>
+          <w:rFonts w:ascii="Arial" w:hAnsi="Arial" w:cs="Arial"/>
+        </w:rPr>
+      </w:pPr>
+    </w:p>
+    <w:p>
+      <w:pPr>
+        <w:rPr>
+          <w:rFonts w:ascii="Arial" w:hAnsi="Arial" w:cs="Arial"/>
+        </w:rPr>
+      </w:pPr>
+    </w:p>
+    <w:p>
+      <w:pPr>
+        <w:rPr>
+          <w:rFonts w:ascii="Arial" w:hAnsi="Arial" w:cs="Arial"/>
+        </w:rPr>
+      </w:pPr>
+    </w:p>
+    <w:p>
+      <w:pPr>
+        <w:rPr>
+          <w:rFonts w:ascii="Arial" w:hAnsi="Arial" w:cs="Arial"/>
+        </w:rPr>
+      </w:pPr>
+    </w:p>
+    <w:p>
+      <w:pPr>
+        <w:rPr>
+          <w:rFonts w:ascii="Arial" w:hAnsi="Arial" w:cs="Arial"/>
+        </w:rPr>
+      </w:pPr>
+    </w:p>
+    <w:p>
+      <w:pPr>
+        <w:rPr>
+          <w:rFonts w:ascii="Arial" w:hAnsi="Arial" w:cs="Arial"/>
+        </w:rPr>
+      </w:pPr>
+    </w:p>
+    <w:p>
+      <w:pPr>
+        <w:rPr>
+          <w:rFonts w:ascii="Arial" w:hAnsi="Arial" w:cs="Arial"/>
+        </w:rPr>
+      </w:pPr>
+    </w:p>
+    <w:p>
+      <w:pPr>
+        <w:rPr>
+          <w:rFonts w:ascii="Arial" w:hAnsi="Arial" w:cs="Arial"/>
+        </w:rPr>
+      </w:pPr>
+    </w:p>
+    <w:p>
+      <w:pPr>
+        <w:rPr>
+          <w:rFonts w:ascii="Arial" w:hAnsi="Arial" w:cs="Arial"/>
+        </w:rPr>
+      </w:pPr>
+    </w:p>
+    <w:p>
+      <w:pPr>
+        <w:rPr>
+          <w:rFonts w:ascii="Arial" w:hAnsi="Arial" w:cs="Arial"/>
+        </w:rPr>
+      </w:pPr>
+    </w:p>
+    <w:p>
+      <w:pPr>
+        <w:rPr>
+          <w:rFonts w:ascii="Arial" w:hAnsi="Arial" w:cs="Arial"/>
+        </w:rPr>
+      </w:pPr>
+    </w:p>
+    <w:p>
+      <w:pPr>
+        <w:rPr>
+          <w:rFonts w:ascii="Arial" w:hAnsi="Arial" w:cs="Arial"/>
+        </w:rPr>
+      </w:pPr>
+    </w:p>
+    <w:p>
+      <w:pPr>
+        <w:rPr>
+          <w:rFonts w:ascii="Arial" w:hAnsi="Arial" w:cs="Arial"/>
+        </w:rPr>
+      </w:pPr>
+    </w:p>
+    <w:p>
+      <w:pPr>
+        <w:rPr>
+          <w:rFonts w:ascii="Arial" w:hAnsi="Arial" w:cs="Arial"/>
+        </w:rPr>
+      </w:pPr>
+    </w:p>
+    <w:p>
+      <w:pPr>
+        <w:rPr>
+          <w:rFonts w:ascii="Arial" w:hAnsi="Arial" w:cs="Arial"/>
+        </w:rPr>
+      </w:pPr>
+    </w:p>
+    <w:p>
+      <w:pPr>
+        <w:rPr>
+          <w:rFonts w:ascii="Arial" w:hAnsi="Arial" w:cs="Arial"/>
+        </w:rPr>
+      </w:pPr>
+    </w:p>
+    <w:p>
+      <w:pPr>
+        <w:pStyle w:val="Titolo"/>
       </w:pPr>
       <w:r>
         <w:rPr>
           <w:noProof/>
           <w:lang w:val="en-GB" w:eastAsia="en-GB"/>
         </w:rPr>
-        <w:lastRenderedPageBreak/>
         <w:drawing>
           <wp:anchor distT="0" distB="0" distL="114300" distR="114300" simplePos="0" relativeHeight="251670528" behindDoc="0" locked="0" layoutInCell="1" allowOverlap="1" wp14:anchorId="6E7B72A4" wp14:editId="10E9EB94">
             <wp:simplePos x="0" y="0"/>
@@ -6209,7 +7039,7 @@
 </file>
 
 <file path=word/endnotes.xml><?xml version="1.0" encoding="utf-8"?>
-<w:endnotes xmlns:wpc="http://schemas.microsoft.com/office/word/2010/wordprocessingCanvas" xmlns:mo="http://schemas.microsoft.com/office/mac/office/2008/main" xmlns:mc="http://schemas.openxmlformats.org/markup-compatibility/2006" xmlns:mv="urn:schemas-microsoft-com:mac:vml" xmlns:o="urn:schemas-microsoft-com:office:office" xmlns:r="http://schemas.openxmlformats.org/officeDocument/2006/relationships" xmlns:m="http://schemas.openxmlformats.org/officeDocument/2006/math" xmlns:v="urn:schemas-microsoft-com:vml" xmlns:wp14="http://schemas.microsoft.com/office/word/2010/wordprocessingDrawing" xmlns:wp="http://schemas.openxmlformats.org/drawingml/2006/wordprocessingDrawing" xmlns:w10="urn:schemas-microsoft-com:office:word" xmlns:w="http://schemas.openxmlformats.org/wordprocessingml/2006/main" xmlns:w14="http://schemas.microsoft.com/office/word/2010/wordml" xmlns:w15="http://schemas.microsoft.com/office/word/2012/wordml" xmlns:wpg="http://schemas.microsoft.com/office/word/2010/wordprocessingGroup" xmlns:wpi="http://schemas.microsoft.com/office/word/2010/wordprocessingInk" xmlns:wne="http://schemas.microsoft.com/office/word/2006/wordml" xmlns:wps="http://schemas.microsoft.com/office/word/2010/wordprocessingShape" mc:Ignorable="w14 w15 wp14">
+<w:endnotes xmlns:wpc="http://schemas.microsoft.com/office/word/2010/wordprocessingCanvas" xmlns:cx="http://schemas.microsoft.com/office/drawing/2014/chartex" xmlns:cx1="http://schemas.microsoft.com/office/drawing/2015/9/8/chartex" xmlns:cx2="http://schemas.microsoft.com/office/drawing/2015/10/21/chartex" xmlns:cx3="http://schemas.microsoft.com/office/drawing/2016/5/9/chartex" xmlns:cx4="http://schemas.microsoft.com/office/drawing/2016/5/10/chartex" xmlns:cx5="http://schemas.microsoft.com/office/drawing/2016/5/11/chartex" xmlns:cx6="http://schemas.microsoft.com/office/drawing/2016/5/12/chartex" xmlns:cx7="http://schemas.microsoft.com/office/drawing/2016/5/13/chartex" xmlns:cx8="http://schemas.microsoft.com/office/drawing/2016/5/14/chartex" xmlns:mc="http://schemas.openxmlformats.org/markup-compatibility/2006" xmlns:o="urn:schemas-microsoft-com:office:office" xmlns:r="http://schemas.openxmlformats.org/officeDocument/2006/relationships" xmlns:m="http://schemas.openxmlformats.org/officeDocument/2006/math" xmlns:v="urn:schemas-microsoft-com:vml" xmlns:wp14="http://schemas.microsoft.com/office/word/2010/wordprocessingDrawing" xmlns:wp="http://schemas.openxmlformats.org/drawingml/2006/wordprocessingDrawing" xmlns:w10="urn:schemas-microsoft-com:office:word" xmlns:w="http://schemas.openxmlformats.org/wordprocessingml/2006/main" xmlns:w14="http://schemas.microsoft.com/office/word/2010/wordml" xmlns:w15="http://schemas.microsoft.com/office/word/2012/wordml" xmlns:w16se="http://schemas.microsoft.com/office/word/2015/wordml/symex" xmlns:wpg="http://schemas.microsoft.com/office/word/2010/wordprocessingGroup" xmlns:wpi="http://schemas.microsoft.com/office/word/2010/wordprocessingInk" xmlns:wne="http://schemas.microsoft.com/office/word/2006/wordml" xmlns:wps="http://schemas.microsoft.com/office/word/2010/wordprocessingShape" mc:Ignorable="w14 w15 w16se wp14">
   <w:endnote w:type="separator" w:id="-1">
     <w:p>
       <w:r>
@@ -6228,7 +7058,7 @@
 </file>
 
 <file path=word/footnotes.xml><?xml version="1.0" encoding="utf-8"?>
-<w:footnotes xmlns:wpc="http://schemas.microsoft.com/office/word/2010/wordprocessingCanvas" xmlns:mo="http://schemas.microsoft.com/office/mac/office/2008/main" xmlns:mc="http://schemas.openxmlformats.org/markup-compatibility/2006" xmlns:mv="urn:schemas-microsoft-com:mac:vml" xmlns:o="urn:schemas-microsoft-com:office:office" xmlns:r="http://schemas.openxmlformats.org/officeDocument/2006/relationships" xmlns:m="http://schemas.openxmlformats.org/officeDocument/2006/math" xmlns:v="urn:schemas-microsoft-com:vml" xmlns:wp14="http://schemas.microsoft.com/office/word/2010/wordprocessingDrawing" xmlns:wp="http://schemas.openxmlformats.org/drawingml/2006/wordprocessingDrawing" xmlns:w10="urn:schemas-microsoft-com:office:word" xmlns:w="http://schemas.openxmlformats.org/wordprocessingml/2006/main" xmlns:w14="http://schemas.microsoft.com/office/word/2010/wordml" xmlns:w15="http://schemas.microsoft.com/office/word/2012/wordml" xmlns:wpg="http://schemas.microsoft.com/office/word/2010/wordprocessingGroup" xmlns:wpi="http://schemas.microsoft.com/office/word/2010/wordprocessingInk" xmlns:wne="http://schemas.microsoft.com/office/word/2006/wordml" xmlns:wps="http://schemas.microsoft.com/office/word/2010/wordprocessingShape" mc:Ignorable="w14 w15 wp14">
+<w:footnotes xmlns:wpc="http://schemas.microsoft.com/office/word/2010/wordprocessingCanvas" xmlns:cx="http://schemas.microsoft.com/office/drawing/2014/chartex" xmlns:cx1="http://schemas.microsoft.com/office/drawing/2015/9/8/chartex" xmlns:cx2="http://schemas.microsoft.com/office/drawing/2015/10/21/chartex" xmlns:cx3="http://schemas.microsoft.com/office/drawing/2016/5/9/chartex" xmlns:cx4="http://schemas.microsoft.com/office/drawing/2016/5/10/chartex" xmlns:cx5="http://schemas.microsoft.com/office/drawing/2016/5/11/chartex" xmlns:cx6="http://schemas.microsoft.com/office/drawing/2016/5/12/chartex" xmlns:cx7="http://schemas.microsoft.com/office/drawing/2016/5/13/chartex" xmlns:cx8="http://schemas.microsoft.com/office/drawing/2016/5/14/chartex" xmlns:mc="http://schemas.openxmlformats.org/markup-compatibility/2006" xmlns:o="urn:schemas-microsoft-com:office:office" xmlns:r="http://schemas.openxmlformats.org/officeDocument/2006/relationships" xmlns:m="http://schemas.openxmlformats.org/officeDocument/2006/math" xmlns:v="urn:schemas-microsoft-com:vml" xmlns:wp14="http://schemas.microsoft.com/office/word/2010/wordprocessingDrawing" xmlns:wp="http://schemas.openxmlformats.org/drawingml/2006/wordprocessingDrawing" xmlns:w10="urn:schemas-microsoft-com:office:word" xmlns:w="http://schemas.openxmlformats.org/wordprocessingml/2006/main" xmlns:w14="http://schemas.microsoft.com/office/word/2010/wordml" xmlns:w15="http://schemas.microsoft.com/office/word/2012/wordml" xmlns:w16se="http://schemas.microsoft.com/office/word/2015/wordml/symex" xmlns:wpg="http://schemas.microsoft.com/office/word/2010/wordprocessingGroup" xmlns:wpi="http://schemas.microsoft.com/office/word/2010/wordprocessingInk" xmlns:wne="http://schemas.microsoft.com/office/word/2006/wordml" xmlns:wps="http://schemas.microsoft.com/office/word/2010/wordprocessingShape" mc:Ignorable="w14 w15 w16se wp14">
   <w:footnote w:type="separator" w:id="-1">
     <w:p>
       <w:r>
@@ -6246,14 +7076,14 @@
   <w:footnote w:id="1">
     <w:p>
       <w:pPr>
-        <w:pStyle w:val="FootnoteText"/>
-        <w:rPr>
-          <w:rFonts w:ascii="Arial" w:hAnsi="Arial" w:cs="Arial"/>
-        </w:rPr>
-      </w:pPr>
-      <w:r>
-        <w:rPr>
-          <w:rStyle w:val="FootnoteReference"/>
+        <w:pStyle w:val="Testonotaapidipagina"/>
+        <w:rPr>
+          <w:rFonts w:ascii="Arial" w:hAnsi="Arial" w:cs="Arial"/>
+        </w:rPr>
+      </w:pPr>
+      <w:r>
+        <w:rPr>
+          <w:rStyle w:val="Rimandonotaapidipagina"/>
           <w:rFonts w:ascii="Arial" w:hAnsi="Arial" w:cs="Arial"/>
         </w:rPr>
         <w:footnoteRef/>
@@ -6281,14 +7111,14 @@
   <w:footnote w:id="2">
     <w:p>
       <w:pPr>
-        <w:pStyle w:val="FootnoteText"/>
-        <w:rPr>
-          <w:rFonts w:ascii="Arial" w:hAnsi="Arial" w:cs="Arial"/>
-        </w:rPr>
-      </w:pPr>
-      <w:r>
-        <w:rPr>
-          <w:rStyle w:val="FootnoteReference"/>
+        <w:pStyle w:val="Testonotaapidipagina"/>
+        <w:rPr>
+          <w:rFonts w:ascii="Arial" w:hAnsi="Arial" w:cs="Arial"/>
+        </w:rPr>
+      </w:pPr>
+      <w:r>
+        <w:rPr>
+          <w:rStyle w:val="Rimandonotaapidipagina"/>
           <w:rFonts w:ascii="Arial" w:hAnsi="Arial" w:cs="Arial"/>
         </w:rPr>
         <w:footnoteRef/>
@@ -6304,14 +7134,14 @@
   <w:footnote w:id="3">
     <w:p>
       <w:pPr>
-        <w:pStyle w:val="FootnoteText"/>
-        <w:rPr>
-          <w:rFonts w:ascii="Arial" w:hAnsi="Arial" w:cs="Arial"/>
-        </w:rPr>
-      </w:pPr>
-      <w:r>
-        <w:rPr>
-          <w:rStyle w:val="FootnoteReference"/>
+        <w:pStyle w:val="Testonotaapidipagina"/>
+        <w:rPr>
+          <w:rFonts w:ascii="Arial" w:hAnsi="Arial" w:cs="Arial"/>
+        </w:rPr>
+      </w:pPr>
+      <w:r>
+        <w:rPr>
+          <w:rStyle w:val="Rimandonotaapidipagina"/>
           <w:rFonts w:ascii="Arial" w:hAnsi="Arial" w:cs="Arial"/>
         </w:rPr>
         <w:footnoteRef/>
@@ -6334,7 +7164,7 @@
 </file>
 
 <file path=word/header1.xml><?xml version="1.0" encoding="utf-8"?>
-<w:hdr xmlns:wpc="http://schemas.microsoft.com/office/word/2010/wordprocessingCanvas" xmlns:mo="http://schemas.microsoft.com/office/mac/office/2008/main" xmlns:mc="http://schemas.openxmlformats.org/markup-compatibility/2006" xmlns:mv="urn:schemas-microsoft-com:mac:vml" xmlns:o="urn:schemas-microsoft-com:office:office" xmlns:r="http://schemas.openxmlformats.org/officeDocument/2006/relationships" xmlns:m="http://schemas.openxmlformats.org/officeDocument/2006/math" xmlns:v="urn:schemas-microsoft-com:vml" xmlns:wp14="http://schemas.microsoft.com/office/word/2010/wordprocessingDrawing" xmlns:wp="http://schemas.openxmlformats.org/drawingml/2006/wordprocessingDrawing" xmlns:w10="urn:schemas-microsoft-com:office:word" xmlns:w="http://schemas.openxmlformats.org/wordprocessingml/2006/main" xmlns:w14="http://schemas.microsoft.com/office/word/2010/wordml" xmlns:w15="http://schemas.microsoft.com/office/word/2012/wordml" xmlns:wpg="http://schemas.microsoft.com/office/word/2010/wordprocessingGroup" xmlns:wpi="http://schemas.microsoft.com/office/word/2010/wordprocessingInk" xmlns:wne="http://schemas.microsoft.com/office/word/2006/wordml" xmlns:wps="http://schemas.microsoft.com/office/word/2010/wordprocessingShape" mc:Ignorable="w14 w15 wp14 mv">
+<w:hdr xmlns:wpc="http://schemas.microsoft.com/office/word/2010/wordprocessingCanvas" xmlns:cx="http://schemas.microsoft.com/office/drawing/2014/chartex" xmlns:cx1="http://schemas.microsoft.com/office/drawing/2015/9/8/chartex" xmlns:cx2="http://schemas.microsoft.com/office/drawing/2015/10/21/chartex" xmlns:cx3="http://schemas.microsoft.com/office/drawing/2016/5/9/chartex" xmlns:cx4="http://schemas.microsoft.com/office/drawing/2016/5/10/chartex" xmlns:cx5="http://schemas.microsoft.com/office/drawing/2016/5/11/chartex" xmlns:cx6="http://schemas.microsoft.com/office/drawing/2016/5/12/chartex" xmlns:cx7="http://schemas.microsoft.com/office/drawing/2016/5/13/chartex" xmlns:cx8="http://schemas.microsoft.com/office/drawing/2016/5/14/chartex" xmlns:mc="http://schemas.openxmlformats.org/markup-compatibility/2006" xmlns:o="urn:schemas-microsoft-com:office:office" xmlns:r="http://schemas.openxmlformats.org/officeDocument/2006/relationships" xmlns:m="http://schemas.openxmlformats.org/officeDocument/2006/math" xmlns:v="urn:schemas-microsoft-com:vml" xmlns:wp14="http://schemas.microsoft.com/office/word/2010/wordprocessingDrawing" xmlns:wp="http://schemas.openxmlformats.org/drawingml/2006/wordprocessingDrawing" xmlns:w10="urn:schemas-microsoft-com:office:word" xmlns:w="http://schemas.openxmlformats.org/wordprocessingml/2006/main" xmlns:w14="http://schemas.microsoft.com/office/word/2010/wordml" xmlns:w15="http://schemas.microsoft.com/office/word/2012/wordml" xmlns:w16se="http://schemas.microsoft.com/office/word/2015/wordml/symex" xmlns:wpg="http://schemas.microsoft.com/office/word/2010/wordprocessingGroup" xmlns:wpi="http://schemas.microsoft.com/office/word/2010/wordprocessingInk" xmlns:wne="http://schemas.microsoft.com/office/word/2006/wordml" xmlns:wps="http://schemas.microsoft.com/office/word/2010/wordprocessingShape" mc:Ignorable="w14 w15 w16se wp14">
   <w:p>
     <w:pPr>
       <w:tabs>
@@ -6349,7 +7179,6 @@
         <w:lang w:val="en-GB"/>
       </w:rPr>
     </w:pPr>
-    <w:proofErr w:type="spellStart"/>
     <w:r>
       <w:rPr>
         <w:rFonts w:ascii="Arial" w:hAnsi="Arial" w:cs="Arial"/>
@@ -6357,49 +7186,8 @@
         <w:szCs w:val="20"/>
         <w:lang w:val="en-GB"/>
       </w:rPr>
-      <w:t>Applicazioni</w:t>
+      <w:t>Applicazioni per dispositivi mobili</w:t>
     </w:r>
-    <w:proofErr w:type="spellEnd"/>
-    <w:r>
-      <w:rPr>
-        <w:rFonts w:ascii="Arial" w:hAnsi="Arial" w:cs="Arial"/>
-        <w:sz w:val="20"/>
-        <w:szCs w:val="20"/>
-        <w:lang w:val="en-GB"/>
-      </w:rPr>
-      <w:t xml:space="preserve"> per </w:t>
-    </w:r>
-    <w:proofErr w:type="spellStart"/>
-    <w:r>
-      <w:rPr>
-        <w:rFonts w:ascii="Arial" w:hAnsi="Arial" w:cs="Arial"/>
-        <w:sz w:val="20"/>
-        <w:szCs w:val="20"/>
-        <w:lang w:val="en-GB"/>
-      </w:rPr>
-      <w:t>dispositivi</w:t>
-    </w:r>
-    <w:proofErr w:type="spellEnd"/>
-    <w:r>
-      <w:rPr>
-        <w:rFonts w:ascii="Arial" w:hAnsi="Arial" w:cs="Arial"/>
-        <w:sz w:val="20"/>
-        <w:szCs w:val="20"/>
-        <w:lang w:val="en-GB"/>
-      </w:rPr>
-      <w:t xml:space="preserve"> </w:t>
-    </w:r>
-    <w:proofErr w:type="spellStart"/>
-    <w:r>
-      <w:rPr>
-        <w:rFonts w:ascii="Arial" w:hAnsi="Arial" w:cs="Arial"/>
-        <w:sz w:val="20"/>
-        <w:szCs w:val="20"/>
-        <w:lang w:val="en-GB"/>
-      </w:rPr>
-      <w:t>mobili</w:t>
-    </w:r>
-    <w:proofErr w:type="spellEnd"/>
     <w:r>
       <w:rPr>
         <w:rFonts w:ascii="Arial" w:hAnsi="Arial" w:cs="Arial"/>
@@ -6494,15 +7282,15 @@
   <w:p/>
   <w:p>
     <w:pPr>
-      <w:pStyle w:val="Header"/>
+      <w:pStyle w:val="Intestazione"/>
     </w:pPr>
   </w:p>
 </w:hdr>
 </file>
 
 <file path=word/numbering.xml><?xml version="1.0" encoding="utf-8"?>
-<w:numbering xmlns:wpc="http://schemas.microsoft.com/office/word/2010/wordprocessingCanvas" xmlns:mo="http://schemas.microsoft.com/office/mac/office/2008/main" xmlns:mc="http://schemas.openxmlformats.org/markup-compatibility/2006" xmlns:mv="urn:schemas-microsoft-com:mac:vml" xmlns:o="urn:schemas-microsoft-com:office:office" xmlns:r="http://schemas.openxmlformats.org/officeDocument/2006/relationships" xmlns:m="http://schemas.openxmlformats.org/officeDocument/2006/math" xmlns:v="urn:schemas-microsoft-com:vml" xmlns:wp14="http://schemas.microsoft.com/office/word/2010/wordprocessingDrawing" xmlns:wp="http://schemas.openxmlformats.org/drawingml/2006/wordprocessingDrawing" xmlns:w10="urn:schemas-microsoft-com:office:word" xmlns:w="http://schemas.openxmlformats.org/wordprocessingml/2006/main" xmlns:w14="http://schemas.microsoft.com/office/word/2010/wordml" xmlns:w15="http://schemas.microsoft.com/office/word/2012/wordml" xmlns:wpg="http://schemas.microsoft.com/office/word/2010/wordprocessingGroup" xmlns:wpi="http://schemas.microsoft.com/office/word/2010/wordprocessingInk" xmlns:wne="http://schemas.microsoft.com/office/word/2006/wordml" xmlns:wps="http://schemas.microsoft.com/office/word/2010/wordprocessingShape" mc:Ignorable="w14 w15 wp14">
-  <w:abstractNum w:abstractNumId="0">
+<w:numbering xmlns:wpc="http://schemas.microsoft.com/office/word/2010/wordprocessingCanvas" xmlns:cx="http://schemas.microsoft.com/office/drawing/2014/chartex" xmlns:cx1="http://schemas.microsoft.com/office/drawing/2015/9/8/chartex" xmlns:cx2="http://schemas.microsoft.com/office/drawing/2015/10/21/chartex" xmlns:cx3="http://schemas.microsoft.com/office/drawing/2016/5/9/chartex" xmlns:cx4="http://schemas.microsoft.com/office/drawing/2016/5/10/chartex" xmlns:cx5="http://schemas.microsoft.com/office/drawing/2016/5/11/chartex" xmlns:cx6="http://schemas.microsoft.com/office/drawing/2016/5/12/chartex" xmlns:cx7="http://schemas.microsoft.com/office/drawing/2016/5/13/chartex" xmlns:cx8="http://schemas.microsoft.com/office/drawing/2016/5/14/chartex" xmlns:mc="http://schemas.openxmlformats.org/markup-compatibility/2006" xmlns:o="urn:schemas-microsoft-com:office:office" xmlns:r="http://schemas.openxmlformats.org/officeDocument/2006/relationships" xmlns:m="http://schemas.openxmlformats.org/officeDocument/2006/math" xmlns:v="urn:schemas-microsoft-com:vml" xmlns:wp14="http://schemas.microsoft.com/office/word/2010/wordprocessingDrawing" xmlns:wp="http://schemas.openxmlformats.org/drawingml/2006/wordprocessingDrawing" xmlns:w10="urn:schemas-microsoft-com:office:word" xmlns:w="http://schemas.openxmlformats.org/wordprocessingml/2006/main" xmlns:w14="http://schemas.microsoft.com/office/word/2010/wordml" xmlns:w15="http://schemas.microsoft.com/office/word/2012/wordml" xmlns:w16se="http://schemas.microsoft.com/office/word/2015/wordml/symex" xmlns:wpg="http://schemas.microsoft.com/office/word/2010/wordprocessingGroup" xmlns:wpi="http://schemas.microsoft.com/office/word/2010/wordprocessingInk" xmlns:wne="http://schemas.microsoft.com/office/word/2006/wordml" xmlns:wps="http://schemas.microsoft.com/office/word/2010/wordprocessingShape" mc:Ignorable="w14 w15 w16se wp14">
+  <w:abstractNum w:abstractNumId="0" w15:restartNumberingAfterBreak="0">
     <w:nsid w:val="FFFFFF1D"/>
     <w:multiLevelType w:val="multilevel"/>
     <w:tmpl w:val="B11C2582"/>
@@ -6642,7 +7430,7 @@
       </w:rPr>
     </w:lvl>
   </w:abstractNum>
-  <w:abstractNum w:abstractNumId="1">
+  <w:abstractNum w:abstractNumId="1" w15:restartNumberingAfterBreak="0">
     <w:nsid w:val="13443C38"/>
     <w:multiLevelType w:val="hybridMultilevel"/>
     <w:tmpl w:val="0D8E7304"/>
@@ -6755,7 +7543,7 @@
       </w:rPr>
     </w:lvl>
   </w:abstractNum>
-  <w:abstractNum w:abstractNumId="2">
+  <w:abstractNum w:abstractNumId="2" w15:restartNumberingAfterBreak="0">
     <w:nsid w:val="14925F70"/>
     <w:multiLevelType w:val="hybridMultilevel"/>
     <w:tmpl w:val="146A6878"/>
@@ -6841,7 +7629,7 @@
       </w:pPr>
     </w:lvl>
   </w:abstractNum>
-  <w:abstractNum w:abstractNumId="3">
+  <w:abstractNum w:abstractNumId="3" w15:restartNumberingAfterBreak="0">
     <w:nsid w:val="1E653D4D"/>
     <w:multiLevelType w:val="hybridMultilevel"/>
     <w:tmpl w:val="BB867864"/>
@@ -6970,7 +7758,7 @@
 </file>
 
 <file path=word/styles.xml><?xml version="1.0" encoding="utf-8"?>
-<w:styles xmlns:mc="http://schemas.openxmlformats.org/markup-compatibility/2006" xmlns:r="http://schemas.openxmlformats.org/officeDocument/2006/relationships" xmlns:w="http://schemas.openxmlformats.org/wordprocessingml/2006/main" xmlns:w14="http://schemas.microsoft.com/office/word/2010/wordml" xmlns:w15="http://schemas.microsoft.com/office/word/2012/wordml" mc:Ignorable="w14 w15">
+<w:styles xmlns:mc="http://schemas.openxmlformats.org/markup-compatibility/2006" xmlns:r="http://schemas.openxmlformats.org/officeDocument/2006/relationships" xmlns:w="http://schemas.openxmlformats.org/wordprocessingml/2006/main" xmlns:w14="http://schemas.microsoft.com/office/word/2010/wordml" xmlns:w15="http://schemas.microsoft.com/office/word/2012/wordml" xmlns:w16se="http://schemas.microsoft.com/office/word/2015/wordml/symex" mc:Ignorable="w14 w15 w16se">
   <w:docDefaults>
     <w:rPrDefault>
       <w:rPr>
@@ -6986,7 +7774,7 @@
       </w:pPr>
     </w:pPrDefault>
   </w:docDefaults>
-  <w:latentStyles w:defLockedState="0" w:defUIPriority="99" w:defSemiHidden="0" w:defUnhideWhenUsed="0" w:defQFormat="0" w:count="382">
+  <w:latentStyles w:defLockedState="0" w:defUIPriority="99" w:defSemiHidden="0" w:defUnhideWhenUsed="0" w:defQFormat="0" w:count="374">
     <w:lsdException w:name="Normal" w:uiPriority="0" w:qFormat="1"/>
     <w:lsdException w:name="heading 1" w:uiPriority="0" w:qFormat="1"/>
     <w:lsdException w:name="heading 2" w:semiHidden="1" w:uiPriority="9" w:unhideWhenUsed="1" w:qFormat="1"/>
@@ -7361,7 +8149,7 @@
     <w:lsdException w:name="Mention" w:semiHidden="1" w:unhideWhenUsed="1"/>
     <w:lsdException w:name="Smart Hyperlink" w:semiHidden="1" w:unhideWhenUsed="1"/>
   </w:latentStyles>
-  <w:style w:type="paragraph" w:default="1" w:styleId="Normal">
+  <w:style w:type="paragraph" w:default="1" w:styleId="Normale">
     <w:name w:val="Normal"/>
     <w:qFormat/>
     <w:rsid w:val="00264DE8"/>
@@ -7374,11 +8162,11 @@
       <w:szCs w:val="24"/>
     </w:rPr>
   </w:style>
-  <w:style w:type="paragraph" w:styleId="Heading1">
+  <w:style w:type="paragraph" w:styleId="Titolo1">
     <w:name w:val="heading 1"/>
-    <w:basedOn w:val="Normal"/>
-    <w:next w:val="Normal"/>
-    <w:link w:val="Heading1Char"/>
+    <w:basedOn w:val="Normale"/>
+    <w:next w:val="Normale"/>
+    <w:link w:val="Titolo1Carattere"/>
     <w:qFormat/>
     <w:rsid w:val="00264DE8"/>
     <w:pPr>
@@ -7396,11 +8184,11 @@
       <w:szCs w:val="28"/>
     </w:rPr>
   </w:style>
-  <w:style w:type="paragraph" w:styleId="Heading2">
+  <w:style w:type="paragraph" w:styleId="Titolo2">
     <w:name w:val="heading 2"/>
-    <w:basedOn w:val="Normal"/>
-    <w:next w:val="Normal"/>
-    <w:link w:val="Heading2Char"/>
+    <w:basedOn w:val="Normale"/>
+    <w:next w:val="Normale"/>
+    <w:link w:val="Titolo2Carattere"/>
     <w:uiPriority w:val="9"/>
     <w:unhideWhenUsed/>
     <w:qFormat/>
@@ -7420,11 +8208,11 @@
       <w:szCs w:val="26"/>
     </w:rPr>
   </w:style>
-  <w:style w:type="paragraph" w:styleId="Heading3">
+  <w:style w:type="paragraph" w:styleId="Titolo3">
     <w:name w:val="heading 3"/>
-    <w:basedOn w:val="Normal"/>
-    <w:next w:val="Normal"/>
-    <w:link w:val="Heading3Char"/>
+    <w:basedOn w:val="Normale"/>
+    <w:next w:val="Normale"/>
+    <w:link w:val="Titolo3Carattere"/>
     <w:uiPriority w:val="9"/>
     <w:unhideWhenUsed/>
     <w:qFormat/>
@@ -7442,13 +8230,13 @@
       <w:color w:val="4F81BD" w:themeColor="accent1"/>
     </w:rPr>
   </w:style>
-  <w:style w:type="character" w:default="1" w:styleId="DefaultParagraphFont">
+  <w:style w:type="character" w:default="1" w:styleId="Carpredefinitoparagrafo">
     <w:name w:val="Default Paragraph Font"/>
     <w:uiPriority w:val="1"/>
     <w:semiHidden/>
     <w:unhideWhenUsed/>
   </w:style>
-  <w:style w:type="table" w:default="1" w:styleId="TableNormal">
+  <w:style w:type="table" w:default="1" w:styleId="Tabellanormale">
     <w:name w:val="Normal Table"/>
     <w:uiPriority w:val="99"/>
     <w:semiHidden/>
@@ -7463,16 +8251,16 @@
       </w:tblCellMar>
     </w:tblPr>
   </w:style>
-  <w:style w:type="numbering" w:default="1" w:styleId="NoList">
+  <w:style w:type="numbering" w:default="1" w:styleId="Nessunelenco">
     <w:name w:val="No List"/>
     <w:uiPriority w:val="99"/>
     <w:semiHidden/>
     <w:unhideWhenUsed/>
   </w:style>
-  <w:style w:type="paragraph" w:styleId="Header">
+  <w:style w:type="paragraph" w:styleId="Intestazione">
     <w:name w:val="header"/>
-    <w:basedOn w:val="Normal"/>
-    <w:link w:val="HeaderChar"/>
+    <w:basedOn w:val="Normale"/>
+    <w:link w:val="IntestazioneCarattere"/>
     <w:uiPriority w:val="99"/>
     <w:unhideWhenUsed/>
     <w:rsid w:val="00264DE8"/>
@@ -7483,17 +8271,17 @@
       </w:tabs>
     </w:pPr>
   </w:style>
-  <w:style w:type="character" w:customStyle="1" w:styleId="HeaderChar">
-    <w:name w:val="Header Char"/>
-    <w:basedOn w:val="DefaultParagraphFont"/>
-    <w:link w:val="Header"/>
+  <w:style w:type="character" w:customStyle="1" w:styleId="IntestazioneCarattere">
+    <w:name w:val="Intestazione Carattere"/>
+    <w:basedOn w:val="Carpredefinitoparagrafo"/>
+    <w:link w:val="Intestazione"/>
     <w:uiPriority w:val="99"/>
     <w:rsid w:val="00264DE8"/>
   </w:style>
-  <w:style w:type="paragraph" w:styleId="Footer">
+  <w:style w:type="paragraph" w:styleId="Pidipagina">
     <w:name w:val="footer"/>
-    <w:basedOn w:val="Normal"/>
-    <w:link w:val="FooterChar"/>
+    <w:basedOn w:val="Normale"/>
+    <w:link w:val="PidipaginaCarattere"/>
     <w:uiPriority w:val="99"/>
     <w:unhideWhenUsed/>
     <w:rsid w:val="00264DE8"/>
@@ -7504,17 +8292,17 @@
       </w:tabs>
     </w:pPr>
   </w:style>
-  <w:style w:type="character" w:customStyle="1" w:styleId="FooterChar">
-    <w:name w:val="Footer Char"/>
-    <w:basedOn w:val="DefaultParagraphFont"/>
-    <w:link w:val="Footer"/>
+  <w:style w:type="character" w:customStyle="1" w:styleId="PidipaginaCarattere">
+    <w:name w:val="Piè di pagina Carattere"/>
+    <w:basedOn w:val="Carpredefinitoparagrafo"/>
+    <w:link w:val="Pidipagina"/>
     <w:uiPriority w:val="99"/>
     <w:rsid w:val="00264DE8"/>
   </w:style>
-  <w:style w:type="character" w:customStyle="1" w:styleId="Heading1Char">
-    <w:name w:val="Heading 1 Char"/>
-    <w:basedOn w:val="DefaultParagraphFont"/>
-    <w:link w:val="Heading1"/>
+  <w:style w:type="character" w:customStyle="1" w:styleId="Titolo1Carattere">
+    <w:name w:val="Titolo 1 Carattere"/>
+    <w:basedOn w:val="Carpredefinitoparagrafo"/>
+    <w:link w:val="Titolo1"/>
     <w:rsid w:val="00264DE8"/>
     <w:rPr>
       <w:rFonts w:asciiTheme="majorHAnsi" w:eastAsiaTheme="majorEastAsia" w:hAnsiTheme="majorHAnsi" w:cstheme="majorBidi"/>
@@ -7525,10 +8313,10 @@
       <w:szCs w:val="28"/>
     </w:rPr>
   </w:style>
-  <w:style w:type="character" w:customStyle="1" w:styleId="Heading2Char">
-    <w:name w:val="Heading 2 Char"/>
-    <w:basedOn w:val="DefaultParagraphFont"/>
-    <w:link w:val="Heading2"/>
+  <w:style w:type="character" w:customStyle="1" w:styleId="Titolo2Carattere">
+    <w:name w:val="Titolo 2 Carattere"/>
+    <w:basedOn w:val="Carpredefinitoparagrafo"/>
+    <w:link w:val="Titolo2"/>
     <w:uiPriority w:val="9"/>
     <w:rsid w:val="00264DE8"/>
     <w:rPr>
@@ -7540,10 +8328,10 @@
       <w:szCs w:val="26"/>
     </w:rPr>
   </w:style>
-  <w:style w:type="paragraph" w:styleId="FootnoteText">
+  <w:style w:type="paragraph" w:styleId="Testonotaapidipagina">
     <w:name w:val="footnote text"/>
-    <w:basedOn w:val="Normal"/>
-    <w:link w:val="FootnoteTextChar"/>
+    <w:basedOn w:val="Normale"/>
+    <w:link w:val="TestonotaapidipaginaCarattere"/>
     <w:uiPriority w:val="99"/>
     <w:unhideWhenUsed/>
     <w:rsid w:val="00577F42"/>
@@ -7552,10 +8340,10 @@
       <w:szCs w:val="20"/>
     </w:rPr>
   </w:style>
-  <w:style w:type="character" w:customStyle="1" w:styleId="FootnoteTextChar">
-    <w:name w:val="Footnote Text Char"/>
-    <w:basedOn w:val="DefaultParagraphFont"/>
-    <w:link w:val="FootnoteText"/>
+  <w:style w:type="character" w:customStyle="1" w:styleId="TestonotaapidipaginaCarattere">
+    <w:name w:val="Testo nota a piè di pagina Carattere"/>
+    <w:basedOn w:val="Carpredefinitoparagrafo"/>
+    <w:link w:val="Testonotaapidipagina"/>
     <w:uiPriority w:val="99"/>
     <w:rsid w:val="00577F42"/>
     <w:rPr>
@@ -7564,9 +8352,9 @@
       <w:szCs w:val="20"/>
     </w:rPr>
   </w:style>
-  <w:style w:type="character" w:styleId="FootnoteReference">
+  <w:style w:type="character" w:styleId="Rimandonotaapidipagina">
     <w:name w:val="footnote reference"/>
-    <w:basedOn w:val="DefaultParagraphFont"/>
+    <w:basedOn w:val="Carpredefinitoparagrafo"/>
     <w:uiPriority w:val="99"/>
     <w:semiHidden/>
     <w:unhideWhenUsed/>
@@ -7575,10 +8363,10 @@
       <w:vertAlign w:val="superscript"/>
     </w:rPr>
   </w:style>
-  <w:style w:type="paragraph" w:styleId="BalloonText">
+  <w:style w:type="paragraph" w:styleId="Testofumetto">
     <w:name w:val="Balloon Text"/>
-    <w:basedOn w:val="Normal"/>
-    <w:link w:val="BalloonTextChar"/>
+    <w:basedOn w:val="Normale"/>
+    <w:link w:val="TestofumettoCarattere"/>
     <w:uiPriority w:val="99"/>
     <w:semiHidden/>
     <w:unhideWhenUsed/>
@@ -7589,10 +8377,10 @@
       <w:szCs w:val="16"/>
     </w:rPr>
   </w:style>
-  <w:style w:type="character" w:customStyle="1" w:styleId="BalloonTextChar">
-    <w:name w:val="Balloon Text Char"/>
-    <w:basedOn w:val="DefaultParagraphFont"/>
-    <w:link w:val="BalloonText"/>
+  <w:style w:type="character" w:customStyle="1" w:styleId="TestofumettoCarattere">
+    <w:name w:val="Testo fumetto Carattere"/>
+    <w:basedOn w:val="Carpredefinitoparagrafo"/>
+    <w:link w:val="Testofumetto"/>
     <w:uiPriority w:val="99"/>
     <w:semiHidden/>
     <w:rsid w:val="00263EFB"/>
@@ -7602,10 +8390,10 @@
       <w:szCs w:val="16"/>
     </w:rPr>
   </w:style>
-  <w:style w:type="character" w:customStyle="1" w:styleId="Heading3Char">
-    <w:name w:val="Heading 3 Char"/>
-    <w:basedOn w:val="DefaultParagraphFont"/>
-    <w:link w:val="Heading3"/>
+  <w:style w:type="character" w:customStyle="1" w:styleId="Titolo3Carattere">
+    <w:name w:val="Titolo 3 Carattere"/>
+    <w:basedOn w:val="Carpredefinitoparagrafo"/>
+    <w:link w:val="Titolo3"/>
     <w:uiPriority w:val="9"/>
     <w:rsid w:val="00263EFB"/>
     <w:rPr>
@@ -7617,11 +8405,11 @@
       <w:szCs w:val="24"/>
     </w:rPr>
   </w:style>
-  <w:style w:type="paragraph" w:styleId="Title">
+  <w:style w:type="paragraph" w:styleId="Titolo">
     <w:name w:val="Title"/>
-    <w:basedOn w:val="Normal"/>
-    <w:next w:val="Normal"/>
-    <w:link w:val="TitleChar"/>
+    <w:basedOn w:val="Normale"/>
+    <w:next w:val="Normale"/>
+    <w:link w:val="TitoloCarattere"/>
     <w:uiPriority w:val="10"/>
     <w:qFormat/>
     <w:rsid w:val="00263EFB"/>
@@ -7641,10 +8429,10 @@
       <w:szCs w:val="52"/>
     </w:rPr>
   </w:style>
-  <w:style w:type="character" w:customStyle="1" w:styleId="TitleChar">
-    <w:name w:val="Title Char"/>
-    <w:basedOn w:val="DefaultParagraphFont"/>
-    <w:link w:val="Title"/>
+  <w:style w:type="character" w:customStyle="1" w:styleId="TitoloCarattere">
+    <w:name w:val="Titolo Carattere"/>
+    <w:basedOn w:val="Carpredefinitoparagrafo"/>
+    <w:link w:val="Titolo"/>
     <w:uiPriority w:val="10"/>
     <w:rsid w:val="00263EFB"/>
     <w:rPr>
@@ -7656,9 +8444,9 @@
       <w:szCs w:val="52"/>
     </w:rPr>
   </w:style>
-  <w:style w:type="paragraph" w:styleId="ListParagraph">
+  <w:style w:type="paragraph" w:styleId="Paragrafoelenco">
     <w:name w:val="List Paragraph"/>
-    <w:basedOn w:val="Normal"/>
+    <w:basedOn w:val="Normale"/>
     <w:uiPriority w:val="34"/>
     <w:qFormat/>
     <w:rsid w:val="009A5534"/>
@@ -7667,9 +8455,9 @@
       <w:contextualSpacing/>
     </w:pPr>
   </w:style>
-  <w:style w:type="character" w:styleId="Hyperlink">
+  <w:style w:type="character" w:styleId="Collegamentoipertestuale">
     <w:name w:val="Hyperlink"/>
-    <w:basedOn w:val="DefaultParagraphFont"/>
+    <w:basedOn w:val="Carpredefinitoparagrafo"/>
     <w:uiPriority w:val="99"/>
     <w:unhideWhenUsed/>
     <w:rsid w:val="00C066D3"/>
@@ -7678,9 +8466,9 @@
       <w:u w:val="single"/>
     </w:rPr>
   </w:style>
-  <w:style w:type="character" w:styleId="FollowedHyperlink">
+  <w:style w:type="character" w:styleId="Collegamentovisitato">
     <w:name w:val="FollowedHyperlink"/>
-    <w:basedOn w:val="DefaultParagraphFont"/>
+    <w:basedOn w:val="Carpredefinitoparagrafo"/>
     <w:uiPriority w:val="99"/>
     <w:semiHidden/>
     <w:unhideWhenUsed/>
@@ -7690,16 +8478,15 @@
       <w:u w:val="single"/>
     </w:rPr>
   </w:style>
-  <w:style w:type="table" w:styleId="TableGrid">
+  <w:style w:type="table" w:styleId="Grigliatabella">
     <w:name w:val="Table Grid"/>
-    <w:basedOn w:val="TableNormal"/>
+    <w:basedOn w:val="Tabellanormale"/>
     <w:uiPriority w:val="59"/>
     <w:rsid w:val="00B41804"/>
     <w:pPr>
       <w:spacing w:after="0" w:line="240" w:lineRule="auto"/>
     </w:pPr>
     <w:tblPr>
-      <w:tblInd w:w="0" w:type="dxa"/>
       <w:tblBorders>
         <w:top w:val="single" w:sz="4" w:space="0" w:color="auto"/>
         <w:left w:val="single" w:sz="4" w:space="0" w:color="auto"/>
@@ -7708,17 +8495,11 @@
         <w:insideH w:val="single" w:sz="4" w:space="0" w:color="auto"/>
         <w:insideV w:val="single" w:sz="4" w:space="0" w:color="auto"/>
       </w:tblBorders>
-      <w:tblCellMar>
-        <w:top w:w="0" w:type="dxa"/>
-        <w:left w:w="108" w:type="dxa"/>
-        <w:bottom w:w="0" w:type="dxa"/>
-        <w:right w:w="108" w:type="dxa"/>
-      </w:tblCellMar>
     </w:tblPr>
   </w:style>
-  <w:style w:type="table" w:styleId="GridTable6Colorful-Accent1">
+  <w:style w:type="table" w:styleId="Tabellagriglia6acolori-colore1">
     <w:name w:val="Grid Table 6 Colorful Accent 1"/>
-    <w:basedOn w:val="TableNormal"/>
+    <w:basedOn w:val="Tabellanormale"/>
     <w:uiPriority w:val="51"/>
     <w:rsid w:val="00B41804"/>
     <w:pPr>
@@ -7730,7 +8511,6 @@
     <w:tblPr>
       <w:tblStyleRowBandSize w:val="1"/>
       <w:tblStyleColBandSize w:val="1"/>
-      <w:tblInd w:w="0" w:type="dxa"/>
       <w:tblBorders>
         <w:top w:val="single" w:sz="4" w:space="0" w:color="95B3D7" w:themeColor="accent1" w:themeTint="99"/>
         <w:left w:val="single" w:sz="4" w:space="0" w:color="95B3D7" w:themeColor="accent1" w:themeTint="99"/>
@@ -7739,12 +8519,6 @@
         <w:insideH w:val="single" w:sz="4" w:space="0" w:color="95B3D7" w:themeColor="accent1" w:themeTint="99"/>
         <w:insideV w:val="single" w:sz="4" w:space="0" w:color="95B3D7" w:themeColor="accent1" w:themeTint="99"/>
       </w:tblBorders>
-      <w:tblCellMar>
-        <w:top w:w="0" w:type="dxa"/>
-        <w:left w:w="108" w:type="dxa"/>
-        <w:bottom w:w="0" w:type="dxa"/>
-        <w:right w:w="108" w:type="dxa"/>
-      </w:tblCellMar>
     </w:tblPr>
     <w:tblStylePr w:type="firstRow">
       <w:rPr>
@@ -7795,9 +8569,9 @@
       </w:tcPr>
     </w:tblStylePr>
   </w:style>
-  <w:style w:type="table" w:styleId="ListTable1Light-Accent5">
+  <w:style w:type="table" w:styleId="Tabellaelenco1chiara-colore5">
     <w:name w:val="List Table 1 Light Accent 5"/>
-    <w:basedOn w:val="TableNormal"/>
+    <w:basedOn w:val="Tabellanormale"/>
     <w:uiPriority w:val="46"/>
     <w:rsid w:val="00B41804"/>
     <w:pPr>
@@ -7806,13 +8580,6 @@
     <w:tblPr>
       <w:tblStyleRowBandSize w:val="1"/>
       <w:tblStyleColBandSize w:val="1"/>
-      <w:tblInd w:w="0" w:type="dxa"/>
-      <w:tblCellMar>
-        <w:top w:w="0" w:type="dxa"/>
-        <w:left w:w="108" w:type="dxa"/>
-        <w:bottom w:w="0" w:type="dxa"/>
-        <w:right w:w="108" w:type="dxa"/>
-      </w:tblCellMar>
     </w:tblPr>
     <w:tblStylePr w:type="firstRow">
       <w:rPr>
@@ -7863,9 +8630,9 @@
       </w:tcPr>
     </w:tblStylePr>
   </w:style>
-  <w:style w:type="table" w:styleId="GridTable4-Accent5">
+  <w:style w:type="table" w:styleId="Tabellagriglia4-colore5">
     <w:name w:val="Grid Table 4 Accent 5"/>
-    <w:basedOn w:val="TableNormal"/>
+    <w:basedOn w:val="Tabellanormale"/>
     <w:uiPriority w:val="49"/>
     <w:rsid w:val="0045473D"/>
     <w:pPr>
@@ -7874,7 +8641,6 @@
     <w:tblPr>
       <w:tblStyleRowBandSize w:val="1"/>
       <w:tblStyleColBandSize w:val="1"/>
-      <w:tblInd w:w="0" w:type="dxa"/>
       <w:tblBorders>
         <w:top w:val="single" w:sz="4" w:space="0" w:color="92CDDC" w:themeColor="accent5" w:themeTint="99"/>
         <w:left w:val="single" w:sz="4" w:space="0" w:color="92CDDC" w:themeColor="accent5" w:themeTint="99"/>
@@ -7883,12 +8649,6 @@
         <w:insideH w:val="single" w:sz="4" w:space="0" w:color="92CDDC" w:themeColor="accent5" w:themeTint="99"/>
         <w:insideV w:val="single" w:sz="4" w:space="0" w:color="92CDDC" w:themeColor="accent5" w:themeTint="99"/>
       </w:tblBorders>
-      <w:tblCellMar>
-        <w:top w:w="0" w:type="dxa"/>
-        <w:left w:w="108" w:type="dxa"/>
-        <w:bottom w:w="0" w:type="dxa"/>
-        <w:right w:w="108" w:type="dxa"/>
-      </w:tblCellMar>
     </w:tblPr>
     <w:tblStylePr w:type="firstRow">
       <w:rPr>
@@ -7946,9 +8706,9 @@
       </w:tcPr>
     </w:tblStylePr>
   </w:style>
-  <w:style w:type="table" w:styleId="PlainTable4">
+  <w:style w:type="table" w:styleId="Tabellasemplice4">
     <w:name w:val="Plain Table 4"/>
-    <w:basedOn w:val="TableNormal"/>
+    <w:basedOn w:val="Tabellanormale"/>
     <w:uiPriority w:val="44"/>
     <w:rsid w:val="0045473D"/>
     <w:pPr>
@@ -7957,13 +8717,6 @@
     <w:tblPr>
       <w:tblStyleRowBandSize w:val="1"/>
       <w:tblStyleColBandSize w:val="1"/>
-      <w:tblInd w:w="0" w:type="dxa"/>
-      <w:tblCellMar>
-        <w:top w:w="0" w:type="dxa"/>
-        <w:left w:w="108" w:type="dxa"/>
-        <w:bottom w:w="0" w:type="dxa"/>
-        <w:right w:w="108" w:type="dxa"/>
-      </w:tblCellMar>
     </w:tblPr>
     <w:tblStylePr w:type="firstRow">
       <w:rPr>
@@ -8002,16 +8755,15 @@
       </w:tcPr>
     </w:tblStylePr>
   </w:style>
-  <w:style w:type="table" w:styleId="TableGridLight">
+  <w:style w:type="table" w:styleId="Grigliatabellachiara">
     <w:name w:val="Grid Table Light"/>
-    <w:basedOn w:val="TableNormal"/>
+    <w:basedOn w:val="Tabellanormale"/>
     <w:uiPriority w:val="40"/>
     <w:rsid w:val="0045473D"/>
     <w:pPr>
       <w:spacing w:after="0" w:line="240" w:lineRule="auto"/>
     </w:pPr>
     <w:tblPr>
-      <w:tblInd w:w="0" w:type="dxa"/>
       <w:tblBorders>
         <w:top w:val="single" w:sz="4" w:space="0" w:color="BFBFBF" w:themeColor="background1" w:themeShade="BF"/>
         <w:left w:val="single" w:sz="4" w:space="0" w:color="BFBFBF" w:themeColor="background1" w:themeShade="BF"/>
@@ -8020,17 +8772,11 @@
         <w:insideH w:val="single" w:sz="4" w:space="0" w:color="BFBFBF" w:themeColor="background1" w:themeShade="BF"/>
         <w:insideV w:val="single" w:sz="4" w:space="0" w:color="BFBFBF" w:themeColor="background1" w:themeShade="BF"/>
       </w:tblBorders>
-      <w:tblCellMar>
-        <w:top w:w="0" w:type="dxa"/>
-        <w:left w:w="108" w:type="dxa"/>
-        <w:bottom w:w="0" w:type="dxa"/>
-        <w:right w:w="108" w:type="dxa"/>
-      </w:tblCellMar>
     </w:tblPr>
   </w:style>
-  <w:style w:type="table" w:styleId="PlainTable5">
+  <w:style w:type="table" w:styleId="Tabellasemplice5">
     <w:name w:val="Plain Table 5"/>
-    <w:basedOn w:val="TableNormal"/>
+    <w:basedOn w:val="Tabellanormale"/>
     <w:uiPriority w:val="45"/>
     <w:rsid w:val="00751676"/>
     <w:pPr>
@@ -8039,13 +8785,6 @@
     <w:tblPr>
       <w:tblStyleRowBandSize w:val="1"/>
       <w:tblStyleColBandSize w:val="1"/>
-      <w:tblInd w:w="0" w:type="dxa"/>
-      <w:tblCellMar>
-        <w:top w:w="0" w:type="dxa"/>
-        <w:left w:w="108" w:type="dxa"/>
-        <w:bottom w:w="0" w:type="dxa"/>
-        <w:right w:w="108" w:type="dxa"/>
-      </w:tblCellMar>
     </w:tblPr>
     <w:tblStylePr w:type="firstRow">
       <w:rPr>
@@ -8446,7 +9185,7 @@
 </file>
 
 <file path=customXml/itemProps1.xml><?xml version="1.0" encoding="utf-8"?>
-<ds:datastoreItem xmlns:ds="http://schemas.openxmlformats.org/officeDocument/2006/customXml" ds:itemID="{8632EFFA-8CBE-A040-8C15-6C10A068546A}">
+<ds:datastoreItem xmlns:ds="http://schemas.openxmlformats.org/officeDocument/2006/customXml" ds:itemID="{6EF86BD7-5C5B-4D1F-A377-5390B391E5E3}">
   <ds:schemaRefs>
     <ds:schemaRef ds:uri="http://schemas.openxmlformats.org/officeDocument/2006/bibliography"/>
   </ds:schemaRefs>

</xml_diff>

<commit_message>
Added data model description
</commit_message>
<xml_diff>
--- a/docs/designDocumentation.docx
+++ b/docs/designDocumentation.docx
@@ -84,6 +84,7 @@
           <w:lang w:val="it-IT"/>
         </w:rPr>
       </w:pPr>
+      <w:proofErr w:type="spellStart"/>
       <w:r>
         <w:rPr>
           <w:rFonts w:ascii="Arial" w:hAnsi="Arial" w:cs="Arial"/>
@@ -95,6 +96,7 @@
         </w:rPr>
         <w:t>course</w:t>
       </w:r>
+      <w:proofErr w:type="spellEnd"/>
     </w:p>
     <w:p>
       <w:pPr>
@@ -111,6 +113,7 @@
           <w:lang w:val="it-IT"/>
         </w:rPr>
       </w:pPr>
+      <w:proofErr w:type="spellStart"/>
       <w:r>
         <w:rPr>
           <w:rFonts w:ascii="Arial" w:hAnsi="Arial" w:cs="Arial"/>
@@ -120,8 +123,9 @@
           <w:szCs w:val="56"/>
           <w:lang w:val="it-IT"/>
         </w:rPr>
-        <w:t>a.y. 201</w:t>
-      </w:r>
+        <w:t>a.y</w:t>
+      </w:r>
+      <w:proofErr w:type="spellEnd"/>
       <w:r>
         <w:rPr>
           <w:rFonts w:ascii="Arial" w:hAnsi="Arial" w:cs="Arial"/>
@@ -131,7 +135,7 @@
           <w:szCs w:val="56"/>
           <w:lang w:val="it-IT"/>
         </w:rPr>
-        <w:t>6</w:t>
+        <w:t>. 201</w:t>
       </w:r>
       <w:r>
         <w:rPr>
@@ -142,7 +146,7 @@
           <w:szCs w:val="56"/>
           <w:lang w:val="it-IT"/>
         </w:rPr>
-        <w:t>/</w:t>
+        <w:t>6</w:t>
       </w:r>
       <w:r>
         <w:rPr>
@@ -153,7 +157,7 @@
           <w:szCs w:val="56"/>
           <w:lang w:val="it-IT"/>
         </w:rPr>
-        <w:t>201</w:t>
+        <w:t>/</w:t>
       </w:r>
       <w:r>
         <w:rPr>
@@ -164,6 +168,17 @@
           <w:szCs w:val="56"/>
           <w:lang w:val="it-IT"/>
         </w:rPr>
+        <w:t>201</w:t>
+      </w:r>
+      <w:r>
+        <w:rPr>
+          <w:rFonts w:ascii="Arial" w:hAnsi="Arial" w:cs="Arial"/>
+          <w:b/>
+          <w:color w:val="333399"/>
+          <w:sz w:val="56"/>
+          <w:szCs w:val="56"/>
+          <w:lang w:val="it-IT"/>
+        </w:rPr>
         <w:t>7</w:t>
       </w:r>
     </w:p>
@@ -214,6 +229,7 @@
           <w:lang w:val="it-IT"/>
         </w:rPr>
       </w:pPr>
+      <w:proofErr w:type="spellStart"/>
       <w:r>
         <w:rPr>
           <w:rFonts w:ascii="Arial" w:hAnsi="Arial" w:cs="Arial"/>
@@ -236,6 +252,7 @@
         </w:rPr>
         <w:t>renziAquila</w:t>
       </w:r>
+      <w:proofErr w:type="spellEnd"/>
     </w:p>
     <w:p>
       <w:pPr>
@@ -579,8 +596,19 @@
                 <w:sz w:val="20"/>
                 <w:szCs w:val="20"/>
               </w:rPr>
-              <w:t>Valentina Cecchini</w:t>
+              <w:t xml:space="preserve">Valentina </w:t>
             </w:r>
+            <w:proofErr w:type="spellStart"/>
+            <w:r>
+              <w:rPr>
+                <w:rFonts w:ascii="Arial" w:hAnsi="Arial" w:cs="Arial"/>
+                <w:color w:val="333399"/>
+                <w:sz w:val="20"/>
+                <w:szCs w:val="20"/>
+              </w:rPr>
+              <w:t>Cecchini</w:t>
+            </w:r>
+            <w:proofErr w:type="spellEnd"/>
           </w:p>
         </w:tc>
         <w:tc>
@@ -679,8 +707,19 @@
                 <w:sz w:val="20"/>
                 <w:szCs w:val="20"/>
               </w:rPr>
-              <w:t>Stefano Valentini</w:t>
+              <w:t xml:space="preserve">Stefano </w:t>
             </w:r>
+            <w:proofErr w:type="spellStart"/>
+            <w:r>
+              <w:rPr>
+                <w:rFonts w:ascii="Arial" w:hAnsi="Arial" w:cs="Arial"/>
+                <w:color w:val="333399"/>
+                <w:sz w:val="20"/>
+                <w:szCs w:val="20"/>
+              </w:rPr>
+              <w:t>Valentini</w:t>
+            </w:r>
+            <w:proofErr w:type="spellEnd"/>
           </w:p>
         </w:tc>
         <w:tc>
@@ -950,7 +989,7 @@
         </w:rPr>
         <w:lastRenderedPageBreak/>
         <w:drawing>
-          <wp:anchor distT="0" distB="0" distL="114300" distR="114300" simplePos="0" relativeHeight="251658240" behindDoc="0" locked="0" layoutInCell="1" allowOverlap="1" wp14:anchorId="2C121EEE" wp14:editId="4E396880">
+          <wp:anchor distT="0" distB="0" distL="114300" distR="114300" simplePos="0" relativeHeight="251652608" behindDoc="0" locked="0" layoutInCell="1" allowOverlap="1" wp14:anchorId="2C121EEE" wp14:editId="706A5933">
             <wp:simplePos x="0" y="0"/>
             <wp:positionH relativeFrom="column">
               <wp:posOffset>5372100</wp:posOffset>
@@ -1036,12 +1075,14 @@
           <w:rFonts w:ascii="Arial" w:hAnsi="Arial" w:cs="Arial"/>
         </w:rPr>
       </w:pPr>
+      <w:proofErr w:type="spellStart"/>
       <w:r>
         <w:rPr>
           <w:rFonts w:ascii="Arial" w:hAnsi="Arial" w:cs="Arial"/>
         </w:rPr>
         <w:t>DifferenziAquila</w:t>
       </w:r>
+      <w:proofErr w:type="spellEnd"/>
       <w:r>
         <w:rPr>
           <w:rFonts w:ascii="Arial" w:hAnsi="Arial" w:cs="Arial"/>
@@ -1217,6 +1258,7 @@
         </w:rPr>
       </w:pPr>
       <w:hyperlink r:id="rId9" w:history="1">
+        <w:proofErr w:type="spellStart"/>
         <w:r>
           <w:rPr>
             <w:rStyle w:val="Collegamentoipertestuale"/>
@@ -1224,6 +1266,7 @@
           </w:rPr>
           <w:t>Juker</w:t>
         </w:r>
+        <w:proofErr w:type="spellEnd"/>
       </w:hyperlink>
       <w:r>
         <w:rPr>
@@ -1477,12 +1520,14 @@
         </w:rPr>
         <w:t xml:space="preserve">The main need that </w:t>
       </w:r>
+      <w:proofErr w:type="spellStart"/>
       <w:r>
         <w:rPr>
           <w:rFonts w:ascii="Arial" w:hAnsi="Arial" w:cs="Arial"/>
         </w:rPr>
         <w:t>DifferenziAquila</w:t>
       </w:r>
+      <w:proofErr w:type="spellEnd"/>
       <w:r>
         <w:rPr>
           <w:rFonts w:ascii="Arial" w:hAnsi="Arial" w:cs="Arial"/>
@@ -1558,12 +1603,14 @@
         </w:rPr>
         <w:t xml:space="preserve">From now on </w:t>
       </w:r>
+      <w:proofErr w:type="spellStart"/>
       <w:r>
         <w:rPr>
           <w:rFonts w:ascii="Arial" w:hAnsi="Arial" w:cs="Arial"/>
         </w:rPr>
         <w:t>DifferenziAquila</w:t>
       </w:r>
+      <w:proofErr w:type="spellEnd"/>
       <w:r>
         <w:rPr>
           <w:rFonts w:ascii="Arial" w:hAnsi="Arial" w:cs="Arial"/>
@@ -1615,12 +1662,14 @@
         </w:rPr>
         <w:t xml:space="preserve">Through </w:t>
       </w:r>
+      <w:proofErr w:type="spellStart"/>
       <w:r>
         <w:rPr>
           <w:rFonts w:ascii="Arial" w:hAnsi="Arial" w:cs="Arial"/>
         </w:rPr>
         <w:t>DifferenziAquila</w:t>
       </w:r>
+      <w:proofErr w:type="spellEnd"/>
       <w:r>
         <w:rPr>
           <w:rFonts w:ascii="Arial" w:hAnsi="Arial" w:cs="Arial"/>
@@ -1669,24 +1718,28 @@
           <w:rFonts w:ascii="Arial" w:hAnsi="Arial" w:cs="Arial"/>
         </w:rPr>
       </w:pPr>
+      <w:proofErr w:type="spellStart"/>
       <w:r>
         <w:rPr>
           <w:rFonts w:ascii="Arial" w:hAnsi="Arial" w:cs="Arial"/>
         </w:rPr>
         <w:t>DifferenziAquila</w:t>
       </w:r>
+      <w:proofErr w:type="spellEnd"/>
       <w:r>
         <w:rPr>
           <w:rFonts w:ascii="Arial" w:hAnsi="Arial" w:cs="Arial"/>
         </w:rPr>
         <w:t xml:space="preserve"> wants to achieve that by providing an easy-to-use environment that allow the user to access the services as fast as possible as the </w:t>
       </w:r>
+      <w:proofErr w:type="spellStart"/>
       <w:r>
         <w:rPr>
           <w:rFonts w:ascii="Arial" w:hAnsi="Arial" w:cs="Arial"/>
         </w:rPr>
         <w:t>DifferenziAquila</w:t>
       </w:r>
+      <w:proofErr w:type="spellEnd"/>
       <w:r>
         <w:rPr>
           <w:rFonts w:ascii="Arial" w:hAnsi="Arial" w:cs="Arial"/>
@@ -1774,12 +1827,14 @@
         </w:rPr>
         <w:t xml:space="preserve"> the selective waste disposal is already seen as a forced and annoying activity, </w:t>
       </w:r>
+      <w:proofErr w:type="spellStart"/>
       <w:r>
         <w:rPr>
           <w:rFonts w:ascii="Arial" w:hAnsi="Arial" w:cs="Arial"/>
         </w:rPr>
         <w:t>DifferenziAquila</w:t>
       </w:r>
+      <w:proofErr w:type="spellEnd"/>
       <w:r>
         <w:rPr>
           <w:rFonts w:ascii="Arial" w:hAnsi="Arial" w:cs="Arial"/>
@@ -2028,7 +2083,7 @@
           <w:lang w:val="en-GB" w:eastAsia="en-GB"/>
         </w:rPr>
         <w:drawing>
-          <wp:anchor distT="0" distB="0" distL="114300" distR="114300" simplePos="0" relativeHeight="251560448" behindDoc="0" locked="0" layoutInCell="1" allowOverlap="1" wp14:anchorId="3866FC07" wp14:editId="72ECAE16">
+          <wp:anchor distT="0" distB="0" distL="114300" distR="114300" simplePos="0" relativeHeight="251651584" behindDoc="0" locked="0" layoutInCell="1" allowOverlap="1" wp14:anchorId="3866FC07" wp14:editId="3AECDE4E">
             <wp:simplePos x="0" y="0"/>
             <wp:positionH relativeFrom="margin">
               <wp:posOffset>20955</wp:posOffset>
@@ -2368,7 +2423,7 @@
           <w:lang w:val="en-GB" w:eastAsia="en-GB"/>
         </w:rPr>
         <w:drawing>
-          <wp:anchor distT="0" distB="0" distL="114300" distR="114300" simplePos="0" relativeHeight="251690496" behindDoc="0" locked="0" layoutInCell="1" allowOverlap="1" wp14:anchorId="453840E0" wp14:editId="3C2AB45C">
+          <wp:anchor distT="0" distB="0" distL="114300" distR="114300" simplePos="0" relativeHeight="251659776" behindDoc="0" locked="0" layoutInCell="1" allowOverlap="1" wp14:anchorId="453840E0" wp14:editId="2C193C04">
             <wp:simplePos x="0" y="0"/>
             <wp:positionH relativeFrom="margin">
               <wp:posOffset>-3810</wp:posOffset>
@@ -2940,7 +2995,7 @@
           <w:lang w:val="en-GB" w:eastAsia="en-GB"/>
         </w:rPr>
         <w:drawing>
-          <wp:anchor distT="0" distB="0" distL="114300" distR="114300" simplePos="0" relativeHeight="251766272" behindDoc="0" locked="0" layoutInCell="1" allowOverlap="1" wp14:anchorId="351FF8E2" wp14:editId="26F7E260">
+          <wp:anchor distT="0" distB="0" distL="114300" distR="114300" simplePos="0" relativeHeight="251660800" behindDoc="0" locked="0" layoutInCell="1" allowOverlap="1" wp14:anchorId="351FF8E2" wp14:editId="5F202B96">
             <wp:simplePos x="0" y="0"/>
             <wp:positionH relativeFrom="column">
               <wp:posOffset>-3810</wp:posOffset>
@@ -3281,8 +3336,16 @@
         <w:rPr>
           <w:rFonts w:ascii="Arial" w:hAnsi="Arial" w:cs="Arial"/>
         </w:rPr>
-        <w:t>s a</w:t>
-      </w:r>
+        <w:t xml:space="preserve">s </w:t>
+      </w:r>
+      <w:proofErr w:type="spellStart"/>
+      <w:r>
+        <w:rPr>
+          <w:rFonts w:ascii="Arial" w:hAnsi="Arial" w:cs="Arial"/>
+        </w:rPr>
+        <w:t>a</w:t>
+      </w:r>
+      <w:proofErr w:type="spellEnd"/>
       <w:r>
         <w:rPr>
           <w:rFonts w:ascii="Arial" w:hAnsi="Arial" w:cs="Arial"/>
@@ -3397,7 +3460,7 @@
         </w:rPr>
         <w:lastRenderedPageBreak/>
         <w:drawing>
-          <wp:anchor distT="0" distB="0" distL="114300" distR="114300" simplePos="0" relativeHeight="251667456" behindDoc="0" locked="0" layoutInCell="1" allowOverlap="1" wp14:anchorId="0B6AE0C0" wp14:editId="1E3CEEF5">
+          <wp:anchor distT="0" distB="0" distL="114300" distR="114300" simplePos="0" relativeHeight="251655680" behindDoc="0" locked="0" layoutInCell="1" allowOverlap="1" wp14:anchorId="0B6AE0C0" wp14:editId="7034F3EE">
             <wp:simplePos x="0" y="0"/>
             <wp:positionH relativeFrom="column">
               <wp:posOffset>5362575</wp:posOffset>
@@ -3978,7 +4041,21 @@
         <w:rPr>
           <w:rFonts w:ascii="Arial" w:hAnsi="Arial" w:cs="Arial"/>
         </w:rPr>
-        <w:t>the app (no external links, maps etc…)</w:t>
+        <w:t xml:space="preserve">the app (no external links, maps </w:t>
+      </w:r>
+      <w:proofErr w:type="spellStart"/>
+      <w:r>
+        <w:rPr>
+          <w:rFonts w:ascii="Arial" w:hAnsi="Arial" w:cs="Arial"/>
+        </w:rPr>
+        <w:t>etc</w:t>
+      </w:r>
+      <w:proofErr w:type="spellEnd"/>
+      <w:r>
+        <w:rPr>
+          <w:rFonts w:ascii="Arial" w:hAnsi="Arial" w:cs="Arial"/>
+        </w:rPr>
+        <w:t>…)</w:t>
       </w:r>
     </w:p>
     <w:p>
@@ -4169,7 +4246,7 @@
           <w:lang w:val="en-GB" w:eastAsia="en-GB"/>
         </w:rPr>
         <w:drawing>
-          <wp:anchor distT="0" distB="0" distL="114300" distR="114300" simplePos="0" relativeHeight="251768320" behindDoc="0" locked="0" layoutInCell="1" allowOverlap="1" wp14:anchorId="7C5439F1" wp14:editId="4FFB89A0">
+          <wp:anchor distT="0" distB="0" distL="114300" distR="114300" simplePos="0" relativeHeight="251661824" behindDoc="0" locked="0" layoutInCell="1" allowOverlap="1" wp14:anchorId="7C5439F1" wp14:editId="3A7ED484">
             <wp:simplePos x="0" y="0"/>
             <wp:positionH relativeFrom="margin">
               <wp:posOffset>-5715</wp:posOffset>
@@ -4327,6 +4404,7 @@
         </w:rPr>
         <w:t xml:space="preserve">At work, the colleagues (who had the same problem) talk to her about </w:t>
       </w:r>
+      <w:proofErr w:type="spellStart"/>
       <w:r>
         <w:rPr>
           <w:rFonts w:ascii="Arial" w:eastAsiaTheme="majorEastAsia" w:hAnsi="Arial" w:cs="Arial"/>
@@ -4334,6 +4412,7 @@
         </w:rPr>
         <w:t>DifferenziAquila</w:t>
       </w:r>
+      <w:proofErr w:type="spellEnd"/>
       <w:r>
         <w:rPr>
           <w:rFonts w:ascii="Arial" w:eastAsiaTheme="majorEastAsia" w:hAnsi="Arial" w:cs="Arial"/>
@@ -4373,7 +4452,7 @@
           <w:lang w:val="en-GB" w:eastAsia="en-GB"/>
         </w:rPr>
         <w:drawing>
-          <wp:anchor distT="0" distB="0" distL="114300" distR="114300" simplePos="0" relativeHeight="251770368" behindDoc="0" locked="0" layoutInCell="1" allowOverlap="1" wp14:anchorId="270C15F7" wp14:editId="75B9F01B">
+          <wp:anchor distT="0" distB="0" distL="114300" distR="114300" simplePos="0" relativeHeight="251662848" behindDoc="0" locked="0" layoutInCell="1" allowOverlap="1" wp14:anchorId="270C15F7" wp14:editId="2EABAAE3">
             <wp:simplePos x="0" y="0"/>
             <wp:positionH relativeFrom="margin">
               <wp:posOffset>-14605</wp:posOffset>
@@ -4559,12 +4638,14 @@
         </w:rPr>
         <w:t xml:space="preserve">After installing </w:t>
       </w:r>
+      <w:proofErr w:type="spellStart"/>
       <w:r>
         <w:rPr>
           <w:rFonts w:ascii="Arial" w:hAnsi="Arial" w:cs="Arial"/>
         </w:rPr>
         <w:t>DifferenziAquila</w:t>
       </w:r>
+      <w:proofErr w:type="spellEnd"/>
       <w:r>
         <w:rPr>
           <w:rFonts w:ascii="Arial" w:hAnsi="Arial" w:cs="Arial"/>
@@ -4608,7 +4689,7 @@
           <w:lang w:val="en-GB" w:eastAsia="en-GB"/>
         </w:rPr>
         <w:drawing>
-          <wp:anchor distT="0" distB="0" distL="114300" distR="114300" simplePos="0" relativeHeight="251772416" behindDoc="0" locked="0" layoutInCell="1" allowOverlap="1" wp14:anchorId="05E7EC47" wp14:editId="01779A47">
+          <wp:anchor distT="0" distB="0" distL="114300" distR="114300" simplePos="0" relativeHeight="251663872" behindDoc="0" locked="0" layoutInCell="1" allowOverlap="1" wp14:anchorId="05E7EC47" wp14:editId="0AC7A5A1">
             <wp:simplePos x="0" y="0"/>
             <wp:positionH relativeFrom="column">
               <wp:posOffset>19050</wp:posOffset>
@@ -4862,6 +4943,7 @@
         </w:rPr>
         <w:t xml:space="preserve"> he finds </w:t>
       </w:r>
+      <w:proofErr w:type="spellStart"/>
       <w:r>
         <w:rPr>
           <w:rFonts w:ascii="Arial" w:eastAsiaTheme="majorEastAsia" w:hAnsi="Arial" w:cs="Arial"/>
@@ -4869,6 +4951,7 @@
         </w:rPr>
         <w:t>DifferenziAquila</w:t>
       </w:r>
+      <w:proofErr w:type="spellEnd"/>
       <w:r>
         <w:rPr>
           <w:rFonts w:ascii="Arial" w:eastAsiaTheme="majorEastAsia" w:hAnsi="Arial" w:cs="Arial"/>
@@ -5016,7 +5099,7 @@
         </w:rPr>
         <w:lastRenderedPageBreak/>
         <w:drawing>
-          <wp:anchor distT="0" distB="0" distL="114300" distR="114300" simplePos="0" relativeHeight="251672576" behindDoc="0" locked="0" layoutInCell="1" allowOverlap="1" wp14:anchorId="22A7F23D" wp14:editId="2004E1B5">
+          <wp:anchor distT="0" distB="0" distL="114300" distR="114300" simplePos="0" relativeHeight="251658752" behindDoc="0" locked="0" layoutInCell="1" allowOverlap="1" wp14:anchorId="22A7F23D" wp14:editId="2829B8D4">
             <wp:simplePos x="0" y="0"/>
             <wp:positionH relativeFrom="column">
               <wp:posOffset>5358130</wp:posOffset>
@@ -5097,17 +5180,18 @@
         <w:t>Navigation model</w:t>
       </w:r>
     </w:p>
-    <w:p>
-      <w:pPr>
-        <w:jc w:val="both"/>
-        <w:rPr>
-          <w:rFonts w:ascii="Arial" w:hAnsi="Arial" w:cs="Arial"/>
-        </w:rPr>
-      </w:pPr>
-    </w:p>
-    <w:p>
-      <w:pPr>
-        <w:jc w:val="both"/>
+    <w:p/>
+    <w:p>
+      <w:pPr>
+        <w:jc w:val="both"/>
+        <w:rPr>
+          <w:rFonts w:ascii="Arial" w:hAnsi="Arial" w:cs="Arial"/>
+        </w:rPr>
+      </w:pPr>
+    </w:p>
+    <w:p>
+      <w:pPr>
+        <w:jc w:val="center"/>
         <w:rPr>
           <w:rFonts w:ascii="Arial" w:hAnsi="Arial" w:cs="Arial"/>
         </w:rPr>
@@ -5122,16 +5206,292 @@
           <w:szCs w:val="56"/>
           <w:lang w:val="en-GB" w:eastAsia="en-GB"/>
         </w:rPr>
-        <w:t>//model</w:t>
-      </w:r>
-    </w:p>
-    <w:p>
-      <w:pPr>
-        <w:jc w:val="both"/>
-        <w:rPr>
-          <w:rFonts w:ascii="Arial" w:hAnsi="Arial" w:cs="Arial"/>
-        </w:rPr>
-      </w:pPr>
+        <w:drawing>
+          <wp:inline distT="0" distB="0" distL="0" distR="0" wp14:anchorId="7B130684" wp14:editId="63A45E5A">
+            <wp:extent cx="6331585" cy="4549140"/>
+            <wp:effectExtent l="0" t="0" r="0" b="0"/>
+            <wp:docPr id="11" name="Immagine 11" descr="C:\Users\vale9\AppData\Local\Microsoft\Windows\INetCache\Content.Word\navigation.png"/>
+            <wp:cNvGraphicFramePr>
+              <a:graphicFrameLocks xmlns:a="http://schemas.openxmlformats.org/drawingml/2006/main" noChangeAspect="1"/>
+            </wp:cNvGraphicFramePr>
+            <a:graphic xmlns:a="http://schemas.openxmlformats.org/drawingml/2006/main">
+              <a:graphicData uri="http://schemas.openxmlformats.org/drawingml/2006/picture">
+                <pic:pic xmlns:pic="http://schemas.openxmlformats.org/drawingml/2006/picture">
+                  <pic:nvPicPr>
+                    <pic:cNvPr id="0" name="Picture 1" descr="C:\Users\vale9\AppData\Local\Microsoft\Windows\INetCache\Content.Word\navigation.png"/>
+                    <pic:cNvPicPr>
+                      <a:picLocks noChangeAspect="1" noChangeArrowheads="1"/>
+                    </pic:cNvPicPr>
+                  </pic:nvPicPr>
+                  <pic:blipFill>
+                    <a:blip r:embed="rId15">
+                      <a:extLst>
+                        <a:ext uri="{28A0092B-C50C-407E-A947-70E740481C1C}">
+                          <a14:useLocalDpi xmlns:a14="http://schemas.microsoft.com/office/drawing/2010/main" val="0"/>
+                        </a:ext>
+                      </a:extLst>
+                    </a:blip>
+                    <a:srcRect/>
+                    <a:stretch>
+                      <a:fillRect/>
+                    </a:stretch>
+                  </pic:blipFill>
+                  <pic:spPr bwMode="auto">
+                    <a:xfrm>
+                      <a:off x="0" y="0"/>
+                      <a:ext cx="6331585" cy="4549140"/>
+                    </a:xfrm>
+                    <a:prstGeom prst="rect">
+                      <a:avLst/>
+                    </a:prstGeom>
+                    <a:noFill/>
+                    <a:ln>
+                      <a:noFill/>
+                    </a:ln>
+                  </pic:spPr>
+                </pic:pic>
+              </a:graphicData>
+            </a:graphic>
+          </wp:inline>
+        </w:drawing>
+      </w:r>
+    </w:p>
+    <w:p>
+      <w:pPr>
+        <w:jc w:val="both"/>
+        <w:rPr>
+          <w:rFonts w:ascii="Arial" w:hAnsi="Arial" w:cs="Arial"/>
+        </w:rPr>
+      </w:pPr>
+    </w:p>
+    <w:p>
+      <w:pPr>
+        <w:jc w:val="both"/>
+        <w:rPr>
+          <w:rFonts w:ascii="Arial" w:hAnsi="Arial" w:cs="Arial"/>
+        </w:rPr>
+      </w:pPr>
+    </w:p>
+    <w:p>
+      <w:pPr>
+        <w:jc w:val="both"/>
+        <w:rPr>
+          <w:rFonts w:ascii="Arial" w:hAnsi="Arial" w:cs="Arial"/>
+        </w:rPr>
+      </w:pPr>
+    </w:p>
+    <w:p>
+      <w:pPr>
+        <w:jc w:val="both"/>
+        <w:rPr>
+          <w:rFonts w:ascii="Arial" w:hAnsi="Arial" w:cs="Arial"/>
+        </w:rPr>
+      </w:pPr>
+    </w:p>
+    <w:p>
+      <w:pPr>
+        <w:jc w:val="both"/>
+        <w:rPr>
+          <w:rFonts w:ascii="Arial" w:hAnsi="Arial" w:cs="Arial"/>
+        </w:rPr>
+      </w:pPr>
+    </w:p>
+    <w:p>
+      <w:pPr>
+        <w:jc w:val="both"/>
+        <w:rPr>
+          <w:rFonts w:ascii="Arial" w:hAnsi="Arial" w:cs="Arial"/>
+        </w:rPr>
+      </w:pPr>
+    </w:p>
+    <w:p>
+      <w:pPr>
+        <w:jc w:val="both"/>
+        <w:rPr>
+          <w:rFonts w:ascii="Arial" w:hAnsi="Arial" w:cs="Arial"/>
+        </w:rPr>
+      </w:pPr>
+    </w:p>
+    <w:p>
+      <w:pPr>
+        <w:jc w:val="both"/>
+        <w:rPr>
+          <w:rFonts w:ascii="Arial" w:hAnsi="Arial" w:cs="Arial"/>
+        </w:rPr>
+      </w:pPr>
+    </w:p>
+    <w:p>
+      <w:pPr>
+        <w:jc w:val="both"/>
+        <w:rPr>
+          <w:rFonts w:ascii="Arial" w:hAnsi="Arial" w:cs="Arial"/>
+        </w:rPr>
+      </w:pPr>
+    </w:p>
+    <w:p>
+      <w:pPr>
+        <w:jc w:val="both"/>
+        <w:rPr>
+          <w:rFonts w:ascii="Arial" w:hAnsi="Arial" w:cs="Arial"/>
+        </w:rPr>
+      </w:pPr>
+    </w:p>
+    <w:p>
+      <w:pPr>
+        <w:jc w:val="both"/>
+        <w:rPr>
+          <w:rFonts w:ascii="Arial" w:hAnsi="Arial" w:cs="Arial"/>
+        </w:rPr>
+      </w:pPr>
+    </w:p>
+    <w:p>
+      <w:pPr>
+        <w:jc w:val="both"/>
+        <w:rPr>
+          <w:rFonts w:ascii="Arial" w:hAnsi="Arial" w:cs="Arial"/>
+        </w:rPr>
+      </w:pPr>
+      <w:r>
+        <w:rPr>
+          <w:rFonts w:ascii="Arial" w:hAnsi="Arial" w:cs="Arial"/>
+          <w:noProof/>
+          <w:lang w:val="en-GB" w:eastAsia="en-GB"/>
+        </w:rPr>
+        <w:lastRenderedPageBreak/>
+        <w:drawing>
+          <wp:anchor distT="0" distB="0" distL="114300" distR="114300" simplePos="0" relativeHeight="251658240" behindDoc="0" locked="0" layoutInCell="1" allowOverlap="1" wp14:anchorId="2D27FA65" wp14:editId="33C48B85">
+            <wp:simplePos x="0" y="0"/>
+            <wp:positionH relativeFrom="column">
+              <wp:posOffset>2990215</wp:posOffset>
+            </wp:positionH>
+            <wp:positionV relativeFrom="paragraph">
+              <wp:posOffset>2347</wp:posOffset>
+            </wp:positionV>
+            <wp:extent cx="3339548" cy="4229832"/>
+            <wp:effectExtent l="0" t="0" r="0" b="0"/>
+            <wp:wrapSquare wrapText="bothSides"/>
+            <wp:docPr id="12" name="Immagine 12" descr="C:\Users\vale9\AppData\Local\Microsoft\Windows\INetCache\Content.Word\subNav1.png"/>
+            <wp:cNvGraphicFramePr>
+              <a:graphicFrameLocks xmlns:a="http://schemas.openxmlformats.org/drawingml/2006/main" noChangeAspect="1"/>
+            </wp:cNvGraphicFramePr>
+            <a:graphic xmlns:a="http://schemas.openxmlformats.org/drawingml/2006/main">
+              <a:graphicData uri="http://schemas.openxmlformats.org/drawingml/2006/picture">
+                <pic:pic xmlns:pic="http://schemas.openxmlformats.org/drawingml/2006/picture">
+                  <pic:nvPicPr>
+                    <pic:cNvPr id="0" name="Picture 2" descr="C:\Users\vale9\AppData\Local\Microsoft\Windows\INetCache\Content.Word\subNav1.png"/>
+                    <pic:cNvPicPr>
+                      <a:picLocks noChangeAspect="1" noChangeArrowheads="1"/>
+                    </pic:cNvPicPr>
+                  </pic:nvPicPr>
+                  <pic:blipFill>
+                    <a:blip r:embed="rId16">
+                      <a:extLst>
+                        <a:ext uri="{28A0092B-C50C-407E-A947-70E740481C1C}">
+                          <a14:useLocalDpi xmlns:a14="http://schemas.microsoft.com/office/drawing/2010/main" val="0"/>
+                        </a:ext>
+                      </a:extLst>
+                    </a:blip>
+                    <a:srcRect/>
+                    <a:stretch>
+                      <a:fillRect/>
+                    </a:stretch>
+                  </pic:blipFill>
+                  <pic:spPr bwMode="auto">
+                    <a:xfrm>
+                      <a:off x="0" y="0"/>
+                      <a:ext cx="3339548" cy="4229832"/>
+                    </a:xfrm>
+                    <a:prstGeom prst="rect">
+                      <a:avLst/>
+                    </a:prstGeom>
+                    <a:noFill/>
+                    <a:ln>
+                      <a:noFill/>
+                    </a:ln>
+                  </pic:spPr>
+                </pic:pic>
+              </a:graphicData>
+            </a:graphic>
+          </wp:anchor>
+        </w:drawing>
+      </w:r>
+      <w:r>
+        <w:rPr>
+          <w:rFonts w:ascii="Arial" w:hAnsi="Arial" w:cs="Arial"/>
+          <w:b/>
+        </w:rPr>
+        <w:t>Splash Screen:</w:t>
+      </w:r>
+    </w:p>
+    <w:p>
+      <w:pPr>
+        <w:jc w:val="both"/>
+        <w:rPr>
+          <w:rFonts w:ascii="Arial" w:hAnsi="Arial" w:cs="Arial"/>
+        </w:rPr>
+      </w:pPr>
+      <w:r>
+        <w:rPr>
+          <w:rFonts w:ascii="Arial" w:hAnsi="Arial" w:cs="Arial"/>
+        </w:rPr>
+        <w:t xml:space="preserve">This is the opening view of </w:t>
+      </w:r>
+      <w:proofErr w:type="spellStart"/>
+      <w:r>
+        <w:rPr>
+          <w:rFonts w:ascii="Arial" w:hAnsi="Arial" w:cs="Arial"/>
+        </w:rPr>
+        <w:t>DifferenziAquila</w:t>
+      </w:r>
+      <w:proofErr w:type="spellEnd"/>
+      <w:r>
+        <w:rPr>
+          <w:rFonts w:ascii="Arial" w:hAnsi="Arial" w:cs="Arial"/>
+        </w:rPr>
+        <w:t xml:space="preserve">. The user </w:t>
+      </w:r>
+      <w:r>
+        <w:rPr>
+          <w:rFonts w:ascii="Arial" w:hAnsi="Arial" w:cs="Arial"/>
+        </w:rPr>
+        <w:t>will</w:t>
+      </w:r>
+      <w:r>
+        <w:rPr>
+          <w:rFonts w:ascii="Arial" w:hAnsi="Arial" w:cs="Arial"/>
+        </w:rPr>
+        <w:t xml:space="preserve"> see this</w:t>
+      </w:r>
+      <w:r>
+        <w:rPr>
+          <w:rFonts w:ascii="Arial" w:hAnsi="Arial" w:cs="Arial"/>
+        </w:rPr>
+        <w:t xml:space="preserve"> view</w:t>
+      </w:r>
+      <w:r>
+        <w:rPr>
+          <w:rFonts w:ascii="Arial" w:hAnsi="Arial" w:cs="Arial"/>
+        </w:rPr>
+        <w:t xml:space="preserve"> when he start</w:t>
+      </w:r>
+      <w:r>
+        <w:rPr>
+          <w:rFonts w:ascii="Arial" w:hAnsi="Arial" w:cs="Arial"/>
+        </w:rPr>
+        <w:t>s</w:t>
+      </w:r>
+      <w:r>
+        <w:rPr>
+          <w:rFonts w:ascii="Arial" w:hAnsi="Arial" w:cs="Arial"/>
+        </w:rPr>
+        <w:t xml:space="preserve"> the app.</w:t>
+      </w:r>
+      <w:r>
+        <w:rPr>
+          <w:rFonts w:ascii="Arial" w:hAnsi="Arial" w:cs="Arial"/>
+        </w:rPr>
+        <w:t xml:space="preserve"> </w:t>
+      </w:r>
     </w:p>
     <w:p>
       <w:pPr>
@@ -5155,45 +5515,363 @@
           <w:rFonts w:ascii="Arial" w:hAnsi="Arial" w:cs="Arial"/>
           <w:b/>
         </w:rPr>
-        <w:t>Splash Screen:</w:t>
-      </w:r>
-    </w:p>
-    <w:p>
-      <w:pPr>
-        <w:jc w:val="both"/>
-        <w:rPr>
-          <w:rFonts w:ascii="Arial" w:hAnsi="Arial" w:cs="Arial"/>
-        </w:rPr>
-      </w:pPr>
-      <w:r>
-        <w:rPr>
-          <w:rFonts w:ascii="Arial" w:hAnsi="Arial" w:cs="Arial"/>
-        </w:rPr>
-        <w:t xml:space="preserve">This is the opening view of DifferenziAquila. The user </w:t>
-      </w:r>
-      <w:r>
-        <w:rPr>
-          <w:rFonts w:ascii="Arial" w:hAnsi="Arial" w:cs="Arial"/>
-        </w:rPr>
-        <w:t>will</w:t>
-      </w:r>
-      <w:r>
-        <w:rPr>
-          <w:rFonts w:ascii="Arial" w:hAnsi="Arial" w:cs="Arial"/>
-        </w:rPr>
-        <w:t xml:space="preserve"> see this</w:t>
-      </w:r>
-      <w:r>
-        <w:rPr>
-          <w:rFonts w:ascii="Arial" w:hAnsi="Arial" w:cs="Arial"/>
-        </w:rPr>
-        <w:t xml:space="preserve"> view</w:t>
-      </w:r>
-      <w:r>
-        <w:rPr>
-          <w:rFonts w:ascii="Arial" w:hAnsi="Arial" w:cs="Arial"/>
-        </w:rPr>
-        <w:t xml:space="preserve"> when he start</w:t>
+        <w:t>Menu</w:t>
+      </w:r>
+      <w:r>
+        <w:rPr>
+          <w:rFonts w:ascii="Arial" w:hAnsi="Arial" w:cs="Arial"/>
+          <w:b/>
+        </w:rPr>
+        <w:t>:</w:t>
+      </w:r>
+    </w:p>
+    <w:p>
+      <w:pPr>
+        <w:jc w:val="both"/>
+        <w:rPr>
+          <w:rFonts w:ascii="Arial" w:hAnsi="Arial" w:cs="Arial"/>
+        </w:rPr>
+      </w:pPr>
+      <w:r>
+        <w:rPr>
+          <w:rFonts w:ascii="Arial" w:hAnsi="Arial" w:cs="Arial"/>
+        </w:rPr>
+        <w:t xml:space="preserve">This view is the first interactive view of </w:t>
+      </w:r>
+      <w:proofErr w:type="spellStart"/>
+      <w:r>
+        <w:rPr>
+          <w:rFonts w:ascii="Arial" w:hAnsi="Arial" w:cs="Arial"/>
+        </w:rPr>
+        <w:t>DiferenziAquila</w:t>
+      </w:r>
+      <w:proofErr w:type="spellEnd"/>
+      <w:r>
+        <w:rPr>
+          <w:rFonts w:ascii="Arial" w:hAnsi="Arial" w:cs="Arial"/>
+        </w:rPr>
+        <w:t>: here</w:t>
+      </w:r>
+      <w:r>
+        <w:rPr>
+          <w:rFonts w:ascii="Arial" w:hAnsi="Arial" w:cs="Arial"/>
+        </w:rPr>
+        <w:t xml:space="preserve"> the</w:t>
+      </w:r>
+      <w:r>
+        <w:rPr>
+          <w:rFonts w:ascii="Arial" w:hAnsi="Arial" w:cs="Arial"/>
+        </w:rPr>
+        <w:t xml:space="preserve"> user can choose what</w:t>
+      </w:r>
+      <w:r>
+        <w:rPr>
+          <w:rFonts w:ascii="Arial" w:hAnsi="Arial" w:cs="Arial"/>
+        </w:rPr>
+        <w:t xml:space="preserve"> to do and what to see. </w:t>
+      </w:r>
+    </w:p>
+    <w:p>
+      <w:pPr>
+        <w:jc w:val="both"/>
+        <w:rPr>
+          <w:rFonts w:ascii="Arial" w:hAnsi="Arial" w:cs="Arial"/>
+        </w:rPr>
+      </w:pPr>
+      <w:r>
+        <w:rPr>
+          <w:rFonts w:ascii="Arial" w:hAnsi="Arial" w:cs="Arial"/>
+        </w:rPr>
+        <w:t xml:space="preserve">We decided to make this view because we want </w:t>
+      </w:r>
+      <w:r>
+        <w:rPr>
+          <w:rFonts w:ascii="Arial" w:hAnsi="Arial" w:cs="Arial"/>
+        </w:rPr>
+        <w:t xml:space="preserve">to </w:t>
+      </w:r>
+      <w:r>
+        <w:rPr>
+          <w:rFonts w:ascii="Arial" w:hAnsi="Arial" w:cs="Arial"/>
+        </w:rPr>
+        <w:t xml:space="preserve">give </w:t>
+      </w:r>
+      <w:r>
+        <w:rPr>
+          <w:rFonts w:ascii="Arial" w:hAnsi="Arial" w:cs="Arial"/>
+        </w:rPr>
+        <w:t>the user the possibility to choos</w:t>
+      </w:r>
+      <w:r>
+        <w:rPr>
+          <w:rFonts w:ascii="Arial" w:hAnsi="Arial" w:cs="Arial"/>
+        </w:rPr>
+        <w:t xml:space="preserve">e </w:t>
+      </w:r>
+      <w:r>
+        <w:rPr>
+          <w:rFonts w:ascii="Arial" w:hAnsi="Arial" w:cs="Arial"/>
+        </w:rPr>
+        <w:t>immediately what he wants to do, right after opening the app.</w:t>
+      </w:r>
+    </w:p>
+    <w:p>
+      <w:pPr>
+        <w:jc w:val="both"/>
+        <w:rPr>
+          <w:rFonts w:ascii="Arial" w:hAnsi="Arial" w:cs="Arial"/>
+          <w:b/>
+        </w:rPr>
+      </w:pPr>
+    </w:p>
+    <w:p>
+      <w:pPr>
+        <w:spacing w:after="120"/>
+        <w:jc w:val="both"/>
+        <w:rPr>
+          <w:rFonts w:ascii="Arial" w:hAnsi="Arial" w:cs="Arial"/>
+          <w:b/>
+        </w:rPr>
+      </w:pPr>
+      <w:r>
+        <w:rPr>
+          <w:rFonts w:ascii="Arial" w:hAnsi="Arial" w:cs="Arial"/>
+          <w:b/>
+        </w:rPr>
+        <w:t>Calendar:</w:t>
+      </w:r>
+    </w:p>
+    <w:p>
+      <w:pPr>
+        <w:jc w:val="both"/>
+        <w:rPr>
+          <w:rFonts w:ascii="Arial" w:hAnsi="Arial" w:cs="Arial"/>
+        </w:rPr>
+      </w:pPr>
+      <w:r>
+        <w:rPr>
+          <w:rFonts w:ascii="Arial" w:hAnsi="Arial" w:cs="Arial"/>
+        </w:rPr>
+        <w:t xml:space="preserve">This view </w:t>
+      </w:r>
+      <w:r>
+        <w:rPr>
+          <w:rFonts w:ascii="Arial" w:hAnsi="Arial" w:cs="Arial"/>
+        </w:rPr>
+        <w:t>exhibits</w:t>
+      </w:r>
+      <w:r>
+        <w:rPr>
+          <w:rFonts w:ascii="Arial" w:hAnsi="Arial" w:cs="Arial"/>
+        </w:rPr>
+        <w:t xml:space="preserve"> </w:t>
+      </w:r>
+      <w:r>
+        <w:rPr>
+          <w:rFonts w:ascii="Arial" w:hAnsi="Arial" w:cs="Arial"/>
+        </w:rPr>
+        <w:t>the</w:t>
+      </w:r>
+      <w:r>
+        <w:rPr>
+          <w:rFonts w:ascii="Arial" w:hAnsi="Arial" w:cs="Arial"/>
+        </w:rPr>
+        <w:t xml:space="preserve"> </w:t>
+      </w:r>
+      <w:r>
+        <w:rPr>
+          <w:rFonts w:ascii="Arial" w:hAnsi="Arial" w:cs="Arial"/>
+        </w:rPr>
+        <w:t xml:space="preserve">selective </w:t>
+      </w:r>
+      <w:r>
+        <w:rPr>
+          <w:rFonts w:ascii="Arial" w:hAnsi="Arial" w:cs="Arial"/>
+        </w:rPr>
+        <w:t>waste collection</w:t>
+      </w:r>
+      <w:r>
+        <w:rPr>
+          <w:rFonts w:ascii="Arial" w:hAnsi="Arial" w:cs="Arial"/>
+        </w:rPr>
+        <w:t xml:space="preserve"> schedule</w:t>
+      </w:r>
+      <w:r>
+        <w:rPr>
+          <w:rFonts w:ascii="Arial" w:hAnsi="Arial" w:cs="Arial"/>
+        </w:rPr>
+        <w:t xml:space="preserve"> </w:t>
+      </w:r>
+      <w:r>
+        <w:rPr>
+          <w:rFonts w:ascii="Arial" w:hAnsi="Arial" w:cs="Arial"/>
+        </w:rPr>
+        <w:t>through a digital calendar</w:t>
+      </w:r>
+      <w:r>
+        <w:rPr>
+          <w:rFonts w:ascii="Arial" w:hAnsi="Arial" w:cs="Arial"/>
+        </w:rPr>
+        <w:t>.</w:t>
+      </w:r>
+    </w:p>
+    <w:p>
+      <w:pPr>
+        <w:jc w:val="both"/>
+        <w:rPr>
+          <w:rFonts w:ascii="Arial" w:hAnsi="Arial" w:cs="Arial"/>
+        </w:rPr>
+      </w:pPr>
+    </w:p>
+    <w:p>
+      <w:pPr>
+        <w:spacing w:after="120"/>
+        <w:jc w:val="both"/>
+        <w:rPr>
+          <w:rFonts w:ascii="Arial" w:hAnsi="Arial" w:cs="Arial"/>
+          <w:b/>
+        </w:rPr>
+      </w:pPr>
+      <w:r>
+        <w:rPr>
+          <w:rFonts w:ascii="Arial" w:hAnsi="Arial" w:cs="Arial"/>
+          <w:b/>
+        </w:rPr>
+        <w:t>News list:</w:t>
+      </w:r>
+    </w:p>
+    <w:p>
+      <w:pPr>
+        <w:jc w:val="both"/>
+        <w:rPr>
+          <w:rFonts w:ascii="Arial" w:hAnsi="Arial" w:cs="Arial"/>
+        </w:rPr>
+      </w:pPr>
+      <w:r>
+        <w:rPr>
+          <w:rFonts w:ascii="Arial" w:hAnsi="Arial" w:cs="Arial"/>
+        </w:rPr>
+        <w:t>This view contains the list of news and essentials communications.</w:t>
+      </w:r>
+    </w:p>
+    <w:p>
+      <w:pPr>
+        <w:jc w:val="both"/>
+        <w:rPr>
+          <w:rFonts w:ascii="Arial" w:hAnsi="Arial" w:cs="Arial"/>
+        </w:rPr>
+      </w:pPr>
+      <w:r>
+        <w:rPr>
+          <w:rFonts w:ascii="Arial" w:hAnsi="Arial" w:cs="Arial"/>
+        </w:rPr>
+        <w:t xml:space="preserve">On this page will be published disservices and changes in the calendar. </w:t>
+      </w:r>
+    </w:p>
+    <w:p>
+      <w:pPr>
+        <w:spacing w:after="120"/>
+        <w:jc w:val="both"/>
+        <w:rPr>
+          <w:rFonts w:ascii="Arial" w:hAnsi="Arial" w:cs="Arial"/>
+          <w:b/>
+        </w:rPr>
+      </w:pPr>
+    </w:p>
+    <w:p>
+      <w:pPr>
+        <w:spacing w:after="120"/>
+        <w:jc w:val="both"/>
+        <w:rPr>
+          <w:rFonts w:ascii="Arial" w:hAnsi="Arial" w:cs="Arial"/>
+          <w:b/>
+        </w:rPr>
+      </w:pPr>
+      <w:r>
+        <w:rPr>
+          <w:rFonts w:ascii="Arial" w:hAnsi="Arial" w:cs="Arial"/>
+          <w:b/>
+        </w:rPr>
+        <w:t>Settings:</w:t>
+      </w:r>
+    </w:p>
+    <w:p>
+      <w:pPr>
+        <w:jc w:val="both"/>
+        <w:rPr>
+          <w:rFonts w:ascii="Arial" w:hAnsi="Arial" w:cs="Arial"/>
+        </w:rPr>
+      </w:pPr>
+      <w:r>
+        <w:rPr>
+          <w:rFonts w:ascii="Arial" w:hAnsi="Arial" w:cs="Arial"/>
+        </w:rPr>
+        <w:t>This is where the user can choose</w:t>
+      </w:r>
+      <w:r>
+        <w:rPr>
+          <w:rFonts w:ascii="Arial" w:hAnsi="Arial" w:cs="Arial"/>
+        </w:rPr>
+        <w:t xml:space="preserve"> (if and)</w:t>
+      </w:r>
+      <w:r>
+        <w:rPr>
+          <w:rFonts w:ascii="Arial" w:hAnsi="Arial" w:cs="Arial"/>
+        </w:rPr>
+        <w:t xml:space="preserve"> when to receive notifications and </w:t>
+      </w:r>
+      <w:r>
+        <w:rPr>
+          <w:rFonts w:ascii="Arial" w:hAnsi="Arial" w:cs="Arial"/>
+        </w:rPr>
+        <w:t>find information on the company.</w:t>
+      </w:r>
+    </w:p>
+    <w:p>
+      <w:pPr>
+        <w:jc w:val="both"/>
+        <w:rPr>
+          <w:rFonts w:ascii="Arial" w:hAnsi="Arial" w:cs="Arial"/>
+          <w:b/>
+        </w:rPr>
+      </w:pPr>
+    </w:p>
+    <w:p>
+      <w:pPr>
+        <w:spacing w:after="120"/>
+        <w:jc w:val="both"/>
+        <w:rPr>
+          <w:rFonts w:ascii="Arial" w:hAnsi="Arial" w:cs="Arial"/>
+          <w:b/>
+        </w:rPr>
+      </w:pPr>
+      <w:r>
+        <w:rPr>
+          <w:rFonts w:ascii="Arial" w:hAnsi="Arial" w:cs="Arial"/>
+          <w:b/>
+        </w:rPr>
+        <w:t>Map</w:t>
+      </w:r>
+      <w:r>
+        <w:rPr>
+          <w:rFonts w:ascii="Arial" w:hAnsi="Arial" w:cs="Arial"/>
+          <w:b/>
+        </w:rPr>
+        <w:t>:</w:t>
+      </w:r>
+    </w:p>
+    <w:p>
+      <w:pPr>
+        <w:jc w:val="both"/>
+        <w:rPr>
+          <w:rFonts w:ascii="Arial" w:hAnsi="Arial" w:cs="Arial"/>
+        </w:rPr>
+      </w:pPr>
+      <w:r>
+        <w:rPr>
+          <w:rFonts w:ascii="Arial" w:hAnsi="Arial" w:cs="Arial"/>
+        </w:rPr>
+        <w:t>This view show</w:t>
       </w:r>
       <w:r>
         <w:rPr>
@@ -5205,20 +5883,391 @@
         <w:rPr>
           <w:rFonts w:ascii="Arial" w:hAnsi="Arial" w:cs="Arial"/>
         </w:rPr>
-        <w:t xml:space="preserve"> the app.</w:t>
-      </w:r>
-      <w:r>
-        <w:rPr>
-          <w:rFonts w:ascii="Arial" w:hAnsi="Arial" w:cs="Arial"/>
-        </w:rPr>
+        <w:t xml:space="preserve"> all collection points for special waste</w:t>
+      </w:r>
+      <w:r>
+        <w:rPr>
+          <w:rFonts w:ascii="Arial" w:hAnsi="Arial" w:cs="Arial"/>
+        </w:rPr>
+        <w:t>s</w:t>
+      </w:r>
+      <w:r>
+        <w:rPr>
+          <w:rFonts w:ascii="Arial" w:hAnsi="Arial" w:cs="Arial"/>
+        </w:rPr>
+        <w:t xml:space="preserve">, such as </w:t>
+      </w:r>
+      <w:r>
+        <w:rPr>
+          <w:rFonts w:ascii="Arial" w:hAnsi="Arial" w:cs="Arial"/>
+        </w:rPr>
+        <w:t>used</w:t>
+      </w:r>
+      <w:r>
+        <w:rPr>
+          <w:rFonts w:ascii="Arial" w:hAnsi="Arial" w:cs="Arial"/>
+        </w:rPr>
+        <w:t xml:space="preserve"> oils, </w:t>
+      </w:r>
+      <w:r>
+        <w:rPr>
+          <w:rFonts w:ascii="Arial" w:hAnsi="Arial" w:cs="Arial"/>
+        </w:rPr>
+        <w:t xml:space="preserve">used </w:t>
+      </w:r>
+      <w:r>
+        <w:rPr>
+          <w:rFonts w:ascii="Arial" w:hAnsi="Arial" w:cs="Arial"/>
+        </w:rPr>
+        <w:t>ba</w:t>
+      </w:r>
+      <w:r>
+        <w:rPr>
+          <w:rFonts w:ascii="Arial" w:hAnsi="Arial" w:cs="Arial"/>
+        </w:rPr>
+        <w:t>tteries, clothes, etc.</w:t>
+      </w:r>
+    </w:p>
+    <w:p>
+      <w:pPr>
+        <w:jc w:val="both"/>
+        <w:rPr>
+          <w:rFonts w:ascii="Arial" w:hAnsi="Arial" w:cs="Arial"/>
+        </w:rPr>
+      </w:pPr>
+    </w:p>
+    <w:p>
+      <w:pPr>
+        <w:spacing w:after="120"/>
+        <w:jc w:val="both"/>
+        <w:rPr>
+          <w:rFonts w:ascii="Arial" w:hAnsi="Arial" w:cs="Arial"/>
+          <w:b/>
+        </w:rPr>
+      </w:pPr>
+      <w:r>
+        <w:rPr>
+          <w:rFonts w:ascii="Arial" w:hAnsi="Arial" w:cs="Arial"/>
+          <w:b/>
+        </w:rPr>
+        <w:t>News:</w:t>
+      </w:r>
+    </w:p>
+    <w:p>
+      <w:pPr>
+        <w:jc w:val="both"/>
+        <w:rPr>
+          <w:rFonts w:ascii="Arial" w:hAnsi="Arial" w:cs="Arial"/>
+        </w:rPr>
+      </w:pPr>
+      <w:r>
+        <w:rPr>
+          <w:rFonts w:ascii="Arial" w:hAnsi="Arial" w:cs="Arial"/>
+        </w:rPr>
+        <w:t xml:space="preserve">This is the view that shows the details of a single news. </w:t>
+      </w:r>
+    </w:p>
+    <w:p>
+      <w:pPr>
+        <w:jc w:val="both"/>
+        <w:rPr>
+          <w:rFonts w:ascii="Arial" w:hAnsi="Arial" w:cs="Arial"/>
+        </w:rPr>
+      </w:pPr>
+    </w:p>
+    <w:p>
+      <w:pPr>
+        <w:jc w:val="both"/>
+        <w:rPr>
+          <w:rFonts w:ascii="Arial" w:hAnsi="Arial" w:cs="Arial"/>
+          <w:b/>
+        </w:rPr>
+      </w:pPr>
+    </w:p>
+    <w:p>
+      <w:pPr>
+        <w:jc w:val="both"/>
+        <w:rPr>
+          <w:rFonts w:ascii="Arial" w:hAnsi="Arial" w:cs="Arial"/>
+          <w:b/>
+        </w:rPr>
+      </w:pPr>
+    </w:p>
+    <w:p>
+      <w:pPr>
+        <w:jc w:val="both"/>
+        <w:rPr>
+          <w:rFonts w:ascii="Arial" w:hAnsi="Arial" w:cs="Arial"/>
+          <w:b/>
+        </w:rPr>
+      </w:pPr>
+    </w:p>
+    <w:p>
+      <w:pPr>
+        <w:jc w:val="both"/>
+        <w:rPr>
+          <w:rFonts w:ascii="Arial" w:hAnsi="Arial" w:cs="Arial"/>
+          <w:b/>
+        </w:rPr>
+      </w:pPr>
+    </w:p>
+    <w:p>
+      <w:pPr>
+        <w:jc w:val="both"/>
+        <w:rPr>
+          <w:rFonts w:ascii="Arial" w:hAnsi="Arial" w:cs="Arial"/>
+          <w:b/>
+        </w:rPr>
+      </w:pPr>
+    </w:p>
+    <w:p>
+      <w:pPr>
+        <w:jc w:val="both"/>
+        <w:rPr>
+          <w:rFonts w:ascii="Arial" w:hAnsi="Arial" w:cs="Arial"/>
+          <w:b/>
+        </w:rPr>
+      </w:pPr>
+    </w:p>
+    <w:p>
+      <w:pPr>
+        <w:spacing w:after="120"/>
+        <w:jc w:val="both"/>
+        <w:rPr>
+          <w:rFonts w:ascii="Arial" w:hAnsi="Arial" w:cs="Arial"/>
+          <w:b/>
+        </w:rPr>
+      </w:pPr>
+      <w:r>
+        <w:rPr>
+          <w:rFonts w:ascii="Arial" w:hAnsi="Arial" w:cs="Arial"/>
+          <w:b/>
+          <w:noProof/>
+          <w:lang w:val="en-GB" w:eastAsia="en-GB"/>
+        </w:rPr>
+        <w:lastRenderedPageBreak/>
+        <w:drawing>
+          <wp:anchor distT="0" distB="0" distL="114300" distR="114300" simplePos="0" relativeHeight="251659264" behindDoc="1" locked="0" layoutInCell="1" allowOverlap="1" wp14:anchorId="03C42AD8" wp14:editId="16294B94">
+            <wp:simplePos x="0" y="0"/>
+            <wp:positionH relativeFrom="column">
+              <wp:posOffset>2818268</wp:posOffset>
+            </wp:positionH>
+            <wp:positionV relativeFrom="paragraph">
+              <wp:posOffset>10077</wp:posOffset>
+            </wp:positionV>
+            <wp:extent cx="3508983" cy="3154017"/>
+            <wp:effectExtent l="0" t="0" r="0" b="0"/>
+            <wp:wrapTight wrapText="bothSides">
+              <wp:wrapPolygon edited="0">
+                <wp:start x="0" y="0"/>
+                <wp:lineTo x="0" y="21530"/>
+                <wp:lineTo x="21463" y="21530"/>
+                <wp:lineTo x="21463" y="0"/>
+                <wp:lineTo x="0" y="0"/>
+              </wp:wrapPolygon>
+            </wp:wrapTight>
+            <wp:docPr id="14" name="Immagine 14" descr="C:\Users\vale9\AppData\Local\Microsoft\Windows\INetCache\Content.Word\subNav2.png"/>
+            <wp:cNvGraphicFramePr>
+              <a:graphicFrameLocks xmlns:a="http://schemas.openxmlformats.org/drawingml/2006/main" noChangeAspect="1"/>
+            </wp:cNvGraphicFramePr>
+            <a:graphic xmlns:a="http://schemas.openxmlformats.org/drawingml/2006/main">
+              <a:graphicData uri="http://schemas.openxmlformats.org/drawingml/2006/picture">
+                <pic:pic xmlns:pic="http://schemas.openxmlformats.org/drawingml/2006/picture">
+                  <pic:nvPicPr>
+                    <pic:cNvPr id="0" name="Picture 3" descr="C:\Users\vale9\AppData\Local\Microsoft\Windows\INetCache\Content.Word\subNav2.png"/>
+                    <pic:cNvPicPr>
+                      <a:picLocks noChangeAspect="1" noChangeArrowheads="1"/>
+                    </pic:cNvPicPr>
+                  </pic:nvPicPr>
+                  <pic:blipFill>
+                    <a:blip r:embed="rId17">
+                      <a:extLst>
+                        <a:ext uri="{28A0092B-C50C-407E-A947-70E740481C1C}">
+                          <a14:useLocalDpi xmlns:a14="http://schemas.microsoft.com/office/drawing/2010/main" val="0"/>
+                        </a:ext>
+                      </a:extLst>
+                    </a:blip>
+                    <a:srcRect/>
+                    <a:stretch>
+                      <a:fillRect/>
+                    </a:stretch>
+                  </pic:blipFill>
+                  <pic:spPr bwMode="auto">
+                    <a:xfrm>
+                      <a:off x="0" y="0"/>
+                      <a:ext cx="3508983" cy="3154017"/>
+                    </a:xfrm>
+                    <a:prstGeom prst="rect">
+                      <a:avLst/>
+                    </a:prstGeom>
+                    <a:noFill/>
+                    <a:ln>
+                      <a:noFill/>
+                    </a:ln>
+                  </pic:spPr>
+                </pic:pic>
+              </a:graphicData>
+            </a:graphic>
+          </wp:anchor>
+        </w:drawing>
+      </w:r>
+      <w:r>
+        <w:rPr>
+          <w:rFonts w:ascii="Arial" w:hAnsi="Arial" w:cs="Arial"/>
+          <w:b/>
+        </w:rPr>
+        <w:t>Log In:</w:t>
+      </w:r>
+    </w:p>
+    <w:p>
+      <w:pPr>
+        <w:jc w:val="both"/>
+        <w:rPr>
+          <w:rFonts w:ascii="Arial" w:hAnsi="Arial" w:cs="Arial"/>
+        </w:rPr>
+      </w:pPr>
+      <w:r>
+        <w:rPr>
+          <w:rFonts w:ascii="Arial" w:hAnsi="Arial" w:cs="Arial"/>
+        </w:rPr>
+        <w:t>This is view that allows the user to log in and consequently allow the user to access to the areas reserved for costumers.</w:t>
+      </w:r>
+    </w:p>
+    <w:p>
+      <w:pPr>
+        <w:jc w:val="both"/>
+        <w:rPr>
+          <w:rFonts w:ascii="Arial" w:hAnsi="Arial" w:cs="Arial"/>
+        </w:rPr>
+      </w:pPr>
+    </w:p>
+    <w:p>
+      <w:pPr>
+        <w:spacing w:after="120"/>
+        <w:jc w:val="both"/>
+        <w:rPr>
+          <w:rFonts w:ascii="Arial" w:hAnsi="Arial" w:cs="Arial"/>
+          <w:b/>
+          <w:u w:val="single"/>
+        </w:rPr>
+      </w:pPr>
+      <w:r>
+        <w:rPr>
+          <w:rFonts w:ascii="Arial" w:hAnsi="Arial" w:cs="Arial"/>
+          <w:b/>
+        </w:rPr>
+        <w:t>Recycling sacks request:</w:t>
+      </w:r>
+    </w:p>
+    <w:p>
+      <w:pPr>
+        <w:jc w:val="both"/>
+        <w:rPr>
+          <w:rFonts w:ascii="Arial" w:hAnsi="Arial" w:cs="Arial"/>
+        </w:rPr>
+      </w:pPr>
+      <w:r>
+        <w:rPr>
+          <w:rFonts w:ascii="Arial" w:hAnsi="Arial" w:cs="Arial"/>
+        </w:rPr>
+        <w:t>This</w:t>
+      </w:r>
+      <w:r>
+        <w:rPr>
+          <w:rFonts w:ascii="Arial" w:hAnsi="Arial" w:cs="Arial"/>
+        </w:rPr>
+        <w:t xml:space="preserve"> is first reserved </w:t>
+      </w:r>
+      <w:r>
+        <w:rPr>
+          <w:rFonts w:ascii="Arial" w:hAnsi="Arial" w:cs="Arial"/>
+        </w:rPr>
+        <w:t>view</w:t>
+      </w:r>
+      <w:r>
+        <w:rPr>
+          <w:rFonts w:ascii="Arial" w:hAnsi="Arial" w:cs="Arial"/>
+        </w:rPr>
+        <w:t xml:space="preserve"> where the user can access</w:t>
+      </w:r>
+      <w:r>
+        <w:rPr>
+          <w:rFonts w:ascii="Arial" w:hAnsi="Arial" w:cs="Arial"/>
+        </w:rPr>
+        <w:t xml:space="preserve"> only after log</w:t>
+      </w:r>
+      <w:r>
+        <w:rPr>
+          <w:rFonts w:ascii="Arial" w:hAnsi="Arial" w:cs="Arial"/>
+        </w:rPr>
+        <w:t>ging</w:t>
+      </w:r>
+      <w:r>
+        <w:rPr>
+          <w:rFonts w:ascii="Arial" w:hAnsi="Arial" w:cs="Arial"/>
+        </w:rPr>
+        <w:t xml:space="preserve"> in.</w:t>
+      </w:r>
+    </w:p>
+    <w:p>
+      <w:pPr>
+        <w:jc w:val="both"/>
+        <w:rPr>
+          <w:rFonts w:ascii="Arial" w:hAnsi="Arial" w:cs="Arial"/>
+        </w:rPr>
+      </w:pPr>
+      <w:r>
+        <w:rPr>
+          <w:rFonts w:ascii="Arial" w:hAnsi="Arial" w:cs="Arial"/>
+        </w:rPr>
+        <w:t xml:space="preserve">This </w:t>
+      </w:r>
+      <w:r>
+        <w:rPr>
+          <w:rFonts w:ascii="Arial" w:hAnsi="Arial" w:cs="Arial"/>
+        </w:rPr>
+        <w:t>view allows</w:t>
+      </w:r>
+      <w:r>
+        <w:rPr>
+          <w:rFonts w:ascii="Arial" w:hAnsi="Arial" w:cs="Arial"/>
+        </w:rPr>
+        <w:t xml:space="preserve"> the</w:t>
+      </w:r>
+      <w:r>
+        <w:rPr>
+          <w:rFonts w:ascii="Arial" w:hAnsi="Arial" w:cs="Arial"/>
+        </w:rPr>
+        <w:t xml:space="preserve"> user to order a certain amount of recycling sacks. Indeed,</w:t>
+      </w:r>
+      <w:r>
         <w:t xml:space="preserve"> </w:t>
       </w:r>
-    </w:p>
-    <w:p>
-      <w:pPr>
-        <w:jc w:val="both"/>
-        <w:rPr>
-          <w:rFonts w:ascii="Arial" w:hAnsi="Arial" w:cs="Arial"/>
+      <w:r>
+        <w:rPr>
+          <w:rFonts w:ascii="Arial" w:hAnsi="Arial" w:cs="Arial"/>
+        </w:rPr>
+        <w:t xml:space="preserve">we </w:t>
+      </w:r>
+      <w:r>
+        <w:rPr>
+          <w:rFonts w:ascii="Arial" w:hAnsi="Arial" w:cs="Arial"/>
+        </w:rPr>
+        <w:t>have assumed that the company provides adequate waste bags to each type of waste</w:t>
+      </w:r>
+      <w:r>
+        <w:rPr>
+          <w:rFonts w:ascii="Arial" w:hAnsi="Arial" w:cs="Arial"/>
+        </w:rPr>
+        <w:t>.</w:t>
+      </w:r>
+    </w:p>
+    <w:p>
+      <w:pPr>
+        <w:jc w:val="both"/>
+        <w:rPr>
+          <w:rFonts w:ascii="Arial" w:hAnsi="Arial" w:cs="Arial"/>
+          <w:b/>
         </w:rPr>
       </w:pPr>
     </w:p>
@@ -5236,8 +6285,301 @@
           <w:rFonts w:ascii="Arial" w:hAnsi="Arial" w:cs="Arial"/>
           <w:b/>
         </w:rPr>
-        <w:t>Menu</w:t>
-      </w:r>
+        <w:t>Special waste collection request:</w:t>
+      </w:r>
+    </w:p>
+    <w:p>
+      <w:pPr>
+        <w:jc w:val="both"/>
+        <w:rPr>
+          <w:rFonts w:ascii="Arial" w:hAnsi="Arial" w:cs="Arial"/>
+        </w:rPr>
+      </w:pPr>
+      <w:r>
+        <w:rPr>
+          <w:rFonts w:ascii="Arial" w:hAnsi="Arial" w:cs="Arial"/>
+        </w:rPr>
+        <w:t>This is second reserved view where the user can access only after logging in.</w:t>
+      </w:r>
+    </w:p>
+    <w:p>
+      <w:pPr>
+        <w:jc w:val="both"/>
+        <w:rPr>
+          <w:rFonts w:ascii="Arial" w:hAnsi="Arial" w:cs="Arial"/>
+        </w:rPr>
+      </w:pPr>
+      <w:r>
+        <w:rPr>
+          <w:rFonts w:ascii="Arial" w:hAnsi="Arial" w:cs="Arial"/>
+        </w:rPr>
+        <w:t xml:space="preserve">This view consists </w:t>
+      </w:r>
+      <w:r>
+        <w:rPr>
+          <w:rFonts w:ascii="Arial" w:hAnsi="Arial" w:cs="Arial"/>
+        </w:rPr>
+        <w:t>of</w:t>
+      </w:r>
+      <w:r>
+        <w:rPr>
+          <w:rFonts w:ascii="Arial" w:hAnsi="Arial" w:cs="Arial"/>
+        </w:rPr>
+        <w:t xml:space="preserve"> a </w:t>
+      </w:r>
+      <w:r>
+        <w:rPr>
+          <w:rFonts w:ascii="Arial" w:hAnsi="Arial" w:cs="Arial"/>
+        </w:rPr>
+        <w:t>request form</w:t>
+      </w:r>
+      <w:r>
+        <w:rPr>
+          <w:rFonts w:ascii="Arial" w:hAnsi="Arial" w:cs="Arial"/>
+        </w:rPr>
+        <w:t xml:space="preserve"> </w:t>
+      </w:r>
+      <w:r>
+        <w:rPr>
+          <w:rFonts w:ascii="Arial" w:hAnsi="Arial" w:cs="Arial"/>
+        </w:rPr>
+        <w:t>that is used to book a special waste collection, in this form the user has to provide some basic information about the items.</w:t>
+      </w:r>
+    </w:p>
+    <w:p>
+      <w:pPr>
+        <w:jc w:val="both"/>
+        <w:rPr>
+          <w:rFonts w:ascii="Arial" w:hAnsi="Arial" w:cs="Arial"/>
+        </w:rPr>
+      </w:pPr>
+      <w:r>
+        <w:rPr>
+          <w:rFonts w:ascii="Arial" w:hAnsi="Arial" w:cs="Arial"/>
+        </w:rPr>
+        <w:t>.</w:t>
+      </w:r>
+      <w:r>
+        <w:rPr>
+          <w:rFonts w:ascii="Arial" w:hAnsi="Arial" w:cs="Arial"/>
+        </w:rPr>
+        <w:t xml:space="preserve">  </w:t>
+      </w:r>
+    </w:p>
+    <w:p>
+      <w:pPr>
+        <w:jc w:val="both"/>
+        <w:rPr>
+          <w:rFonts w:ascii="Arial" w:hAnsi="Arial" w:cs="Arial"/>
+          <w:b/>
+        </w:rPr>
+      </w:pPr>
+    </w:p>
+    <w:p>
+      <w:pPr>
+        <w:jc w:val="both"/>
+        <w:rPr>
+          <w:rFonts w:ascii="Arial" w:hAnsi="Arial" w:cs="Arial"/>
+          <w:b/>
+        </w:rPr>
+      </w:pPr>
+    </w:p>
+    <w:p>
+      <w:pPr>
+        <w:pStyle w:val="Titolo1"/>
+      </w:pPr>
+    </w:p>
+    <w:p>
+      <w:pPr>
+        <w:pStyle w:val="Titolo1"/>
+      </w:pPr>
+    </w:p>
+    <w:p>
+      <w:pPr>
+        <w:pStyle w:val="Titolo1"/>
+      </w:pPr>
+    </w:p>
+    <w:p>
+      <w:pPr>
+        <w:pStyle w:val="Titolo1"/>
+      </w:pPr>
+    </w:p>
+    <w:p>
+      <w:pPr>
+        <w:pStyle w:val="Titolo1"/>
+      </w:pPr>
+    </w:p>
+    <w:p>
+      <w:pPr>
+        <w:pStyle w:val="Titolo1"/>
+      </w:pPr>
+    </w:p>
+    <w:p/>
+    <w:p/>
+    <w:p/>
+    <w:p>
+      <w:pPr>
+        <w:pStyle w:val="Titolo1"/>
+      </w:pPr>
+      <w:r>
+        <w:lastRenderedPageBreak/>
+        <w:t>Data</w:t>
+      </w:r>
+    </w:p>
+    <w:p>
+      <w:pPr>
+        <w:jc w:val="both"/>
+        <w:rPr>
+          <w:rFonts w:ascii="Arial" w:hAnsi="Arial" w:cs="Arial"/>
+        </w:rPr>
+      </w:pPr>
+      <w:r>
+        <w:rPr>
+          <w:rFonts w:ascii="Arial" w:hAnsi="Arial" w:cs="Arial"/>
+        </w:rPr>
+        <w:t xml:space="preserve"> </w:t>
+      </w:r>
+    </w:p>
+    <w:p>
+      <w:pPr>
+        <w:jc w:val="both"/>
+        <w:rPr>
+          <w:rFonts w:ascii="Arial" w:hAnsi="Arial" w:cs="Arial"/>
+        </w:rPr>
+      </w:pPr>
+    </w:p>
+    <w:p>
+      <w:pPr>
+        <w:jc w:val="both"/>
+        <w:rPr>
+          <w:rFonts w:ascii="Arial" w:hAnsi="Arial" w:cs="Arial"/>
+        </w:rPr>
+      </w:pPr>
+      <w:r>
+        <w:rPr>
+          <w:rFonts w:ascii="Arial" w:hAnsi="Arial" w:cs="Arial"/>
+          <w:b/>
+          <w:noProof/>
+          <w:color w:val="333399"/>
+          <w:sz w:val="56"/>
+          <w:szCs w:val="56"/>
+          <w:lang w:val="en-GB" w:eastAsia="en-GB"/>
+        </w:rPr>
+        <w:drawing>
+          <wp:inline distT="0" distB="0" distL="0" distR="0" wp14:anchorId="16F27B0B" wp14:editId="6F671FC6">
+            <wp:extent cx="6128385" cy="4245610"/>
+            <wp:effectExtent l="0" t="0" r="0" b="0"/>
+            <wp:docPr id="15" name="Immagine 15" descr="C:\Users\vale9\AppData\Local\Microsoft\Windows\INetCache\Content.Word\data.png"/>
+            <wp:cNvGraphicFramePr>
+              <a:graphicFrameLocks xmlns:a="http://schemas.openxmlformats.org/drawingml/2006/main" noChangeAspect="1"/>
+            </wp:cNvGraphicFramePr>
+            <a:graphic xmlns:a="http://schemas.openxmlformats.org/drawingml/2006/main">
+              <a:graphicData uri="http://schemas.openxmlformats.org/drawingml/2006/picture">
+                <pic:pic xmlns:pic="http://schemas.openxmlformats.org/drawingml/2006/picture">
+                  <pic:nvPicPr>
+                    <pic:cNvPr id="0" name="Picture 1" descr="C:\Users\vale9\AppData\Local\Microsoft\Windows\INetCache\Content.Word\data.png"/>
+                    <pic:cNvPicPr>
+                      <a:picLocks noChangeAspect="1" noChangeArrowheads="1"/>
+                    </pic:cNvPicPr>
+                  </pic:nvPicPr>
+                  <pic:blipFill>
+                    <a:blip r:embed="rId18">
+                      <a:extLst>
+                        <a:ext uri="{28A0092B-C50C-407E-A947-70E740481C1C}">
+                          <a14:useLocalDpi xmlns:a14="http://schemas.microsoft.com/office/drawing/2010/main" val="0"/>
+                        </a:ext>
+                      </a:extLst>
+                    </a:blip>
+                    <a:srcRect/>
+                    <a:stretch>
+                      <a:fillRect/>
+                    </a:stretch>
+                  </pic:blipFill>
+                  <pic:spPr bwMode="auto">
+                    <a:xfrm>
+                      <a:off x="0" y="0"/>
+                      <a:ext cx="6128385" cy="4245610"/>
+                    </a:xfrm>
+                    <a:prstGeom prst="rect">
+                      <a:avLst/>
+                    </a:prstGeom>
+                    <a:noFill/>
+                    <a:ln>
+                      <a:noFill/>
+                    </a:ln>
+                  </pic:spPr>
+                </pic:pic>
+              </a:graphicData>
+            </a:graphic>
+          </wp:inline>
+        </w:drawing>
+      </w:r>
+    </w:p>
+    <w:p>
+      <w:pPr>
+        <w:jc w:val="both"/>
+        <w:rPr>
+          <w:rFonts w:ascii="Arial" w:hAnsi="Arial" w:cs="Arial"/>
+        </w:rPr>
+      </w:pPr>
+    </w:p>
+    <w:p>
+      <w:pPr>
+        <w:spacing w:after="120"/>
+        <w:jc w:val="both"/>
+        <w:rPr>
+          <w:rFonts w:ascii="Arial" w:hAnsi="Arial" w:cs="Arial"/>
+          <w:b/>
+        </w:rPr>
+      </w:pPr>
+      <w:r>
+        <w:rPr>
+          <w:rFonts w:ascii="Arial" w:hAnsi="Arial" w:cs="Arial"/>
+          <w:b/>
+        </w:rPr>
+        <w:t>User:</w:t>
+      </w:r>
+    </w:p>
+    <w:p>
+      <w:pPr>
+        <w:jc w:val="both"/>
+        <w:rPr>
+          <w:rFonts w:ascii="Arial" w:hAnsi="Arial" w:cs="Arial"/>
+        </w:rPr>
+      </w:pPr>
+      <w:r>
+        <w:rPr>
+          <w:rFonts w:ascii="Arial" w:hAnsi="Arial" w:cs="Arial"/>
+        </w:rPr>
+        <w:t>The User entity represents the users with their basic information.</w:t>
+      </w:r>
+    </w:p>
+    <w:p>
+      <w:pPr>
+        <w:jc w:val="both"/>
+        <w:rPr>
+          <w:rFonts w:ascii="Arial" w:hAnsi="Arial" w:cs="Arial"/>
+        </w:rPr>
+      </w:pPr>
+    </w:p>
+    <w:p>
+      <w:pPr>
+        <w:spacing w:after="120"/>
+        <w:jc w:val="both"/>
+        <w:rPr>
+          <w:rFonts w:ascii="Arial" w:hAnsi="Arial" w:cs="Arial"/>
+          <w:b/>
+        </w:rPr>
+      </w:pPr>
+      <w:proofErr w:type="spellStart"/>
+      <w:r>
+        <w:rPr>
+          <w:rFonts w:ascii="Arial" w:hAnsi="Arial" w:cs="Arial"/>
+          <w:b/>
+        </w:rPr>
+        <w:t>SWRequest</w:t>
+      </w:r>
+      <w:proofErr w:type="spellEnd"/>
       <w:r>
         <w:rPr>
           <w:rFonts w:ascii="Arial" w:hAnsi="Arial" w:cs="Arial"/>
@@ -5257,77 +6599,34 @@
         <w:rPr>
           <w:rFonts w:ascii="Arial" w:hAnsi="Arial" w:cs="Arial"/>
         </w:rPr>
-        <w:t>This view is the first interactive view of DiferenziAquila: here</w:t>
-      </w:r>
-      <w:r>
-        <w:rPr>
-          <w:rFonts w:ascii="Arial" w:hAnsi="Arial" w:cs="Arial"/>
-        </w:rPr>
-        <w:t xml:space="preserve"> the</w:t>
-      </w:r>
-      <w:r>
-        <w:rPr>
-          <w:rFonts w:ascii="Arial" w:hAnsi="Arial" w:cs="Arial"/>
-        </w:rPr>
-        <w:t xml:space="preserve"> user can choose what</w:t>
-      </w:r>
-      <w:r>
-        <w:rPr>
-          <w:rFonts w:ascii="Arial" w:hAnsi="Arial" w:cs="Arial"/>
-        </w:rPr>
-        <w:t xml:space="preserve"> to do and what to see. </w:t>
-      </w:r>
-    </w:p>
-    <w:p>
-      <w:pPr>
-        <w:jc w:val="both"/>
-        <w:rPr>
-          <w:rFonts w:ascii="Arial" w:hAnsi="Arial" w:cs="Arial"/>
-        </w:rPr>
-      </w:pPr>
-      <w:r>
-        <w:rPr>
-          <w:rFonts w:ascii="Arial" w:hAnsi="Arial" w:cs="Arial"/>
-        </w:rPr>
-        <w:t xml:space="preserve">We decided to make this view because we want </w:t>
-      </w:r>
-      <w:r>
-        <w:rPr>
-          <w:rFonts w:ascii="Arial" w:hAnsi="Arial" w:cs="Arial"/>
-        </w:rPr>
-        <w:t xml:space="preserve">to </w:t>
-      </w:r>
-      <w:r>
-        <w:rPr>
-          <w:rFonts w:ascii="Arial" w:hAnsi="Arial" w:cs="Arial"/>
-        </w:rPr>
-        <w:t xml:space="preserve">give </w:t>
-      </w:r>
-      <w:r>
-        <w:rPr>
-          <w:rFonts w:ascii="Arial" w:hAnsi="Arial" w:cs="Arial"/>
-        </w:rPr>
-        <w:t>the user the possibility to choos</w:t>
-      </w:r>
-      <w:r>
-        <w:rPr>
-          <w:rFonts w:ascii="Arial" w:hAnsi="Arial" w:cs="Arial"/>
-        </w:rPr>
-        <w:t xml:space="preserve">e </w:t>
-      </w:r>
-      <w:r>
-        <w:rPr>
-          <w:rFonts w:ascii="Arial" w:hAnsi="Arial" w:cs="Arial"/>
-        </w:rPr>
-        <w:t>immediately what he wants to do, right after opening the app.</w:t>
-      </w:r>
-    </w:p>
-    <w:p>
-      <w:pPr>
-        <w:jc w:val="both"/>
-        <w:rPr>
-          <w:rFonts w:ascii="Arial" w:hAnsi="Arial" w:cs="Arial"/>
-          <w:b/>
+        <w:t xml:space="preserve">The </w:t>
+      </w:r>
+      <w:proofErr w:type="spellStart"/>
+      <w:r>
+        <w:rPr>
+          <w:rFonts w:ascii="Arial" w:hAnsi="Arial" w:cs="Arial"/>
+        </w:rPr>
+        <w:t>SWRequest</w:t>
+      </w:r>
+      <w:proofErr w:type="spellEnd"/>
+      <w:r>
+        <w:rPr>
+          <w:rFonts w:ascii="Arial" w:hAnsi="Arial" w:cs="Arial"/>
+        </w:rPr>
+        <w:t xml:space="preserve"> (Special Waste collection Request)</w:t>
+      </w:r>
+      <w:r>
+        <w:rPr>
+          <w:rFonts w:ascii="Arial" w:hAnsi="Arial" w:cs="Arial"/>
+        </w:rPr>
+        <w:t xml:space="preserve"> entity contains the user’s request list. Every user can submit zero or more requests, every request refers to a single user.</w:t>
+      </w:r>
+    </w:p>
+    <w:p>
+      <w:pPr>
+        <w:jc w:val="both"/>
+        <w:rPr>
+          <w:rFonts w:ascii="Arial" w:hAnsi="Arial" w:cs="Arial"/>
         </w:rPr>
       </w:pPr>
     </w:p>
@@ -5340,6 +6639,119 @@
           <w:b/>
         </w:rPr>
       </w:pPr>
+      <w:proofErr w:type="spellStart"/>
+      <w:r>
+        <w:rPr>
+          <w:rFonts w:ascii="Arial" w:hAnsi="Arial" w:cs="Arial"/>
+          <w:b/>
+        </w:rPr>
+        <w:t>RS</w:t>
+      </w:r>
+      <w:r>
+        <w:rPr>
+          <w:rFonts w:ascii="Arial" w:hAnsi="Arial" w:cs="Arial"/>
+          <w:b/>
+        </w:rPr>
+        <w:t>Request</w:t>
+      </w:r>
+      <w:proofErr w:type="spellEnd"/>
+      <w:r>
+        <w:rPr>
+          <w:rFonts w:ascii="Arial" w:hAnsi="Arial" w:cs="Arial"/>
+          <w:b/>
+        </w:rPr>
+        <w:t>:</w:t>
+      </w:r>
+    </w:p>
+    <w:p>
+      <w:pPr>
+        <w:jc w:val="both"/>
+        <w:rPr>
+          <w:rFonts w:ascii="Arial" w:hAnsi="Arial" w:cs="Arial"/>
+        </w:rPr>
+      </w:pPr>
+      <w:r>
+        <w:rPr>
+          <w:rFonts w:ascii="Arial" w:hAnsi="Arial" w:cs="Arial"/>
+        </w:rPr>
+        <w:t xml:space="preserve">The </w:t>
+      </w:r>
+      <w:proofErr w:type="spellStart"/>
+      <w:r>
+        <w:rPr>
+          <w:rFonts w:ascii="Arial" w:hAnsi="Arial" w:cs="Arial"/>
+        </w:rPr>
+        <w:t>RS</w:t>
+      </w:r>
+      <w:r>
+        <w:rPr>
+          <w:rFonts w:ascii="Arial" w:hAnsi="Arial" w:cs="Arial"/>
+        </w:rPr>
+        <w:t>Request</w:t>
+      </w:r>
+      <w:proofErr w:type="spellEnd"/>
+      <w:r>
+        <w:rPr>
+          <w:rFonts w:ascii="Arial" w:hAnsi="Arial" w:cs="Arial"/>
+        </w:rPr>
+        <w:t xml:space="preserve"> </w:t>
+      </w:r>
+      <w:r>
+        <w:rPr>
+          <w:rFonts w:ascii="Arial" w:hAnsi="Arial" w:cs="Arial"/>
+        </w:rPr>
+        <w:t xml:space="preserve">(Recycling Sacks Request) </w:t>
+      </w:r>
+      <w:r>
+        <w:rPr>
+          <w:rFonts w:ascii="Arial" w:hAnsi="Arial" w:cs="Arial"/>
+        </w:rPr>
+        <w:t xml:space="preserve">entity contains the user’s </w:t>
+      </w:r>
+      <w:r>
+        <w:rPr>
+          <w:rFonts w:ascii="Arial" w:hAnsi="Arial" w:cs="Arial"/>
+        </w:rPr>
+        <w:t xml:space="preserve">recycling sacks </w:t>
+      </w:r>
+      <w:r>
+        <w:rPr>
+          <w:rFonts w:ascii="Arial" w:hAnsi="Arial" w:cs="Arial"/>
+        </w:rPr>
+        <w:t xml:space="preserve">request list. </w:t>
+      </w:r>
+    </w:p>
+    <w:p>
+      <w:pPr>
+        <w:jc w:val="both"/>
+        <w:rPr>
+          <w:rFonts w:ascii="Arial" w:hAnsi="Arial" w:cs="Arial"/>
+        </w:rPr>
+      </w:pPr>
+      <w:r>
+        <w:rPr>
+          <w:rFonts w:ascii="Arial" w:hAnsi="Arial" w:cs="Arial"/>
+        </w:rPr>
+        <w:t>Every user can submit zero or more requests, every request refers to a single user.</w:t>
+      </w:r>
+    </w:p>
+    <w:p>
+      <w:pPr>
+        <w:jc w:val="both"/>
+        <w:rPr>
+          <w:rFonts w:ascii="Arial" w:hAnsi="Arial" w:cs="Arial"/>
+        </w:rPr>
+      </w:pPr>
+    </w:p>
+    <w:p>
+      <w:pPr>
+        <w:spacing w:after="120"/>
+        <w:jc w:val="both"/>
+        <w:rPr>
+          <w:rFonts w:ascii="Arial" w:hAnsi="Arial" w:cs="Arial"/>
+          <w:b/>
+        </w:rPr>
+      </w:pPr>
       <w:r>
         <w:rPr>
           <w:rFonts w:ascii="Arial" w:hAnsi="Arial" w:cs="Arial"/>
@@ -5359,13 +6771,122 @@
         <w:rPr>
           <w:rFonts w:ascii="Arial" w:hAnsi="Arial" w:cs="Arial"/>
         </w:rPr>
-        <w:t xml:space="preserve">This view </w:t>
-      </w:r>
-      <w:r>
-        <w:rPr>
-          <w:rFonts w:ascii="Arial" w:hAnsi="Arial" w:cs="Arial"/>
-        </w:rPr>
-        <w:t>exhibits</w:t>
+        <w:t>The Calendar entity contains the data about the collection schedule.</w:t>
+      </w:r>
+    </w:p>
+    <w:p>
+      <w:pPr>
+        <w:jc w:val="both"/>
+        <w:rPr>
+          <w:rFonts w:ascii="Arial" w:hAnsi="Arial" w:cs="Arial"/>
+        </w:rPr>
+      </w:pPr>
+    </w:p>
+    <w:p>
+      <w:pPr>
+        <w:jc w:val="both"/>
+        <w:rPr>
+          <w:rFonts w:ascii="Arial" w:hAnsi="Arial" w:cs="Arial"/>
+        </w:rPr>
+      </w:pPr>
+    </w:p>
+    <w:p>
+      <w:pPr>
+        <w:spacing w:after="120"/>
+        <w:jc w:val="both"/>
+        <w:rPr>
+          <w:rFonts w:ascii="Arial" w:hAnsi="Arial" w:cs="Arial"/>
+        </w:rPr>
+      </w:pPr>
+      <w:r>
+        <w:rPr>
+          <w:rFonts w:ascii="Arial" w:hAnsi="Arial" w:cs="Arial"/>
+          <w:b/>
+        </w:rPr>
+        <w:lastRenderedPageBreak/>
+        <w:t>News:</w:t>
+      </w:r>
+    </w:p>
+    <w:p>
+      <w:pPr>
+        <w:jc w:val="both"/>
+        <w:rPr>
+          <w:rFonts w:ascii="Arial" w:hAnsi="Arial" w:cs="Arial"/>
+        </w:rPr>
+      </w:pPr>
+      <w:r>
+        <w:rPr>
+          <w:rFonts w:ascii="Arial" w:hAnsi="Arial" w:cs="Arial"/>
+        </w:rPr>
+        <w:t>The News entity contains the details of a single news.</w:t>
+      </w:r>
+    </w:p>
+    <w:p>
+      <w:pPr>
+        <w:jc w:val="both"/>
+        <w:rPr>
+          <w:rFonts w:ascii="Arial" w:hAnsi="Arial" w:cs="Arial"/>
+        </w:rPr>
+      </w:pPr>
+    </w:p>
+    <w:p>
+      <w:pPr>
+        <w:spacing w:after="120"/>
+        <w:jc w:val="both"/>
+        <w:rPr>
+          <w:rFonts w:ascii="Arial" w:hAnsi="Arial" w:cs="Arial"/>
+          <w:b/>
+        </w:rPr>
+      </w:pPr>
+      <w:proofErr w:type="spellStart"/>
+      <w:r>
+        <w:rPr>
+          <w:rFonts w:ascii="Arial" w:hAnsi="Arial" w:cs="Arial"/>
+          <w:b/>
+        </w:rPr>
+        <w:t>CollectionPoints</w:t>
+      </w:r>
+      <w:proofErr w:type="spellEnd"/>
+      <w:r>
+        <w:rPr>
+          <w:rFonts w:ascii="Arial" w:hAnsi="Arial" w:cs="Arial"/>
+          <w:b/>
+        </w:rPr>
+        <w:t>:</w:t>
+      </w:r>
+    </w:p>
+    <w:p>
+      <w:pPr>
+        <w:jc w:val="both"/>
+        <w:rPr>
+          <w:rFonts w:ascii="Arial" w:hAnsi="Arial" w:cs="Arial"/>
+        </w:rPr>
+      </w:pPr>
+      <w:r>
+        <w:rPr>
+          <w:rFonts w:ascii="Arial" w:hAnsi="Arial" w:cs="Arial"/>
+        </w:rPr>
+        <w:t xml:space="preserve">The </w:t>
+      </w:r>
+      <w:proofErr w:type="spellStart"/>
+      <w:r>
+        <w:rPr>
+          <w:rFonts w:ascii="Arial" w:hAnsi="Arial" w:cs="Arial"/>
+        </w:rPr>
+        <w:t>CollectionPoints</w:t>
+      </w:r>
+      <w:proofErr w:type="spellEnd"/>
+      <w:r>
+        <w:rPr>
+          <w:rFonts w:ascii="Arial" w:hAnsi="Arial" w:cs="Arial"/>
+        </w:rPr>
+        <w:t xml:space="preserve"> entity represents all the collection points for </w:t>
+      </w:r>
+      <w:r>
+        <w:rPr>
+          <w:rFonts w:ascii="Arial" w:hAnsi="Arial" w:cs="Arial"/>
+        </w:rPr>
+        <w:t>small</w:t>
       </w:r>
       <w:r>
         <w:rPr>
@@ -5377,7 +6898,69 @@
         <w:rPr>
           <w:rFonts w:ascii="Arial" w:hAnsi="Arial" w:cs="Arial"/>
         </w:rPr>
-        <w:t>the</w:t>
+        <w:t>special wastes (</w:t>
+      </w:r>
+      <w:r>
+        <w:rPr>
+          <w:rFonts w:ascii="Arial" w:hAnsi="Arial" w:cs="Arial"/>
+        </w:rPr>
+        <w:t xml:space="preserve">such </w:t>
+      </w:r>
+      <w:r>
+        <w:rPr>
+          <w:rFonts w:ascii="Arial" w:hAnsi="Arial" w:cs="Arial"/>
+        </w:rPr>
+        <w:t xml:space="preserve">as used oils, used batteries, clothes, etc.). </w:t>
+      </w:r>
+    </w:p>
+    <w:p>
+      <w:pPr>
+        <w:jc w:val="both"/>
+        <w:rPr>
+          <w:rFonts w:ascii="Arial" w:hAnsi="Arial" w:cs="Arial"/>
+        </w:rPr>
+      </w:pPr>
+      <w:r>
+        <w:rPr>
+          <w:rFonts w:ascii="Arial" w:hAnsi="Arial" w:cs="Arial"/>
+        </w:rPr>
+        <w:t>So,</w:t>
+      </w:r>
+      <w:r>
+        <w:rPr>
+          <w:rFonts w:ascii="Arial" w:hAnsi="Arial" w:cs="Arial"/>
+        </w:rPr>
+        <w:t xml:space="preserve"> we need to know what types of waste we can </w:t>
+      </w:r>
+      <w:r>
+        <w:rPr>
+          <w:rFonts w:ascii="Arial" w:hAnsi="Arial" w:cs="Arial"/>
+        </w:rPr>
+        <w:t>dispose</w:t>
+      </w:r>
+      <w:r>
+        <w:rPr>
+          <w:rFonts w:ascii="Arial" w:hAnsi="Arial" w:cs="Arial"/>
+        </w:rPr>
+        <w:t xml:space="preserve"> there and </w:t>
+      </w:r>
+      <w:r>
+        <w:rPr>
+          <w:rFonts w:ascii="Arial" w:hAnsi="Arial" w:cs="Arial"/>
+        </w:rPr>
+        <w:t>its</w:t>
+      </w:r>
+      <w:r>
+        <w:rPr>
+          <w:rFonts w:ascii="Arial" w:hAnsi="Arial" w:cs="Arial"/>
+        </w:rPr>
+        <w:t xml:space="preserve"> coordinate</w:t>
+      </w:r>
+      <w:r>
+        <w:rPr>
+          <w:rFonts w:ascii="Arial" w:hAnsi="Arial" w:cs="Arial"/>
+        </w:rPr>
+        <w:t>s</w:t>
       </w:r>
       <w:r>
         <w:rPr>
@@ -5389,37 +6972,7 @@
         <w:rPr>
           <w:rFonts w:ascii="Arial" w:hAnsi="Arial" w:cs="Arial"/>
         </w:rPr>
-        <w:t xml:space="preserve">selective </w:t>
-      </w:r>
-      <w:r>
-        <w:rPr>
-          <w:rFonts w:ascii="Arial" w:hAnsi="Arial" w:cs="Arial"/>
-        </w:rPr>
-        <w:t>waste collection</w:t>
-      </w:r>
-      <w:r>
-        <w:rPr>
-          <w:rFonts w:ascii="Arial" w:hAnsi="Arial" w:cs="Arial"/>
-        </w:rPr>
-        <w:t xml:space="preserve"> schedule</w:t>
-      </w:r>
-      <w:r>
-        <w:rPr>
-          <w:rFonts w:ascii="Arial" w:hAnsi="Arial" w:cs="Arial"/>
-        </w:rPr>
-        <w:t xml:space="preserve"> </w:t>
-      </w:r>
-      <w:r>
-        <w:rPr>
-          <w:rFonts w:ascii="Arial" w:hAnsi="Arial" w:cs="Arial"/>
-        </w:rPr>
-        <w:t>through a digital calendar</w:t>
-      </w:r>
-      <w:r>
-        <w:rPr>
-          <w:rFonts w:ascii="Arial" w:hAnsi="Arial" w:cs="Arial"/>
-        </w:rPr>
-        <w:t>.</w:t>
+        <w:t>(longitude and latitude).</w:t>
       </w:r>
     </w:p>
     <w:p>
@@ -5436,126 +6989,6 @@
         <w:jc w:val="both"/>
         <w:rPr>
           <w:rFonts w:ascii="Arial" w:hAnsi="Arial" w:cs="Arial"/>
-          <w:b/>
-        </w:rPr>
-      </w:pPr>
-      <w:r>
-        <w:rPr>
-          <w:rFonts w:ascii="Arial" w:hAnsi="Arial" w:cs="Arial"/>
-          <w:b/>
-        </w:rPr>
-        <w:t>News list:</w:t>
-      </w:r>
-    </w:p>
-    <w:p>
-      <w:pPr>
-        <w:jc w:val="both"/>
-        <w:rPr>
-          <w:rFonts w:ascii="Arial" w:hAnsi="Arial" w:cs="Arial"/>
-        </w:rPr>
-      </w:pPr>
-      <w:r>
-        <w:rPr>
-          <w:rFonts w:ascii="Arial" w:hAnsi="Arial" w:cs="Arial"/>
-        </w:rPr>
-        <w:t>This view contains the list of news and essentials communications.</w:t>
-      </w:r>
-    </w:p>
-    <w:p>
-      <w:pPr>
-        <w:jc w:val="both"/>
-        <w:rPr>
-          <w:rFonts w:ascii="Arial" w:hAnsi="Arial" w:cs="Arial"/>
-        </w:rPr>
-      </w:pPr>
-      <w:r>
-        <w:rPr>
-          <w:rFonts w:ascii="Arial" w:hAnsi="Arial" w:cs="Arial"/>
-        </w:rPr>
-        <w:t xml:space="preserve">On this page will be published disservices and changes in the calendar. This is very important for </w:t>
-      </w:r>
-      <w:r>
-        <w:rPr>
-          <w:rFonts w:ascii="Arial" w:hAnsi="Arial" w:cs="Arial"/>
-        </w:rPr>
-        <w:t xml:space="preserve">the </w:t>
-      </w:r>
-      <w:r>
-        <w:rPr>
-          <w:rFonts w:ascii="Arial" w:hAnsi="Arial" w:cs="Arial"/>
-        </w:rPr>
-        <w:t xml:space="preserve">user </w:t>
-      </w:r>
-      <w:r>
-        <w:rPr>
-          <w:rFonts w:ascii="Arial" w:hAnsi="Arial" w:cs="Arial"/>
-        </w:rPr>
-        <w:t>as it will be</w:t>
-      </w:r>
-      <w:r>
-        <w:rPr>
-          <w:rFonts w:ascii="Arial" w:hAnsi="Arial" w:cs="Arial"/>
-        </w:rPr>
-        <w:t xml:space="preserve"> informed </w:t>
-      </w:r>
-      <w:r>
-        <w:rPr>
-          <w:rFonts w:ascii="Arial" w:hAnsi="Arial" w:cs="Arial"/>
-        </w:rPr>
-        <w:t>in real time</w:t>
-      </w:r>
-      <w:r>
-        <w:rPr>
-          <w:rFonts w:ascii="Arial" w:hAnsi="Arial" w:cs="Arial"/>
-        </w:rPr>
-        <w:t xml:space="preserve"> through a notification</w:t>
-      </w:r>
-      <w:r>
-        <w:rPr>
-          <w:rFonts w:ascii="Arial" w:hAnsi="Arial" w:cs="Arial"/>
-        </w:rPr>
-        <w:t xml:space="preserve"> </w:t>
-      </w:r>
-      <w:r>
-        <w:rPr>
-          <w:rFonts w:ascii="Arial" w:hAnsi="Arial" w:cs="Arial"/>
-        </w:rPr>
-        <w:t>about</w:t>
-      </w:r>
-      <w:r>
-        <w:rPr>
-          <w:rFonts w:ascii="Arial" w:hAnsi="Arial" w:cs="Arial"/>
-        </w:rPr>
-        <w:t xml:space="preserve"> the changes</w:t>
-      </w:r>
-      <w:r>
-        <w:rPr>
-          <w:rFonts w:ascii="Arial" w:hAnsi="Arial" w:cs="Arial"/>
-        </w:rPr>
-        <w:t>.</w:t>
-      </w:r>
-      <w:r>
-        <w:rPr>
-          <w:rFonts w:ascii="Arial" w:hAnsi="Arial" w:cs="Arial"/>
-        </w:rPr>
-        <w:t xml:space="preserve"> </w:t>
-      </w:r>
-    </w:p>
-    <w:p>
-      <w:pPr>
-        <w:jc w:val="both"/>
-        <w:rPr>
-          <w:rFonts w:ascii="Arial" w:hAnsi="Arial" w:cs="Arial"/>
-        </w:rPr>
-      </w:pPr>
-    </w:p>
-    <w:p>
-      <w:pPr>
-        <w:spacing w:after="120"/>
-        <w:jc w:val="both"/>
-        <w:rPr>
-          <w:rFonts w:ascii="Arial" w:hAnsi="Arial" w:cs="Arial"/>
-          <w:b/>
         </w:rPr>
       </w:pPr>
       <w:r>
@@ -5577,178 +7010,265 @@
         <w:rPr>
           <w:rFonts w:ascii="Arial" w:hAnsi="Arial" w:cs="Arial"/>
         </w:rPr>
-        <w:t>This is where the user can choose</w:t>
-      </w:r>
-      <w:r>
-        <w:rPr>
-          <w:rFonts w:ascii="Arial" w:hAnsi="Arial" w:cs="Arial"/>
-        </w:rPr>
-        <w:t xml:space="preserve"> (if and)</w:t>
-      </w:r>
-      <w:r>
-        <w:rPr>
-          <w:rFonts w:ascii="Arial" w:hAnsi="Arial" w:cs="Arial"/>
-        </w:rPr>
-        <w:t xml:space="preserve"> when to receive notifications and </w:t>
-      </w:r>
-      <w:r>
-        <w:rPr>
-          <w:rFonts w:ascii="Arial" w:hAnsi="Arial" w:cs="Arial"/>
-        </w:rPr>
-        <w:t>find information on the company.</w:t>
-      </w:r>
-    </w:p>
-    <w:p>
-      <w:pPr>
-        <w:jc w:val="both"/>
-        <w:rPr>
-          <w:rFonts w:ascii="Arial" w:hAnsi="Arial" w:cs="Arial"/>
-          <w:b/>
-        </w:rPr>
-      </w:pPr>
-    </w:p>
-    <w:p>
-      <w:pPr>
-        <w:spacing w:after="120"/>
-        <w:jc w:val="both"/>
-        <w:rPr>
-          <w:rFonts w:ascii="Arial" w:hAnsi="Arial" w:cs="Arial"/>
-          <w:b/>
-        </w:rPr>
-      </w:pPr>
-      <w:r>
-        <w:rPr>
-          <w:rFonts w:ascii="Arial" w:hAnsi="Arial" w:cs="Arial"/>
-          <w:b/>
-        </w:rPr>
-        <w:t>Map</w:t>
-      </w:r>
-      <w:r>
-        <w:rPr>
-          <w:rFonts w:ascii="Arial" w:hAnsi="Arial" w:cs="Arial"/>
-          <w:b/>
-        </w:rPr>
-        <w:t>:</w:t>
-      </w:r>
-    </w:p>
-    <w:p>
-      <w:pPr>
-        <w:jc w:val="both"/>
-        <w:rPr>
-          <w:rFonts w:ascii="Arial" w:hAnsi="Arial" w:cs="Arial"/>
-        </w:rPr>
-      </w:pPr>
-      <w:r>
-        <w:rPr>
-          <w:rFonts w:ascii="Arial" w:hAnsi="Arial" w:cs="Arial"/>
-        </w:rPr>
-        <w:t>This view show</w:t>
-      </w:r>
-      <w:r>
-        <w:rPr>
-          <w:rFonts w:ascii="Arial" w:hAnsi="Arial" w:cs="Arial"/>
-        </w:rPr>
-        <w:t>s</w:t>
-      </w:r>
-      <w:r>
-        <w:rPr>
-          <w:rFonts w:ascii="Arial" w:hAnsi="Arial" w:cs="Arial"/>
-        </w:rPr>
-        <w:t xml:space="preserve"> all collection points for special waste</w:t>
-      </w:r>
-      <w:r>
-        <w:rPr>
-          <w:rFonts w:ascii="Arial" w:hAnsi="Arial" w:cs="Arial"/>
-        </w:rPr>
-        <w:t>s</w:t>
-      </w:r>
-      <w:r>
-        <w:rPr>
-          <w:rFonts w:ascii="Arial" w:hAnsi="Arial" w:cs="Arial"/>
-        </w:rPr>
-        <w:t xml:space="preserve">, such as </w:t>
-      </w:r>
-      <w:r>
-        <w:rPr>
-          <w:rFonts w:ascii="Arial" w:hAnsi="Arial" w:cs="Arial"/>
-        </w:rPr>
-        <w:t>used</w:t>
-      </w:r>
-      <w:r>
-        <w:rPr>
-          <w:rFonts w:ascii="Arial" w:hAnsi="Arial" w:cs="Arial"/>
-        </w:rPr>
-        <w:t xml:space="preserve"> oils, </w:t>
-      </w:r>
-      <w:r>
-        <w:rPr>
-          <w:rFonts w:ascii="Arial" w:hAnsi="Arial" w:cs="Arial"/>
-        </w:rPr>
-        <w:t xml:space="preserve">used </w:t>
-      </w:r>
-      <w:r>
-        <w:rPr>
-          <w:rFonts w:ascii="Arial" w:hAnsi="Arial" w:cs="Arial"/>
-        </w:rPr>
-        <w:t>ba</w:t>
-      </w:r>
-      <w:r>
-        <w:rPr>
-          <w:rFonts w:ascii="Arial" w:hAnsi="Arial" w:cs="Arial"/>
-        </w:rPr>
-        <w:t>tteries, clothes, etc.</w:t>
-      </w:r>
-    </w:p>
-    <w:p>
-      <w:pPr>
-        <w:jc w:val="both"/>
-        <w:rPr>
-          <w:rFonts w:ascii="Arial" w:hAnsi="Arial" w:cs="Arial"/>
-        </w:rPr>
-      </w:pPr>
-    </w:p>
-    <w:p>
-      <w:pPr>
-        <w:spacing w:after="120"/>
-        <w:jc w:val="both"/>
-        <w:rPr>
-          <w:rFonts w:ascii="Arial" w:hAnsi="Arial" w:cs="Arial"/>
-          <w:b/>
-        </w:rPr>
-      </w:pPr>
-      <w:r>
-        <w:rPr>
-          <w:rFonts w:ascii="Arial" w:hAnsi="Arial" w:cs="Arial"/>
-          <w:b/>
-        </w:rPr>
-        <w:t>News:</w:t>
-      </w:r>
-    </w:p>
-    <w:p>
-      <w:pPr>
-        <w:jc w:val="both"/>
-        <w:rPr>
-          <w:rFonts w:ascii="Arial" w:hAnsi="Arial" w:cs="Arial"/>
-        </w:rPr>
-      </w:pPr>
-      <w:r>
-        <w:rPr>
-          <w:rFonts w:ascii="Arial" w:hAnsi="Arial" w:cs="Arial"/>
-        </w:rPr>
-        <w:t xml:space="preserve">This is the view that shows the details of a single news. </w:t>
-      </w:r>
-    </w:p>
-    <w:p>
-      <w:pPr>
-        <w:jc w:val="both"/>
-        <w:rPr>
-          <w:rFonts w:ascii="Arial" w:hAnsi="Arial" w:cs="Arial"/>
-        </w:rPr>
-      </w:pPr>
-    </w:p>
-    <w:p>
-      <w:pPr>
-        <w:jc w:val="both"/>
+        <w:t xml:space="preserve">The </w:t>
+      </w:r>
+      <w:r>
+        <w:rPr>
+          <w:rFonts w:ascii="Arial" w:hAnsi="Arial" w:cs="Arial"/>
+        </w:rPr>
+        <w:t>Settings entity contains</w:t>
+      </w:r>
+      <w:r>
+        <w:rPr>
+          <w:rFonts w:ascii="Arial" w:hAnsi="Arial" w:cs="Arial"/>
+        </w:rPr>
+        <w:t xml:space="preserve"> two attributes that represent if the user wants to receive the schedule notifications and news notifications or not.</w:t>
+      </w:r>
+    </w:p>
+    <w:p>
+      <w:pPr>
+        <w:jc w:val="both"/>
+        <w:rPr>
+          <w:rFonts w:ascii="Arial" w:hAnsi="Arial" w:cs="Arial"/>
+        </w:rPr>
+      </w:pPr>
+      <w:r>
+        <w:rPr>
+          <w:rFonts w:ascii="Arial" w:hAnsi="Arial" w:cs="Arial"/>
+        </w:rPr>
+        <w:t>If the user decides to receive the schedule notification, we also store the time he chose.</w:t>
+      </w:r>
+    </w:p>
+    <w:p>
+      <w:pPr>
+        <w:jc w:val="both"/>
+        <w:rPr>
+          <w:rFonts w:ascii="Arial" w:hAnsi="Arial" w:cs="Arial"/>
+        </w:rPr>
+      </w:pPr>
+      <w:r>
+        <w:rPr>
+          <w:rFonts w:ascii="Arial" w:hAnsi="Arial" w:cs="Arial"/>
+        </w:rPr>
+        <w:t>These data are locally saved on the device because it is not necessary to store them on the database.</w:t>
+      </w:r>
+    </w:p>
+    <w:p>
+      <w:pPr>
+        <w:jc w:val="both"/>
+        <w:rPr>
+          <w:rFonts w:ascii="Arial" w:hAnsi="Arial" w:cs="Arial"/>
+        </w:rPr>
+      </w:pPr>
+    </w:p>
+    <w:p>
+      <w:pPr>
+        <w:jc w:val="both"/>
+        <w:rPr>
+          <w:rFonts w:ascii="Arial" w:hAnsi="Arial" w:cs="Arial"/>
+        </w:rPr>
+      </w:pPr>
+    </w:p>
+    <w:p>
+      <w:pPr>
+        <w:jc w:val="both"/>
+        <w:rPr>
+          <w:rFonts w:ascii="Arial" w:hAnsi="Arial" w:cs="Arial"/>
+        </w:rPr>
+      </w:pPr>
+    </w:p>
+    <w:p>
+      <w:pPr>
+        <w:jc w:val="both"/>
+        <w:rPr>
+          <w:rFonts w:ascii="Arial" w:hAnsi="Arial" w:cs="Arial"/>
+        </w:rPr>
+      </w:pPr>
+    </w:p>
+    <w:p>
+      <w:pPr>
+        <w:jc w:val="both"/>
+        <w:rPr>
+          <w:rFonts w:ascii="Arial" w:hAnsi="Arial" w:cs="Arial"/>
+        </w:rPr>
+      </w:pPr>
+    </w:p>
+    <w:p>
+      <w:pPr>
+        <w:jc w:val="both"/>
+        <w:rPr>
+          <w:rFonts w:ascii="Arial" w:hAnsi="Arial" w:cs="Arial"/>
+        </w:rPr>
+      </w:pPr>
+    </w:p>
+    <w:p>
+      <w:pPr>
+        <w:jc w:val="both"/>
+        <w:rPr>
+          <w:rFonts w:ascii="Arial" w:hAnsi="Arial" w:cs="Arial"/>
+        </w:rPr>
+      </w:pPr>
+    </w:p>
+    <w:p>
+      <w:pPr>
+        <w:jc w:val="both"/>
+        <w:rPr>
+          <w:rFonts w:ascii="Arial" w:hAnsi="Arial" w:cs="Arial"/>
+        </w:rPr>
+      </w:pPr>
+    </w:p>
+    <w:p>
+      <w:pPr>
+        <w:jc w:val="both"/>
+        <w:rPr>
+          <w:rFonts w:ascii="Arial" w:hAnsi="Arial" w:cs="Arial"/>
+        </w:rPr>
+      </w:pPr>
+    </w:p>
+    <w:p>
+      <w:pPr>
+        <w:jc w:val="both"/>
+        <w:rPr>
+          <w:rFonts w:ascii="Arial" w:hAnsi="Arial" w:cs="Arial"/>
+        </w:rPr>
+      </w:pPr>
+    </w:p>
+    <w:p>
+      <w:pPr>
+        <w:jc w:val="both"/>
+        <w:rPr>
+          <w:rFonts w:ascii="Arial" w:hAnsi="Arial" w:cs="Arial"/>
+        </w:rPr>
+      </w:pPr>
+    </w:p>
+    <w:p>
+      <w:pPr>
+        <w:jc w:val="both"/>
+        <w:rPr>
+          <w:rFonts w:ascii="Arial" w:hAnsi="Arial" w:cs="Arial"/>
+        </w:rPr>
+      </w:pPr>
+    </w:p>
+    <w:p>
+      <w:pPr>
+        <w:jc w:val="both"/>
+        <w:rPr>
+          <w:rFonts w:ascii="Arial" w:hAnsi="Arial" w:cs="Arial"/>
+        </w:rPr>
+      </w:pPr>
+    </w:p>
+    <w:p>
+      <w:pPr>
+        <w:jc w:val="both"/>
+        <w:rPr>
+          <w:rFonts w:ascii="Arial" w:hAnsi="Arial" w:cs="Arial"/>
+        </w:rPr>
+      </w:pPr>
+    </w:p>
+    <w:p>
+      <w:pPr>
+        <w:jc w:val="both"/>
+        <w:rPr>
+          <w:rFonts w:ascii="Arial" w:hAnsi="Arial" w:cs="Arial"/>
+        </w:rPr>
+      </w:pPr>
+    </w:p>
+    <w:p>
+      <w:pPr>
+        <w:jc w:val="both"/>
+        <w:rPr>
+          <w:rFonts w:ascii="Arial" w:hAnsi="Arial" w:cs="Arial"/>
+        </w:rPr>
+      </w:pPr>
+    </w:p>
+    <w:p>
+      <w:pPr>
+        <w:jc w:val="both"/>
+        <w:rPr>
+          <w:rFonts w:ascii="Arial" w:hAnsi="Arial" w:cs="Arial"/>
+        </w:rPr>
+      </w:pPr>
+    </w:p>
+    <w:p>
+      <w:pPr>
+        <w:jc w:val="both"/>
+        <w:rPr>
+          <w:rFonts w:ascii="Arial" w:hAnsi="Arial" w:cs="Arial"/>
+        </w:rPr>
+      </w:pPr>
+    </w:p>
+    <w:p>
+      <w:pPr>
+        <w:rPr>
+          <w:rFonts w:ascii="Arial" w:hAnsi="Arial" w:cs="Arial"/>
+        </w:rPr>
+      </w:pPr>
+    </w:p>
+    <w:p>
+      <w:pPr>
+        <w:rPr>
+          <w:rFonts w:ascii="Arial" w:hAnsi="Arial" w:cs="Arial"/>
+        </w:rPr>
+      </w:pPr>
+    </w:p>
+    <w:p>
+      <w:pPr>
+        <w:rPr>
+          <w:rFonts w:ascii="Arial" w:hAnsi="Arial" w:cs="Arial"/>
+        </w:rPr>
+      </w:pPr>
+    </w:p>
+    <w:p>
+      <w:pPr>
+        <w:rPr>
+          <w:rFonts w:ascii="Arial" w:hAnsi="Arial" w:cs="Arial"/>
+        </w:rPr>
+      </w:pPr>
+    </w:p>
+    <w:p>
+      <w:pPr>
+        <w:rPr>
+          <w:rFonts w:ascii="Arial" w:hAnsi="Arial" w:cs="Arial"/>
+        </w:rPr>
+      </w:pPr>
+    </w:p>
+    <w:p>
+      <w:pPr>
+        <w:rPr>
+          <w:rFonts w:ascii="Arial" w:hAnsi="Arial" w:cs="Arial"/>
+        </w:rPr>
+      </w:pPr>
+    </w:p>
+    <w:p>
+      <w:pPr>
+        <w:rPr>
+          <w:rFonts w:ascii="Arial" w:hAnsi="Arial" w:cs="Arial"/>
+        </w:rPr>
+      </w:pPr>
+    </w:p>
+    <w:p>
+      <w:pPr>
+        <w:rPr>
+          <w:rFonts w:ascii="Arial" w:hAnsi="Arial" w:cs="Arial"/>
+        </w:rPr>
+      </w:pPr>
+    </w:p>
+    <w:p>
+      <w:pPr>
+        <w:rPr>
+          <w:rFonts w:ascii="Arial" w:hAnsi="Arial" w:cs="Arial"/>
+        </w:rPr>
+      </w:pPr>
+    </w:p>
+    <w:p>
+      <w:pPr>
+        <w:rPr>
+          <w:rFonts w:ascii="Arial" w:hAnsi="Arial" w:cs="Arial"/>
+        </w:rPr>
+      </w:pPr>
+    </w:p>
+    <w:p>
+      <w:pPr>
         <w:rPr>
           <w:rFonts w:ascii="Arial" w:hAnsi="Arial" w:cs="Arial"/>
         </w:rPr>
@@ -5758,502 +7278,6 @@
     </w:p>
     <w:p>
       <w:pPr>
-        <w:jc w:val="both"/>
-        <w:rPr>
-          <w:rFonts w:ascii="Arial" w:hAnsi="Arial" w:cs="Arial"/>
-          <w:b/>
-        </w:rPr>
-      </w:pPr>
-    </w:p>
-    <w:p>
-      <w:pPr>
-        <w:spacing w:after="120"/>
-        <w:jc w:val="both"/>
-        <w:rPr>
-          <w:rFonts w:ascii="Arial" w:hAnsi="Arial" w:cs="Arial"/>
-          <w:b/>
-        </w:rPr>
-      </w:pPr>
-      <w:r>
-        <w:rPr>
-          <w:rFonts w:ascii="Arial" w:hAnsi="Arial" w:cs="Arial"/>
-          <w:b/>
-        </w:rPr>
-        <w:lastRenderedPageBreak/>
-        <w:t>Recycling sacks request:</w:t>
-      </w:r>
-    </w:p>
-    <w:p>
-      <w:pPr>
-        <w:jc w:val="both"/>
-        <w:rPr>
-          <w:rFonts w:ascii="Arial" w:hAnsi="Arial" w:cs="Arial"/>
-        </w:rPr>
-      </w:pPr>
-      <w:r>
-        <w:rPr>
-          <w:rFonts w:ascii="Arial" w:hAnsi="Arial" w:cs="Arial"/>
-        </w:rPr>
-        <w:t>This view allows</w:t>
-      </w:r>
-      <w:r>
-        <w:rPr>
-          <w:rFonts w:ascii="Arial" w:hAnsi="Arial" w:cs="Arial"/>
-        </w:rPr>
-        <w:t xml:space="preserve"> the</w:t>
-      </w:r>
-      <w:r>
-        <w:rPr>
-          <w:rFonts w:ascii="Arial" w:hAnsi="Arial" w:cs="Arial"/>
-        </w:rPr>
-        <w:t xml:space="preserve"> user to order a certain amount of recycling sacks. Indeed,</w:t>
-      </w:r>
-      <w:r>
-        <w:t xml:space="preserve"> </w:t>
-      </w:r>
-      <w:r>
-        <w:rPr>
-          <w:rFonts w:ascii="Arial" w:hAnsi="Arial" w:cs="Arial"/>
-        </w:rPr>
-        <w:t xml:space="preserve">we </w:t>
-      </w:r>
-      <w:r>
-        <w:rPr>
-          <w:rFonts w:ascii="Arial" w:hAnsi="Arial" w:cs="Arial"/>
-        </w:rPr>
-        <w:t>have assumed that the company provides adequate waste bags to each type of waste</w:t>
-      </w:r>
-      <w:r>
-        <w:rPr>
-          <w:rFonts w:ascii="Arial" w:hAnsi="Arial" w:cs="Arial"/>
-        </w:rPr>
-        <w:t>.</w:t>
-      </w:r>
-    </w:p>
-    <w:p>
-      <w:pPr>
-        <w:jc w:val="both"/>
-        <w:rPr>
-          <w:rFonts w:ascii="Arial" w:hAnsi="Arial" w:cs="Arial"/>
-        </w:rPr>
-      </w:pPr>
-      <w:r>
-        <w:rPr>
-          <w:rFonts w:ascii="Arial" w:hAnsi="Arial" w:cs="Arial"/>
-        </w:rPr>
-        <w:t xml:space="preserve">With this view the user can order them and have bring </w:t>
-      </w:r>
-      <w:r>
-        <w:rPr>
-          <w:rFonts w:ascii="Arial" w:hAnsi="Arial" w:cs="Arial"/>
-        </w:rPr>
-        <w:t>them</w:t>
-      </w:r>
-      <w:r>
-        <w:rPr>
-          <w:rFonts w:ascii="Arial" w:hAnsi="Arial" w:cs="Arial"/>
-        </w:rPr>
-        <w:t xml:space="preserve"> the following day in their own home, without having to go to the agency's door for them.</w:t>
-      </w:r>
-    </w:p>
-    <w:p>
-      <w:pPr>
-        <w:jc w:val="both"/>
-        <w:rPr>
-          <w:rFonts w:ascii="Arial" w:hAnsi="Arial" w:cs="Arial"/>
-          <w:b/>
-        </w:rPr>
-      </w:pPr>
-    </w:p>
-    <w:p>
-      <w:pPr>
-        <w:jc w:val="both"/>
-        <w:rPr>
-          <w:rFonts w:ascii="Arial" w:hAnsi="Arial" w:cs="Arial"/>
-          <w:b/>
-        </w:rPr>
-      </w:pPr>
-    </w:p>
-    <w:p>
-      <w:pPr>
-        <w:jc w:val="both"/>
-        <w:rPr>
-          <w:rFonts w:ascii="Arial" w:hAnsi="Arial" w:cs="Arial"/>
-          <w:b/>
-        </w:rPr>
-      </w:pPr>
-    </w:p>
-    <w:p>
-      <w:pPr>
-        <w:spacing w:after="120"/>
-        <w:jc w:val="both"/>
-        <w:rPr>
-          <w:rFonts w:ascii="Arial" w:hAnsi="Arial" w:cs="Arial"/>
-          <w:b/>
-        </w:rPr>
-      </w:pPr>
-      <w:r>
-        <w:rPr>
-          <w:rFonts w:ascii="Arial" w:hAnsi="Arial" w:cs="Arial"/>
-          <w:b/>
-        </w:rPr>
-        <w:t>Special waste collection request:</w:t>
-      </w:r>
-    </w:p>
-    <w:p>
-      <w:pPr>
-        <w:jc w:val="both"/>
-        <w:rPr>
-          <w:rFonts w:ascii="Arial" w:hAnsi="Arial" w:cs="Arial"/>
-        </w:rPr>
-      </w:pPr>
-      <w:r>
-        <w:rPr>
-          <w:rFonts w:ascii="Arial" w:hAnsi="Arial" w:cs="Arial"/>
-        </w:rPr>
-        <w:t xml:space="preserve">This view consists </w:t>
-      </w:r>
-      <w:r>
-        <w:rPr>
-          <w:rFonts w:ascii="Arial" w:hAnsi="Arial" w:cs="Arial"/>
-        </w:rPr>
-        <w:t>on a virtual module to fill for make an appointment for the collection of special waste.</w:t>
-      </w:r>
-    </w:p>
-    <w:p>
-      <w:pPr>
-        <w:jc w:val="both"/>
-        <w:rPr>
-          <w:rFonts w:ascii="Arial" w:hAnsi="Arial" w:cs="Arial"/>
-        </w:rPr>
-      </w:pPr>
-      <w:r>
-        <w:rPr>
-          <w:rFonts w:ascii="Arial" w:hAnsi="Arial" w:cs="Arial"/>
-        </w:rPr>
-        <w:t>It’s helpful to the user because often we do not know where to throw special waste as refrigerators</w:t>
-      </w:r>
-      <w:r>
-        <w:rPr>
-          <w:rFonts w:ascii="Arial" w:hAnsi="Arial" w:cs="Arial"/>
-        </w:rPr>
-        <w:t>, TVs, chemical substances, etc.</w:t>
-      </w:r>
-      <w:r>
-        <w:rPr>
-          <w:rFonts w:ascii="Arial" w:hAnsi="Arial" w:cs="Arial"/>
-        </w:rPr>
-        <w:t xml:space="preserve">  </w:t>
-      </w:r>
-    </w:p>
-    <w:p>
-      <w:pPr>
-        <w:jc w:val="both"/>
-        <w:rPr>
-          <w:rFonts w:ascii="Arial" w:hAnsi="Arial" w:cs="Arial"/>
-          <w:b/>
-        </w:rPr>
-      </w:pPr>
-    </w:p>
-    <w:p>
-      <w:pPr>
-        <w:jc w:val="both"/>
-        <w:rPr>
-          <w:rFonts w:ascii="Arial" w:hAnsi="Arial" w:cs="Arial"/>
-          <w:b/>
-        </w:rPr>
-      </w:pPr>
-    </w:p>
-    <w:p>
-      <w:pPr>
-        <w:spacing w:after="120"/>
-        <w:jc w:val="both"/>
-        <w:rPr>
-          <w:rFonts w:ascii="Arial" w:hAnsi="Arial" w:cs="Arial"/>
-          <w:b/>
-        </w:rPr>
-      </w:pPr>
-      <w:r>
-        <w:rPr>
-          <w:rFonts w:ascii="Arial" w:hAnsi="Arial" w:cs="Arial"/>
-          <w:b/>
-        </w:rPr>
-        <w:t>Log In:</w:t>
-      </w:r>
-    </w:p>
-    <w:p>
-      <w:pPr>
-        <w:jc w:val="both"/>
-        <w:rPr>
-          <w:rFonts w:ascii="Arial" w:hAnsi="Arial" w:cs="Arial"/>
-        </w:rPr>
-      </w:pPr>
-      <w:r>
-        <w:rPr>
-          <w:rFonts w:ascii="Arial" w:hAnsi="Arial" w:cs="Arial"/>
-        </w:rPr>
-        <w:t xml:space="preserve">This is </w:t>
-      </w:r>
-      <w:r>
-        <w:rPr>
-          <w:rFonts w:ascii="Arial" w:hAnsi="Arial" w:cs="Arial"/>
-        </w:rPr>
-        <w:t xml:space="preserve">view that allows the user to </w:t>
-      </w:r>
-      <w:r>
-        <w:rPr>
-          <w:rFonts w:ascii="Arial" w:hAnsi="Arial" w:cs="Arial"/>
-        </w:rPr>
-        <w:t>log in and consequently allow the user to access to the areas reserved for costumers.</w:t>
-      </w:r>
-    </w:p>
-    <w:p>
-      <w:pPr>
-        <w:pStyle w:val="Titolo1"/>
-      </w:pPr>
-      <w:r>
-        <w:t>Data</w:t>
-      </w:r>
-    </w:p>
-    <w:p>
-      <w:pPr>
-        <w:jc w:val="both"/>
-        <w:rPr>
-          <w:rFonts w:ascii="Arial" w:hAnsi="Arial" w:cs="Arial"/>
-        </w:rPr>
-      </w:pPr>
-      <w:r>
-        <w:rPr>
-          <w:rFonts w:ascii="Arial" w:hAnsi="Arial" w:cs="Arial"/>
-        </w:rPr>
-        <w:t xml:space="preserve">Provide a class diagram representing all the contents you manage in your app. As a reference for class diagrams, use this: </w:t>
-      </w:r>
-      <w:hyperlink r:id="rId15" w:history="1">
-        <w:r>
-          <w:rPr>
-            <w:rStyle w:val="Collegamentoipertestuale"/>
-            <w:rFonts w:ascii="Arial" w:hAnsi="Arial" w:cs="Arial"/>
-          </w:rPr>
-          <w:t>http://it.wikipedia.org/wiki/Class_diagram</w:t>
-        </w:r>
-      </w:hyperlink>
-    </w:p>
-    <w:p>
-      <w:pPr>
-        <w:jc w:val="both"/>
-        <w:rPr>
-          <w:rFonts w:ascii="Arial" w:hAnsi="Arial" w:cs="Arial"/>
-        </w:rPr>
-      </w:pPr>
-    </w:p>
-    <w:p>
-      <w:pPr>
-        <w:jc w:val="both"/>
-        <w:rPr>
-          <w:rFonts w:ascii="Arial" w:hAnsi="Arial" w:cs="Arial"/>
-        </w:rPr>
-      </w:pPr>
-    </w:p>
-    <w:p>
-      <w:pPr>
-        <w:jc w:val="both"/>
-        <w:rPr>
-          <w:rFonts w:ascii="Arial" w:hAnsi="Arial" w:cs="Arial"/>
-        </w:rPr>
-      </w:pPr>
-    </w:p>
-    <w:p>
-      <w:pPr>
-        <w:jc w:val="both"/>
-        <w:rPr>
-          <w:rFonts w:ascii="Arial" w:hAnsi="Arial" w:cs="Arial"/>
-        </w:rPr>
-      </w:pPr>
-    </w:p>
-    <w:p>
-      <w:pPr>
-        <w:jc w:val="both"/>
-        <w:rPr>
-          <w:rFonts w:ascii="Arial" w:hAnsi="Arial" w:cs="Arial"/>
-        </w:rPr>
-      </w:pPr>
-    </w:p>
-    <w:p>
-      <w:pPr>
-        <w:jc w:val="both"/>
-        <w:rPr>
-          <w:rFonts w:ascii="Arial" w:hAnsi="Arial" w:cs="Arial"/>
-        </w:rPr>
-      </w:pPr>
-    </w:p>
-    <w:p>
-      <w:pPr>
-        <w:jc w:val="both"/>
-        <w:rPr>
-          <w:rFonts w:ascii="Arial" w:hAnsi="Arial" w:cs="Arial"/>
-        </w:rPr>
-      </w:pPr>
-    </w:p>
-    <w:p>
-      <w:pPr>
-        <w:jc w:val="both"/>
-        <w:rPr>
-          <w:rFonts w:ascii="Arial" w:hAnsi="Arial" w:cs="Arial"/>
-        </w:rPr>
-      </w:pPr>
-    </w:p>
-    <w:p>
-      <w:pPr>
-        <w:jc w:val="both"/>
-        <w:rPr>
-          <w:rFonts w:ascii="Arial" w:hAnsi="Arial" w:cs="Arial"/>
-        </w:rPr>
-      </w:pPr>
-    </w:p>
-    <w:p>
-      <w:pPr>
-        <w:jc w:val="both"/>
-        <w:rPr>
-          <w:rFonts w:ascii="Arial" w:hAnsi="Arial" w:cs="Arial"/>
-        </w:rPr>
-      </w:pPr>
-    </w:p>
-    <w:p>
-      <w:pPr>
-        <w:jc w:val="both"/>
-        <w:rPr>
-          <w:rFonts w:ascii="Arial" w:hAnsi="Arial" w:cs="Arial"/>
-        </w:rPr>
-      </w:pPr>
-    </w:p>
-    <w:p>
-      <w:pPr>
-        <w:jc w:val="both"/>
-        <w:rPr>
-          <w:rFonts w:ascii="Arial" w:hAnsi="Arial" w:cs="Arial"/>
-        </w:rPr>
-      </w:pPr>
-    </w:p>
-    <w:p>
-      <w:pPr>
-        <w:jc w:val="both"/>
-        <w:rPr>
-          <w:rFonts w:ascii="Arial" w:hAnsi="Arial" w:cs="Arial"/>
-        </w:rPr>
-      </w:pPr>
-    </w:p>
-    <w:p>
-      <w:pPr>
-        <w:jc w:val="both"/>
-        <w:rPr>
-          <w:rFonts w:ascii="Arial" w:hAnsi="Arial" w:cs="Arial"/>
-        </w:rPr>
-      </w:pPr>
-    </w:p>
-    <w:p>
-      <w:pPr>
-        <w:jc w:val="both"/>
-        <w:rPr>
-          <w:rFonts w:ascii="Arial" w:hAnsi="Arial" w:cs="Arial"/>
-        </w:rPr>
-      </w:pPr>
-    </w:p>
-    <w:p>
-      <w:pPr>
-        <w:jc w:val="both"/>
-        <w:rPr>
-          <w:rFonts w:ascii="Arial" w:hAnsi="Arial" w:cs="Arial"/>
-        </w:rPr>
-      </w:pPr>
-    </w:p>
-    <w:p>
-      <w:pPr>
-        <w:jc w:val="both"/>
-        <w:rPr>
-          <w:rFonts w:ascii="Arial" w:hAnsi="Arial" w:cs="Arial"/>
-        </w:rPr>
-      </w:pPr>
-    </w:p>
-    <w:p>
-      <w:pPr>
-        <w:jc w:val="both"/>
-        <w:rPr>
-          <w:rFonts w:ascii="Arial" w:hAnsi="Arial" w:cs="Arial"/>
-        </w:rPr>
-      </w:pPr>
-    </w:p>
-    <w:p>
-      <w:pPr>
-        <w:jc w:val="both"/>
-        <w:rPr>
-          <w:rFonts w:ascii="Arial" w:hAnsi="Arial" w:cs="Arial"/>
-        </w:rPr>
-      </w:pPr>
-    </w:p>
-    <w:p>
-      <w:pPr>
-        <w:jc w:val="both"/>
-        <w:rPr>
-          <w:rFonts w:ascii="Arial" w:hAnsi="Arial" w:cs="Arial"/>
-        </w:rPr>
-      </w:pPr>
-    </w:p>
-    <w:p>
-      <w:pPr>
-        <w:jc w:val="both"/>
-        <w:rPr>
-          <w:rFonts w:ascii="Arial" w:hAnsi="Arial" w:cs="Arial"/>
-        </w:rPr>
-      </w:pPr>
-    </w:p>
-    <w:p>
-      <w:pPr>
-        <w:jc w:val="both"/>
-        <w:rPr>
-          <w:rFonts w:ascii="Arial" w:hAnsi="Arial" w:cs="Arial"/>
-        </w:rPr>
-      </w:pPr>
-    </w:p>
-    <w:p>
-      <w:pPr>
-        <w:jc w:val="both"/>
-        <w:rPr>
-          <w:rFonts w:ascii="Arial" w:hAnsi="Arial" w:cs="Arial"/>
-        </w:rPr>
-      </w:pPr>
-    </w:p>
-    <w:p>
-      <w:pPr>
-        <w:jc w:val="both"/>
-        <w:rPr>
-          <w:rFonts w:ascii="Arial" w:hAnsi="Arial" w:cs="Arial"/>
-        </w:rPr>
-      </w:pPr>
-    </w:p>
-    <w:p>
-      <w:pPr>
-        <w:jc w:val="both"/>
-        <w:rPr>
-          <w:rFonts w:ascii="Arial" w:hAnsi="Arial" w:cs="Arial"/>
-        </w:rPr>
-      </w:pPr>
-    </w:p>
-    <w:p>
-      <w:pPr>
-        <w:rPr>
-          <w:rFonts w:ascii="Arial" w:hAnsi="Arial" w:cs="Arial"/>
-        </w:rPr>
-      </w:pPr>
-    </w:p>
-    <w:p>
-      <w:pPr>
-        <w:rPr>
-          <w:rFonts w:ascii="Arial" w:hAnsi="Arial" w:cs="Arial"/>
-        </w:rPr>
-      </w:pPr>
-    </w:p>
-    <w:p>
-      <w:pPr>
         <w:rPr>
           <w:rFonts w:ascii="Arial" w:hAnsi="Arial" w:cs="Arial"/>
         </w:rPr>
@@ -6268,8 +7292,9 @@
           <w:noProof/>
           <w:lang w:val="en-GB" w:eastAsia="en-GB"/>
         </w:rPr>
+        <w:lastRenderedPageBreak/>
         <w:drawing>
-          <wp:anchor distT="0" distB="0" distL="114300" distR="114300" simplePos="0" relativeHeight="251669504" behindDoc="0" locked="0" layoutInCell="1" allowOverlap="1" wp14:anchorId="7653A488" wp14:editId="01DBF610">
+          <wp:anchor distT="0" distB="0" distL="114300" distR="114300" simplePos="0" relativeHeight="251656704" behindDoc="0" locked="0" layoutInCell="1" allowOverlap="1" wp14:anchorId="7653A488" wp14:editId="49453393">
             <wp:simplePos x="0" y="0"/>
             <wp:positionH relativeFrom="column">
               <wp:posOffset>5372100</wp:posOffset>
@@ -6300,7 +7325,7 @@
                     </pic:cNvPicPr>
                   </pic:nvPicPr>
                   <pic:blipFill>
-                    <a:blip r:embed="rId16" cstate="print"/>
+                    <a:blip r:embed="rId19" cstate="print"/>
                     <a:srcRect/>
                     <a:stretch>
                       <a:fillRect/>
@@ -6579,83 +7604,109 @@
     </w:p>
     <w:p>
       <w:pPr>
-        <w:rPr>
-          <w:rFonts w:ascii="Arial" w:hAnsi="Arial" w:cs="Arial"/>
-        </w:rPr>
-      </w:pPr>
-    </w:p>
-    <w:p>
-      <w:pPr>
-        <w:rPr>
-          <w:rFonts w:ascii="Arial" w:hAnsi="Arial" w:cs="Arial"/>
-        </w:rPr>
-      </w:pPr>
-    </w:p>
-    <w:p>
-      <w:pPr>
-        <w:rPr>
-          <w:rFonts w:ascii="Arial" w:hAnsi="Arial" w:cs="Arial"/>
-        </w:rPr>
-      </w:pPr>
-    </w:p>
-    <w:p>
-      <w:pPr>
-        <w:rPr>
-          <w:rFonts w:ascii="Arial" w:hAnsi="Arial" w:cs="Arial"/>
-        </w:rPr>
-      </w:pPr>
-    </w:p>
-    <w:p>
-      <w:pPr>
-        <w:rPr>
-          <w:rFonts w:ascii="Arial" w:hAnsi="Arial" w:cs="Arial"/>
-        </w:rPr>
-      </w:pPr>
-    </w:p>
-    <w:p>
-      <w:pPr>
-        <w:rPr>
-          <w:rFonts w:ascii="Arial" w:hAnsi="Arial" w:cs="Arial"/>
-        </w:rPr>
-      </w:pPr>
-    </w:p>
-    <w:p>
-      <w:pPr>
-        <w:rPr>
-          <w:rFonts w:ascii="Arial" w:hAnsi="Arial" w:cs="Arial"/>
-        </w:rPr>
-      </w:pPr>
-    </w:p>
-    <w:p>
-      <w:pPr>
-        <w:rPr>
-          <w:rFonts w:ascii="Arial" w:hAnsi="Arial" w:cs="Arial"/>
-        </w:rPr>
-      </w:pPr>
-    </w:p>
-    <w:p>
-      <w:pPr>
-        <w:rPr>
-          <w:rFonts w:ascii="Arial" w:hAnsi="Arial" w:cs="Arial"/>
-        </w:rPr>
-      </w:pPr>
-    </w:p>
-    <w:p>
-      <w:pPr>
-        <w:rPr>
-          <w:rFonts w:ascii="Arial" w:hAnsi="Arial" w:cs="Arial"/>
-        </w:rPr>
-      </w:pPr>
-    </w:p>
-    <w:p>
-      <w:pPr>
-        <w:rPr>
-          <w:rFonts w:ascii="Arial" w:hAnsi="Arial" w:cs="Arial"/>
-        </w:rPr>
-      </w:pPr>
-    </w:p>
-    <w:p>
-      <w:pPr>
+        <w:jc w:val="both"/>
+        <w:rPr>
+          <w:rFonts w:ascii="Arial" w:hAnsi="Arial" w:cs="Arial"/>
+        </w:rPr>
+      </w:pPr>
+      <w:r>
+        <w:rPr>
+          <w:rFonts w:ascii="Arial" w:hAnsi="Arial" w:cs="Arial"/>
+        </w:rPr>
+        <w:t>//</w:t>
+      </w:r>
+      <w:r>
+        <w:rPr>
+          <w:rFonts w:ascii="Arial" w:hAnsi="Arial" w:cs="Arial"/>
+        </w:rPr>
+        <w:t xml:space="preserve"> </w:t>
+      </w:r>
+      <w:r>
+        <w:rPr>
+          <w:rFonts w:ascii="Arial" w:hAnsi="Arial" w:cs="Arial"/>
+        </w:rPr>
+        <w:t>With this view the user can order them and have bring them the following day in their own home, without having to go to the agency's door for them.</w:t>
+      </w:r>
+    </w:p>
+    <w:p>
+      <w:pPr>
+        <w:jc w:val="both"/>
+        <w:rPr>
+          <w:rFonts w:ascii="Arial" w:hAnsi="Arial" w:cs="Arial"/>
+        </w:rPr>
+      </w:pPr>
+    </w:p>
+    <w:p>
+      <w:pPr>
+        <w:jc w:val="both"/>
+        <w:rPr>
+          <w:rFonts w:ascii="Arial" w:hAnsi="Arial" w:cs="Arial"/>
+        </w:rPr>
+      </w:pPr>
+      <w:r>
+        <w:rPr>
+          <w:rFonts w:ascii="Arial" w:hAnsi="Arial" w:cs="Arial"/>
+        </w:rPr>
+        <w:t>//</w:t>
+      </w:r>
+      <w:r>
+        <w:rPr>
+          <w:rFonts w:ascii="Arial" w:hAnsi="Arial" w:cs="Arial"/>
+        </w:rPr>
+        <w:t xml:space="preserve"> </w:t>
+      </w:r>
+      <w:r>
+        <w:rPr>
+          <w:rFonts w:ascii="Arial" w:hAnsi="Arial" w:cs="Arial"/>
+        </w:rPr>
+        <w:t xml:space="preserve">It’s helpful to the user because often we do not know where to throw special waste as refrigerators, TVs, chemical substances, </w:t>
+      </w:r>
+      <w:proofErr w:type="spellStart"/>
+      <w:r>
+        <w:rPr>
+          <w:rFonts w:ascii="Arial" w:hAnsi="Arial" w:cs="Arial"/>
+        </w:rPr>
+        <w:t>etc</w:t>
+      </w:r>
+      <w:proofErr w:type="spellEnd"/>
+    </w:p>
+    <w:p>
+      <w:pPr>
+        <w:jc w:val="both"/>
+        <w:rPr>
+          <w:rFonts w:ascii="Arial" w:hAnsi="Arial" w:cs="Arial"/>
+        </w:rPr>
+      </w:pPr>
+    </w:p>
+    <w:p>
+      <w:pPr>
+        <w:jc w:val="both"/>
+        <w:rPr>
+          <w:rFonts w:ascii="Arial" w:hAnsi="Arial" w:cs="Arial"/>
+        </w:rPr>
+      </w:pPr>
+      <w:r>
+        <w:rPr>
+          <w:rFonts w:ascii="Arial" w:hAnsi="Arial" w:cs="Arial"/>
+        </w:rPr>
+        <w:t>//</w:t>
+      </w:r>
+      <w:r>
+        <w:rPr>
+          <w:rFonts w:ascii="Arial" w:hAnsi="Arial" w:cs="Arial"/>
+        </w:rPr>
+        <w:t xml:space="preserve"> </w:t>
+      </w:r>
+      <w:r>
+        <w:rPr>
+          <w:rFonts w:ascii="Arial" w:hAnsi="Arial" w:cs="Arial"/>
+        </w:rPr>
+        <w:t>This is very important for the user as it will be informed in real time through a notification about the changes.</w:t>
+      </w:r>
+    </w:p>
+    <w:p>
+      <w:pPr>
+        <w:jc w:val="both"/>
         <w:rPr>
           <w:rFonts w:ascii="Arial" w:hAnsi="Arial" w:cs="Arial"/>
         </w:rPr>
@@ -6790,7 +7841,7 @@
           <w:lang w:val="en-GB" w:eastAsia="en-GB"/>
         </w:rPr>
         <w:drawing>
-          <wp:anchor distT="0" distB="0" distL="114300" distR="114300" simplePos="0" relativeHeight="251670528" behindDoc="0" locked="0" layoutInCell="1" allowOverlap="1" wp14:anchorId="6E7B72A4" wp14:editId="10E9EB94">
+          <wp:anchor distT="0" distB="0" distL="114300" distR="114300" simplePos="0" relativeHeight="251657728" behindDoc="0" locked="0" layoutInCell="1" allowOverlap="1" wp14:anchorId="6E7B72A4" wp14:editId="7ED85AD3">
             <wp:simplePos x="0" y="0"/>
             <wp:positionH relativeFrom="column">
               <wp:posOffset>5317490</wp:posOffset>
@@ -6821,7 +7872,7 @@
                     </pic:cNvPicPr>
                   </pic:nvPicPr>
                   <pic:blipFill>
-                    <a:blip r:embed="rId17" cstate="print"/>
+                    <a:blip r:embed="rId20" cstate="print"/>
                     <a:srcRect/>
                     <a:stretch>
                       <a:fillRect/>
@@ -7028,7 +8079,7 @@
     <w:p/>
     <w:p/>
     <w:sectPr>
-      <w:headerReference w:type="default" r:id="rId18"/>
+      <w:headerReference w:type="default" r:id="rId21"/>
       <w:pgSz w:w="12240" w:h="15840"/>
       <w:pgMar w:top="1417" w:right="1134" w:bottom="1134" w:left="1134" w:header="708" w:footer="708" w:gutter="0"/>
       <w:cols w:space="708"/>
@@ -7179,6 +8230,7 @@
         <w:lang w:val="en-GB"/>
       </w:rPr>
     </w:pPr>
+    <w:proofErr w:type="spellStart"/>
     <w:r>
       <w:rPr>
         <w:rFonts w:ascii="Arial" w:hAnsi="Arial" w:cs="Arial"/>
@@ -7186,8 +8238,49 @@
         <w:szCs w:val="20"/>
         <w:lang w:val="en-GB"/>
       </w:rPr>
-      <w:t>Applicazioni per dispositivi mobili</w:t>
+      <w:t>Applicazioni</w:t>
     </w:r>
+    <w:proofErr w:type="spellEnd"/>
+    <w:r>
+      <w:rPr>
+        <w:rFonts w:ascii="Arial" w:hAnsi="Arial" w:cs="Arial"/>
+        <w:sz w:val="20"/>
+        <w:szCs w:val="20"/>
+        <w:lang w:val="en-GB"/>
+      </w:rPr>
+      <w:t xml:space="preserve"> per </w:t>
+    </w:r>
+    <w:proofErr w:type="spellStart"/>
+    <w:r>
+      <w:rPr>
+        <w:rFonts w:ascii="Arial" w:hAnsi="Arial" w:cs="Arial"/>
+        <w:sz w:val="20"/>
+        <w:szCs w:val="20"/>
+        <w:lang w:val="en-GB"/>
+      </w:rPr>
+      <w:t>dispositivi</w:t>
+    </w:r>
+    <w:proofErr w:type="spellEnd"/>
+    <w:r>
+      <w:rPr>
+        <w:rFonts w:ascii="Arial" w:hAnsi="Arial" w:cs="Arial"/>
+        <w:sz w:val="20"/>
+        <w:szCs w:val="20"/>
+        <w:lang w:val="en-GB"/>
+      </w:rPr>
+      <w:t xml:space="preserve"> </w:t>
+    </w:r>
+    <w:proofErr w:type="spellStart"/>
+    <w:r>
+      <w:rPr>
+        <w:rFonts w:ascii="Arial" w:hAnsi="Arial" w:cs="Arial"/>
+        <w:sz w:val="20"/>
+        <w:szCs w:val="20"/>
+        <w:lang w:val="en-GB"/>
+      </w:rPr>
+      <w:t>mobili</w:t>
+    </w:r>
+    <w:proofErr w:type="spellEnd"/>
     <w:r>
       <w:rPr>
         <w:rFonts w:ascii="Arial" w:hAnsi="Arial" w:cs="Arial"/>
@@ -9185,7 +10278,7 @@
 </file>
 
 <file path=customXml/itemProps1.xml><?xml version="1.0" encoding="utf-8"?>
-<ds:datastoreItem xmlns:ds="http://schemas.openxmlformats.org/officeDocument/2006/customXml" ds:itemID="{6EF86BD7-5C5B-4D1F-A377-5390B391E5E3}">
+<ds:datastoreItem xmlns:ds="http://schemas.openxmlformats.org/officeDocument/2006/customXml" ds:itemID="{D03524E9-F1BD-412E-B87B-C613ACFDAE26}">
   <ds:schemaRefs>
     <ds:schemaRef ds:uri="http://schemas.openxmlformats.org/officeDocument/2006/bibliography"/>
   </ds:schemaRefs>

</xml_diff>

<commit_message>
added main meni hifi, added new data model
</commit_message>
<xml_diff>
--- a/docs/designDocumentation.docx
+++ b/docs/designDocumentation.docx
@@ -6676,26 +6676,22 @@
     </w:p>
     <w:p>
       <w:pPr>
-        <w:jc w:val="both"/>
-        <w:rPr>
-          <w:rFonts w:ascii="Arial" w:hAnsi="Arial" w:cs="Arial"/>
-        </w:rPr>
-      </w:pPr>
-      <w:r>
-        <w:rPr>
-          <w:rFonts w:ascii="Arial" w:hAnsi="Arial" w:cs="Arial"/>
-          <w:b/>
+        <w:jc w:val="center"/>
+        <w:rPr>
+          <w:rFonts w:ascii="Arial" w:hAnsi="Arial" w:cs="Arial"/>
+        </w:rPr>
+      </w:pPr>
+      <w:r>
+        <w:rPr>
+          <w:rFonts w:ascii="Arial" w:hAnsi="Arial" w:cs="Arial"/>
           <w:noProof/>
-          <w:color w:val="333399"/>
-          <w:sz w:val="56"/>
-          <w:szCs w:val="56"/>
           <w:lang w:val="en-GB" w:eastAsia="en-GB"/>
         </w:rPr>
         <w:drawing>
-          <wp:inline distT="0" distB="0" distL="0" distR="0" wp14:anchorId="16F27B0B" wp14:editId="4A7C5AA3">
-            <wp:extent cx="6128385" cy="4245610"/>
+          <wp:inline distT="0" distB="0" distL="0" distR="0" wp14:anchorId="50885C55" wp14:editId="1B094822">
+            <wp:extent cx="6284407" cy="3612014"/>
             <wp:effectExtent l="0" t="0" r="0" b="0"/>
-            <wp:docPr id="15" name="Immagine 15" descr="C:\Users\vale9\AppData\Local\Microsoft\Windows\INetCache\Content.Word\data.png"/>
+            <wp:docPr id="15" name="Picture 15" descr="diagrams/data.jpg"/>
             <wp:cNvGraphicFramePr>
               <a:graphicFrameLocks xmlns:a="http://schemas.openxmlformats.org/drawingml/2006/main" noChangeAspect="1"/>
             </wp:cNvGraphicFramePr>
@@ -6703,7 +6699,7 @@
               <a:graphicData uri="http://schemas.openxmlformats.org/drawingml/2006/picture">
                 <pic:pic xmlns:pic="http://schemas.openxmlformats.org/drawingml/2006/picture">
                   <pic:nvPicPr>
-                    <pic:cNvPr id="0" name="Picture 1" descr="C:\Users\vale9\AppData\Local\Microsoft\Windows\INetCache\Content.Word\data.png"/>
+                    <pic:cNvPr id="0" name="Picture 1" descr="diagrams/data.jpg"/>
                     <pic:cNvPicPr>
                       <a:picLocks noChangeAspect="1" noChangeArrowheads="1"/>
                     </pic:cNvPicPr>
@@ -6724,7 +6720,7 @@
                   <pic:spPr bwMode="auto">
                     <a:xfrm>
                       <a:off x="0" y="0"/>
-                      <a:ext cx="6128385" cy="4245610"/>
+                      <a:ext cx="6308158" cy="3625665"/>
                     </a:xfrm>
                     <a:prstGeom prst="rect">
                       <a:avLst/>
@@ -6751,8 +6747,15 @@
     </w:p>
     <w:p>
       <w:pPr>
+        <w:jc w:val="both"/>
+        <w:rPr>
+          <w:rFonts w:ascii="Arial" w:hAnsi="Arial" w:cs="Arial"/>
+        </w:rPr>
+      </w:pPr>
+    </w:p>
+    <w:p>
+      <w:pPr>
         <w:spacing w:after="120"/>
-        <w:jc w:val="both"/>
         <w:rPr>
           <w:rFonts w:ascii="Arial" w:hAnsi="Arial" w:cs="Arial"/>
           <w:b/>
@@ -6768,7 +6771,6 @@
     </w:p>
     <w:p>
       <w:pPr>
-        <w:jc w:val="both"/>
         <w:rPr>
           <w:rFonts w:ascii="Arial" w:hAnsi="Arial" w:cs="Arial"/>
         </w:rPr>
@@ -6782,7 +6784,7 @@
     </w:p>
     <w:p>
       <w:pPr>
-        <w:jc w:val="both"/>
+        <w:spacing w:before="120"/>
         <w:rPr>
           <w:rFonts w:ascii="Arial" w:hAnsi="Arial" w:cs="Arial"/>
         </w:rPr>
@@ -6791,10 +6793,313 @@
     <w:p>
       <w:pPr>
         <w:spacing w:after="120"/>
-        <w:jc w:val="both"/>
-        <w:rPr>
-          <w:rFonts w:ascii="Arial" w:hAnsi="Arial" w:cs="Arial"/>
-          <w:b/>
+        <w:rPr>
+          <w:rFonts w:ascii="Arial" w:hAnsi="Arial" w:cs="Arial"/>
+        </w:rPr>
+      </w:pPr>
+      <w:r>
+        <w:rPr>
+          <w:rFonts w:ascii="Arial" w:hAnsi="Arial" w:cs="Arial"/>
+          <w:b/>
+        </w:rPr>
+        <w:t>S</w:t>
+      </w:r>
+      <w:r>
+        <w:rPr>
+          <w:rFonts w:ascii="Arial" w:hAnsi="Arial" w:cs="Arial"/>
+          <w:b/>
+        </w:rPr>
+        <w:t>pecialWaste</w:t>
+      </w:r>
+      <w:r>
+        <w:rPr>
+          <w:rFonts w:ascii="Arial" w:hAnsi="Arial" w:cs="Arial"/>
+          <w:b/>
+        </w:rPr>
+        <w:t>:</w:t>
+      </w:r>
+    </w:p>
+    <w:p>
+      <w:pPr>
+        <w:spacing w:after="120"/>
+        <w:rPr>
+          <w:rFonts w:ascii="Arial" w:hAnsi="Arial" w:cs="Arial"/>
+        </w:rPr>
+      </w:pPr>
+      <w:r>
+        <w:rPr>
+          <w:rFonts w:ascii="Arial" w:hAnsi="Arial" w:cs="Arial"/>
+        </w:rPr>
+        <w:t>The SpecialWaste entity contains the description of a certain special waste (used oils, old clothes, old TV</w:t>
+      </w:r>
+      <w:r>
+        <w:rPr>
+          <w:rFonts w:ascii="Arial" w:hAnsi="Arial" w:cs="Arial"/>
+        </w:rPr>
+        <w:t>s</w:t>
+      </w:r>
+      <w:r>
+        <w:rPr>
+          <w:rFonts w:ascii="Arial" w:hAnsi="Arial" w:cs="Arial"/>
+        </w:rPr>
+        <w:t>…).</w:t>
+      </w:r>
+      <w:r>
+        <w:rPr>
+          <w:rFonts w:ascii="Arial" w:hAnsi="Arial" w:cs="Arial"/>
+        </w:rPr>
+        <w:t xml:space="preserve"> Some special w</w:t>
+      </w:r>
+      <w:r>
+        <w:rPr>
+          <w:rFonts w:ascii="Arial" w:hAnsi="Arial" w:cs="Arial"/>
+        </w:rPr>
+        <w:t>astes can or can’t have</w:t>
+      </w:r>
+      <w:r>
+        <w:rPr>
+          <w:rFonts w:ascii="Arial" w:hAnsi="Arial" w:cs="Arial"/>
+        </w:rPr>
+        <w:t xml:space="preserve"> a relative </w:t>
+      </w:r>
+      <w:r>
+        <w:rPr>
+          <w:rFonts w:ascii="Arial" w:hAnsi="Arial" w:cs="Arial"/>
+          <w:b/>
+        </w:rPr>
+        <w:t>c</w:t>
+      </w:r>
+      <w:r>
+        <w:rPr>
+          <w:rFonts w:ascii="Arial" w:hAnsi="Arial" w:cs="Arial"/>
+          <w:b/>
+        </w:rPr>
+        <w:t>ollection</w:t>
+      </w:r>
+      <w:r>
+        <w:rPr>
+          <w:rFonts w:ascii="Arial" w:hAnsi="Arial" w:cs="Arial"/>
+          <w:b/>
+        </w:rPr>
+        <w:t xml:space="preserve"> p</w:t>
+      </w:r>
+      <w:r>
+        <w:rPr>
+          <w:rFonts w:ascii="Arial" w:hAnsi="Arial" w:cs="Arial"/>
+          <w:b/>
+        </w:rPr>
+        <w:t>oint</w:t>
+      </w:r>
+      <w:r>
+        <w:rPr>
+          <w:rFonts w:ascii="Arial" w:hAnsi="Arial" w:cs="Arial"/>
+        </w:rPr>
+        <w:t xml:space="preserve"> </w:t>
+      </w:r>
+      <w:r>
+        <w:rPr>
+          <w:rFonts w:ascii="Arial" w:hAnsi="Arial" w:cs="Arial"/>
+        </w:rPr>
+        <w:t>(for example: old clothes</w:t>
+      </w:r>
+      <w:r>
+        <w:rPr>
+          <w:rFonts w:ascii="Arial" w:hAnsi="Arial" w:cs="Arial"/>
+        </w:rPr>
+        <w:t xml:space="preserve"> and used oils</w:t>
+      </w:r>
+      <w:r>
+        <w:rPr>
+          <w:rFonts w:ascii="Arial" w:hAnsi="Arial" w:cs="Arial"/>
+        </w:rPr>
+        <w:t xml:space="preserve"> have</w:t>
+      </w:r>
+      <w:r>
+        <w:rPr>
+          <w:rFonts w:ascii="Arial" w:hAnsi="Arial" w:cs="Arial"/>
+        </w:rPr>
+        <w:t xml:space="preserve"> specific collection points, but TV</w:t>
+      </w:r>
+      <w:r>
+        <w:rPr>
+          <w:rFonts w:ascii="Arial" w:hAnsi="Arial" w:cs="Arial"/>
+        </w:rPr>
+        <w:t>s</w:t>
+      </w:r>
+      <w:r>
+        <w:rPr>
+          <w:rFonts w:ascii="Arial" w:hAnsi="Arial" w:cs="Arial"/>
+        </w:rPr>
+        <w:t xml:space="preserve"> or </w:t>
+      </w:r>
+      <w:r>
+        <w:rPr>
+          <w:rFonts w:ascii="Arial" w:hAnsi="Arial" w:cs="Arial"/>
+        </w:rPr>
+        <w:t>refrigerators have not).</w:t>
+      </w:r>
+    </w:p>
+    <w:p>
+      <w:pPr>
+        <w:rPr>
+          <w:rFonts w:ascii="Arial" w:hAnsi="Arial" w:cs="Arial"/>
+        </w:rPr>
+      </w:pPr>
+    </w:p>
+    <w:p>
+      <w:pPr>
+        <w:spacing w:after="120"/>
+        <w:rPr>
+          <w:rFonts w:ascii="Arial" w:hAnsi="Arial" w:cs="Arial"/>
+        </w:rPr>
+      </w:pPr>
+      <w:r>
+        <w:rPr>
+          <w:rFonts w:ascii="Arial" w:hAnsi="Arial" w:cs="Arial"/>
+          <w:b/>
+        </w:rPr>
+        <w:t>SpecialWasteRequest:</w:t>
+      </w:r>
+    </w:p>
+    <w:p>
+      <w:pPr>
+        <w:rPr>
+          <w:rFonts w:ascii="Arial" w:hAnsi="Arial" w:cs="Arial"/>
+        </w:rPr>
+      </w:pPr>
+      <w:r>
+        <w:rPr>
+          <w:rFonts w:ascii="Arial" w:hAnsi="Arial" w:cs="Arial"/>
+        </w:rPr>
+        <w:t>The S</w:t>
+      </w:r>
+      <w:r>
+        <w:rPr>
+          <w:rFonts w:ascii="Arial" w:hAnsi="Arial" w:cs="Arial"/>
+        </w:rPr>
+        <w:t>pecial</w:t>
+      </w:r>
+      <w:r>
+        <w:rPr>
+          <w:rFonts w:ascii="Arial" w:hAnsi="Arial" w:cs="Arial"/>
+        </w:rPr>
+        <w:t>W</w:t>
+      </w:r>
+      <w:r>
+        <w:rPr>
+          <w:rFonts w:ascii="Arial" w:hAnsi="Arial" w:cs="Arial"/>
+        </w:rPr>
+        <w:t>aste</w:t>
+      </w:r>
+      <w:r>
+        <w:rPr>
+          <w:rFonts w:ascii="Arial" w:hAnsi="Arial" w:cs="Arial"/>
+        </w:rPr>
+        <w:t>Request</w:t>
+      </w:r>
+      <w:r>
+        <w:rPr>
+          <w:rFonts w:ascii="Arial" w:hAnsi="Arial" w:cs="Arial"/>
+        </w:rPr>
+        <w:t xml:space="preserve"> (Special Waste </w:t>
+      </w:r>
+      <w:r>
+        <w:rPr>
+          <w:rFonts w:ascii="Arial" w:hAnsi="Arial" w:cs="Arial"/>
+        </w:rPr>
+        <w:t>Collection</w:t>
+      </w:r>
+      <w:r>
+        <w:rPr>
+          <w:rFonts w:ascii="Arial" w:hAnsi="Arial" w:cs="Arial"/>
+        </w:rPr>
+        <w:t xml:space="preserve"> Request)</w:t>
+      </w:r>
+      <w:r>
+        <w:rPr>
+          <w:rFonts w:ascii="Arial" w:hAnsi="Arial" w:cs="Arial"/>
+        </w:rPr>
+        <w:t xml:space="preserve"> entity contains the </w:t>
+      </w:r>
+      <w:r>
+        <w:rPr>
+          <w:rFonts w:ascii="Arial" w:hAnsi="Arial" w:cs="Arial"/>
+        </w:rPr>
+        <w:t>data about the request for a special waste collection</w:t>
+      </w:r>
+      <w:r>
+        <w:rPr>
+          <w:rFonts w:ascii="Arial" w:hAnsi="Arial" w:cs="Arial"/>
+        </w:rPr>
+        <w:t>.</w:t>
+      </w:r>
+    </w:p>
+    <w:p>
+      <w:pPr>
+        <w:rPr>
+          <w:rFonts w:ascii="Arial" w:hAnsi="Arial" w:cs="Arial"/>
+        </w:rPr>
+      </w:pPr>
+      <w:r>
+        <w:rPr>
+          <w:rFonts w:ascii="Arial" w:hAnsi="Arial" w:cs="Arial"/>
+        </w:rPr>
+        <w:t xml:space="preserve">A special waste collection request can be submitted if there are not collection points available for that specific </w:t>
+      </w:r>
+      <w:r>
+        <w:rPr>
+          <w:rFonts w:ascii="Arial" w:hAnsi="Arial" w:cs="Arial"/>
+        </w:rPr>
+        <w:t>special waste, therefore company’s employee’s action is required.</w:t>
+      </w:r>
+    </w:p>
+    <w:p>
+      <w:pPr>
+        <w:rPr>
+          <w:rFonts w:ascii="Arial" w:hAnsi="Arial" w:cs="Arial"/>
+        </w:rPr>
+      </w:pPr>
+    </w:p>
+    <w:p>
+      <w:pPr>
+        <w:rPr>
+          <w:rFonts w:ascii="Arial" w:hAnsi="Arial" w:cs="Arial"/>
+        </w:rPr>
+      </w:pPr>
+    </w:p>
+    <w:p>
+      <w:pPr>
+        <w:rPr>
+          <w:rFonts w:ascii="Arial" w:hAnsi="Arial" w:cs="Arial"/>
+        </w:rPr>
+      </w:pPr>
+    </w:p>
+    <w:p>
+      <w:pPr>
+        <w:rPr>
+          <w:rFonts w:ascii="Arial" w:hAnsi="Arial" w:cs="Arial"/>
+        </w:rPr>
+      </w:pPr>
+    </w:p>
+    <w:p>
+      <w:pPr>
+        <w:rPr>
+          <w:rFonts w:ascii="Arial" w:hAnsi="Arial" w:cs="Arial"/>
+        </w:rPr>
+      </w:pPr>
+    </w:p>
+    <w:p>
+      <w:pPr>
+        <w:rPr>
+          <w:rFonts w:ascii="Arial" w:hAnsi="Arial" w:cs="Arial"/>
+        </w:rPr>
+      </w:pPr>
+    </w:p>
+    <w:p>
+      <w:pPr>
+        <w:spacing w:after="120"/>
+        <w:rPr>
+          <w:rFonts w:ascii="Arial" w:hAnsi="Arial" w:cs="Arial"/>
         </w:rPr>
       </w:pPr>
       <w:proofErr w:type="spellStart"/>
@@ -6803,7 +7108,7 @@
           <w:rFonts w:ascii="Arial" w:hAnsi="Arial" w:cs="Arial"/>
           <w:b/>
         </w:rPr>
-        <w:t>SWRequest</w:t>
+        <w:t>RecyclingSack</w:t>
       </w:r>
       <w:proofErr w:type="spellEnd"/>
       <w:r>
@@ -6816,7 +7121,6 @@
     </w:p>
     <w:p>
       <w:pPr>
-        <w:jc w:val="both"/>
         <w:rPr>
           <w:rFonts w:ascii="Arial" w:hAnsi="Arial" w:cs="Arial"/>
         </w:rPr>
@@ -6832,46 +7136,84 @@
         <w:rPr>
           <w:rFonts w:ascii="Arial" w:hAnsi="Arial" w:cs="Arial"/>
         </w:rPr>
-        <w:t>SWRequest</w:t>
+        <w:t>RecyclingSack</w:t>
       </w:r>
       <w:proofErr w:type="spellEnd"/>
       <w:r>
         <w:rPr>
           <w:rFonts w:ascii="Arial" w:hAnsi="Arial" w:cs="Arial"/>
         </w:rPr>
-        <w:t xml:space="preserve"> (Special Waste </w:t>
-      </w:r>
-      <w:r>
-        <w:rPr>
-          <w:rFonts w:ascii="Arial" w:hAnsi="Arial" w:cs="Arial"/>
-        </w:rPr>
-        <w:t>Collection</w:t>
-      </w:r>
-      <w:r>
-        <w:rPr>
-          <w:rFonts w:ascii="Arial" w:hAnsi="Arial" w:cs="Arial"/>
-        </w:rPr>
-        <w:t xml:space="preserve"> Request)</w:t>
-      </w:r>
-      <w:r>
-        <w:rPr>
-          <w:rFonts w:ascii="Arial" w:hAnsi="Arial" w:cs="Arial"/>
-        </w:rPr>
-        <w:t xml:space="preserve"> entity contains the user’s request list. Every user can submit zero or more requests, every request refers to a single user.</w:t>
-      </w:r>
-    </w:p>
-    <w:p>
-      <w:pPr>
-        <w:jc w:val="both"/>
-        <w:rPr>
-          <w:rFonts w:ascii="Arial" w:hAnsi="Arial" w:cs="Arial"/>
-        </w:rPr>
-      </w:pPr>
+        <w:t xml:space="preserve"> entity contains the description (icon to be presented in the app, color) of a certain recycling sack.</w:t>
+      </w:r>
+    </w:p>
+    <w:p>
+      <w:pPr>
+        <w:rPr>
+          <w:rFonts w:ascii="Arial" w:hAnsi="Arial" w:cs="Arial"/>
+        </w:rPr>
+      </w:pPr>
+      <w:r>
+        <w:rPr>
+          <w:rFonts w:ascii="Arial" w:hAnsi="Arial" w:cs="Arial"/>
+        </w:rPr>
+        <w:t xml:space="preserve">Every recycling sack refers to a certain waste category (plastic, organic, </w:t>
+      </w:r>
+      <w:r>
+        <w:rPr>
+          <w:rFonts w:ascii="Arial" w:hAnsi="Arial" w:cs="Arial"/>
+        </w:rPr>
+        <w:t>etc.).</w:t>
+      </w:r>
+    </w:p>
+    <w:p>
+      <w:pPr>
+        <w:rPr>
+          <w:rFonts w:ascii="Arial" w:hAnsi="Arial" w:cs="Arial"/>
+        </w:rPr>
+      </w:pPr>
+      <w:r>
+        <w:rPr>
+          <w:rFonts w:ascii="Arial" w:hAnsi="Arial" w:cs="Arial"/>
+        </w:rPr>
+        <w:t xml:space="preserve">Every user can </w:t>
+      </w:r>
+      <w:r>
+        <w:rPr>
+          <w:rFonts w:ascii="Arial" w:hAnsi="Arial" w:cs="Arial"/>
+        </w:rPr>
+        <w:t>order</w:t>
+      </w:r>
+      <w:r>
+        <w:rPr>
+          <w:rFonts w:ascii="Arial" w:hAnsi="Arial" w:cs="Arial"/>
+        </w:rPr>
+        <w:t xml:space="preserve"> zero or more </w:t>
+      </w:r>
+      <w:r>
+        <w:rPr>
+          <w:rFonts w:ascii="Arial" w:hAnsi="Arial" w:cs="Arial"/>
+        </w:rPr>
+        <w:t>sacks, every (type of) sack can be ordered by 1 or more users</w:t>
+      </w:r>
+      <w:r>
+        <w:rPr>
+          <w:rFonts w:ascii="Arial" w:hAnsi="Arial" w:cs="Arial"/>
+        </w:rPr>
+        <w:t>.</w:t>
+      </w:r>
     </w:p>
     <w:p>
       <w:pPr>
         <w:spacing w:after="120"/>
-        <w:jc w:val="both"/>
+        <w:rPr>
+          <w:rFonts w:ascii="Arial" w:hAnsi="Arial" w:cs="Arial"/>
+          <w:b/>
+        </w:rPr>
+      </w:pPr>
+    </w:p>
+    <w:p>
+      <w:pPr>
+        <w:spacing w:after="120"/>
         <w:rPr>
           <w:rFonts w:ascii="Arial" w:hAnsi="Arial" w:cs="Arial"/>
           <w:b/>
@@ -6883,7 +7225,35 @@
           <w:rFonts w:ascii="Arial" w:hAnsi="Arial" w:cs="Arial"/>
           <w:b/>
         </w:rPr>
-        <w:t>RSRequest</w:t>
+        <w:t>R</w:t>
+      </w:r>
+      <w:r>
+        <w:rPr>
+          <w:rFonts w:ascii="Arial" w:hAnsi="Arial" w:cs="Arial"/>
+          <w:b/>
+        </w:rPr>
+        <w:t>ecycling</w:t>
+      </w:r>
+      <w:r>
+        <w:rPr>
+          <w:rFonts w:ascii="Arial" w:hAnsi="Arial" w:cs="Arial"/>
+          <w:b/>
+        </w:rPr>
+        <w:t>S</w:t>
+      </w:r>
+      <w:r>
+        <w:rPr>
+          <w:rFonts w:ascii="Arial" w:hAnsi="Arial" w:cs="Arial"/>
+          <w:b/>
+        </w:rPr>
+        <w:t>acks</w:t>
+      </w:r>
+      <w:r>
+        <w:rPr>
+          <w:rFonts w:ascii="Arial" w:hAnsi="Arial" w:cs="Arial"/>
+          <w:b/>
+        </w:rPr>
+        <w:t>Request</w:t>
       </w:r>
       <w:proofErr w:type="spellEnd"/>
       <w:r>
@@ -6896,7 +7266,6 @@
     </w:p>
     <w:p>
       <w:pPr>
-        <w:jc w:val="both"/>
         <w:rPr>
           <w:rFonts w:ascii="Arial" w:hAnsi="Arial" w:cs="Arial"/>
         </w:rPr>
@@ -6912,26 +7281,50 @@
         <w:rPr>
           <w:rFonts w:ascii="Arial" w:hAnsi="Arial" w:cs="Arial"/>
         </w:rPr>
-        <w:t>RSRequest</w:t>
+        <w:t>R</w:t>
+      </w:r>
+      <w:r>
+        <w:rPr>
+          <w:rFonts w:ascii="Arial" w:hAnsi="Arial" w:cs="Arial"/>
+        </w:rPr>
+        <w:t>ecycling</w:t>
+      </w:r>
+      <w:r>
+        <w:rPr>
+          <w:rFonts w:ascii="Arial" w:hAnsi="Arial" w:cs="Arial"/>
+        </w:rPr>
+        <w:t>S</w:t>
+      </w:r>
+      <w:r>
+        <w:rPr>
+          <w:rFonts w:ascii="Arial" w:hAnsi="Arial" w:cs="Arial"/>
+        </w:rPr>
+        <w:t>acks</w:t>
+      </w:r>
+      <w:r>
+        <w:rPr>
+          <w:rFonts w:ascii="Arial" w:hAnsi="Arial" w:cs="Arial"/>
+        </w:rPr>
+        <w:t>Request</w:t>
       </w:r>
       <w:proofErr w:type="spellEnd"/>
       <w:r>
         <w:rPr>
           <w:rFonts w:ascii="Arial" w:hAnsi="Arial" w:cs="Arial"/>
         </w:rPr>
-        <w:t xml:space="preserve"> </w:t>
-      </w:r>
-      <w:r>
-        <w:rPr>
-          <w:rFonts w:ascii="Arial" w:hAnsi="Arial" w:cs="Arial"/>
-        </w:rPr>
-        <w:t xml:space="preserve">(Recycling Sacks Request) </w:t>
-      </w:r>
-      <w:r>
-        <w:rPr>
-          <w:rFonts w:ascii="Arial" w:hAnsi="Arial" w:cs="Arial"/>
-        </w:rPr>
-        <w:t xml:space="preserve">entity contains the user’s </w:t>
+        <w:t xml:space="preserve"> entity contains the </w:t>
+      </w:r>
+      <w:r>
+        <w:rPr>
+          <w:rFonts w:ascii="Arial" w:hAnsi="Arial" w:cs="Arial"/>
+        </w:rPr>
+        <w:t xml:space="preserve">data about the </w:t>
+      </w:r>
+      <w:r>
+        <w:rPr>
+          <w:rFonts w:ascii="Arial" w:hAnsi="Arial" w:cs="Arial"/>
+        </w:rPr>
+        <w:t xml:space="preserve">user’s </w:t>
       </w:r>
       <w:r>
         <w:rPr>
@@ -6943,35 +7336,27 @@
         <w:rPr>
           <w:rFonts w:ascii="Arial" w:hAnsi="Arial" w:cs="Arial"/>
         </w:rPr>
-        <w:t xml:space="preserve">request list. </w:t>
-      </w:r>
-    </w:p>
-    <w:p>
-      <w:pPr>
-        <w:jc w:val="both"/>
-        <w:rPr>
-          <w:rFonts w:ascii="Arial" w:hAnsi="Arial" w:cs="Arial"/>
-        </w:rPr>
-      </w:pPr>
-      <w:r>
-        <w:rPr>
-          <w:rFonts w:ascii="Arial" w:hAnsi="Arial" w:cs="Arial"/>
-        </w:rPr>
-        <w:t>Every user can submit zero or more requests, every request refers to a single user.</w:t>
-      </w:r>
-    </w:p>
-    <w:p>
-      <w:pPr>
-        <w:jc w:val="both"/>
-        <w:rPr>
-          <w:rFonts w:ascii="Arial" w:hAnsi="Arial" w:cs="Arial"/>
-        </w:rPr>
-      </w:pPr>
+        <w:t>request</w:t>
+      </w:r>
+      <w:r>
+        <w:rPr>
+          <w:rFonts w:ascii="Arial" w:hAnsi="Arial" w:cs="Arial"/>
+        </w:rPr>
+        <w:t xml:space="preserve">. </w:t>
+      </w:r>
     </w:p>
     <w:p>
       <w:pPr>
         <w:spacing w:after="120"/>
-        <w:jc w:val="both"/>
+        <w:rPr>
+          <w:rFonts w:ascii="Arial" w:hAnsi="Arial" w:cs="Arial"/>
+          <w:b/>
+        </w:rPr>
+      </w:pPr>
+    </w:p>
+    <w:p>
+      <w:pPr>
+        <w:spacing w:after="120"/>
         <w:rPr>
           <w:rFonts w:ascii="Arial" w:hAnsi="Arial" w:cs="Arial"/>
           <w:b/>
@@ -6987,7 +7372,6 @@
     </w:p>
     <w:p>
       <w:pPr>
-        <w:jc w:val="both"/>
         <w:rPr>
           <w:rFonts w:ascii="Arial" w:hAnsi="Arial" w:cs="Arial"/>
         </w:rPr>
@@ -7001,63 +7385,151 @@
     </w:p>
     <w:p>
       <w:pPr>
-        <w:jc w:val="both"/>
-        <w:rPr>
-          <w:rFonts w:ascii="Arial" w:hAnsi="Arial" w:cs="Arial"/>
-        </w:rPr>
-      </w:pPr>
-    </w:p>
-    <w:p>
-      <w:pPr>
-        <w:jc w:val="both"/>
-        <w:rPr>
-          <w:rFonts w:ascii="Arial" w:hAnsi="Arial" w:cs="Arial"/>
-        </w:rPr>
-      </w:pPr>
+        <w:rPr>
+          <w:rFonts w:ascii="Arial" w:hAnsi="Arial" w:cs="Arial"/>
+        </w:rPr>
+      </w:pPr>
+      <w:r>
+        <w:rPr>
+          <w:rFonts w:ascii="Arial" w:hAnsi="Arial" w:cs="Arial"/>
+        </w:rPr>
+        <w:t xml:space="preserve">Every day a certain waste category will be collected. </w:t>
+      </w:r>
     </w:p>
     <w:p>
       <w:pPr>
         <w:spacing w:after="120"/>
-        <w:jc w:val="both"/>
-        <w:rPr>
-          <w:rFonts w:ascii="Arial" w:hAnsi="Arial" w:cs="Arial"/>
-        </w:rPr>
-      </w:pPr>
-      <w:r>
-        <w:rPr>
-          <w:rFonts w:ascii="Arial" w:hAnsi="Arial" w:cs="Arial"/>
-          <w:b/>
-        </w:rPr>
-        <w:lastRenderedPageBreak/>
+        <w:rPr>
+          <w:rFonts w:ascii="Arial" w:hAnsi="Arial" w:cs="Arial"/>
+        </w:rPr>
+      </w:pPr>
+    </w:p>
+    <w:p>
+      <w:pPr>
+        <w:spacing w:after="120"/>
+        <w:rPr>
+          <w:rFonts w:ascii="Arial" w:hAnsi="Arial" w:cs="Arial"/>
+          <w:b/>
+        </w:rPr>
+      </w:pPr>
+      <w:proofErr w:type="spellStart"/>
+      <w:r>
+        <w:rPr>
+          <w:rFonts w:ascii="Arial" w:hAnsi="Arial" w:cs="Arial"/>
+          <w:b/>
+        </w:rPr>
+        <w:t>WasteCategory</w:t>
+      </w:r>
+      <w:proofErr w:type="spellEnd"/>
+      <w:r>
+        <w:rPr>
+          <w:rFonts w:ascii="Arial" w:hAnsi="Arial" w:cs="Arial"/>
+          <w:b/>
+        </w:rPr>
+        <w:t>:</w:t>
+      </w:r>
+    </w:p>
+    <w:p>
+      <w:pPr>
+        <w:spacing w:after="120"/>
+        <w:rPr>
+          <w:rFonts w:ascii="Arial" w:hAnsi="Arial" w:cs="Arial"/>
+        </w:rPr>
+      </w:pPr>
+      <w:r>
+        <w:rPr>
+          <w:rFonts w:ascii="Arial" w:hAnsi="Arial" w:cs="Arial"/>
+        </w:rPr>
+        <w:t xml:space="preserve">The </w:t>
+      </w:r>
+      <w:proofErr w:type="spellStart"/>
+      <w:r>
+        <w:rPr>
+          <w:rFonts w:ascii="Arial" w:hAnsi="Arial" w:cs="Arial"/>
+        </w:rPr>
+        <w:t>WasteCategory</w:t>
+      </w:r>
+      <w:proofErr w:type="spellEnd"/>
+      <w:r>
+        <w:rPr>
+          <w:rFonts w:ascii="Arial" w:hAnsi="Arial" w:cs="Arial"/>
+        </w:rPr>
+        <w:t xml:space="preserve"> entity contains the data about the waste categories (plastic, paper, </w:t>
+      </w:r>
+      <w:proofErr w:type="spellStart"/>
+      <w:r>
+        <w:rPr>
+          <w:rFonts w:ascii="Arial" w:hAnsi="Arial" w:cs="Arial"/>
+        </w:rPr>
+        <w:t>oganic</w:t>
+      </w:r>
+      <w:proofErr w:type="spellEnd"/>
+      <w:r>
+        <w:rPr>
+          <w:rFonts w:ascii="Arial" w:hAnsi="Arial" w:cs="Arial"/>
+        </w:rPr>
+        <w:t>, etc.)  with their name, description and icon.</w:t>
+      </w:r>
+    </w:p>
+    <w:p>
+      <w:pPr>
+        <w:spacing w:after="120"/>
+        <w:rPr>
+          <w:rFonts w:ascii="Arial" w:hAnsi="Arial" w:cs="Arial"/>
+        </w:rPr>
+      </w:pPr>
+    </w:p>
+    <w:p>
+      <w:pPr>
+        <w:spacing w:after="120"/>
+        <w:rPr>
+          <w:rFonts w:ascii="Arial" w:hAnsi="Arial" w:cs="Arial"/>
+        </w:rPr>
+      </w:pPr>
+      <w:r>
+        <w:rPr>
+          <w:rFonts w:ascii="Arial" w:hAnsi="Arial" w:cs="Arial"/>
+          <w:b/>
+        </w:rPr>
         <w:t>News:</w:t>
       </w:r>
     </w:p>
     <w:p>
       <w:pPr>
-        <w:jc w:val="both"/>
-        <w:rPr>
-          <w:rFonts w:ascii="Arial" w:hAnsi="Arial" w:cs="Arial"/>
-        </w:rPr>
-      </w:pPr>
-      <w:r>
-        <w:rPr>
-          <w:rFonts w:ascii="Arial" w:hAnsi="Arial" w:cs="Arial"/>
-        </w:rPr>
-        <w:t>The News entity contains the details of a single news.</w:t>
-      </w:r>
-    </w:p>
-    <w:p>
-      <w:pPr>
-        <w:jc w:val="both"/>
-        <w:rPr>
-          <w:rFonts w:ascii="Arial" w:hAnsi="Arial" w:cs="Arial"/>
-        </w:rPr>
-      </w:pPr>
+        <w:rPr>
+          <w:rFonts w:ascii="Arial" w:hAnsi="Arial" w:cs="Arial"/>
+        </w:rPr>
+      </w:pPr>
+      <w:r>
+        <w:rPr>
+          <w:rFonts w:ascii="Arial" w:hAnsi="Arial" w:cs="Arial"/>
+        </w:rPr>
+        <w:t>The News entity contains the details of a single news</w:t>
+      </w:r>
+      <w:r>
+        <w:rPr>
+          <w:rFonts w:ascii="Arial" w:hAnsi="Arial" w:cs="Arial"/>
+        </w:rPr>
+        <w:t>, the news are single announcements issued by the collection company and they are not related to a specific day/waste category</w:t>
+      </w:r>
+      <w:r>
+        <w:rPr>
+          <w:rFonts w:ascii="Arial" w:hAnsi="Arial" w:cs="Arial"/>
+        </w:rPr>
+        <w:t>.</w:t>
+      </w:r>
     </w:p>
     <w:p>
       <w:pPr>
         <w:spacing w:after="120"/>
-        <w:jc w:val="both"/>
+        <w:rPr>
+          <w:rFonts w:ascii="Arial" w:hAnsi="Arial" w:cs="Arial"/>
+        </w:rPr>
+      </w:pPr>
+    </w:p>
+    <w:p>
+      <w:pPr>
+        <w:spacing w:after="120"/>
         <w:rPr>
           <w:rFonts w:ascii="Arial" w:hAnsi="Arial" w:cs="Arial"/>
           <w:b/>
@@ -7082,7 +7554,6 @@
     </w:p>
     <w:p>
       <w:pPr>
-        <w:jc w:val="both"/>
         <w:rPr>
           <w:rFonts w:ascii="Arial" w:hAnsi="Arial" w:cs="Arial"/>
         </w:rPr>
@@ -7105,7 +7576,19 @@
         <w:rPr>
           <w:rFonts w:ascii="Arial" w:hAnsi="Arial" w:cs="Arial"/>
         </w:rPr>
-        <w:t xml:space="preserve"> entity represents all the collection points for </w:t>
+        <w:t xml:space="preserve"> entity represents</w:t>
+      </w:r>
+      <w:r>
+        <w:rPr>
+          <w:rFonts w:ascii="Arial" w:hAnsi="Arial" w:cs="Arial"/>
+        </w:rPr>
+        <w:t xml:space="preserve"> the geographical location of</w:t>
+      </w:r>
+      <w:r>
+        <w:rPr>
+          <w:rFonts w:ascii="Arial" w:hAnsi="Arial" w:cs="Arial"/>
+        </w:rPr>
+        <w:t xml:space="preserve"> all the collection points for </w:t>
       </w:r>
       <w:r>
         <w:rPr>
@@ -7134,343 +7617,27 @@
     </w:p>
     <w:p>
       <w:pPr>
-        <w:jc w:val="both"/>
-        <w:rPr>
-          <w:rFonts w:ascii="Arial" w:hAnsi="Arial" w:cs="Arial"/>
-        </w:rPr>
-      </w:pPr>
-      <w:r>
-        <w:rPr>
-          <w:rFonts w:ascii="Arial" w:hAnsi="Arial" w:cs="Arial"/>
-        </w:rPr>
-        <w:t>So,</w:t>
-      </w:r>
-      <w:r>
-        <w:rPr>
-          <w:rFonts w:ascii="Arial" w:hAnsi="Arial" w:cs="Arial"/>
-        </w:rPr>
-        <w:t xml:space="preserve"> we need to know what types of waste we can </w:t>
-      </w:r>
-      <w:r>
-        <w:rPr>
-          <w:rFonts w:ascii="Arial" w:hAnsi="Arial" w:cs="Arial"/>
-        </w:rPr>
-        <w:t>dispose</w:t>
-      </w:r>
-      <w:r>
-        <w:rPr>
-          <w:rFonts w:ascii="Arial" w:hAnsi="Arial" w:cs="Arial"/>
-        </w:rPr>
-        <w:t xml:space="preserve"> there and </w:t>
-      </w:r>
-      <w:r>
-        <w:rPr>
-          <w:rFonts w:ascii="Arial" w:hAnsi="Arial" w:cs="Arial"/>
-        </w:rPr>
-        <w:t>its</w:t>
-      </w:r>
-      <w:r>
-        <w:rPr>
-          <w:rFonts w:ascii="Arial" w:hAnsi="Arial" w:cs="Arial"/>
-        </w:rPr>
-        <w:t xml:space="preserve"> coordinate</w:t>
-      </w:r>
-      <w:r>
-        <w:rPr>
-          <w:rFonts w:ascii="Arial" w:hAnsi="Arial" w:cs="Arial"/>
-        </w:rPr>
-        <w:t>s</w:t>
-      </w:r>
-      <w:r>
-        <w:rPr>
-          <w:rFonts w:ascii="Arial" w:hAnsi="Arial" w:cs="Arial"/>
-        </w:rPr>
-        <w:t xml:space="preserve"> </w:t>
-      </w:r>
-      <w:r>
-        <w:rPr>
-          <w:rFonts w:ascii="Arial" w:hAnsi="Arial" w:cs="Arial"/>
-        </w:rPr>
-        <w:t>(longitude and latitude).</w:t>
-      </w:r>
-    </w:p>
-    <w:p>
-      <w:pPr>
-        <w:jc w:val="both"/>
-        <w:rPr>
-          <w:rFonts w:ascii="Arial" w:hAnsi="Arial" w:cs="Arial"/>
-        </w:rPr>
-      </w:pPr>
-    </w:p>
-    <w:p>
-      <w:pPr>
-        <w:spacing w:after="120"/>
-        <w:jc w:val="both"/>
-        <w:rPr>
-          <w:rFonts w:ascii="Arial" w:hAnsi="Arial" w:cs="Arial"/>
-        </w:rPr>
-      </w:pPr>
-      <w:r>
-        <w:rPr>
-          <w:rFonts w:ascii="Arial" w:hAnsi="Arial" w:cs="Arial"/>
-          <w:b/>
-        </w:rPr>
-        <w:t>Settings:</w:t>
-      </w:r>
-    </w:p>
-    <w:p>
-      <w:pPr>
-        <w:jc w:val="both"/>
-        <w:rPr>
-          <w:rFonts w:ascii="Arial" w:hAnsi="Arial" w:cs="Arial"/>
-        </w:rPr>
-      </w:pPr>
-      <w:r>
-        <w:rPr>
-          <w:rFonts w:ascii="Arial" w:hAnsi="Arial" w:cs="Arial"/>
-        </w:rPr>
-        <w:t xml:space="preserve">The </w:t>
-      </w:r>
-      <w:r>
-        <w:rPr>
-          <w:rFonts w:ascii="Arial" w:hAnsi="Arial" w:cs="Arial"/>
-        </w:rPr>
-        <w:t>Settings entity contains</w:t>
-      </w:r>
-      <w:r>
-        <w:rPr>
-          <w:rFonts w:ascii="Arial" w:hAnsi="Arial" w:cs="Arial"/>
-        </w:rPr>
-        <w:t xml:space="preserve"> two attributes that contain</w:t>
-      </w:r>
-      <w:r>
-        <w:rPr>
-          <w:rFonts w:ascii="Arial" w:hAnsi="Arial" w:cs="Arial"/>
-        </w:rPr>
-        <w:t xml:space="preserve"> user preferences </w:t>
-      </w:r>
-      <w:r>
-        <w:rPr>
-          <w:rFonts w:ascii="Arial" w:hAnsi="Arial" w:cs="Arial"/>
-        </w:rPr>
-        <w:t>(</w:t>
-      </w:r>
-      <w:r>
-        <w:rPr>
-          <w:rFonts w:ascii="Arial" w:hAnsi="Arial" w:cs="Arial"/>
-        </w:rPr>
-        <w:t>if the user wants to receive the schedule and news notifications or not</w:t>
-      </w:r>
-      <w:r>
-        <w:rPr>
-          <w:rFonts w:ascii="Arial" w:hAnsi="Arial" w:cs="Arial"/>
-        </w:rPr>
-        <w:t>)</w:t>
-      </w:r>
-      <w:r>
-        <w:rPr>
-          <w:rFonts w:ascii="Arial" w:hAnsi="Arial" w:cs="Arial"/>
-        </w:rPr>
-        <w:t>.</w:t>
-      </w:r>
-    </w:p>
-    <w:p>
-      <w:pPr>
-        <w:jc w:val="both"/>
-        <w:rPr>
-          <w:rFonts w:ascii="Arial" w:hAnsi="Arial" w:cs="Arial"/>
-        </w:rPr>
-      </w:pPr>
-      <w:r>
-        <w:rPr>
-          <w:rFonts w:ascii="Arial" w:hAnsi="Arial" w:cs="Arial"/>
-        </w:rPr>
-        <w:t>If the user decides to receive the schedule notification, we also store the time he chose.</w:t>
-      </w:r>
-    </w:p>
-    <w:p>
-      <w:pPr>
-        <w:jc w:val="both"/>
-        <w:rPr>
-          <w:rFonts w:ascii="Arial" w:hAnsi="Arial" w:cs="Arial"/>
-        </w:rPr>
-      </w:pPr>
-      <w:r>
-        <w:rPr>
-          <w:rFonts w:ascii="Arial" w:hAnsi="Arial" w:cs="Arial"/>
-        </w:rPr>
-        <w:t>These data are locally saved on the device because it is</w:t>
-      </w:r>
-      <w:r>
-        <w:rPr>
-          <w:rFonts w:ascii="Arial" w:hAnsi="Arial" w:cs="Arial"/>
-        </w:rPr>
-        <w:t xml:space="preserve"> </w:t>
-      </w:r>
-      <w:r>
-        <w:rPr>
-          <w:rFonts w:ascii="Arial" w:hAnsi="Arial" w:cs="Arial"/>
-        </w:rPr>
-        <w:t xml:space="preserve">both </w:t>
-      </w:r>
-      <w:r>
-        <w:rPr>
-          <w:rFonts w:ascii="Arial" w:hAnsi="Arial" w:cs="Arial"/>
-        </w:rPr>
-        <w:t>pointless</w:t>
-      </w:r>
-      <w:r>
-        <w:rPr>
-          <w:rFonts w:ascii="Arial" w:hAnsi="Arial" w:cs="Arial"/>
-        </w:rPr>
-        <w:t xml:space="preserve"> and un</w:t>
-      </w:r>
-      <w:r>
-        <w:rPr>
-          <w:rFonts w:ascii="Arial" w:hAnsi="Arial" w:cs="Arial"/>
-        </w:rPr>
-        <w:t>necessary to store them on the database.</w:t>
-      </w:r>
-    </w:p>
-    <w:p>
-      <w:pPr>
-        <w:jc w:val="both"/>
-        <w:rPr>
-          <w:rFonts w:ascii="Arial" w:hAnsi="Arial" w:cs="Arial"/>
-        </w:rPr>
-      </w:pPr>
-    </w:p>
-    <w:p>
-      <w:pPr>
-        <w:jc w:val="both"/>
-        <w:rPr>
-          <w:rFonts w:ascii="Arial" w:hAnsi="Arial" w:cs="Arial"/>
-        </w:rPr>
-      </w:pPr>
-    </w:p>
-    <w:p>
-      <w:pPr>
-        <w:jc w:val="both"/>
-        <w:rPr>
-          <w:rFonts w:ascii="Arial" w:hAnsi="Arial" w:cs="Arial"/>
-        </w:rPr>
-      </w:pPr>
-    </w:p>
-    <w:p>
-      <w:pPr>
-        <w:jc w:val="both"/>
-        <w:rPr>
-          <w:rFonts w:ascii="Arial" w:hAnsi="Arial" w:cs="Arial"/>
-        </w:rPr>
-      </w:pPr>
-    </w:p>
-    <w:p>
-      <w:pPr>
-        <w:jc w:val="both"/>
-        <w:rPr>
-          <w:rFonts w:ascii="Arial" w:hAnsi="Arial" w:cs="Arial"/>
-        </w:rPr>
-      </w:pPr>
-    </w:p>
-    <w:p>
-      <w:pPr>
-        <w:jc w:val="both"/>
-        <w:rPr>
-          <w:rFonts w:ascii="Arial" w:hAnsi="Arial" w:cs="Arial"/>
-        </w:rPr>
-      </w:pPr>
-    </w:p>
-    <w:p>
-      <w:pPr>
-        <w:jc w:val="both"/>
-        <w:rPr>
-          <w:rFonts w:ascii="Arial" w:hAnsi="Arial" w:cs="Arial"/>
-        </w:rPr>
-      </w:pPr>
-    </w:p>
-    <w:p>
-      <w:pPr>
-        <w:jc w:val="both"/>
-        <w:rPr>
-          <w:rFonts w:ascii="Arial" w:hAnsi="Arial" w:cs="Arial"/>
-        </w:rPr>
-      </w:pPr>
-    </w:p>
-    <w:p>
-      <w:pPr>
-        <w:jc w:val="both"/>
-        <w:rPr>
-          <w:rFonts w:ascii="Arial" w:hAnsi="Arial" w:cs="Arial"/>
-        </w:rPr>
-      </w:pPr>
-    </w:p>
-    <w:p>
-      <w:pPr>
-        <w:jc w:val="both"/>
-        <w:rPr>
-          <w:rFonts w:ascii="Arial" w:hAnsi="Arial" w:cs="Arial"/>
-        </w:rPr>
-      </w:pPr>
-    </w:p>
-    <w:p>
-      <w:pPr>
-        <w:jc w:val="both"/>
-        <w:rPr>
-          <w:rFonts w:ascii="Arial" w:hAnsi="Arial" w:cs="Arial"/>
-        </w:rPr>
-      </w:pPr>
-    </w:p>
-    <w:p>
-      <w:pPr>
-        <w:jc w:val="both"/>
-        <w:rPr>
-          <w:rFonts w:ascii="Arial" w:hAnsi="Arial" w:cs="Arial"/>
-        </w:rPr>
-      </w:pPr>
-    </w:p>
-    <w:p>
-      <w:pPr>
-        <w:jc w:val="both"/>
-        <w:rPr>
-          <w:rFonts w:ascii="Arial" w:hAnsi="Arial" w:cs="Arial"/>
-        </w:rPr>
-      </w:pPr>
-    </w:p>
-    <w:p>
-      <w:pPr>
-        <w:jc w:val="both"/>
-        <w:rPr>
-          <w:rFonts w:ascii="Arial" w:hAnsi="Arial" w:cs="Arial"/>
-        </w:rPr>
-      </w:pPr>
-    </w:p>
-    <w:p>
-      <w:pPr>
-        <w:jc w:val="both"/>
-        <w:rPr>
-          <w:rFonts w:ascii="Arial" w:hAnsi="Arial" w:cs="Arial"/>
-        </w:rPr>
-      </w:pPr>
-    </w:p>
-    <w:p>
-      <w:pPr>
-        <w:jc w:val="both"/>
-        <w:rPr>
-          <w:rFonts w:ascii="Arial" w:hAnsi="Arial" w:cs="Arial"/>
-        </w:rPr>
-      </w:pPr>
-    </w:p>
-    <w:p>
-      <w:pPr>
-        <w:jc w:val="both"/>
-        <w:rPr>
-          <w:rFonts w:ascii="Arial" w:hAnsi="Arial" w:cs="Arial"/>
-        </w:rPr>
-      </w:pPr>
-    </w:p>
-    <w:p>
-      <w:pPr>
-        <w:jc w:val="both"/>
+        <w:rPr>
+          <w:rFonts w:ascii="Arial" w:hAnsi="Arial" w:cs="Arial"/>
+        </w:rPr>
+      </w:pPr>
+    </w:p>
+    <w:p>
+      <w:pPr>
+        <w:rPr>
+          <w:rFonts w:ascii="Arial" w:hAnsi="Arial" w:cs="Arial"/>
+        </w:rPr>
+      </w:pPr>
+    </w:p>
+    <w:p>
+      <w:pPr>
+        <w:rPr>
+          <w:rFonts w:ascii="Arial" w:hAnsi="Arial" w:cs="Arial"/>
+        </w:rPr>
+      </w:pPr>
+    </w:p>
+    <w:p>
+      <w:pPr>
         <w:rPr>
           <w:rFonts w:ascii="Arial" w:hAnsi="Arial" w:cs="Arial"/>
         </w:rPr>
@@ -7569,7 +7736,6 @@
           <w:noProof/>
           <w:lang w:val="en-GB" w:eastAsia="en-GB"/>
         </w:rPr>
-        <w:lastRenderedPageBreak/>
         <w:drawing>
           <wp:anchor distT="0" distB="0" distL="114300" distR="114300" simplePos="0" relativeHeight="251651584" behindDoc="0" locked="0" layoutInCell="1" allowOverlap="1" wp14:anchorId="7653A488" wp14:editId="3E171A7C">
             <wp:simplePos x="0" y="0"/>
@@ -7718,28 +7884,6 @@
           </wp:inline>
         </w:drawing>
       </w:r>
-      <w:bookmarkStart w:id="0" w:name="_GoBack"/>
-      <w:bookmarkEnd w:id="0"/>
-    </w:p>
-    <w:p>
-      <w:pPr>
-        <w:spacing w:after="120"/>
-        <w:jc w:val="both"/>
-        <w:rPr>
-          <w:rFonts w:ascii="Arial" w:hAnsi="Arial" w:cs="Arial"/>
-          <w:b/>
-        </w:rPr>
-      </w:pPr>
-    </w:p>
-    <w:p>
-      <w:pPr>
-        <w:spacing w:after="120"/>
-        <w:jc w:val="both"/>
-        <w:rPr>
-          <w:rFonts w:ascii="Arial" w:hAnsi="Arial" w:cs="Arial"/>
-          <w:b/>
-        </w:rPr>
-      </w:pPr>
     </w:p>
     <w:p>
       <w:pPr>
@@ -7833,7 +7977,14 @@
           <w:rFonts w:ascii="Arial" w:hAnsi="Arial" w:cs="Arial"/>
           <w:b/>
         </w:rPr>
-        <w:t>Splash Screen:</w:t>
+        <w:t>S</w:t>
+      </w:r>
+      <w:r>
+        <w:rPr>
+          <w:rFonts w:ascii="Arial" w:hAnsi="Arial" w:cs="Arial"/>
+          <w:b/>
+        </w:rPr>
+        <w:t>plash Screen:</w:t>
       </w:r>
     </w:p>
     <w:p>
@@ -7898,6 +8049,13 @@
         </w:rPr>
         <w:br w:type="textWrapping" w:clear="all"/>
       </w:r>
+    </w:p>
+    <w:p>
+      <w:pPr>
+        <w:rPr>
+          <w:rFonts w:ascii="Arial" w:hAnsi="Arial" w:cs="Arial"/>
+        </w:rPr>
+      </w:pPr>
     </w:p>
     <w:p>
       <w:pPr>
@@ -8272,13 +8430,6 @@
         </w:rPr>
         <w:t xml:space="preserve"> design principle).</w:t>
       </w:r>
-    </w:p>
-    <w:p>
-      <w:pPr>
-        <w:rPr>
-          <w:rFonts w:ascii="Arial" w:hAnsi="Arial" w:cs="Arial"/>
-        </w:rPr>
-      </w:pPr>
     </w:p>
     <w:p>
       <w:pPr>
@@ -9398,14 +9549,12 @@
         </w:rPr>
         <w:t xml:space="preserve"> by tapping on the “+” and “</w:t>
       </w:r>
-      <w:proofErr w:type="gramStart"/>
       <w:r>
         <w:rPr>
           <w:rFonts w:ascii="Arial" w:hAnsi="Arial" w:cs="Arial"/>
         </w:rPr>
         <w:t>-“ icons</w:t>
       </w:r>
-      <w:proofErr w:type="gramEnd"/>
       <w:r>
         <w:rPr>
           <w:rFonts w:ascii="Arial" w:hAnsi="Arial" w:cs="Arial"/>
@@ -10122,16 +10271,14 @@
         <w:rPr>
           <w:rFonts w:ascii="Arial" w:hAnsi="Arial" w:cs="Arial"/>
         </w:rPr>
-        <w:t xml:space="preserve">Provide </w:t>
-      </w:r>
-      <w:proofErr w:type="gramStart"/>
-      <w:r>
-        <w:rPr>
-          <w:rFonts w:ascii="Arial" w:hAnsi="Arial" w:cs="Arial"/>
-        </w:rPr>
-        <w:t>an</w:t>
-      </w:r>
-      <w:proofErr w:type="gramEnd"/>
+        <w:t>Hi-Fi Wireframe</w:t>
+      </w:r>
+      <w:r>
+        <w:rPr>
+          <w:rFonts w:ascii="Arial" w:hAnsi="Arial" w:cs="Arial"/>
+        </w:rPr>
+        <w:t>s</w:t>
+      </w:r>
       <w:r>
         <w:rPr>
           <w:rFonts w:ascii="Arial" w:hAnsi="Arial" w:cs="Arial"/>
@@ -10142,19 +10289,47 @@
         <w:rPr>
           <w:rFonts w:ascii="Arial" w:hAnsi="Arial" w:cs="Arial"/>
         </w:rPr>
-        <w:t>Hi-Fi Wireframe</w:t>
-      </w:r>
-      <w:r>
-        <w:rPr>
-          <w:rFonts w:ascii="Arial" w:hAnsi="Arial" w:cs="Arial"/>
-        </w:rPr>
-        <w:t>s</w:t>
-      </w:r>
-      <w:r>
-        <w:rPr>
-          <w:rFonts w:ascii="Arial" w:hAnsi="Arial" w:cs="Arial"/>
-        </w:rPr>
-        <w:t xml:space="preserve"> of </w:t>
+        <w:t xml:space="preserve">of </w:t>
+      </w:r>
+      <w:bookmarkStart w:id="0" w:name="_GoBack"/>
+      <w:bookmarkEnd w:id="0"/>
+    </w:p>
+    <w:p>
+      <w:pPr>
+        <w:jc w:val="both"/>
+        <w:rPr>
+          <w:rFonts w:ascii="Arial" w:hAnsi="Arial" w:cs="Arial"/>
+        </w:rPr>
+      </w:pPr>
+    </w:p>
+    <w:p>
+      <w:pPr>
+        <w:jc w:val="both"/>
+        <w:rPr>
+          <w:rFonts w:ascii="Arial" w:hAnsi="Arial" w:cs="Arial"/>
+        </w:rPr>
+      </w:pPr>
+    </w:p>
+    <w:p>
+      <w:pPr>
+        <w:jc w:val="both"/>
+        <w:rPr>
+          <w:rFonts w:ascii="Arial" w:hAnsi="Arial" w:cs="Arial"/>
+        </w:rPr>
+      </w:pPr>
+    </w:p>
+    <w:p>
+      <w:pPr>
+        <w:jc w:val="both"/>
+        <w:rPr>
+          <w:rFonts w:ascii="Arial" w:hAnsi="Arial" w:cs="Arial"/>
+        </w:rPr>
+      </w:pPr>
+      <w:r>
+        <w:rPr>
+          <w:rFonts w:ascii="Arial" w:hAnsi="Arial" w:cs="Arial"/>
+        </w:rPr>
+        <w:t xml:space="preserve">of </w:t>
       </w:r>
       <w:r>
         <w:rPr>
@@ -12676,7 +12851,7 @@
 </file>
 
 <file path=customXml/itemProps1.xml><?xml version="1.0" encoding="utf-8"?>
-<ds:datastoreItem xmlns:ds="http://schemas.openxmlformats.org/officeDocument/2006/customXml" ds:itemID="{259E034A-3DFD-F44D-9E33-F3200ED57D71}">
+<ds:datastoreItem xmlns:ds="http://schemas.openxmlformats.org/officeDocument/2006/customXml" ds:itemID="{A1DC9EAA-BBA3-6042-940B-5A7CEA4CF2DC}">
   <ds:schemaRefs>
     <ds:schemaRef ds:uri="http://schemas.openxmlformats.org/officeDocument/2006/bibliography"/>
   </ds:schemaRefs>

</xml_diff>

<commit_message>
Added HiFi, colors, font description
</commit_message>
<xml_diff>
--- a/docs/designDocumentation.docx
+++ b/docs/designDocumentation.docx
@@ -1,6 +1,6 @@
 
 <file path=word/document.xml><?xml version="1.0" encoding="utf-8"?>
-<w:document xmlns:wpc="http://schemas.microsoft.com/office/word/2010/wordprocessingCanvas" xmlns:mo="http://schemas.microsoft.com/office/mac/office/2008/main" xmlns:mc="http://schemas.openxmlformats.org/markup-compatibility/2006" xmlns:mv="urn:schemas-microsoft-com:mac:vml" xmlns:o="urn:schemas-microsoft-com:office:office" xmlns:r="http://schemas.openxmlformats.org/officeDocument/2006/relationships" xmlns:m="http://schemas.openxmlformats.org/officeDocument/2006/math" xmlns:v="urn:schemas-microsoft-com:vml" xmlns:wp14="http://schemas.microsoft.com/office/word/2010/wordprocessingDrawing" xmlns:wp="http://schemas.openxmlformats.org/drawingml/2006/wordprocessingDrawing" xmlns:w10="urn:schemas-microsoft-com:office:word" xmlns:w="http://schemas.openxmlformats.org/wordprocessingml/2006/main" xmlns:w14="http://schemas.microsoft.com/office/word/2010/wordml" xmlns:w15="http://schemas.microsoft.com/office/word/2012/wordml" xmlns:wpg="http://schemas.microsoft.com/office/word/2010/wordprocessingGroup" xmlns:wpi="http://schemas.microsoft.com/office/word/2010/wordprocessingInk" xmlns:wne="http://schemas.microsoft.com/office/word/2006/wordml" xmlns:wps="http://schemas.microsoft.com/office/word/2010/wordprocessingShape" mc:Ignorable="w14 w15 wp14">
+<w:document xmlns:wpc="http://schemas.microsoft.com/office/word/2010/wordprocessingCanvas" xmlns:cx="http://schemas.microsoft.com/office/drawing/2014/chartex" xmlns:cx1="http://schemas.microsoft.com/office/drawing/2015/9/8/chartex" xmlns:cx2="http://schemas.microsoft.com/office/drawing/2015/10/21/chartex" xmlns:cx3="http://schemas.microsoft.com/office/drawing/2016/5/9/chartex" xmlns:cx4="http://schemas.microsoft.com/office/drawing/2016/5/10/chartex" xmlns:cx5="http://schemas.microsoft.com/office/drawing/2016/5/11/chartex" xmlns:cx6="http://schemas.microsoft.com/office/drawing/2016/5/12/chartex" xmlns:cx7="http://schemas.microsoft.com/office/drawing/2016/5/13/chartex" xmlns:cx8="http://schemas.microsoft.com/office/drawing/2016/5/14/chartex" xmlns:mc="http://schemas.openxmlformats.org/markup-compatibility/2006" xmlns:o="urn:schemas-microsoft-com:office:office" xmlns:r="http://schemas.openxmlformats.org/officeDocument/2006/relationships" xmlns:m="http://schemas.openxmlformats.org/officeDocument/2006/math" xmlns:v="urn:schemas-microsoft-com:vml" xmlns:wp14="http://schemas.microsoft.com/office/word/2010/wordprocessingDrawing" xmlns:wp="http://schemas.openxmlformats.org/drawingml/2006/wordprocessingDrawing" xmlns:w10="urn:schemas-microsoft-com:office:word" xmlns:w="http://schemas.openxmlformats.org/wordprocessingml/2006/main" xmlns:w14="http://schemas.microsoft.com/office/word/2010/wordml" xmlns:w15="http://schemas.microsoft.com/office/word/2012/wordml" xmlns:w16se="http://schemas.microsoft.com/office/word/2015/wordml/symex" xmlns:wpg="http://schemas.microsoft.com/office/word/2010/wordprocessingGroup" xmlns:wpi="http://schemas.microsoft.com/office/word/2010/wordprocessingInk" xmlns:wne="http://schemas.microsoft.com/office/word/2006/wordml" xmlns:wps="http://schemas.microsoft.com/office/word/2010/wordprocessingShape" mc:Ignorable="w14 w15 w16se wp14">
   <w:body>
     <w:p>
       <w:pPr>
@@ -84,7 +84,6 @@
           <w:lang w:val="it-IT"/>
         </w:rPr>
       </w:pPr>
-      <w:proofErr w:type="spellStart"/>
       <w:r>
         <w:rPr>
           <w:rFonts w:ascii="Arial" w:hAnsi="Arial" w:cs="Arial"/>
@@ -96,7 +95,6 @@
         </w:rPr>
         <w:t>course</w:t>
       </w:r>
-      <w:proofErr w:type="spellEnd"/>
     </w:p>
     <w:p>
       <w:pPr>
@@ -113,7 +111,6 @@
           <w:lang w:val="it-IT"/>
         </w:rPr>
       </w:pPr>
-      <w:proofErr w:type="spellStart"/>
       <w:r>
         <w:rPr>
           <w:rFonts w:ascii="Arial" w:hAnsi="Arial" w:cs="Arial"/>
@@ -123,9 +120,8 @@
           <w:szCs w:val="56"/>
           <w:lang w:val="it-IT"/>
         </w:rPr>
-        <w:t>a.y</w:t>
-      </w:r>
-      <w:proofErr w:type="spellEnd"/>
+        <w:t>a.y. 201</w:t>
+      </w:r>
       <w:r>
         <w:rPr>
           <w:rFonts w:ascii="Arial" w:hAnsi="Arial" w:cs="Arial"/>
@@ -135,7 +131,7 @@
           <w:szCs w:val="56"/>
           <w:lang w:val="it-IT"/>
         </w:rPr>
-        <w:t>. 201</w:t>
+        <w:t>6</w:t>
       </w:r>
       <w:r>
         <w:rPr>
@@ -146,7 +142,7 @@
           <w:szCs w:val="56"/>
           <w:lang w:val="it-IT"/>
         </w:rPr>
-        <w:t>6</w:t>
+        <w:t>/</w:t>
       </w:r>
       <w:r>
         <w:rPr>
@@ -157,7 +153,7 @@
           <w:szCs w:val="56"/>
           <w:lang w:val="it-IT"/>
         </w:rPr>
-        <w:t>/</w:t>
+        <w:t>201</w:t>
       </w:r>
       <w:r>
         <w:rPr>
@@ -168,9 +164,31 @@
           <w:szCs w:val="56"/>
           <w:lang w:val="it-IT"/>
         </w:rPr>
-        <w:t>201</w:t>
-      </w:r>
-      <w:r>
+        <w:t>7</w:t>
+      </w:r>
+    </w:p>
+    <w:p>
+      <w:pPr>
+        <w:autoSpaceDE w:val="0"/>
+        <w:autoSpaceDN w:val="0"/>
+        <w:adjustRightInd w:val="0"/>
+        <w:jc w:val="center"/>
+        <w:rPr>
+          <w:rFonts w:ascii="Arial" w:hAnsi="Arial" w:cs="Arial"/>
+          <w:b/>
+          <w:color w:val="333399"/>
+          <w:sz w:val="32"/>
+          <w:szCs w:val="32"/>
+          <w:lang w:val="it-IT"/>
+        </w:rPr>
+      </w:pPr>
+    </w:p>
+    <w:p>
+      <w:pPr>
+        <w:autoSpaceDE w:val="0"/>
+        <w:autoSpaceDN w:val="0"/>
+        <w:adjustRightInd w:val="0"/>
+        <w:jc w:val="center"/>
         <w:rPr>
           <w:rFonts w:ascii="Arial" w:hAnsi="Arial" w:cs="Arial"/>
           <w:b/>
@@ -179,7 +197,79 @@
           <w:szCs w:val="56"/>
           <w:lang w:val="it-IT"/>
         </w:rPr>
-        <w:t>7</w:t>
+      </w:pPr>
+      <w:r>
+        <w:rPr>
+          <w:rFonts w:ascii="Arial" w:hAnsi="Arial" w:cs="Arial"/>
+          <w:b/>
+          <w:noProof/>
+          <w:color w:val="333399"/>
+          <w:sz w:val="56"/>
+          <w:szCs w:val="56"/>
+          <w:lang w:val="it-IT" w:eastAsia="it-IT"/>
+        </w:rPr>
+        <w:drawing>
+          <wp:anchor distT="0" distB="0" distL="114300" distR="114300" simplePos="0" relativeHeight="251642368" behindDoc="0" locked="0" layoutInCell="1" allowOverlap="1" wp14:anchorId="61772FBA" wp14:editId="5DBAE950">
+            <wp:simplePos x="0" y="0"/>
+            <wp:positionH relativeFrom="column">
+              <wp:posOffset>2268855</wp:posOffset>
+            </wp:positionH>
+            <wp:positionV relativeFrom="paragraph">
+              <wp:posOffset>7620</wp:posOffset>
+            </wp:positionV>
+            <wp:extent cx="1796415" cy="1796415"/>
+            <wp:effectExtent l="0" t="0" r="0" b="0"/>
+            <wp:wrapSquare wrapText="bothSides"/>
+            <wp:docPr id="43" name="Picture 43" descr="C:\Users\valen\AppData\Local\Microsoft\Windows\INetCache\Content.Word\logo.png"/>
+            <wp:cNvGraphicFramePr>
+              <a:graphicFrameLocks xmlns:a="http://schemas.openxmlformats.org/drawingml/2006/main" noChangeAspect="1"/>
+            </wp:cNvGraphicFramePr>
+            <a:graphic xmlns:a="http://schemas.openxmlformats.org/drawingml/2006/main">
+              <a:graphicData uri="http://schemas.openxmlformats.org/drawingml/2006/picture">
+                <pic:pic xmlns:pic="http://schemas.openxmlformats.org/drawingml/2006/picture">
+                  <pic:nvPicPr>
+                    <pic:cNvPr id="0" name="Picture 17" descr="C:\Users\valen\AppData\Local\Microsoft\Windows\INetCache\Content.Word\logo.png"/>
+                    <pic:cNvPicPr>
+                      <a:picLocks noChangeAspect="1" noChangeArrowheads="1"/>
+                    </pic:cNvPicPr>
+                  </pic:nvPicPr>
+                  <pic:blipFill>
+                    <a:blip r:embed="rId8">
+                      <a:extLst>
+                        <a:ext uri="{28A0092B-C50C-407E-A947-70E740481C1C}">
+                          <a14:useLocalDpi xmlns:a14="http://schemas.microsoft.com/office/drawing/2010/main" val="0"/>
+                        </a:ext>
+                      </a:extLst>
+                    </a:blip>
+                    <a:srcRect/>
+                    <a:stretch>
+                      <a:fillRect/>
+                    </a:stretch>
+                  </pic:blipFill>
+                  <pic:spPr bwMode="auto">
+                    <a:xfrm>
+                      <a:off x="0" y="0"/>
+                      <a:ext cx="1796415" cy="1796415"/>
+                    </a:xfrm>
+                    <a:prstGeom prst="rect">
+                      <a:avLst/>
+                    </a:prstGeom>
+                    <a:noFill/>
+                    <a:ln>
+                      <a:noFill/>
+                    </a:ln>
+                  </pic:spPr>
+                </pic:pic>
+              </a:graphicData>
+            </a:graphic>
+            <wp14:sizeRelH relativeFrom="margin">
+              <wp14:pctWidth>0</wp14:pctWidth>
+            </wp14:sizeRelH>
+            <wp14:sizeRelV relativeFrom="margin">
+              <wp14:pctHeight>0</wp14:pctHeight>
+            </wp14:sizeRelV>
+          </wp:anchor>
+        </w:drawing>
       </w:r>
     </w:p>
     <w:p>
@@ -192,11 +282,33 @@
           <w:rFonts w:ascii="Arial" w:hAnsi="Arial" w:cs="Arial"/>
           <w:b/>
           <w:color w:val="333399"/>
-          <w:sz w:val="56"/>
-          <w:szCs w:val="56"/>
+          <w:sz w:val="96"/>
+          <w:szCs w:val="96"/>
           <w:lang w:val="it-IT"/>
         </w:rPr>
       </w:pPr>
+      <w:r>
+        <w:rPr>
+          <w:rFonts w:ascii="Arial" w:hAnsi="Arial" w:cs="Arial"/>
+          <w:b/>
+          <w:color w:val="333399"/>
+          <w:sz w:val="96"/>
+          <w:szCs w:val="96"/>
+          <w:lang w:val="it-IT"/>
+        </w:rPr>
+        <w:t>Diffe</w:t>
+      </w:r>
+      <w:r>
+        <w:rPr>
+          <w:rFonts w:ascii="Arial" w:hAnsi="Arial" w:cs="Arial"/>
+          <w:b/>
+          <w:color w:val="333399"/>
+          <w:sz w:val="96"/>
+          <w:szCs w:val="96"/>
+          <w:lang w:val="it-IT"/>
+        </w:rPr>
+        <w:t>renziAquila</w:t>
+      </w:r>
     </w:p>
     <w:p>
       <w:pPr>
@@ -210,62 +322,6 @@
           <w:color w:val="333399"/>
           <w:sz w:val="56"/>
           <w:szCs w:val="56"/>
-          <w:lang w:val="it-IT"/>
-        </w:rPr>
-      </w:pPr>
-    </w:p>
-    <w:p>
-      <w:pPr>
-        <w:autoSpaceDE w:val="0"/>
-        <w:autoSpaceDN w:val="0"/>
-        <w:adjustRightInd w:val="0"/>
-        <w:jc w:val="center"/>
-        <w:rPr>
-          <w:rFonts w:ascii="Arial" w:hAnsi="Arial" w:cs="Arial"/>
-          <w:b/>
-          <w:color w:val="333399"/>
-          <w:sz w:val="96"/>
-          <w:szCs w:val="96"/>
-          <w:lang w:val="it-IT"/>
-        </w:rPr>
-      </w:pPr>
-      <w:proofErr w:type="spellStart"/>
-      <w:r>
-        <w:rPr>
-          <w:rFonts w:ascii="Arial" w:hAnsi="Arial" w:cs="Arial"/>
-          <w:b/>
-          <w:color w:val="333399"/>
-          <w:sz w:val="96"/>
-          <w:szCs w:val="96"/>
-          <w:lang w:val="it-IT"/>
-        </w:rPr>
-        <w:t>Diffe</w:t>
-      </w:r>
-      <w:r>
-        <w:rPr>
-          <w:rFonts w:ascii="Arial" w:hAnsi="Arial" w:cs="Arial"/>
-          <w:b/>
-          <w:color w:val="333399"/>
-          <w:sz w:val="96"/>
-          <w:szCs w:val="96"/>
-          <w:lang w:val="it-IT"/>
-        </w:rPr>
-        <w:t>renziAquila</w:t>
-      </w:r>
-      <w:proofErr w:type="spellEnd"/>
-    </w:p>
-    <w:p>
-      <w:pPr>
-        <w:autoSpaceDE w:val="0"/>
-        <w:autoSpaceDN w:val="0"/>
-        <w:adjustRightInd w:val="0"/>
-        <w:jc w:val="center"/>
-        <w:rPr>
-          <w:rFonts w:ascii="Arial" w:hAnsi="Arial" w:cs="Arial"/>
-          <w:b/>
-          <w:color w:val="333399"/>
-          <w:sz w:val="56"/>
-          <w:szCs w:val="56"/>
         </w:rPr>
       </w:pPr>
       <w:r>
@@ -324,60 +380,22 @@
     </w:p>
     <w:p>
       <w:pPr>
-        <w:autoSpaceDE w:val="0"/>
-        <w:autoSpaceDN w:val="0"/>
-        <w:adjustRightInd w:val="0"/>
-        <w:jc w:val="center"/>
-        <w:rPr>
-          <w:rFonts w:ascii="Arial" w:hAnsi="Arial" w:cs="Arial"/>
-          <w:b/>
-          <w:color w:val="333399"/>
-          <w:sz w:val="56"/>
-          <w:szCs w:val="56"/>
-        </w:rPr>
-      </w:pPr>
-    </w:p>
-    <w:p>
-      <w:pPr>
-        <w:autoSpaceDE w:val="0"/>
-        <w:autoSpaceDN w:val="0"/>
-        <w:adjustRightInd w:val="0"/>
-        <w:jc w:val="center"/>
-        <w:rPr>
-          <w:rFonts w:ascii="Arial" w:hAnsi="Arial" w:cs="Arial"/>
-          <w:b/>
-          <w:color w:val="333399"/>
-          <w:sz w:val="56"/>
-          <w:szCs w:val="56"/>
-        </w:rPr>
-      </w:pPr>
-    </w:p>
-    <w:p>
-      <w:pPr>
-        <w:autoSpaceDE w:val="0"/>
-        <w:autoSpaceDN w:val="0"/>
-        <w:adjustRightInd w:val="0"/>
-        <w:jc w:val="both"/>
-        <w:rPr>
-          <w:rFonts w:ascii="Arial" w:hAnsi="Arial" w:cs="Arial"/>
-          <w:b/>
-          <w:color w:val="333399"/>
-          <w:sz w:val="56"/>
-          <w:szCs w:val="56"/>
-        </w:rPr>
-      </w:pPr>
-    </w:p>
-    <w:p>
-      <w:pPr>
-        <w:autoSpaceDE w:val="0"/>
-        <w:autoSpaceDN w:val="0"/>
-        <w:adjustRightInd w:val="0"/>
-        <w:jc w:val="both"/>
-        <w:rPr>
-          <w:rFonts w:ascii="Arial" w:hAnsi="Arial" w:cs="Arial"/>
-          <w:color w:val="333399"/>
-          <w:sz w:val="56"/>
-          <w:szCs w:val="56"/>
+        <w:rPr>
+          <w:rFonts w:ascii="Arial" w:hAnsi="Arial" w:cs="Arial"/>
+        </w:rPr>
+      </w:pPr>
+    </w:p>
+    <w:p>
+      <w:pPr>
+        <w:rPr>
+          <w:rFonts w:ascii="Arial" w:hAnsi="Arial" w:cs="Arial"/>
+        </w:rPr>
+      </w:pPr>
+    </w:p>
+    <w:p>
+      <w:pPr>
+        <w:rPr>
+          <w:rFonts w:ascii="Arial" w:hAnsi="Arial" w:cs="Arial"/>
         </w:rPr>
       </w:pPr>
     </w:p>
@@ -596,19 +614,8 @@
                 <w:sz w:val="20"/>
                 <w:szCs w:val="20"/>
               </w:rPr>
-              <w:t xml:space="preserve">Valentina </w:t>
+              <w:t>Valentina Cecchini</w:t>
             </w:r>
-            <w:proofErr w:type="spellStart"/>
-            <w:r>
-              <w:rPr>
-                <w:rFonts w:ascii="Arial" w:hAnsi="Arial" w:cs="Arial"/>
-                <w:color w:val="333399"/>
-                <w:sz w:val="20"/>
-                <w:szCs w:val="20"/>
-              </w:rPr>
-              <w:t>Cecchini</w:t>
-            </w:r>
-            <w:proofErr w:type="spellEnd"/>
           </w:p>
         </w:tc>
         <w:tc>
@@ -667,7 +674,6 @@
                 <w:szCs w:val="20"/>
               </w:rPr>
             </w:pPr>
-            <w:proofErr w:type="spellStart"/>
             <w:r>
               <w:rPr>
                 <w:rFonts w:ascii="Arial" w:hAnsi="Arial" w:cs="Arial"/>
@@ -678,7 +684,6 @@
               </w:rPr>
               <w:t>valentina.cecchin@student.univaq.iti</w:t>
             </w:r>
-            <w:proofErr w:type="spellEnd"/>
           </w:p>
         </w:tc>
       </w:tr>
@@ -976,11 +981,11 @@
       <w:r>
         <w:rPr>
           <w:noProof/>
-          <w:lang w:val="en-GB" w:eastAsia="en-GB"/>
+          <w:lang w:val="it-IT" w:eastAsia="it-IT"/>
         </w:rPr>
         <w:lastRenderedPageBreak/>
         <w:drawing>
-          <wp:anchor distT="0" distB="0" distL="114300" distR="114300" simplePos="0" relativeHeight="251648512" behindDoc="0" locked="0" layoutInCell="1" allowOverlap="1" wp14:anchorId="2C121EEE" wp14:editId="48231E2F">
+          <wp:anchor distT="0" distB="0" distL="114300" distR="114300" simplePos="0" relativeHeight="251648000" behindDoc="0" locked="0" layoutInCell="1" allowOverlap="1" wp14:anchorId="2C121EEE" wp14:editId="66957BE6">
             <wp:simplePos x="0" y="0"/>
             <wp:positionH relativeFrom="column">
               <wp:posOffset>5372100</wp:posOffset>
@@ -1011,7 +1016,7 @@
                     </pic:cNvPicPr>
                   </pic:nvPicPr>
                   <pic:blipFill>
-                    <a:blip r:embed="rId8" cstate="print"/>
+                    <a:blip r:embed="rId9" cstate="print"/>
                     <a:srcRect/>
                     <a:stretch>
                       <a:fillRect/>
@@ -1066,14 +1071,12 @@
           <w:rFonts w:ascii="Arial" w:hAnsi="Arial" w:cs="Arial"/>
         </w:rPr>
       </w:pPr>
-      <w:proofErr w:type="spellStart"/>
       <w:r>
         <w:rPr>
           <w:rFonts w:ascii="Arial" w:hAnsi="Arial" w:cs="Arial"/>
         </w:rPr>
         <w:t>DifferenziAquila</w:t>
       </w:r>
-      <w:proofErr w:type="spellEnd"/>
       <w:r>
         <w:rPr>
           <w:rFonts w:ascii="Arial" w:hAnsi="Arial" w:cs="Arial"/>
@@ -1248,8 +1251,7 @@
           <w:rFonts w:ascii="Arial" w:hAnsi="Arial" w:cs="Arial"/>
         </w:rPr>
       </w:pPr>
-      <w:hyperlink r:id="rId9" w:history="1">
-        <w:proofErr w:type="spellStart"/>
+      <w:hyperlink r:id="rId10" w:history="1">
         <w:r>
           <w:rPr>
             <w:rStyle w:val="Hyperlink"/>
@@ -1257,7 +1259,6 @@
           </w:rPr>
           <w:t>Juker</w:t>
         </w:r>
-        <w:proofErr w:type="spellEnd"/>
       </w:hyperlink>
       <w:r>
         <w:rPr>
@@ -1287,21 +1288,7 @@
         <w:rPr>
           <w:rFonts w:ascii="Arial" w:hAnsi="Arial" w:cs="Arial"/>
         </w:rPr>
-        <w:t xml:space="preserve"> (schedule, collection points location </w:t>
-      </w:r>
-      <w:proofErr w:type="spellStart"/>
-      <w:r>
-        <w:rPr>
-          <w:rFonts w:ascii="Arial" w:hAnsi="Arial" w:cs="Arial"/>
-        </w:rPr>
-        <w:t>etc</w:t>
-      </w:r>
-      <w:proofErr w:type="spellEnd"/>
-      <w:r>
-        <w:rPr>
-          <w:rFonts w:ascii="Arial" w:hAnsi="Arial" w:cs="Arial"/>
-        </w:rPr>
-        <w:t>.</w:t>
+        <w:t xml:space="preserve"> (schedule, collection points location etc.</w:t>
       </w:r>
       <w:r>
         <w:rPr>
@@ -1483,12 +1470,7 @@
       </w:pPr>
     </w:p>
     <w:p/>
-    <w:p>
-      <w:pPr>
-        <w:pStyle w:val="Heading1"/>
-        <w:jc w:val="both"/>
-      </w:pPr>
-    </w:p>
+    <w:p/>
     <w:p/>
     <w:p>
       <w:pPr>
@@ -1497,6 +1479,7 @@
         <w:jc w:val="both"/>
       </w:pPr>
       <w:r>
+        <w:lastRenderedPageBreak/>
         <w:t>User</w:t>
       </w:r>
       <w:r>
@@ -1525,14 +1508,12 @@
         </w:rPr>
         <w:t xml:space="preserve">The main need that </w:t>
       </w:r>
-      <w:proofErr w:type="spellStart"/>
       <w:r>
         <w:rPr>
           <w:rFonts w:ascii="Arial" w:hAnsi="Arial" w:cs="Arial"/>
         </w:rPr>
         <w:t>DifferenziAquila</w:t>
       </w:r>
-      <w:proofErr w:type="spellEnd"/>
       <w:r>
         <w:rPr>
           <w:rFonts w:ascii="Arial" w:hAnsi="Arial" w:cs="Arial"/>
@@ -1608,14 +1589,12 @@
         </w:rPr>
         <w:t xml:space="preserve">From now on </w:t>
       </w:r>
-      <w:proofErr w:type="spellStart"/>
       <w:r>
         <w:rPr>
           <w:rFonts w:ascii="Arial" w:hAnsi="Arial" w:cs="Arial"/>
         </w:rPr>
         <w:t>DifferenziAquila</w:t>
       </w:r>
-      <w:proofErr w:type="spellEnd"/>
       <w:r>
         <w:rPr>
           <w:rFonts w:ascii="Arial" w:hAnsi="Arial" w:cs="Arial"/>
@@ -1667,14 +1646,12 @@
         </w:rPr>
         <w:t xml:space="preserve">Through </w:t>
       </w:r>
-      <w:proofErr w:type="spellStart"/>
       <w:r>
         <w:rPr>
           <w:rFonts w:ascii="Arial" w:hAnsi="Arial" w:cs="Arial"/>
         </w:rPr>
         <w:t>DifferenziAquila</w:t>
       </w:r>
-      <w:proofErr w:type="spellEnd"/>
       <w:r>
         <w:rPr>
           <w:rFonts w:ascii="Arial" w:hAnsi="Arial" w:cs="Arial"/>
@@ -1723,28 +1700,24 @@
           <w:rFonts w:ascii="Arial" w:hAnsi="Arial" w:cs="Arial"/>
         </w:rPr>
       </w:pPr>
-      <w:proofErr w:type="spellStart"/>
       <w:r>
         <w:rPr>
           <w:rFonts w:ascii="Arial" w:hAnsi="Arial" w:cs="Arial"/>
         </w:rPr>
         <w:t>DifferenziAquila</w:t>
       </w:r>
-      <w:proofErr w:type="spellEnd"/>
       <w:r>
         <w:rPr>
           <w:rFonts w:ascii="Arial" w:hAnsi="Arial" w:cs="Arial"/>
         </w:rPr>
         <w:t xml:space="preserve"> wants to achieve that by providing an easy-to-use environment that allow the user to access the services as fast as possible as the </w:t>
       </w:r>
-      <w:proofErr w:type="spellStart"/>
       <w:r>
         <w:rPr>
           <w:rFonts w:ascii="Arial" w:hAnsi="Arial" w:cs="Arial"/>
         </w:rPr>
         <w:t>DifferenziAquila</w:t>
       </w:r>
-      <w:proofErr w:type="spellEnd"/>
       <w:r>
         <w:rPr>
           <w:rFonts w:ascii="Arial" w:hAnsi="Arial" w:cs="Arial"/>
@@ -1832,14 +1805,12 @@
         </w:rPr>
         <w:t xml:space="preserve"> the selective waste disposal is already seen as a forced and annoying activity, </w:t>
       </w:r>
-      <w:proofErr w:type="spellStart"/>
       <w:r>
         <w:rPr>
           <w:rFonts w:ascii="Arial" w:hAnsi="Arial" w:cs="Arial"/>
         </w:rPr>
         <w:t>DifferenziAquila</w:t>
       </w:r>
-      <w:proofErr w:type="spellEnd"/>
       <w:r>
         <w:rPr>
           <w:rFonts w:ascii="Arial" w:hAnsi="Arial" w:cs="Arial"/>
@@ -1950,6 +1921,22 @@
         </w:rPr>
         <w:t>.</w:t>
       </w:r>
+    </w:p>
+    <w:p>
+      <w:pPr>
+        <w:jc w:val="both"/>
+        <w:rPr>
+          <w:rFonts w:ascii="Arial" w:hAnsi="Arial" w:cs="Arial"/>
+        </w:rPr>
+      </w:pPr>
+    </w:p>
+    <w:p>
+      <w:pPr>
+        <w:jc w:val="both"/>
+        <w:rPr>
+          <w:rFonts w:ascii="Arial" w:hAnsi="Arial" w:cs="Arial"/>
+        </w:rPr>
+      </w:pPr>
     </w:p>
     <w:p>
       <w:pPr>
@@ -2085,10 +2072,10 @@
           <w:rFonts w:ascii="Arial" w:hAnsi="Arial" w:cs="Arial"/>
           <w:b/>
           <w:noProof/>
-          <w:lang w:val="en-GB" w:eastAsia="en-GB"/>
+          <w:lang w:val="it-IT" w:eastAsia="it-IT"/>
         </w:rPr>
         <w:drawing>
-          <wp:anchor distT="0" distB="0" distL="114300" distR="114300" simplePos="0" relativeHeight="251647488" behindDoc="0" locked="0" layoutInCell="1" allowOverlap="1" wp14:anchorId="3866FC07" wp14:editId="0649D1CF">
+          <wp:anchor distT="0" distB="0" distL="114300" distR="114300" simplePos="0" relativeHeight="251646976" behindDoc="0" locked="0" layoutInCell="1" allowOverlap="1" wp14:anchorId="3866FC07" wp14:editId="0FBF1E98">
             <wp:simplePos x="0" y="0"/>
             <wp:positionH relativeFrom="margin">
               <wp:posOffset>20955</wp:posOffset>
@@ -2113,7 +2100,7 @@
                     </pic:cNvPicPr>
                   </pic:nvPicPr>
                   <pic:blipFill rotWithShape="1">
-                    <a:blip r:embed="rId10">
+                    <a:blip r:embed="rId11">
                       <a:extLst>
                         <a:ext uri="{28A0092B-C50C-407E-A947-70E740481C1C}">
                           <a14:useLocalDpi xmlns:a14="http://schemas.microsoft.com/office/drawing/2010/main" val="0"/>
@@ -2425,10 +2412,10 @@
           <w:rFonts w:ascii="Arial" w:hAnsi="Arial" w:cs="Arial"/>
           <w:b/>
           <w:noProof/>
-          <w:lang w:val="en-GB" w:eastAsia="en-GB"/>
+          <w:lang w:val="it-IT" w:eastAsia="it-IT"/>
         </w:rPr>
         <w:drawing>
-          <wp:anchor distT="0" distB="0" distL="114300" distR="114300" simplePos="0" relativeHeight="251657728" behindDoc="0" locked="0" layoutInCell="1" allowOverlap="1" wp14:anchorId="453840E0" wp14:editId="5902B8C8">
+          <wp:anchor distT="0" distB="0" distL="114300" distR="114300" simplePos="0" relativeHeight="251657216" behindDoc="0" locked="0" layoutInCell="1" allowOverlap="1" wp14:anchorId="453840E0" wp14:editId="3205603F">
             <wp:simplePos x="0" y="0"/>
             <wp:positionH relativeFrom="margin">
               <wp:posOffset>-3810</wp:posOffset>
@@ -2453,7 +2440,7 @@
                     </pic:cNvPicPr>
                   </pic:nvPicPr>
                   <pic:blipFill rotWithShape="1">
-                    <a:blip r:embed="rId11">
+                    <a:blip r:embed="rId12">
                       <a:extLst>
                         <a:ext uri="{28A0092B-C50C-407E-A947-70E740481C1C}">
                           <a14:useLocalDpi xmlns:a14="http://schemas.microsoft.com/office/drawing/2010/main" val="0"/>
@@ -2997,10 +2984,10 @@
         <w:rPr>
           <w:b/>
           <w:noProof/>
-          <w:lang w:val="en-GB" w:eastAsia="en-GB"/>
+          <w:lang w:val="it-IT" w:eastAsia="it-IT"/>
         </w:rPr>
         <w:drawing>
-          <wp:anchor distT="0" distB="0" distL="114300" distR="114300" simplePos="0" relativeHeight="251658752" behindDoc="0" locked="0" layoutInCell="1" allowOverlap="1" wp14:anchorId="351FF8E2" wp14:editId="5877AE8A">
+          <wp:anchor distT="0" distB="0" distL="114300" distR="114300" simplePos="0" relativeHeight="251659264" behindDoc="0" locked="0" layoutInCell="1" allowOverlap="1" wp14:anchorId="351FF8E2" wp14:editId="134A1F1D">
             <wp:simplePos x="0" y="0"/>
             <wp:positionH relativeFrom="column">
               <wp:posOffset>-3810</wp:posOffset>
@@ -3025,7 +3012,7 @@
                     </pic:cNvPicPr>
                   </pic:nvPicPr>
                   <pic:blipFill rotWithShape="1">
-                    <a:blip r:embed="rId12">
+                    <a:blip r:embed="rId13">
                       <a:extLst>
                         <a:ext uri="{28A0092B-C50C-407E-A947-70E740481C1C}">
                           <a14:useLocalDpi xmlns:a14="http://schemas.microsoft.com/office/drawing/2010/main" val="0"/>
@@ -3341,18 +3328,8 @@
         <w:rPr>
           <w:rFonts w:ascii="Arial" w:hAnsi="Arial" w:cs="Arial"/>
         </w:rPr>
-        <w:t xml:space="preserve">s </w:t>
-      </w:r>
-      <w:proofErr w:type="spellStart"/>
-      <w:proofErr w:type="gramStart"/>
-      <w:r>
-        <w:rPr>
-          <w:rFonts w:ascii="Arial" w:hAnsi="Arial" w:cs="Arial"/>
-        </w:rPr>
-        <w:t>a</w:t>
-      </w:r>
-      <w:proofErr w:type="spellEnd"/>
-      <w:proofErr w:type="gramEnd"/>
+        <w:t>s a</w:t>
+      </w:r>
       <w:r>
         <w:rPr>
           <w:rFonts w:ascii="Arial" w:hAnsi="Arial" w:cs="Arial"/>
@@ -3463,11 +3440,11 @@
       <w:r>
         <w:rPr>
           <w:noProof/>
-          <w:lang w:val="en-GB" w:eastAsia="en-GB"/>
+          <w:lang w:val="it-IT" w:eastAsia="it-IT"/>
         </w:rPr>
         <w:lastRenderedPageBreak/>
         <w:drawing>
-          <wp:anchor distT="0" distB="0" distL="114300" distR="114300" simplePos="0" relativeHeight="251649536" behindDoc="0" locked="0" layoutInCell="1" allowOverlap="1" wp14:anchorId="0B6AE0C0" wp14:editId="026FD4D4">
+          <wp:anchor distT="0" distB="0" distL="114300" distR="114300" simplePos="0" relativeHeight="251649024" behindDoc="0" locked="0" layoutInCell="1" allowOverlap="1" wp14:anchorId="0B6AE0C0" wp14:editId="1D98674A">
             <wp:simplePos x="0" y="0"/>
             <wp:positionH relativeFrom="column">
               <wp:posOffset>5362575</wp:posOffset>
@@ -3498,7 +3475,7 @@
                     </pic:cNvPicPr>
                   </pic:nvPicPr>
                   <pic:blipFill>
-                    <a:blip r:embed="rId13" cstate="print"/>
+                    <a:blip r:embed="rId14" cstate="print"/>
                     <a:srcRect/>
                     <a:stretch>
                       <a:fillRect/>
@@ -4048,21 +4025,7 @@
         <w:rPr>
           <w:rFonts w:ascii="Arial" w:hAnsi="Arial" w:cs="Arial"/>
         </w:rPr>
-        <w:t xml:space="preserve">the app (no external links, maps </w:t>
-      </w:r>
-      <w:proofErr w:type="spellStart"/>
-      <w:r>
-        <w:rPr>
-          <w:rFonts w:ascii="Arial" w:hAnsi="Arial" w:cs="Arial"/>
-        </w:rPr>
-        <w:t>etc</w:t>
-      </w:r>
-      <w:proofErr w:type="spellEnd"/>
-      <w:r>
-        <w:rPr>
-          <w:rFonts w:ascii="Arial" w:hAnsi="Arial" w:cs="Arial"/>
-        </w:rPr>
-        <w:t>…)</w:t>
+        <w:t>the app (no external links, maps etc…)</w:t>
       </w:r>
     </w:p>
     <w:p>
@@ -4250,10 +4213,10 @@
           <w:rFonts w:ascii="Arial" w:hAnsi="Arial" w:cs="Arial"/>
           <w:b/>
           <w:noProof/>
-          <w:lang w:val="en-GB" w:eastAsia="en-GB"/>
+          <w:lang w:val="it-IT" w:eastAsia="it-IT"/>
         </w:rPr>
         <w:drawing>
-          <wp:anchor distT="0" distB="0" distL="114300" distR="114300" simplePos="0" relativeHeight="251659776" behindDoc="0" locked="0" layoutInCell="1" allowOverlap="1" wp14:anchorId="7C5439F1" wp14:editId="174483B0">
+          <wp:anchor distT="0" distB="0" distL="114300" distR="114300" simplePos="0" relativeHeight="251660288" behindDoc="0" locked="0" layoutInCell="1" allowOverlap="1" wp14:anchorId="7C5439F1" wp14:editId="7ABF4DDB">
             <wp:simplePos x="0" y="0"/>
             <wp:positionH relativeFrom="margin">
               <wp:posOffset>-5715</wp:posOffset>
@@ -4278,7 +4241,7 @@
                     </pic:cNvPicPr>
                   </pic:nvPicPr>
                   <pic:blipFill rotWithShape="1">
-                    <a:blip r:embed="rId10">
+                    <a:blip r:embed="rId11">
                       <a:extLst>
                         <a:ext uri="{28A0092B-C50C-407E-A947-70E740481C1C}">
                           <a14:useLocalDpi xmlns:a14="http://schemas.microsoft.com/office/drawing/2010/main" val="0"/>
@@ -4411,7 +4374,6 @@
         </w:rPr>
         <w:t xml:space="preserve">At work, the colleagues (who had the same problem) talk to her about </w:t>
       </w:r>
-      <w:proofErr w:type="spellStart"/>
       <w:r>
         <w:rPr>
           <w:rFonts w:ascii="Arial" w:eastAsiaTheme="majorEastAsia" w:hAnsi="Arial" w:cs="Arial"/>
@@ -4419,7 +4381,6 @@
         </w:rPr>
         <w:t>DifferenziAquila</w:t>
       </w:r>
-      <w:proofErr w:type="spellEnd"/>
       <w:r>
         <w:rPr>
           <w:rFonts w:ascii="Arial" w:eastAsiaTheme="majorEastAsia" w:hAnsi="Arial" w:cs="Arial"/>
@@ -4456,10 +4417,10 @@
           <w:rFonts w:ascii="Arial" w:hAnsi="Arial" w:cs="Arial"/>
           <w:b/>
           <w:noProof/>
-          <w:lang w:val="en-GB" w:eastAsia="en-GB"/>
+          <w:lang w:val="it-IT" w:eastAsia="it-IT"/>
         </w:rPr>
         <w:drawing>
-          <wp:anchor distT="0" distB="0" distL="114300" distR="114300" simplePos="0" relativeHeight="251661824" behindDoc="0" locked="0" layoutInCell="1" allowOverlap="1" wp14:anchorId="270C15F7" wp14:editId="3A7CB308">
+          <wp:anchor distT="0" distB="0" distL="114300" distR="114300" simplePos="0" relativeHeight="251662336" behindDoc="0" locked="0" layoutInCell="1" allowOverlap="1" wp14:anchorId="270C15F7" wp14:editId="181AD1CF">
             <wp:simplePos x="0" y="0"/>
             <wp:positionH relativeFrom="margin">
               <wp:posOffset>-14605</wp:posOffset>
@@ -4484,7 +4445,7 @@
                     </pic:cNvPicPr>
                   </pic:nvPicPr>
                   <pic:blipFill rotWithShape="1">
-                    <a:blip r:embed="rId11">
+                    <a:blip r:embed="rId12">
                       <a:extLst>
                         <a:ext uri="{28A0092B-C50C-407E-A947-70E740481C1C}">
                           <a14:useLocalDpi xmlns:a14="http://schemas.microsoft.com/office/drawing/2010/main" val="0"/>
@@ -4645,14 +4606,12 @@
         </w:rPr>
         <w:t xml:space="preserve">After installing </w:t>
       </w:r>
-      <w:proofErr w:type="spellStart"/>
       <w:r>
         <w:rPr>
           <w:rFonts w:ascii="Arial" w:hAnsi="Arial" w:cs="Arial"/>
         </w:rPr>
         <w:t>DifferenziAquila</w:t>
       </w:r>
-      <w:proofErr w:type="spellEnd"/>
       <w:r>
         <w:rPr>
           <w:rFonts w:ascii="Arial" w:hAnsi="Arial" w:cs="Arial"/>
@@ -4693,10 +4652,10 @@
         <w:rPr>
           <w:b/>
           <w:noProof/>
-          <w:lang w:val="en-GB" w:eastAsia="en-GB"/>
+          <w:lang w:val="it-IT" w:eastAsia="it-IT"/>
         </w:rPr>
         <w:drawing>
-          <wp:anchor distT="0" distB="0" distL="114300" distR="114300" simplePos="0" relativeHeight="251662848" behindDoc="0" locked="0" layoutInCell="1" allowOverlap="1" wp14:anchorId="05E7EC47" wp14:editId="5CED1E4F">
+          <wp:anchor distT="0" distB="0" distL="114300" distR="114300" simplePos="0" relativeHeight="251664384" behindDoc="0" locked="0" layoutInCell="1" allowOverlap="1" wp14:anchorId="05E7EC47" wp14:editId="57EFA06E">
             <wp:simplePos x="0" y="0"/>
             <wp:positionH relativeFrom="column">
               <wp:posOffset>19050</wp:posOffset>
@@ -4721,7 +4680,7 @@
                     </pic:cNvPicPr>
                   </pic:nvPicPr>
                   <pic:blipFill rotWithShape="1">
-                    <a:blip r:embed="rId12">
+                    <a:blip r:embed="rId13">
                       <a:extLst>
                         <a:ext uri="{28A0092B-C50C-407E-A947-70E740481C1C}">
                           <a14:useLocalDpi xmlns:a14="http://schemas.microsoft.com/office/drawing/2010/main" val="0"/>
@@ -4950,7 +4909,6 @@
         </w:rPr>
         <w:t xml:space="preserve"> he finds </w:t>
       </w:r>
-      <w:proofErr w:type="spellStart"/>
       <w:r>
         <w:rPr>
           <w:rFonts w:ascii="Arial" w:eastAsiaTheme="majorEastAsia" w:hAnsi="Arial" w:cs="Arial"/>
@@ -4958,7 +4916,6 @@
         </w:rPr>
         <w:t>DifferenziAquila</w:t>
       </w:r>
-      <w:proofErr w:type="spellEnd"/>
       <w:r>
         <w:rPr>
           <w:rFonts w:ascii="Arial" w:eastAsiaTheme="majorEastAsia" w:hAnsi="Arial" w:cs="Arial"/>
@@ -5102,11 +5059,11 @@
       <w:r>
         <w:rPr>
           <w:noProof/>
-          <w:lang w:val="en-GB" w:eastAsia="en-GB"/>
+          <w:lang w:val="it-IT" w:eastAsia="it-IT"/>
         </w:rPr>
         <w:lastRenderedPageBreak/>
         <w:drawing>
-          <wp:anchor distT="0" distB="0" distL="114300" distR="114300" simplePos="0" relativeHeight="251654656" behindDoc="0" locked="0" layoutInCell="1" allowOverlap="1" wp14:anchorId="22A7F23D" wp14:editId="0FB0A5D4">
+          <wp:anchor distT="0" distB="0" distL="114300" distR="114300" simplePos="0" relativeHeight="251654144" behindDoc="0" locked="0" layoutInCell="1" allowOverlap="1" wp14:anchorId="22A7F23D" wp14:editId="1EEA7893">
             <wp:simplePos x="0" y="0"/>
             <wp:positionH relativeFrom="column">
               <wp:posOffset>5358130</wp:posOffset>
@@ -5137,7 +5094,7 @@
                     </pic:cNvPicPr>
                   </pic:nvPicPr>
                   <pic:blipFill>
-                    <a:blip r:embed="rId14" cstate="print"/>
+                    <a:blip r:embed="rId15" cstate="print"/>
                     <a:srcRect/>
                     <a:stretch>
                       <a:fillRect/>
@@ -5211,10 +5168,10 @@
           <w:color w:val="333399"/>
           <w:sz w:val="56"/>
           <w:szCs w:val="56"/>
-          <w:lang w:val="en-GB" w:eastAsia="en-GB"/>
+          <w:lang w:val="it-IT" w:eastAsia="it-IT"/>
         </w:rPr>
         <w:drawing>
-          <wp:inline distT="0" distB="0" distL="0" distR="0" wp14:anchorId="7B130684" wp14:editId="06D6636D">
+          <wp:inline distT="0" distB="0" distL="0" distR="0" wp14:anchorId="7B130684" wp14:editId="2420665D">
             <wp:extent cx="6331585" cy="4549140"/>
             <wp:effectExtent l="0" t="0" r="0" b="0"/>
             <wp:docPr id="11" name="Immagine 11" descr="C:\Users\vale9\AppData\Local\Microsoft\Windows\INetCache\Content.Word\navigation.png"/>
@@ -5231,7 +5188,7 @@
                     </pic:cNvPicPr>
                   </pic:nvPicPr>
                   <pic:blipFill>
-                    <a:blip r:embed="rId15">
+                    <a:blip r:embed="rId16">
                       <a:extLst>
                         <a:ext uri="{28A0092B-C50C-407E-A947-70E740481C1C}">
                           <a14:useLocalDpi xmlns:a14="http://schemas.microsoft.com/office/drawing/2010/main" val="0"/>
@@ -5363,11 +5320,11 @@
         <w:rPr>
           <w:rFonts w:ascii="Arial" w:hAnsi="Arial" w:cs="Arial"/>
           <w:noProof/>
-          <w:lang w:val="en-GB" w:eastAsia="en-GB"/>
+          <w:lang w:val="it-IT" w:eastAsia="it-IT"/>
         </w:rPr>
         <w:lastRenderedPageBreak/>
         <w:drawing>
-          <wp:anchor distT="0" distB="0" distL="114300" distR="114300" simplePos="0" relativeHeight="251653632" behindDoc="0" locked="0" layoutInCell="1" allowOverlap="1" wp14:anchorId="2D27FA65" wp14:editId="69B102EB">
+          <wp:anchor distT="0" distB="0" distL="114300" distR="114300" simplePos="0" relativeHeight="251653120" behindDoc="0" locked="0" layoutInCell="1" allowOverlap="1" wp14:anchorId="2D27FA65" wp14:editId="0A03B1CA">
             <wp:simplePos x="0" y="0"/>
             <wp:positionH relativeFrom="column">
               <wp:posOffset>2990215</wp:posOffset>
@@ -5392,7 +5349,7 @@
                     </pic:cNvPicPr>
                   </pic:nvPicPr>
                   <pic:blipFill>
-                    <a:blip r:embed="rId16">
+                    <a:blip r:embed="rId17">
                       <a:extLst>
                         <a:ext uri="{28A0092B-C50C-407E-A947-70E740481C1C}">
                           <a14:useLocalDpi xmlns:a14="http://schemas.microsoft.com/office/drawing/2010/main" val="0"/>
@@ -5442,21 +5399,7 @@
         <w:rPr>
           <w:rFonts w:ascii="Arial" w:hAnsi="Arial" w:cs="Arial"/>
         </w:rPr>
-        <w:t xml:space="preserve">This is the opening view of </w:t>
-      </w:r>
-      <w:proofErr w:type="spellStart"/>
-      <w:r>
-        <w:rPr>
-          <w:rFonts w:ascii="Arial" w:hAnsi="Arial" w:cs="Arial"/>
-        </w:rPr>
-        <w:t>DifferenziAquila</w:t>
-      </w:r>
-      <w:proofErr w:type="spellEnd"/>
-      <w:r>
-        <w:rPr>
-          <w:rFonts w:ascii="Arial" w:hAnsi="Arial" w:cs="Arial"/>
-        </w:rPr>
-        <w:t xml:space="preserve">. The user </w:t>
+        <w:t xml:space="preserve">This is the opening view of DifferenziAquila. The user </w:t>
       </w:r>
       <w:r>
         <w:rPr>
@@ -5544,21 +5487,7 @@
         <w:rPr>
           <w:rFonts w:ascii="Arial" w:hAnsi="Arial" w:cs="Arial"/>
         </w:rPr>
-        <w:t xml:space="preserve">This view is the first interactive view of </w:t>
-      </w:r>
-      <w:proofErr w:type="spellStart"/>
-      <w:r>
-        <w:rPr>
-          <w:rFonts w:ascii="Arial" w:hAnsi="Arial" w:cs="Arial"/>
-        </w:rPr>
-        <w:t>DiferenziAquila</w:t>
-      </w:r>
-      <w:proofErr w:type="spellEnd"/>
-      <w:r>
-        <w:rPr>
-          <w:rFonts w:ascii="Arial" w:hAnsi="Arial" w:cs="Arial"/>
-        </w:rPr>
-        <w:t>: here</w:t>
+        <w:t>This view is the first interactive view of DiferenziAquila: here</w:t>
       </w:r>
       <w:r>
         <w:rPr>
@@ -6129,11 +6058,11 @@
           <w:rFonts w:ascii="Arial" w:hAnsi="Arial" w:cs="Arial"/>
           <w:b/>
           <w:noProof/>
-          <w:lang w:val="en-GB" w:eastAsia="en-GB"/>
+          <w:lang w:val="it-IT" w:eastAsia="it-IT"/>
         </w:rPr>
         <w:lastRenderedPageBreak/>
         <w:drawing>
-          <wp:anchor distT="0" distB="0" distL="114300" distR="114300" simplePos="0" relativeHeight="251656704" behindDoc="1" locked="0" layoutInCell="1" allowOverlap="1" wp14:anchorId="03C42AD8" wp14:editId="46C9E5A9">
+          <wp:anchor distT="0" distB="0" distL="114300" distR="114300" simplePos="0" relativeHeight="251656192" behindDoc="1" locked="0" layoutInCell="1" allowOverlap="1" wp14:anchorId="03C42AD8" wp14:editId="4AC8481B">
             <wp:simplePos x="0" y="0"/>
             <wp:positionH relativeFrom="column">
               <wp:posOffset>2818268</wp:posOffset>
@@ -6166,7 +6095,7 @@
                     </pic:cNvPicPr>
                   </pic:nvPicPr>
                   <pic:blipFill>
-                    <a:blip r:embed="rId17">
+                    <a:blip r:embed="rId18">
                       <a:extLst>
                         <a:ext uri="{28A0092B-C50C-407E-A947-70E740481C1C}">
                           <a14:useLocalDpi xmlns:a14="http://schemas.microsoft.com/office/drawing/2010/main" val="0"/>
@@ -6685,10 +6614,10 @@
         <w:rPr>
           <w:rFonts w:ascii="Arial" w:hAnsi="Arial" w:cs="Arial"/>
           <w:noProof/>
-          <w:lang w:val="en-GB" w:eastAsia="en-GB"/>
+          <w:lang w:val="it-IT" w:eastAsia="it-IT"/>
         </w:rPr>
         <w:drawing>
-          <wp:inline distT="0" distB="0" distL="0" distR="0" wp14:anchorId="50885C55" wp14:editId="1B094822">
+          <wp:inline distT="0" distB="0" distL="0" distR="0" wp14:anchorId="50885C55" wp14:editId="008316B8">
             <wp:extent cx="6284407" cy="3612014"/>
             <wp:effectExtent l="0" t="0" r="0" b="0"/>
             <wp:docPr id="15" name="Picture 15" descr="diagrams/data.jpg"/>
@@ -6705,7 +6634,7 @@
                     </pic:cNvPicPr>
                   </pic:nvPicPr>
                   <pic:blipFill>
-                    <a:blip r:embed="rId18">
+                    <a:blip r:embed="rId19">
                       <a:extLst>
                         <a:ext uri="{28A0092B-C50C-407E-A947-70E740481C1C}">
                           <a14:useLocalDpi xmlns:a14="http://schemas.microsoft.com/office/drawing/2010/main" val="0"/>
@@ -7102,48 +7031,25 @@
           <w:rFonts w:ascii="Arial" w:hAnsi="Arial" w:cs="Arial"/>
         </w:rPr>
       </w:pPr>
-      <w:proofErr w:type="spellStart"/>
-      <w:r>
-        <w:rPr>
-          <w:rFonts w:ascii="Arial" w:hAnsi="Arial" w:cs="Arial"/>
-          <w:b/>
-        </w:rPr>
-        <w:t>RecyclingSack</w:t>
-      </w:r>
-      <w:proofErr w:type="spellEnd"/>
-      <w:r>
-        <w:rPr>
-          <w:rFonts w:ascii="Arial" w:hAnsi="Arial" w:cs="Arial"/>
-          <w:b/>
-        </w:rPr>
-        <w:t>:</w:t>
-      </w:r>
-    </w:p>
-    <w:p>
-      <w:pPr>
-        <w:rPr>
-          <w:rFonts w:ascii="Arial" w:hAnsi="Arial" w:cs="Arial"/>
-        </w:rPr>
-      </w:pPr>
-      <w:r>
-        <w:rPr>
-          <w:rFonts w:ascii="Arial" w:hAnsi="Arial" w:cs="Arial"/>
-        </w:rPr>
-        <w:t xml:space="preserve">The </w:t>
-      </w:r>
-      <w:proofErr w:type="spellStart"/>
-      <w:r>
-        <w:rPr>
-          <w:rFonts w:ascii="Arial" w:hAnsi="Arial" w:cs="Arial"/>
-        </w:rPr>
-        <w:t>RecyclingSack</w:t>
-      </w:r>
-      <w:proofErr w:type="spellEnd"/>
-      <w:r>
-        <w:rPr>
-          <w:rFonts w:ascii="Arial" w:hAnsi="Arial" w:cs="Arial"/>
-        </w:rPr>
-        <w:t xml:space="preserve"> entity contains the description (icon to be presented in the app, color) of a certain recycling sack.</w:t>
+      <w:r>
+        <w:rPr>
+          <w:rFonts w:ascii="Arial" w:hAnsi="Arial" w:cs="Arial"/>
+          <w:b/>
+        </w:rPr>
+        <w:t>RecyclingSack:</w:t>
+      </w:r>
+    </w:p>
+    <w:p>
+      <w:pPr>
+        <w:rPr>
+          <w:rFonts w:ascii="Arial" w:hAnsi="Arial" w:cs="Arial"/>
+        </w:rPr>
+      </w:pPr>
+      <w:r>
+        <w:rPr>
+          <w:rFonts w:ascii="Arial" w:hAnsi="Arial" w:cs="Arial"/>
+        </w:rPr>
+        <w:t>The RecyclingSack entity contains the description (icon to be presented in the app, color) of a certain recycling sack.</w:t>
       </w:r>
     </w:p>
     <w:p>
@@ -7175,25 +7081,258 @@
         <w:rPr>
           <w:rFonts w:ascii="Arial" w:hAnsi="Arial" w:cs="Arial"/>
         </w:rPr>
-        <w:t xml:space="preserve">Every user can </w:t>
-      </w:r>
-      <w:r>
-        <w:rPr>
-          <w:rFonts w:ascii="Arial" w:hAnsi="Arial" w:cs="Arial"/>
-        </w:rPr>
-        <w:t>order</w:t>
-      </w:r>
-      <w:r>
-        <w:rPr>
-          <w:rFonts w:ascii="Arial" w:hAnsi="Arial" w:cs="Arial"/>
-        </w:rPr>
-        <w:t xml:space="preserve"> zero or more </w:t>
-      </w:r>
-      <w:r>
-        <w:rPr>
-          <w:rFonts w:ascii="Arial" w:hAnsi="Arial" w:cs="Arial"/>
-        </w:rPr>
-        <w:t>sacks, every (type of) sack can be ordered by 1 or more users</w:t>
+        <w:t>Every user can order zero or more sacks, every (type of) sack can be ordered by 1 or more users.</w:t>
+      </w:r>
+    </w:p>
+    <w:p>
+      <w:pPr>
+        <w:spacing w:after="120"/>
+        <w:rPr>
+          <w:rFonts w:ascii="Arial" w:hAnsi="Arial" w:cs="Arial"/>
+          <w:b/>
+        </w:rPr>
+      </w:pPr>
+    </w:p>
+    <w:p>
+      <w:pPr>
+        <w:spacing w:after="120"/>
+        <w:rPr>
+          <w:rFonts w:ascii="Arial" w:hAnsi="Arial" w:cs="Arial"/>
+          <w:b/>
+        </w:rPr>
+      </w:pPr>
+      <w:r>
+        <w:rPr>
+          <w:rFonts w:ascii="Arial" w:hAnsi="Arial" w:cs="Arial"/>
+          <w:b/>
+        </w:rPr>
+        <w:t>R</w:t>
+      </w:r>
+      <w:r>
+        <w:rPr>
+          <w:rFonts w:ascii="Arial" w:hAnsi="Arial" w:cs="Arial"/>
+          <w:b/>
+        </w:rPr>
+        <w:t>ecycling</w:t>
+      </w:r>
+      <w:r>
+        <w:rPr>
+          <w:rFonts w:ascii="Arial" w:hAnsi="Arial" w:cs="Arial"/>
+          <w:b/>
+        </w:rPr>
+        <w:t>S</w:t>
+      </w:r>
+      <w:r>
+        <w:rPr>
+          <w:rFonts w:ascii="Arial" w:hAnsi="Arial" w:cs="Arial"/>
+          <w:b/>
+        </w:rPr>
+        <w:t>acks</w:t>
+      </w:r>
+      <w:r>
+        <w:rPr>
+          <w:rFonts w:ascii="Arial" w:hAnsi="Arial" w:cs="Arial"/>
+          <w:b/>
+        </w:rPr>
+        <w:t>Request:</w:t>
+      </w:r>
+    </w:p>
+    <w:p>
+      <w:pPr>
+        <w:rPr>
+          <w:rFonts w:ascii="Arial" w:hAnsi="Arial" w:cs="Arial"/>
+        </w:rPr>
+      </w:pPr>
+      <w:r>
+        <w:rPr>
+          <w:rFonts w:ascii="Arial" w:hAnsi="Arial" w:cs="Arial"/>
+        </w:rPr>
+        <w:t>The R</w:t>
+      </w:r>
+      <w:r>
+        <w:rPr>
+          <w:rFonts w:ascii="Arial" w:hAnsi="Arial" w:cs="Arial"/>
+        </w:rPr>
+        <w:t>ecycling</w:t>
+      </w:r>
+      <w:r>
+        <w:rPr>
+          <w:rFonts w:ascii="Arial" w:hAnsi="Arial" w:cs="Arial"/>
+        </w:rPr>
+        <w:t>S</w:t>
+      </w:r>
+      <w:r>
+        <w:rPr>
+          <w:rFonts w:ascii="Arial" w:hAnsi="Arial" w:cs="Arial"/>
+        </w:rPr>
+        <w:t>acks</w:t>
+      </w:r>
+      <w:r>
+        <w:rPr>
+          <w:rFonts w:ascii="Arial" w:hAnsi="Arial" w:cs="Arial"/>
+        </w:rPr>
+        <w:t xml:space="preserve">Request entity contains the </w:t>
+      </w:r>
+      <w:r>
+        <w:rPr>
+          <w:rFonts w:ascii="Arial" w:hAnsi="Arial" w:cs="Arial"/>
+        </w:rPr>
+        <w:t xml:space="preserve">data about the </w:t>
+      </w:r>
+      <w:r>
+        <w:rPr>
+          <w:rFonts w:ascii="Arial" w:hAnsi="Arial" w:cs="Arial"/>
+        </w:rPr>
+        <w:t xml:space="preserve">user’s </w:t>
+      </w:r>
+      <w:r>
+        <w:rPr>
+          <w:rFonts w:ascii="Arial" w:hAnsi="Arial" w:cs="Arial"/>
+        </w:rPr>
+        <w:t xml:space="preserve">recycling sacks </w:t>
+      </w:r>
+      <w:r>
+        <w:rPr>
+          <w:rFonts w:ascii="Arial" w:hAnsi="Arial" w:cs="Arial"/>
+        </w:rPr>
+        <w:t>request</w:t>
+      </w:r>
+      <w:r>
+        <w:rPr>
+          <w:rFonts w:ascii="Arial" w:hAnsi="Arial" w:cs="Arial"/>
+        </w:rPr>
+        <w:t xml:space="preserve">. </w:t>
+      </w:r>
+    </w:p>
+    <w:p>
+      <w:pPr>
+        <w:spacing w:after="120"/>
+        <w:rPr>
+          <w:rFonts w:ascii="Arial" w:hAnsi="Arial" w:cs="Arial"/>
+          <w:b/>
+        </w:rPr>
+      </w:pPr>
+    </w:p>
+    <w:p>
+      <w:pPr>
+        <w:spacing w:after="120"/>
+        <w:rPr>
+          <w:rFonts w:ascii="Arial" w:hAnsi="Arial" w:cs="Arial"/>
+          <w:b/>
+        </w:rPr>
+      </w:pPr>
+      <w:r>
+        <w:rPr>
+          <w:rFonts w:ascii="Arial" w:hAnsi="Arial" w:cs="Arial"/>
+          <w:b/>
+        </w:rPr>
+        <w:t>Calendar:</w:t>
+      </w:r>
+    </w:p>
+    <w:p>
+      <w:pPr>
+        <w:rPr>
+          <w:rFonts w:ascii="Arial" w:hAnsi="Arial" w:cs="Arial"/>
+        </w:rPr>
+      </w:pPr>
+      <w:r>
+        <w:rPr>
+          <w:rFonts w:ascii="Arial" w:hAnsi="Arial" w:cs="Arial"/>
+        </w:rPr>
+        <w:t>The Calendar entity contains the data about the collection schedule.</w:t>
+      </w:r>
+    </w:p>
+    <w:p>
+      <w:pPr>
+        <w:rPr>
+          <w:rFonts w:ascii="Arial" w:hAnsi="Arial" w:cs="Arial"/>
+        </w:rPr>
+      </w:pPr>
+      <w:r>
+        <w:rPr>
+          <w:rFonts w:ascii="Arial" w:hAnsi="Arial" w:cs="Arial"/>
+        </w:rPr>
+        <w:t xml:space="preserve">Every day a certain waste category will be collected. </w:t>
+      </w:r>
+    </w:p>
+    <w:p>
+      <w:pPr>
+        <w:spacing w:after="120"/>
+        <w:rPr>
+          <w:rFonts w:ascii="Arial" w:hAnsi="Arial" w:cs="Arial"/>
+        </w:rPr>
+      </w:pPr>
+    </w:p>
+    <w:p>
+      <w:pPr>
+        <w:spacing w:after="120"/>
+        <w:rPr>
+          <w:rFonts w:ascii="Arial" w:hAnsi="Arial" w:cs="Arial"/>
+          <w:b/>
+        </w:rPr>
+      </w:pPr>
+      <w:r>
+        <w:rPr>
+          <w:rFonts w:ascii="Arial" w:hAnsi="Arial" w:cs="Arial"/>
+          <w:b/>
+        </w:rPr>
+        <w:t>WasteCategory:</w:t>
+      </w:r>
+    </w:p>
+    <w:p>
+      <w:pPr>
+        <w:spacing w:after="120"/>
+        <w:rPr>
+          <w:rFonts w:ascii="Arial" w:hAnsi="Arial" w:cs="Arial"/>
+        </w:rPr>
+      </w:pPr>
+      <w:r>
+        <w:rPr>
+          <w:rFonts w:ascii="Arial" w:hAnsi="Arial" w:cs="Arial"/>
+        </w:rPr>
+        <w:t>The WasteCategory entity contains the data about the waste categories (plastic, paper, oganic, etc.)  with their name, description and icon.</w:t>
+      </w:r>
+    </w:p>
+    <w:p>
+      <w:pPr>
+        <w:spacing w:after="120"/>
+        <w:rPr>
+          <w:rFonts w:ascii="Arial" w:hAnsi="Arial" w:cs="Arial"/>
+        </w:rPr>
+      </w:pPr>
+    </w:p>
+    <w:p>
+      <w:pPr>
+        <w:spacing w:after="120"/>
+        <w:rPr>
+          <w:rFonts w:ascii="Arial" w:hAnsi="Arial" w:cs="Arial"/>
+        </w:rPr>
+      </w:pPr>
+      <w:r>
+        <w:rPr>
+          <w:rFonts w:ascii="Arial" w:hAnsi="Arial" w:cs="Arial"/>
+          <w:b/>
+        </w:rPr>
+        <w:t>News:</w:t>
+      </w:r>
+    </w:p>
+    <w:p>
+      <w:pPr>
+        <w:rPr>
+          <w:rFonts w:ascii="Arial" w:hAnsi="Arial" w:cs="Arial"/>
+        </w:rPr>
+      </w:pPr>
+      <w:r>
+        <w:rPr>
+          <w:rFonts w:ascii="Arial" w:hAnsi="Arial" w:cs="Arial"/>
+        </w:rPr>
+        <w:t>The News entity contains the details of a single news</w:t>
+      </w:r>
+      <w:r>
+        <w:rPr>
+          <w:rFonts w:ascii="Arial" w:hAnsi="Arial" w:cs="Arial"/>
+        </w:rPr>
+        <w:t>, the news are single announcements issued by the collection company and they are not related to a specific day/waste category</w:t>
       </w:r>
       <w:r>
         <w:rPr>
@@ -7207,7 +7346,6 @@
         <w:spacing w:after="120"/>
         <w:rPr>
           <w:rFonts w:ascii="Arial" w:hAnsi="Arial" w:cs="Arial"/>
-          <w:b/>
         </w:rPr>
       </w:pPr>
     </w:p>
@@ -7219,364 +7357,25 @@
           <w:b/>
         </w:rPr>
       </w:pPr>
-      <w:proofErr w:type="spellStart"/>
-      <w:r>
-        <w:rPr>
-          <w:rFonts w:ascii="Arial" w:hAnsi="Arial" w:cs="Arial"/>
-          <w:b/>
-        </w:rPr>
-        <w:t>R</w:t>
-      </w:r>
-      <w:r>
-        <w:rPr>
-          <w:rFonts w:ascii="Arial" w:hAnsi="Arial" w:cs="Arial"/>
-          <w:b/>
-        </w:rPr>
-        <w:t>ecycling</w:t>
-      </w:r>
-      <w:r>
-        <w:rPr>
-          <w:rFonts w:ascii="Arial" w:hAnsi="Arial" w:cs="Arial"/>
-          <w:b/>
-        </w:rPr>
-        <w:t>S</w:t>
-      </w:r>
-      <w:r>
-        <w:rPr>
-          <w:rFonts w:ascii="Arial" w:hAnsi="Arial" w:cs="Arial"/>
-          <w:b/>
-        </w:rPr>
-        <w:t>acks</w:t>
-      </w:r>
-      <w:r>
-        <w:rPr>
-          <w:rFonts w:ascii="Arial" w:hAnsi="Arial" w:cs="Arial"/>
-          <w:b/>
-        </w:rPr>
-        <w:t>Request</w:t>
-      </w:r>
-      <w:proofErr w:type="spellEnd"/>
-      <w:r>
-        <w:rPr>
-          <w:rFonts w:ascii="Arial" w:hAnsi="Arial" w:cs="Arial"/>
-          <w:b/>
-        </w:rPr>
-        <w:t>:</w:t>
-      </w:r>
-    </w:p>
-    <w:p>
-      <w:pPr>
-        <w:rPr>
-          <w:rFonts w:ascii="Arial" w:hAnsi="Arial" w:cs="Arial"/>
-        </w:rPr>
-      </w:pPr>
-      <w:r>
-        <w:rPr>
-          <w:rFonts w:ascii="Arial" w:hAnsi="Arial" w:cs="Arial"/>
-        </w:rPr>
-        <w:t xml:space="preserve">The </w:t>
-      </w:r>
-      <w:proofErr w:type="spellStart"/>
-      <w:r>
-        <w:rPr>
-          <w:rFonts w:ascii="Arial" w:hAnsi="Arial" w:cs="Arial"/>
-        </w:rPr>
-        <w:t>R</w:t>
-      </w:r>
-      <w:r>
-        <w:rPr>
-          <w:rFonts w:ascii="Arial" w:hAnsi="Arial" w:cs="Arial"/>
-        </w:rPr>
-        <w:t>ecycling</w:t>
-      </w:r>
-      <w:r>
-        <w:rPr>
-          <w:rFonts w:ascii="Arial" w:hAnsi="Arial" w:cs="Arial"/>
-        </w:rPr>
-        <w:t>S</w:t>
-      </w:r>
-      <w:r>
-        <w:rPr>
-          <w:rFonts w:ascii="Arial" w:hAnsi="Arial" w:cs="Arial"/>
-        </w:rPr>
-        <w:t>acks</w:t>
-      </w:r>
-      <w:r>
-        <w:rPr>
-          <w:rFonts w:ascii="Arial" w:hAnsi="Arial" w:cs="Arial"/>
-        </w:rPr>
-        <w:t>Request</w:t>
-      </w:r>
-      <w:proofErr w:type="spellEnd"/>
-      <w:r>
-        <w:rPr>
-          <w:rFonts w:ascii="Arial" w:hAnsi="Arial" w:cs="Arial"/>
-        </w:rPr>
-        <w:t xml:space="preserve"> entity contains the </w:t>
-      </w:r>
-      <w:r>
-        <w:rPr>
-          <w:rFonts w:ascii="Arial" w:hAnsi="Arial" w:cs="Arial"/>
-        </w:rPr>
-        <w:t xml:space="preserve">data about the </w:t>
-      </w:r>
-      <w:r>
-        <w:rPr>
-          <w:rFonts w:ascii="Arial" w:hAnsi="Arial" w:cs="Arial"/>
-        </w:rPr>
-        <w:t xml:space="preserve">user’s </w:t>
-      </w:r>
-      <w:r>
-        <w:rPr>
-          <w:rFonts w:ascii="Arial" w:hAnsi="Arial" w:cs="Arial"/>
-        </w:rPr>
-        <w:t xml:space="preserve">recycling sacks </w:t>
-      </w:r>
-      <w:r>
-        <w:rPr>
-          <w:rFonts w:ascii="Arial" w:hAnsi="Arial" w:cs="Arial"/>
-        </w:rPr>
-        <w:t>request</w:t>
-      </w:r>
-      <w:r>
-        <w:rPr>
-          <w:rFonts w:ascii="Arial" w:hAnsi="Arial" w:cs="Arial"/>
-        </w:rPr>
-        <w:t xml:space="preserve">. </w:t>
-      </w:r>
-    </w:p>
-    <w:p>
-      <w:pPr>
-        <w:spacing w:after="120"/>
-        <w:rPr>
-          <w:rFonts w:ascii="Arial" w:hAnsi="Arial" w:cs="Arial"/>
-          <w:b/>
-        </w:rPr>
-      </w:pPr>
-    </w:p>
-    <w:p>
-      <w:pPr>
-        <w:spacing w:after="120"/>
-        <w:rPr>
-          <w:rFonts w:ascii="Arial" w:hAnsi="Arial" w:cs="Arial"/>
-          <w:b/>
-        </w:rPr>
-      </w:pPr>
-      <w:r>
-        <w:rPr>
-          <w:rFonts w:ascii="Arial" w:hAnsi="Arial" w:cs="Arial"/>
-          <w:b/>
-        </w:rPr>
-        <w:t>Calendar:</w:t>
-      </w:r>
-    </w:p>
-    <w:p>
-      <w:pPr>
-        <w:rPr>
-          <w:rFonts w:ascii="Arial" w:hAnsi="Arial" w:cs="Arial"/>
-        </w:rPr>
-      </w:pPr>
-      <w:r>
-        <w:rPr>
-          <w:rFonts w:ascii="Arial" w:hAnsi="Arial" w:cs="Arial"/>
-        </w:rPr>
-        <w:t>The Calendar entity contains the data about the collection schedule.</w:t>
-      </w:r>
-    </w:p>
-    <w:p>
-      <w:pPr>
-        <w:rPr>
-          <w:rFonts w:ascii="Arial" w:hAnsi="Arial" w:cs="Arial"/>
-        </w:rPr>
-      </w:pPr>
-      <w:r>
-        <w:rPr>
-          <w:rFonts w:ascii="Arial" w:hAnsi="Arial" w:cs="Arial"/>
-        </w:rPr>
-        <w:t xml:space="preserve">Every day a certain waste category will be collected. </w:t>
-      </w:r>
-    </w:p>
-    <w:p>
-      <w:pPr>
-        <w:spacing w:after="120"/>
-        <w:rPr>
-          <w:rFonts w:ascii="Arial" w:hAnsi="Arial" w:cs="Arial"/>
-        </w:rPr>
-      </w:pPr>
-    </w:p>
-    <w:p>
-      <w:pPr>
-        <w:spacing w:after="120"/>
-        <w:rPr>
-          <w:rFonts w:ascii="Arial" w:hAnsi="Arial" w:cs="Arial"/>
-          <w:b/>
-        </w:rPr>
-      </w:pPr>
-      <w:proofErr w:type="spellStart"/>
-      <w:r>
-        <w:rPr>
-          <w:rFonts w:ascii="Arial" w:hAnsi="Arial" w:cs="Arial"/>
-          <w:b/>
-        </w:rPr>
-        <w:t>WasteCategory</w:t>
-      </w:r>
-      <w:proofErr w:type="spellEnd"/>
-      <w:r>
-        <w:rPr>
-          <w:rFonts w:ascii="Arial" w:hAnsi="Arial" w:cs="Arial"/>
-          <w:b/>
-        </w:rPr>
-        <w:t>:</w:t>
-      </w:r>
-    </w:p>
-    <w:p>
-      <w:pPr>
-        <w:spacing w:after="120"/>
-        <w:rPr>
-          <w:rFonts w:ascii="Arial" w:hAnsi="Arial" w:cs="Arial"/>
-        </w:rPr>
-      </w:pPr>
-      <w:r>
-        <w:rPr>
-          <w:rFonts w:ascii="Arial" w:hAnsi="Arial" w:cs="Arial"/>
-        </w:rPr>
-        <w:t xml:space="preserve">The </w:t>
-      </w:r>
-      <w:proofErr w:type="spellStart"/>
-      <w:r>
-        <w:rPr>
-          <w:rFonts w:ascii="Arial" w:hAnsi="Arial" w:cs="Arial"/>
-        </w:rPr>
-        <w:t>WasteCategory</w:t>
-      </w:r>
-      <w:proofErr w:type="spellEnd"/>
-      <w:r>
-        <w:rPr>
-          <w:rFonts w:ascii="Arial" w:hAnsi="Arial" w:cs="Arial"/>
-        </w:rPr>
-        <w:t xml:space="preserve"> entity contains the data about the waste categories (plastic, paper, </w:t>
-      </w:r>
-      <w:proofErr w:type="spellStart"/>
-      <w:r>
-        <w:rPr>
-          <w:rFonts w:ascii="Arial" w:hAnsi="Arial" w:cs="Arial"/>
-        </w:rPr>
-        <w:t>oganic</w:t>
-      </w:r>
-      <w:proofErr w:type="spellEnd"/>
-      <w:r>
-        <w:rPr>
-          <w:rFonts w:ascii="Arial" w:hAnsi="Arial" w:cs="Arial"/>
-        </w:rPr>
-        <w:t>, etc.)  with their name, description and icon.</w:t>
-      </w:r>
-    </w:p>
-    <w:p>
-      <w:pPr>
-        <w:spacing w:after="120"/>
-        <w:rPr>
-          <w:rFonts w:ascii="Arial" w:hAnsi="Arial" w:cs="Arial"/>
-        </w:rPr>
-      </w:pPr>
-    </w:p>
-    <w:p>
-      <w:pPr>
-        <w:spacing w:after="120"/>
-        <w:rPr>
-          <w:rFonts w:ascii="Arial" w:hAnsi="Arial" w:cs="Arial"/>
-        </w:rPr>
-      </w:pPr>
-      <w:r>
-        <w:rPr>
-          <w:rFonts w:ascii="Arial" w:hAnsi="Arial" w:cs="Arial"/>
-          <w:b/>
-        </w:rPr>
-        <w:t>News:</w:t>
-      </w:r>
-    </w:p>
-    <w:p>
-      <w:pPr>
-        <w:rPr>
-          <w:rFonts w:ascii="Arial" w:hAnsi="Arial" w:cs="Arial"/>
-        </w:rPr>
-      </w:pPr>
-      <w:r>
-        <w:rPr>
-          <w:rFonts w:ascii="Arial" w:hAnsi="Arial" w:cs="Arial"/>
-        </w:rPr>
-        <w:t>The News entity contains the details of a single news</w:t>
-      </w:r>
-      <w:r>
-        <w:rPr>
-          <w:rFonts w:ascii="Arial" w:hAnsi="Arial" w:cs="Arial"/>
-        </w:rPr>
-        <w:t>, the news are single announcements issued by the collection company and they are not related to a specific day/waste category</w:t>
-      </w:r>
-      <w:r>
-        <w:rPr>
-          <w:rFonts w:ascii="Arial" w:hAnsi="Arial" w:cs="Arial"/>
-        </w:rPr>
-        <w:t>.</w:t>
-      </w:r>
-    </w:p>
-    <w:p>
-      <w:pPr>
-        <w:spacing w:after="120"/>
-        <w:rPr>
-          <w:rFonts w:ascii="Arial" w:hAnsi="Arial" w:cs="Arial"/>
-        </w:rPr>
-      </w:pPr>
-    </w:p>
-    <w:p>
-      <w:pPr>
-        <w:spacing w:after="120"/>
-        <w:rPr>
-          <w:rFonts w:ascii="Arial" w:hAnsi="Arial" w:cs="Arial"/>
-          <w:b/>
-        </w:rPr>
-      </w:pPr>
-      <w:proofErr w:type="spellStart"/>
-      <w:r>
-        <w:rPr>
-          <w:rFonts w:ascii="Arial" w:hAnsi="Arial" w:cs="Arial"/>
-          <w:b/>
-        </w:rPr>
-        <w:t>CollectionPoints</w:t>
-      </w:r>
-      <w:proofErr w:type="spellEnd"/>
-      <w:r>
-        <w:rPr>
-          <w:rFonts w:ascii="Arial" w:hAnsi="Arial" w:cs="Arial"/>
-          <w:b/>
-        </w:rPr>
-        <w:t>:</w:t>
-      </w:r>
-    </w:p>
-    <w:p>
-      <w:pPr>
-        <w:rPr>
-          <w:rFonts w:ascii="Arial" w:hAnsi="Arial" w:cs="Arial"/>
-        </w:rPr>
-      </w:pPr>
-      <w:r>
-        <w:rPr>
-          <w:rFonts w:ascii="Arial" w:hAnsi="Arial" w:cs="Arial"/>
-        </w:rPr>
-        <w:t xml:space="preserve">The </w:t>
-      </w:r>
-      <w:proofErr w:type="spellStart"/>
-      <w:r>
-        <w:rPr>
-          <w:rFonts w:ascii="Arial" w:hAnsi="Arial" w:cs="Arial"/>
-        </w:rPr>
-        <w:t>CollectionPoints</w:t>
-      </w:r>
-      <w:proofErr w:type="spellEnd"/>
-      <w:r>
-        <w:rPr>
-          <w:rFonts w:ascii="Arial" w:hAnsi="Arial" w:cs="Arial"/>
-        </w:rPr>
-        <w:t xml:space="preserve"> entity represents</w:t>
+      <w:r>
+        <w:rPr>
+          <w:rFonts w:ascii="Arial" w:hAnsi="Arial" w:cs="Arial"/>
+          <w:b/>
+        </w:rPr>
+        <w:t>CollectionPoints:</w:t>
+      </w:r>
+    </w:p>
+    <w:p>
+      <w:pPr>
+        <w:rPr>
+          <w:rFonts w:ascii="Arial" w:hAnsi="Arial" w:cs="Arial"/>
+        </w:rPr>
+      </w:pPr>
+      <w:r>
+        <w:rPr>
+          <w:rFonts w:ascii="Arial" w:hAnsi="Arial" w:cs="Arial"/>
+        </w:rPr>
+        <w:t>The CollectionPoints entity represents</w:t>
       </w:r>
       <w:r>
         <w:rPr>
@@ -7734,10 +7533,10 @@
       <w:r>
         <w:rPr>
           <w:noProof/>
-          <w:lang w:val="en-GB" w:eastAsia="en-GB"/>
+          <w:lang w:val="it-IT" w:eastAsia="it-IT"/>
         </w:rPr>
         <w:drawing>
-          <wp:anchor distT="0" distB="0" distL="114300" distR="114300" simplePos="0" relativeHeight="251651584" behindDoc="0" locked="0" layoutInCell="1" allowOverlap="1" wp14:anchorId="7653A488" wp14:editId="3E171A7C">
+          <wp:anchor distT="0" distB="0" distL="114300" distR="114300" simplePos="0" relativeHeight="251651072" behindDoc="0" locked="0" layoutInCell="1" allowOverlap="1" wp14:anchorId="7653A488" wp14:editId="400B3B54">
             <wp:simplePos x="0" y="0"/>
             <wp:positionH relativeFrom="column">
               <wp:posOffset>5372100</wp:posOffset>
@@ -7768,7 +7567,7 @@
                     </pic:cNvPicPr>
                   </pic:nvPicPr>
                   <pic:blipFill>
-                    <a:blip r:embed="rId19" cstate="print"/>
+                    <a:blip r:embed="rId20" cstate="print"/>
                     <a:srcRect/>
                     <a:stretch>
                       <a:fillRect/>
@@ -7833,10 +7632,10 @@
           <w:color w:val="333399"/>
           <w:sz w:val="56"/>
           <w:szCs w:val="56"/>
-          <w:lang w:val="en-GB" w:eastAsia="en-GB"/>
+          <w:lang w:val="it-IT" w:eastAsia="it-IT"/>
         </w:rPr>
         <w:drawing>
-          <wp:inline distT="0" distB="0" distL="0" distR="0" wp14:anchorId="63AEE578" wp14:editId="07896667">
+          <wp:inline distT="0" distB="0" distL="0" distR="0" wp14:anchorId="63AEE578" wp14:editId="09EFDEFC">
             <wp:extent cx="6329680" cy="6762750"/>
             <wp:effectExtent l="0" t="0" r="0" b="0"/>
             <wp:docPr id="16" name="Picture 16" descr="C:\Users\valen\AppData\Local\Microsoft\Windows\INetCache\Content.Word\navigationWithViews.png"/>
@@ -7853,7 +7652,7 @@
                     </pic:cNvPicPr>
                   </pic:nvPicPr>
                   <pic:blipFill>
-                    <a:blip r:embed="rId20">
+                    <a:blip r:embed="rId21">
                       <a:extLst>
                         <a:ext uri="{28A0092B-C50C-407E-A947-70E740481C1C}">
                           <a14:useLocalDpi xmlns:a14="http://schemas.microsoft.com/office/drawing/2010/main" val="0"/>
@@ -7898,11 +7697,11 @@
         <w:rPr>
           <w:rFonts w:ascii="Arial" w:hAnsi="Arial" w:cs="Arial"/>
           <w:noProof/>
-          <w:lang w:val="en-GB" w:eastAsia="en-GB"/>
+          <w:lang w:val="it-IT" w:eastAsia="it-IT"/>
         </w:rPr>
         <w:lastRenderedPageBreak/>
         <w:drawing>
-          <wp:anchor distT="0" distB="0" distL="114300" distR="114300" simplePos="0" relativeHeight="251644928" behindDoc="1" locked="0" layoutInCell="1" allowOverlap="1" wp14:anchorId="2BCA6E00" wp14:editId="52C45FFE">
+          <wp:anchor distT="0" distB="0" distL="114300" distR="114300" simplePos="0" relativeHeight="251645952" behindDoc="1" locked="0" layoutInCell="1" allowOverlap="1" wp14:anchorId="2BCA6E00" wp14:editId="524A23D7">
             <wp:simplePos x="0" y="0"/>
             <wp:positionH relativeFrom="column">
               <wp:posOffset>12065</wp:posOffset>
@@ -7935,7 +7734,7 @@
                     </pic:cNvPicPr>
                   </pic:nvPicPr>
                   <pic:blipFill>
-                    <a:blip r:embed="rId21">
+                    <a:blip r:embed="rId22">
                       <a:extLst>
                         <a:ext uri="{28A0092B-C50C-407E-A947-70E740481C1C}">
                           <a14:useLocalDpi xmlns:a14="http://schemas.microsoft.com/office/drawing/2010/main" val="0"/>
@@ -7998,21 +7797,7 @@
         <w:rPr>
           <w:rFonts w:ascii="Arial" w:hAnsi="Arial" w:cs="Arial"/>
         </w:rPr>
-        <w:t xml:space="preserve">In the Splash </w:t>
-      </w:r>
-      <w:proofErr w:type="gramStart"/>
-      <w:r>
-        <w:rPr>
-          <w:rFonts w:ascii="Arial" w:hAnsi="Arial" w:cs="Arial"/>
-        </w:rPr>
-        <w:t>Screen</w:t>
-      </w:r>
-      <w:proofErr w:type="gramEnd"/>
-      <w:r>
-        <w:rPr>
-          <w:rFonts w:ascii="Arial" w:hAnsi="Arial" w:cs="Arial"/>
-        </w:rPr>
-        <w:t xml:space="preserve"> we chose to show the app’s logo and the app’s name, it will last for a couple of seconds before redirecting the user to the Menu view.</w:t>
+        <w:t>In the Splash Screen we chose to show the app’s logo and the app’s name, it will last for a couple of seconds before redirecting the user to the Menu view.</w:t>
       </w:r>
     </w:p>
     <w:p>
@@ -8077,10 +7862,10 @@
           <w:rFonts w:ascii="Arial" w:hAnsi="Arial" w:cs="Arial"/>
           <w:b/>
           <w:noProof/>
-          <w:lang w:val="en-GB" w:eastAsia="en-GB"/>
+          <w:lang w:val="it-IT" w:eastAsia="it-IT"/>
         </w:rPr>
         <w:drawing>
-          <wp:anchor distT="0" distB="0" distL="114300" distR="114300" simplePos="0" relativeHeight="251650048" behindDoc="1" locked="0" layoutInCell="1" allowOverlap="1" wp14:anchorId="6BE03C5F" wp14:editId="411EFFF8">
+          <wp:anchor distT="0" distB="0" distL="114300" distR="114300" simplePos="0" relativeHeight="251650048" behindDoc="1" locked="0" layoutInCell="1" allowOverlap="1" wp14:anchorId="6BE03C5F" wp14:editId="014DD516">
             <wp:simplePos x="0" y="0"/>
             <wp:positionH relativeFrom="column">
               <wp:posOffset>5175986</wp:posOffset>
@@ -8113,7 +7898,7 @@
                     </pic:cNvPicPr>
                   </pic:nvPicPr>
                   <pic:blipFill>
-                    <a:blip r:embed="rId22">
+                    <a:blip r:embed="rId23">
                       <a:extLst>
                         <a:ext uri="{28A0092B-C50C-407E-A947-70E740481C1C}">
                           <a14:useLocalDpi xmlns:a14="http://schemas.microsoft.com/office/drawing/2010/main" val="0"/>
@@ -8254,10 +8039,10 @@
         <w:rPr>
           <w:rFonts w:ascii="Arial" w:hAnsi="Arial" w:cs="Arial"/>
           <w:noProof/>
-          <w:lang w:val="en-GB" w:eastAsia="en-GB"/>
+          <w:lang w:val="it-IT" w:eastAsia="it-IT"/>
         </w:rPr>
         <w:drawing>
-          <wp:anchor distT="0" distB="0" distL="114300" distR="114300" simplePos="0" relativeHeight="251653120" behindDoc="1" locked="0" layoutInCell="1" allowOverlap="1" wp14:anchorId="412B277B" wp14:editId="5D4EB70A">
+          <wp:anchor distT="0" distB="0" distL="114300" distR="114300" simplePos="0" relativeHeight="251652096" behindDoc="1" locked="0" layoutInCell="1" allowOverlap="1" wp14:anchorId="412B277B" wp14:editId="21F468A3">
             <wp:simplePos x="0" y="0"/>
             <wp:positionH relativeFrom="column">
               <wp:posOffset>-3810</wp:posOffset>
@@ -8290,7 +8075,7 @@
                     </pic:cNvPicPr>
                   </pic:nvPicPr>
                   <pic:blipFill>
-                    <a:blip r:embed="rId23">
+                    <a:blip r:embed="rId24">
                       <a:extLst>
                         <a:ext uri="{28A0092B-C50C-407E-A947-70E740481C1C}">
                           <a14:useLocalDpi xmlns:a14="http://schemas.microsoft.com/office/drawing/2010/main" val="0"/>
@@ -8465,11 +8250,11 @@
           <w:rFonts w:ascii="Arial" w:hAnsi="Arial" w:cs="Arial"/>
           <w:b/>
           <w:noProof/>
-          <w:lang w:val="en-GB" w:eastAsia="en-GB"/>
+          <w:lang w:val="it-IT" w:eastAsia="it-IT"/>
         </w:rPr>
         <w:lastRenderedPageBreak/>
         <w:drawing>
-          <wp:anchor distT="0" distB="0" distL="114300" distR="114300" simplePos="0" relativeHeight="251656192" behindDoc="1" locked="0" layoutInCell="1" allowOverlap="1" wp14:anchorId="79B0C6CC" wp14:editId="2FD0F4B1">
+          <wp:anchor distT="0" distB="0" distL="114300" distR="114300" simplePos="0" relativeHeight="251655168" behindDoc="1" locked="0" layoutInCell="1" allowOverlap="1" wp14:anchorId="79B0C6CC" wp14:editId="385EFF2C">
             <wp:simplePos x="0" y="0"/>
             <wp:positionH relativeFrom="page">
               <wp:posOffset>5899404</wp:posOffset>
@@ -8502,7 +8287,7 @@
                     </pic:cNvPicPr>
                   </pic:nvPicPr>
                   <pic:blipFill>
-                    <a:blip r:embed="rId24">
+                    <a:blip r:embed="rId25">
                       <a:extLst>
                         <a:ext uri="{28A0092B-C50C-407E-A947-70E740481C1C}">
                           <a14:useLocalDpi xmlns:a14="http://schemas.microsoft.com/office/drawing/2010/main" val="0"/>
@@ -8675,10 +8460,10 @@
           <w:rFonts w:ascii="Arial" w:hAnsi="Arial" w:cs="Arial"/>
           <w:b/>
           <w:noProof/>
-          <w:lang w:val="en-GB" w:eastAsia="en-GB"/>
+          <w:lang w:val="it-IT" w:eastAsia="it-IT"/>
         </w:rPr>
         <w:drawing>
-          <wp:anchor distT="0" distB="0" distL="114300" distR="114300" simplePos="0" relativeHeight="251658240" behindDoc="1" locked="0" layoutInCell="1" allowOverlap="1" wp14:anchorId="690CDECB" wp14:editId="7E480004">
+          <wp:anchor distT="0" distB="0" distL="114300" distR="114300" simplePos="0" relativeHeight="251658240" behindDoc="1" locked="0" layoutInCell="1" allowOverlap="1" wp14:anchorId="690CDECB" wp14:editId="2F7004AD">
             <wp:simplePos x="0" y="0"/>
             <wp:positionH relativeFrom="column">
               <wp:posOffset>-3200</wp:posOffset>
@@ -8706,231 +8491,6 @@
                 <pic:pic xmlns:pic="http://schemas.openxmlformats.org/drawingml/2006/picture">
                   <pic:nvPicPr>
                     <pic:cNvPr id="0" name="Picture 6" descr="C:\Users\valen\AppData\Local\Microsoft\Windows\INetCache\Content.Word\News.png"/>
-                    <pic:cNvPicPr>
-                      <a:picLocks noChangeAspect="1" noChangeArrowheads="1"/>
-                    </pic:cNvPicPr>
-                  </pic:nvPicPr>
-                  <pic:blipFill>
-                    <a:blip r:embed="rId25">
-                      <a:extLst>
-                        <a:ext uri="{28A0092B-C50C-407E-A947-70E740481C1C}">
-                          <a14:useLocalDpi xmlns:a14="http://schemas.microsoft.com/office/drawing/2010/main" val="0"/>
-                        </a:ext>
-                      </a:extLst>
-                    </a:blip>
-                    <a:srcRect/>
-                    <a:stretch>
-                      <a:fillRect/>
-                    </a:stretch>
-                  </pic:blipFill>
-                  <pic:spPr bwMode="auto">
-                    <a:xfrm>
-                      <a:off x="0" y="0"/>
-                      <a:ext cx="1155600" cy="2250000"/>
-                    </a:xfrm>
-                    <a:prstGeom prst="rect">
-                      <a:avLst/>
-                    </a:prstGeom>
-                    <a:noFill/>
-                    <a:ln>
-                      <a:noFill/>
-                    </a:ln>
-                  </pic:spPr>
-                </pic:pic>
-              </a:graphicData>
-            </a:graphic>
-          </wp:anchor>
-        </w:drawing>
-      </w:r>
-      <w:r>
-        <w:rPr>
-          <w:rFonts w:ascii="Arial" w:hAnsi="Arial" w:cs="Arial"/>
-          <w:b/>
-        </w:rPr>
-        <w:t>News:</w:t>
-      </w:r>
-    </w:p>
-    <w:p>
-      <w:pPr>
-        <w:jc w:val="both"/>
-        <w:rPr>
-          <w:rFonts w:ascii="Arial" w:hAnsi="Arial" w:cs="Arial"/>
-        </w:rPr>
-      </w:pPr>
-      <w:r>
-        <w:rPr>
-          <w:rFonts w:ascii="Arial" w:hAnsi="Arial" w:cs="Arial"/>
-        </w:rPr>
-        <w:t>The News view is reached by tapping on a news on the news list view.</w:t>
-      </w:r>
-    </w:p>
-    <w:p>
-      <w:pPr>
-        <w:rPr>
-          <w:rFonts w:ascii="Arial" w:hAnsi="Arial" w:cs="Arial"/>
-        </w:rPr>
-      </w:pPr>
-      <w:r>
-        <w:rPr>
-          <w:rFonts w:ascii="Arial" w:hAnsi="Arial" w:cs="Arial"/>
-        </w:rPr>
-        <w:t>Under the app’s name there is a label specifying the title of the news.</w:t>
-      </w:r>
-    </w:p>
-    <w:p>
-      <w:pPr>
-        <w:rPr>
-          <w:rFonts w:ascii="Arial" w:hAnsi="Arial" w:cs="Arial"/>
-        </w:rPr>
-      </w:pPr>
-      <w:r>
-        <w:rPr>
-          <w:rFonts w:ascii="Arial" w:hAnsi="Arial" w:cs="Arial"/>
-        </w:rPr>
-        <w:t>Next there is the date of publication and the body of the news.</w:t>
-      </w:r>
-    </w:p>
-    <w:p>
-      <w:pPr>
-        <w:rPr>
-          <w:rFonts w:ascii="Arial" w:hAnsi="Arial" w:cs="Arial"/>
-          <w:b/>
-        </w:rPr>
-      </w:pPr>
-    </w:p>
-    <w:p>
-      <w:pPr>
-        <w:jc w:val="both"/>
-        <w:rPr>
-          <w:rFonts w:ascii="Arial" w:hAnsi="Arial" w:cs="Arial"/>
-        </w:rPr>
-      </w:pPr>
-    </w:p>
-    <w:p>
-      <w:pPr>
-        <w:jc w:val="both"/>
-        <w:rPr>
-          <w:rFonts w:ascii="Arial" w:hAnsi="Arial" w:cs="Arial"/>
-        </w:rPr>
-      </w:pPr>
-    </w:p>
-    <w:p>
-      <w:pPr>
-        <w:jc w:val="both"/>
-        <w:rPr>
-          <w:rFonts w:ascii="Arial" w:hAnsi="Arial" w:cs="Arial"/>
-        </w:rPr>
-      </w:pPr>
-    </w:p>
-    <w:p>
-      <w:pPr>
-        <w:jc w:val="both"/>
-        <w:rPr>
-          <w:rFonts w:ascii="Arial" w:hAnsi="Arial" w:cs="Arial"/>
-        </w:rPr>
-      </w:pPr>
-    </w:p>
-    <w:p>
-      <w:pPr>
-        <w:jc w:val="both"/>
-        <w:rPr>
-          <w:rFonts w:ascii="Arial" w:hAnsi="Arial" w:cs="Arial"/>
-        </w:rPr>
-      </w:pPr>
-    </w:p>
-    <w:p>
-      <w:pPr>
-        <w:jc w:val="both"/>
-        <w:rPr>
-          <w:rFonts w:ascii="Arial" w:hAnsi="Arial" w:cs="Arial"/>
-        </w:rPr>
-      </w:pPr>
-    </w:p>
-    <w:p>
-      <w:pPr>
-        <w:jc w:val="both"/>
-        <w:rPr>
-          <w:rFonts w:ascii="Arial" w:hAnsi="Arial" w:cs="Arial"/>
-        </w:rPr>
-      </w:pPr>
-    </w:p>
-    <w:p>
-      <w:pPr>
-        <w:jc w:val="both"/>
-        <w:rPr>
-          <w:rFonts w:ascii="Arial" w:hAnsi="Arial" w:cs="Arial"/>
-        </w:rPr>
-      </w:pPr>
-    </w:p>
-    <w:p>
-      <w:pPr>
-        <w:jc w:val="both"/>
-        <w:rPr>
-          <w:rFonts w:ascii="Arial" w:hAnsi="Arial" w:cs="Arial"/>
-        </w:rPr>
-      </w:pPr>
-    </w:p>
-    <w:p>
-      <w:pPr>
-        <w:jc w:val="both"/>
-        <w:rPr>
-          <w:rFonts w:ascii="Arial" w:hAnsi="Arial" w:cs="Arial"/>
-        </w:rPr>
-      </w:pPr>
-    </w:p>
-    <w:p>
-      <w:pPr>
-        <w:spacing w:after="120"/>
-        <w:jc w:val="both"/>
-        <w:rPr>
-          <w:rFonts w:ascii="Arial" w:hAnsi="Arial" w:cs="Arial"/>
-          <w:b/>
-        </w:rPr>
-      </w:pPr>
-    </w:p>
-    <w:p>
-      <w:pPr>
-        <w:spacing w:after="120"/>
-        <w:jc w:val="both"/>
-        <w:rPr>
-          <w:rFonts w:ascii="Arial" w:hAnsi="Arial" w:cs="Arial"/>
-        </w:rPr>
-      </w:pPr>
-      <w:r>
-        <w:rPr>
-          <w:rFonts w:ascii="Arial" w:hAnsi="Arial" w:cs="Arial"/>
-          <w:noProof/>
-          <w:lang w:val="en-GB" w:eastAsia="en-GB"/>
-        </w:rPr>
-        <w:drawing>
-          <wp:anchor distT="0" distB="0" distL="114300" distR="114300" simplePos="0" relativeHeight="251661312" behindDoc="1" locked="0" layoutInCell="1" allowOverlap="1" wp14:anchorId="1A20252B" wp14:editId="2B3591DD">
-            <wp:simplePos x="0" y="0"/>
-            <wp:positionH relativeFrom="page">
-              <wp:posOffset>5898972</wp:posOffset>
-            </wp:positionH>
-            <wp:positionV relativeFrom="page">
-              <wp:posOffset>6861048</wp:posOffset>
-            </wp:positionV>
-            <wp:extent cx="1155600" cy="2250000"/>
-            <wp:effectExtent l="0" t="0" r="0" b="0"/>
-            <wp:wrapTight wrapText="bothSides">
-              <wp:wrapPolygon edited="0">
-                <wp:start x="0" y="0"/>
-                <wp:lineTo x="0" y="21399"/>
-                <wp:lineTo x="21374" y="21399"/>
-                <wp:lineTo x="21374" y="0"/>
-                <wp:lineTo x="0" y="0"/>
-              </wp:wrapPolygon>
-            </wp:wrapTight>
-            <wp:docPr id="22" name="Picture 22" descr="C:\Users\valen\AppData\Local\Microsoft\Windows\INetCache\Content.Word\Settings.png"/>
-            <wp:cNvGraphicFramePr>
-              <a:graphicFrameLocks xmlns:a="http://schemas.openxmlformats.org/drawingml/2006/main" noChangeAspect="1"/>
-            </wp:cNvGraphicFramePr>
-            <a:graphic xmlns:a="http://schemas.openxmlformats.org/drawingml/2006/main">
-              <a:graphicData uri="http://schemas.openxmlformats.org/drawingml/2006/picture">
-                <pic:pic xmlns:pic="http://schemas.openxmlformats.org/drawingml/2006/picture">
-                  <pic:nvPicPr>
-                    <pic:cNvPr id="0" name="Picture 7" descr="C:\Users\valen\AppData\Local\Microsoft\Windows\INetCache\Content.Word\Settings.png"/>
                     <pic:cNvPicPr>
                       <a:picLocks noChangeAspect="1" noChangeArrowheads="1"/>
                     </pic:cNvPicPr>
@@ -8964,12 +8524,6 @@
                 </pic:pic>
               </a:graphicData>
             </a:graphic>
-            <wp14:sizeRelH relativeFrom="margin">
-              <wp14:pctWidth>0</wp14:pctWidth>
-            </wp14:sizeRelH>
-            <wp14:sizeRelV relativeFrom="margin">
-              <wp14:pctHeight>0</wp14:pctHeight>
-            </wp14:sizeRelV>
           </wp:anchor>
         </w:drawing>
       </w:r>
@@ -8978,77 +8532,112 @@
           <w:rFonts w:ascii="Arial" w:hAnsi="Arial" w:cs="Arial"/>
           <w:b/>
         </w:rPr>
-        <w:t>Settings:</w:t>
-      </w:r>
-    </w:p>
-    <w:p>
-      <w:pPr>
-        <w:jc w:val="both"/>
-        <w:rPr>
-          <w:rFonts w:ascii="Arial" w:hAnsi="Arial" w:cs="Arial"/>
-        </w:rPr>
-      </w:pPr>
-      <w:r>
-        <w:rPr>
-          <w:rFonts w:ascii="Arial" w:hAnsi="Arial" w:cs="Arial"/>
-        </w:rPr>
-        <w:t>The Settings view is reached by tapping on the settings icon on the menu view.</w:t>
-      </w:r>
-    </w:p>
-    <w:p>
-      <w:pPr>
-        <w:rPr>
-          <w:rFonts w:ascii="Arial" w:hAnsi="Arial" w:cs="Arial"/>
-        </w:rPr>
-      </w:pPr>
-      <w:r>
-        <w:rPr>
-          <w:rFonts w:ascii="Arial" w:hAnsi="Arial" w:cs="Arial"/>
-        </w:rPr>
-        <w:t>Under the app’s name there is a label specifying the view that the user is currently browsing.</w:t>
-      </w:r>
-    </w:p>
-    <w:p>
-      <w:pPr>
-        <w:jc w:val="both"/>
-        <w:rPr>
-          <w:rFonts w:ascii="Arial" w:hAnsi="Arial" w:cs="Arial"/>
-        </w:rPr>
-      </w:pPr>
-      <w:r>
-        <w:rPr>
-          <w:rFonts w:ascii="Arial" w:hAnsi="Arial" w:cs="Arial"/>
-        </w:rPr>
-        <w:t>It is a very friendly and simple view: the user can choose if he wants to receive notifications or not through a check box and if he wants to, he can choose when to receive them.</w:t>
-      </w:r>
-    </w:p>
-    <w:p>
-      <w:pPr>
-        <w:jc w:val="both"/>
-        <w:rPr>
-          <w:rFonts w:ascii="Arial" w:hAnsi="Arial" w:cs="Arial"/>
-        </w:rPr>
-      </w:pPr>
-      <w:r>
-        <w:rPr>
-          <w:rFonts w:ascii="Arial" w:hAnsi="Arial" w:cs="Arial"/>
-        </w:rPr>
-        <w:t xml:space="preserve">On the </w:t>
-      </w:r>
-      <w:proofErr w:type="gramStart"/>
-      <w:r>
-        <w:rPr>
-          <w:rFonts w:ascii="Arial" w:hAnsi="Arial" w:cs="Arial"/>
-        </w:rPr>
-        <w:t>bottom</w:t>
-      </w:r>
-      <w:proofErr w:type="gramEnd"/>
-      <w:r>
-        <w:rPr>
-          <w:rFonts w:ascii="Arial" w:hAnsi="Arial" w:cs="Arial"/>
-        </w:rPr>
-        <w:t xml:space="preserve"> there is a box containing some basic information about the application and the recycling company.</w:t>
-      </w:r>
+        <w:t>News:</w:t>
+      </w:r>
+    </w:p>
+    <w:p>
+      <w:pPr>
+        <w:jc w:val="both"/>
+        <w:rPr>
+          <w:rFonts w:ascii="Arial" w:hAnsi="Arial" w:cs="Arial"/>
+        </w:rPr>
+      </w:pPr>
+      <w:r>
+        <w:rPr>
+          <w:rFonts w:ascii="Arial" w:hAnsi="Arial" w:cs="Arial"/>
+        </w:rPr>
+        <w:t>The News view is reached by tapping on a news on the news list view.</w:t>
+      </w:r>
+    </w:p>
+    <w:p>
+      <w:pPr>
+        <w:rPr>
+          <w:rFonts w:ascii="Arial" w:hAnsi="Arial" w:cs="Arial"/>
+        </w:rPr>
+      </w:pPr>
+      <w:r>
+        <w:rPr>
+          <w:rFonts w:ascii="Arial" w:hAnsi="Arial" w:cs="Arial"/>
+        </w:rPr>
+        <w:t>Under the app’s name there is a label specifying the title of the news.</w:t>
+      </w:r>
+    </w:p>
+    <w:p>
+      <w:pPr>
+        <w:rPr>
+          <w:rFonts w:ascii="Arial" w:hAnsi="Arial" w:cs="Arial"/>
+        </w:rPr>
+      </w:pPr>
+      <w:r>
+        <w:rPr>
+          <w:rFonts w:ascii="Arial" w:hAnsi="Arial" w:cs="Arial"/>
+        </w:rPr>
+        <w:t>Next there is the date of publication and the body of the news.</w:t>
+      </w:r>
+    </w:p>
+    <w:p>
+      <w:pPr>
+        <w:rPr>
+          <w:rFonts w:ascii="Arial" w:hAnsi="Arial" w:cs="Arial"/>
+          <w:b/>
+        </w:rPr>
+      </w:pPr>
+    </w:p>
+    <w:p>
+      <w:pPr>
+        <w:jc w:val="both"/>
+        <w:rPr>
+          <w:rFonts w:ascii="Arial" w:hAnsi="Arial" w:cs="Arial"/>
+        </w:rPr>
+      </w:pPr>
+    </w:p>
+    <w:p>
+      <w:pPr>
+        <w:jc w:val="both"/>
+        <w:rPr>
+          <w:rFonts w:ascii="Arial" w:hAnsi="Arial" w:cs="Arial"/>
+        </w:rPr>
+      </w:pPr>
+    </w:p>
+    <w:p>
+      <w:pPr>
+        <w:jc w:val="both"/>
+        <w:rPr>
+          <w:rFonts w:ascii="Arial" w:hAnsi="Arial" w:cs="Arial"/>
+        </w:rPr>
+      </w:pPr>
+    </w:p>
+    <w:p>
+      <w:pPr>
+        <w:jc w:val="both"/>
+        <w:rPr>
+          <w:rFonts w:ascii="Arial" w:hAnsi="Arial" w:cs="Arial"/>
+        </w:rPr>
+      </w:pPr>
+    </w:p>
+    <w:p>
+      <w:pPr>
+        <w:jc w:val="both"/>
+        <w:rPr>
+          <w:rFonts w:ascii="Arial" w:hAnsi="Arial" w:cs="Arial"/>
+        </w:rPr>
+      </w:pPr>
+    </w:p>
+    <w:p>
+      <w:pPr>
+        <w:jc w:val="both"/>
+        <w:rPr>
+          <w:rFonts w:ascii="Arial" w:hAnsi="Arial" w:cs="Arial"/>
+        </w:rPr>
+      </w:pPr>
+    </w:p>
+    <w:p>
+      <w:pPr>
+        <w:jc w:val="both"/>
+        <w:rPr>
+          <w:rFonts w:ascii="Arial" w:hAnsi="Arial" w:cs="Arial"/>
+        </w:rPr>
+      </w:pPr>
     </w:p>
     <w:p>
       <w:pPr>
@@ -9083,22 +8672,29 @@
           <w:b/>
         </w:rPr>
       </w:pPr>
-      <w:r>
-        <w:rPr>
-          <w:rFonts w:ascii="Arial" w:hAnsi="Arial" w:cs="Arial"/>
-          <w:b/>
+    </w:p>
+    <w:p>
+      <w:pPr>
+        <w:spacing w:after="120"/>
+        <w:jc w:val="both"/>
+        <w:rPr>
+          <w:rFonts w:ascii="Arial" w:hAnsi="Arial" w:cs="Arial"/>
+        </w:rPr>
+      </w:pPr>
+      <w:r>
+        <w:rPr>
+          <w:rFonts w:ascii="Arial" w:hAnsi="Arial" w:cs="Arial"/>
           <w:noProof/>
-          <w:lang w:val="en-GB" w:eastAsia="en-GB"/>
-        </w:rPr>
-        <w:lastRenderedPageBreak/>
+          <w:lang w:val="it-IT" w:eastAsia="it-IT"/>
+        </w:rPr>
         <w:drawing>
-          <wp:anchor distT="0" distB="0" distL="114300" distR="114300" simplePos="0" relativeHeight="251663360" behindDoc="1" locked="0" layoutInCell="1" allowOverlap="1" wp14:anchorId="66B37A55" wp14:editId="4129A13A">
+          <wp:anchor distT="0" distB="0" distL="114300" distR="114300" simplePos="0" relativeHeight="251661312" behindDoc="1" locked="0" layoutInCell="1" allowOverlap="1" wp14:anchorId="1A20252B" wp14:editId="77704027">
             <wp:simplePos x="0" y="0"/>
             <wp:positionH relativeFrom="page">
-              <wp:posOffset>713562</wp:posOffset>
+              <wp:posOffset>5898972</wp:posOffset>
             </wp:positionH>
-            <wp:positionV relativeFrom="paragraph">
-              <wp:posOffset>4445</wp:posOffset>
+            <wp:positionV relativeFrom="page">
+              <wp:posOffset>6861048</wp:posOffset>
             </wp:positionV>
             <wp:extent cx="1155600" cy="2250000"/>
             <wp:effectExtent l="0" t="0" r="0" b="0"/>
@@ -9111,7 +8707,7 @@
                 <wp:lineTo x="0" y="0"/>
               </wp:wrapPolygon>
             </wp:wrapTight>
-            <wp:docPr id="23" name="Picture 23" descr="C:\Users\valen\AppData\Local\Microsoft\Windows\INetCache\Content.Word\Map.png"/>
+            <wp:docPr id="22" name="Picture 22" descr="C:\Users\valen\AppData\Local\Microsoft\Windows\INetCache\Content.Word\Settings.png"/>
             <wp:cNvGraphicFramePr>
               <a:graphicFrameLocks xmlns:a="http://schemas.openxmlformats.org/drawingml/2006/main" noChangeAspect="1"/>
             </wp:cNvGraphicFramePr>
@@ -9119,7 +8715,7 @@
               <a:graphicData uri="http://schemas.openxmlformats.org/drawingml/2006/picture">
                 <pic:pic xmlns:pic="http://schemas.openxmlformats.org/drawingml/2006/picture">
                   <pic:nvPicPr>
-                    <pic:cNvPr id="0" name="Picture 8" descr="C:\Users\valen\AppData\Local\Microsoft\Windows\INetCache\Content.Word\Map.png"/>
+                    <pic:cNvPr id="0" name="Picture 7" descr="C:\Users\valen\AppData\Local\Microsoft\Windows\INetCache\Content.Word\Settings.png"/>
                     <pic:cNvPicPr>
                       <a:picLocks noChangeAspect="1" noChangeArrowheads="1"/>
                     </pic:cNvPicPr>
@@ -9167,147 +8763,63 @@
           <w:rFonts w:ascii="Arial" w:hAnsi="Arial" w:cs="Arial"/>
           <w:b/>
         </w:rPr>
-        <w:t>Map:</w:t>
-      </w:r>
-    </w:p>
-    <w:p>
-      <w:pPr>
-        <w:jc w:val="both"/>
-        <w:rPr>
-          <w:rFonts w:ascii="Arial" w:hAnsi="Arial" w:cs="Arial"/>
-        </w:rPr>
-      </w:pPr>
-      <w:r>
-        <w:rPr>
-          <w:rFonts w:ascii="Arial" w:hAnsi="Arial" w:cs="Arial"/>
-        </w:rPr>
-        <w:t>The Map view is reached by tapping on the map icon on the menu view.</w:t>
-      </w:r>
-    </w:p>
-    <w:p>
-      <w:pPr>
-        <w:rPr>
-          <w:rFonts w:ascii="Arial" w:hAnsi="Arial" w:cs="Arial"/>
-        </w:rPr>
-      </w:pPr>
-      <w:r>
-        <w:rPr>
-          <w:rFonts w:ascii="Arial" w:hAnsi="Arial" w:cs="Arial"/>
-        </w:rPr>
-        <w:t>Under the app’s name there is a search bar where the user can input a specific address to check if there are collection points nearby.</w:t>
-      </w:r>
-    </w:p>
-    <w:p>
-      <w:pPr>
-        <w:jc w:val="both"/>
-        <w:rPr>
-          <w:rFonts w:ascii="Arial" w:hAnsi="Arial" w:cs="Arial"/>
-          <w:b/>
-        </w:rPr>
-      </w:pPr>
-      <w:r>
-        <w:rPr>
-          <w:rFonts w:ascii="Arial" w:hAnsi="Arial" w:cs="Arial"/>
-        </w:rPr>
-        <w:t>In this view, the user, through a simple search can find the collection points closer to his house or near his location.</w:t>
-      </w:r>
-    </w:p>
-    <w:p>
-      <w:pPr>
-        <w:jc w:val="both"/>
-        <w:rPr>
-          <w:rFonts w:ascii="Arial" w:hAnsi="Arial" w:cs="Arial"/>
-        </w:rPr>
-      </w:pPr>
-      <w:r>
-        <w:rPr>
-          <w:rFonts w:ascii="Arial" w:hAnsi="Arial" w:cs="Arial"/>
-        </w:rPr>
-        <w:t xml:space="preserve">To represent the </w:t>
-      </w:r>
-      <w:proofErr w:type="gramStart"/>
-      <w:r>
-        <w:rPr>
-          <w:rFonts w:ascii="Arial" w:hAnsi="Arial" w:cs="Arial"/>
-        </w:rPr>
-        <w:t>map</w:t>
-      </w:r>
-      <w:proofErr w:type="gramEnd"/>
-      <w:r>
-        <w:rPr>
-          <w:rFonts w:ascii="Arial" w:hAnsi="Arial" w:cs="Arial"/>
-        </w:rPr>
-        <w:t xml:space="preserve"> we chose to implement the </w:t>
-      </w:r>
-      <w:r>
-        <w:rPr>
-          <w:rFonts w:ascii="Arial" w:hAnsi="Arial" w:cs="Arial"/>
-          <w:b/>
-        </w:rPr>
-        <w:t xml:space="preserve">infinite area </w:t>
-      </w:r>
-      <w:r>
-        <w:rPr>
-          <w:rFonts w:ascii="Arial" w:hAnsi="Arial" w:cs="Arial"/>
-        </w:rPr>
-        <w:t xml:space="preserve">design principle, so the user can </w:t>
-      </w:r>
-      <w:r>
-        <w:rPr>
-          <w:rFonts w:ascii="Arial" w:hAnsi="Arial" w:cs="Arial"/>
-        </w:rPr>
-        <w:t>scroll across the</w:t>
-      </w:r>
-      <w:r>
-        <w:rPr>
-          <w:rFonts w:ascii="Arial" w:hAnsi="Arial" w:cs="Arial"/>
-        </w:rPr>
-        <w:t xml:space="preserve"> whole</w:t>
-      </w:r>
-      <w:r>
-        <w:rPr>
-          <w:rFonts w:ascii="Arial" w:hAnsi="Arial" w:cs="Arial"/>
-        </w:rPr>
-        <w:t xml:space="preserve"> map</w:t>
-      </w:r>
-      <w:r>
-        <w:rPr>
-          <w:rFonts w:ascii="Arial" w:hAnsi="Arial" w:cs="Arial"/>
-        </w:rPr>
-        <w:t xml:space="preserve"> even if there is only a small portion displayed on the screen.</w:t>
-      </w:r>
-    </w:p>
-    <w:p>
-      <w:pPr>
-        <w:jc w:val="both"/>
-        <w:rPr>
-          <w:rFonts w:ascii="Arial" w:hAnsi="Arial" w:cs="Arial"/>
-        </w:rPr>
-      </w:pPr>
-    </w:p>
-    <w:p>
-      <w:pPr>
-        <w:jc w:val="both"/>
-        <w:rPr>
-          <w:rFonts w:ascii="Arial" w:hAnsi="Arial" w:cs="Arial"/>
-        </w:rPr>
-      </w:pPr>
-    </w:p>
-    <w:p>
-      <w:pPr>
-        <w:jc w:val="both"/>
-        <w:rPr>
-          <w:rFonts w:ascii="Arial" w:hAnsi="Arial" w:cs="Arial"/>
-        </w:rPr>
-      </w:pPr>
-    </w:p>
-    <w:p>
-      <w:pPr>
-        <w:jc w:val="both"/>
-        <w:rPr>
-          <w:rFonts w:ascii="Arial" w:hAnsi="Arial" w:cs="Arial"/>
-        </w:rPr>
-      </w:pPr>
+        <w:t>Settings:</w:t>
+      </w:r>
+    </w:p>
+    <w:p>
+      <w:pPr>
+        <w:jc w:val="both"/>
+        <w:rPr>
+          <w:rFonts w:ascii="Arial" w:hAnsi="Arial" w:cs="Arial"/>
+        </w:rPr>
+      </w:pPr>
+      <w:r>
+        <w:rPr>
+          <w:rFonts w:ascii="Arial" w:hAnsi="Arial" w:cs="Arial"/>
+        </w:rPr>
+        <w:t>The Settings view is reached by tapping on the settings icon on the menu view.</w:t>
+      </w:r>
+    </w:p>
+    <w:p>
+      <w:pPr>
+        <w:rPr>
+          <w:rFonts w:ascii="Arial" w:hAnsi="Arial" w:cs="Arial"/>
+        </w:rPr>
+      </w:pPr>
+      <w:r>
+        <w:rPr>
+          <w:rFonts w:ascii="Arial" w:hAnsi="Arial" w:cs="Arial"/>
+        </w:rPr>
+        <w:t>Under the app’s name there is a label specifying the view that the user is currently browsing.</w:t>
+      </w:r>
+    </w:p>
+    <w:p>
+      <w:pPr>
+        <w:jc w:val="both"/>
+        <w:rPr>
+          <w:rFonts w:ascii="Arial" w:hAnsi="Arial" w:cs="Arial"/>
+        </w:rPr>
+      </w:pPr>
+      <w:r>
+        <w:rPr>
+          <w:rFonts w:ascii="Arial" w:hAnsi="Arial" w:cs="Arial"/>
+        </w:rPr>
+        <w:t>It is a very friendly and simple view: the user can choose if he wants to receive notifications or not through a check box and if he wants to, he can choose when to receive them.</w:t>
+      </w:r>
+    </w:p>
+    <w:p>
+      <w:pPr>
+        <w:jc w:val="both"/>
+        <w:rPr>
+          <w:rFonts w:ascii="Arial" w:hAnsi="Arial" w:cs="Arial"/>
+        </w:rPr>
+      </w:pPr>
+      <w:r>
+        <w:rPr>
+          <w:rFonts w:ascii="Arial" w:hAnsi="Arial" w:cs="Arial"/>
+        </w:rPr>
+        <w:t>On the bottom there is a box containing some basic information about the application and the recycling company.</w:t>
+      </w:r>
     </w:p>
     <w:p>
       <w:pPr>
@@ -9347,16 +8859,17 @@
           <w:rFonts w:ascii="Arial" w:hAnsi="Arial" w:cs="Arial"/>
           <w:b/>
           <w:noProof/>
-          <w:lang w:val="en-GB" w:eastAsia="en-GB"/>
-        </w:rPr>
+          <w:lang w:val="it-IT" w:eastAsia="it-IT"/>
+        </w:rPr>
+        <w:lastRenderedPageBreak/>
         <w:drawing>
-          <wp:anchor distT="0" distB="0" distL="114300" distR="114300" simplePos="0" relativeHeight="251667456" behindDoc="1" locked="0" layoutInCell="1" allowOverlap="1" wp14:anchorId="4A25CFA1" wp14:editId="751B1505">
+          <wp:anchor distT="0" distB="0" distL="114300" distR="114300" simplePos="0" relativeHeight="251665408" behindDoc="1" locked="0" layoutInCell="1" allowOverlap="1" wp14:anchorId="66B37A55" wp14:editId="285A1A2C">
             <wp:simplePos x="0" y="0"/>
             <wp:positionH relativeFrom="page">
-              <wp:posOffset>5899404</wp:posOffset>
+              <wp:posOffset>713562</wp:posOffset>
             </wp:positionH>
             <wp:positionV relativeFrom="paragraph">
-              <wp:posOffset>7239</wp:posOffset>
+              <wp:posOffset>4445</wp:posOffset>
             </wp:positionV>
             <wp:extent cx="1155600" cy="2250000"/>
             <wp:effectExtent l="0" t="0" r="0" b="0"/>
@@ -9369,7 +8882,7 @@
                 <wp:lineTo x="0" y="0"/>
               </wp:wrapPolygon>
             </wp:wrapTight>
-            <wp:docPr id="24" name="Picture 24" descr="C:\Users\valen\AppData\Local\Microsoft\Windows\INetCache\Content.Word\Recycling Sacks Request.png"/>
+            <wp:docPr id="23" name="Picture 23" descr="C:\Users\valen\AppData\Local\Microsoft\Windows\INetCache\Content.Word\Map.png"/>
             <wp:cNvGraphicFramePr>
               <a:graphicFrameLocks xmlns:a="http://schemas.openxmlformats.org/drawingml/2006/main" noChangeAspect="1"/>
             </wp:cNvGraphicFramePr>
@@ -9377,7 +8890,7 @@
               <a:graphicData uri="http://schemas.openxmlformats.org/drawingml/2006/picture">
                 <pic:pic xmlns:pic="http://schemas.openxmlformats.org/drawingml/2006/picture">
                   <pic:nvPicPr>
-                    <pic:cNvPr id="0" name="Picture 9" descr="C:\Users\valen\AppData\Local\Microsoft\Windows\INetCache\Content.Word\Recycling Sacks Request.png"/>
+                    <pic:cNvPr id="0" name="Picture 8" descr="C:\Users\valen\AppData\Local\Microsoft\Windows\INetCache\Content.Word\Map.png"/>
                     <pic:cNvPicPr>
                       <a:picLocks noChangeAspect="1" noChangeArrowheads="1"/>
                     </pic:cNvPicPr>
@@ -9425,6 +8938,247 @@
           <w:rFonts w:ascii="Arial" w:hAnsi="Arial" w:cs="Arial"/>
           <w:b/>
         </w:rPr>
+        <w:t>Map:</w:t>
+      </w:r>
+    </w:p>
+    <w:p>
+      <w:pPr>
+        <w:rPr>
+          <w:rFonts w:ascii="Arial" w:hAnsi="Arial" w:cs="Arial"/>
+        </w:rPr>
+      </w:pPr>
+      <w:r>
+        <w:rPr>
+          <w:rFonts w:ascii="Arial" w:hAnsi="Arial" w:cs="Arial"/>
+        </w:rPr>
+        <w:t>The Map view is reached by tapping on the map icon on the menu view.</w:t>
+      </w:r>
+    </w:p>
+    <w:p>
+      <w:pPr>
+        <w:rPr>
+          <w:rFonts w:ascii="Arial" w:hAnsi="Arial" w:cs="Arial"/>
+        </w:rPr>
+      </w:pPr>
+      <w:r>
+        <w:rPr>
+          <w:rFonts w:ascii="Arial" w:hAnsi="Arial" w:cs="Arial"/>
+        </w:rPr>
+        <w:t>Under the app’s name there is a search bar where the user can input a specific address to check if there are collection points nearby.</w:t>
+      </w:r>
+    </w:p>
+    <w:p>
+      <w:pPr>
+        <w:rPr>
+          <w:rFonts w:ascii="Arial" w:hAnsi="Arial" w:cs="Arial"/>
+          <w:b/>
+        </w:rPr>
+      </w:pPr>
+      <w:r>
+        <w:rPr>
+          <w:rFonts w:ascii="Arial" w:hAnsi="Arial" w:cs="Arial"/>
+        </w:rPr>
+        <w:t>In this view, the user, through a simple search can find the collection points closer to his house or near his location.</w:t>
+      </w:r>
+    </w:p>
+    <w:p>
+      <w:pPr>
+        <w:rPr>
+          <w:rFonts w:ascii="Arial" w:hAnsi="Arial" w:cs="Arial"/>
+        </w:rPr>
+      </w:pPr>
+      <w:r>
+        <w:rPr>
+          <w:rFonts w:ascii="Arial" w:hAnsi="Arial" w:cs="Arial"/>
+        </w:rPr>
+        <w:t xml:space="preserve">To represent the map we chose to implement the </w:t>
+      </w:r>
+      <w:r>
+        <w:rPr>
+          <w:rFonts w:ascii="Arial" w:hAnsi="Arial" w:cs="Arial"/>
+          <w:b/>
+        </w:rPr>
+        <w:t xml:space="preserve">infinite area </w:t>
+      </w:r>
+      <w:r>
+        <w:rPr>
+          <w:rFonts w:ascii="Arial" w:hAnsi="Arial" w:cs="Arial"/>
+        </w:rPr>
+        <w:t xml:space="preserve">design principle, so the user can </w:t>
+      </w:r>
+      <w:r>
+        <w:rPr>
+          <w:rFonts w:ascii="Arial" w:hAnsi="Arial" w:cs="Arial"/>
+        </w:rPr>
+        <w:t>scroll across the</w:t>
+      </w:r>
+      <w:r>
+        <w:rPr>
+          <w:rFonts w:ascii="Arial" w:hAnsi="Arial" w:cs="Arial"/>
+        </w:rPr>
+        <w:t xml:space="preserve"> whole</w:t>
+      </w:r>
+      <w:r>
+        <w:rPr>
+          <w:rFonts w:ascii="Arial" w:hAnsi="Arial" w:cs="Arial"/>
+        </w:rPr>
+        <w:t xml:space="preserve"> map</w:t>
+      </w:r>
+      <w:r>
+        <w:rPr>
+          <w:rFonts w:ascii="Arial" w:hAnsi="Arial" w:cs="Arial"/>
+        </w:rPr>
+        <w:t xml:space="preserve"> even if there is only a small portion displayed on the screen.</w:t>
+      </w:r>
+    </w:p>
+    <w:p>
+      <w:pPr>
+        <w:jc w:val="both"/>
+        <w:rPr>
+          <w:rFonts w:ascii="Arial" w:hAnsi="Arial" w:cs="Arial"/>
+        </w:rPr>
+      </w:pPr>
+    </w:p>
+    <w:p>
+      <w:pPr>
+        <w:jc w:val="both"/>
+        <w:rPr>
+          <w:rFonts w:ascii="Arial" w:hAnsi="Arial" w:cs="Arial"/>
+        </w:rPr>
+      </w:pPr>
+    </w:p>
+    <w:p>
+      <w:pPr>
+        <w:jc w:val="both"/>
+        <w:rPr>
+          <w:rFonts w:ascii="Arial" w:hAnsi="Arial" w:cs="Arial"/>
+        </w:rPr>
+      </w:pPr>
+    </w:p>
+    <w:p>
+      <w:pPr>
+        <w:jc w:val="both"/>
+        <w:rPr>
+          <w:rFonts w:ascii="Arial" w:hAnsi="Arial" w:cs="Arial"/>
+        </w:rPr>
+      </w:pPr>
+    </w:p>
+    <w:p>
+      <w:pPr>
+        <w:jc w:val="both"/>
+        <w:rPr>
+          <w:rFonts w:ascii="Arial" w:hAnsi="Arial" w:cs="Arial"/>
+        </w:rPr>
+      </w:pPr>
+    </w:p>
+    <w:p>
+      <w:pPr>
+        <w:jc w:val="both"/>
+        <w:rPr>
+          <w:rFonts w:ascii="Arial" w:hAnsi="Arial" w:cs="Arial"/>
+        </w:rPr>
+      </w:pPr>
+    </w:p>
+    <w:p>
+      <w:pPr>
+        <w:jc w:val="both"/>
+        <w:rPr>
+          <w:rFonts w:ascii="Arial" w:hAnsi="Arial" w:cs="Arial"/>
+        </w:rPr>
+      </w:pPr>
+    </w:p>
+    <w:p>
+      <w:pPr>
+        <w:spacing w:after="120"/>
+        <w:jc w:val="both"/>
+        <w:rPr>
+          <w:rFonts w:ascii="Arial" w:hAnsi="Arial" w:cs="Arial"/>
+          <w:b/>
+        </w:rPr>
+      </w:pPr>
+      <w:r>
+        <w:rPr>
+          <w:rFonts w:ascii="Arial" w:hAnsi="Arial" w:cs="Arial"/>
+          <w:b/>
+          <w:noProof/>
+          <w:lang w:val="it-IT" w:eastAsia="it-IT"/>
+        </w:rPr>
+        <w:drawing>
+          <wp:anchor distT="0" distB="0" distL="114300" distR="114300" simplePos="0" relativeHeight="251666432" behindDoc="1" locked="0" layoutInCell="1" allowOverlap="1" wp14:anchorId="4A25CFA1" wp14:editId="23AAC328">
+            <wp:simplePos x="0" y="0"/>
+            <wp:positionH relativeFrom="page">
+              <wp:posOffset>5899404</wp:posOffset>
+            </wp:positionH>
+            <wp:positionV relativeFrom="paragraph">
+              <wp:posOffset>7239</wp:posOffset>
+            </wp:positionV>
+            <wp:extent cx="1155600" cy="2250000"/>
+            <wp:effectExtent l="0" t="0" r="0" b="0"/>
+            <wp:wrapTight wrapText="bothSides">
+              <wp:wrapPolygon edited="0">
+                <wp:start x="0" y="0"/>
+                <wp:lineTo x="0" y="21399"/>
+                <wp:lineTo x="21374" y="21399"/>
+                <wp:lineTo x="21374" y="0"/>
+                <wp:lineTo x="0" y="0"/>
+              </wp:wrapPolygon>
+            </wp:wrapTight>
+            <wp:docPr id="24" name="Picture 24" descr="C:\Users\valen\AppData\Local\Microsoft\Windows\INetCache\Content.Word\Recycling Sacks Request.png"/>
+            <wp:cNvGraphicFramePr>
+              <a:graphicFrameLocks xmlns:a="http://schemas.openxmlformats.org/drawingml/2006/main" noChangeAspect="1"/>
+            </wp:cNvGraphicFramePr>
+            <a:graphic xmlns:a="http://schemas.openxmlformats.org/drawingml/2006/main">
+              <a:graphicData uri="http://schemas.openxmlformats.org/drawingml/2006/picture">
+                <pic:pic xmlns:pic="http://schemas.openxmlformats.org/drawingml/2006/picture">
+                  <pic:nvPicPr>
+                    <pic:cNvPr id="0" name="Picture 9" descr="C:\Users\valen\AppData\Local\Microsoft\Windows\INetCache\Content.Word\Recycling Sacks Request.png"/>
+                    <pic:cNvPicPr>
+                      <a:picLocks noChangeAspect="1" noChangeArrowheads="1"/>
+                    </pic:cNvPicPr>
+                  </pic:nvPicPr>
+                  <pic:blipFill>
+                    <a:blip r:embed="rId29">
+                      <a:extLst>
+                        <a:ext uri="{28A0092B-C50C-407E-A947-70E740481C1C}">
+                          <a14:useLocalDpi xmlns:a14="http://schemas.microsoft.com/office/drawing/2010/main" val="0"/>
+                        </a:ext>
+                      </a:extLst>
+                    </a:blip>
+                    <a:srcRect/>
+                    <a:stretch>
+                      <a:fillRect/>
+                    </a:stretch>
+                  </pic:blipFill>
+                  <pic:spPr bwMode="auto">
+                    <a:xfrm>
+                      <a:off x="0" y="0"/>
+                      <a:ext cx="1155600" cy="2250000"/>
+                    </a:xfrm>
+                    <a:prstGeom prst="rect">
+                      <a:avLst/>
+                    </a:prstGeom>
+                    <a:noFill/>
+                    <a:ln>
+                      <a:noFill/>
+                    </a:ln>
+                  </pic:spPr>
+                </pic:pic>
+              </a:graphicData>
+            </a:graphic>
+            <wp14:sizeRelH relativeFrom="margin">
+              <wp14:pctWidth>0</wp14:pctWidth>
+            </wp14:sizeRelH>
+            <wp14:sizeRelV relativeFrom="margin">
+              <wp14:pctHeight>0</wp14:pctHeight>
+            </wp14:sizeRelV>
+          </wp:anchor>
+        </w:drawing>
+      </w:r>
+      <w:r>
+        <w:rPr>
+          <w:rFonts w:ascii="Arial" w:hAnsi="Arial" w:cs="Arial"/>
+          <w:b/>
+        </w:rPr>
         <w:t>Recycling Sacks Request:</w:t>
       </w:r>
     </w:p>
@@ -9596,10 +9350,10 @@
           <w:rFonts w:ascii="Arial" w:hAnsi="Arial" w:cs="Arial"/>
           <w:b/>
           <w:noProof/>
-          <w:lang w:val="en-GB" w:eastAsia="en-GB"/>
+          <w:lang w:val="it-IT" w:eastAsia="it-IT"/>
         </w:rPr>
         <w:drawing>
-          <wp:anchor distT="0" distB="0" distL="114300" distR="114300" simplePos="0" relativeHeight="251672576" behindDoc="1" locked="0" layoutInCell="1" allowOverlap="1" wp14:anchorId="0DBE7FEB" wp14:editId="2B0250B0">
+          <wp:anchor distT="0" distB="0" distL="114300" distR="114300" simplePos="0" relativeHeight="251667456" behindDoc="1" locked="0" layoutInCell="1" allowOverlap="1" wp14:anchorId="0DBE7FEB" wp14:editId="690D9FB5">
             <wp:simplePos x="0" y="0"/>
             <wp:positionH relativeFrom="page">
               <wp:posOffset>719455</wp:posOffset>
@@ -9632,7 +9386,7 @@
                     </pic:cNvPicPr>
                   </pic:nvPicPr>
                   <pic:blipFill>
-                    <a:blip r:embed="rId29">
+                    <a:blip r:embed="rId30">
                       <a:extLst>
                         <a:ext uri="{28A0092B-C50C-407E-A947-70E740481C1C}">
                           <a14:useLocalDpi xmlns:a14="http://schemas.microsoft.com/office/drawing/2010/main" val="0"/>
@@ -9695,25 +9449,13 @@
         <w:rPr>
           <w:rFonts w:ascii="Arial" w:hAnsi="Arial" w:cs="Arial"/>
         </w:rPr>
-        <w:t xml:space="preserve">The </w:t>
-      </w:r>
-      <w:r>
-        <w:rPr>
-          <w:rFonts w:ascii="Arial" w:hAnsi="Arial" w:cs="Arial"/>
-        </w:rPr>
-        <w:t xml:space="preserve">Special Waste Collection Request </w:t>
-      </w:r>
-      <w:r>
-        <w:rPr>
-          <w:rFonts w:ascii="Arial" w:hAnsi="Arial" w:cs="Arial"/>
-        </w:rPr>
-        <w:t>view is reached by tapping on the special waste collection request icon on the menu view.</w:t>
-      </w:r>
-    </w:p>
-    <w:p>
-      <w:pPr>
-        <w:rPr>
-          <w:rFonts w:ascii="Helvetica" w:hAnsi="Helvetica"/>
+        <w:t>The Special Waste Collection Request view is reached by tapping on the special waste collection request icon on the menu view.</w:t>
+      </w:r>
+    </w:p>
+    <w:p>
+      <w:pPr>
+        <w:rPr>
+          <w:rFonts w:ascii="Arial" w:hAnsi="Arial" w:cs="Arial"/>
           <w:color w:val="262626"/>
         </w:rPr>
       </w:pPr>
@@ -9721,29 +9463,11 @@
         <w:rPr>
           <w:rFonts w:ascii="Arial" w:hAnsi="Arial" w:cs="Arial"/>
         </w:rPr>
-        <w:t xml:space="preserve">With this view the user can </w:t>
-      </w:r>
-      <w:r>
-        <w:rPr>
-          <w:rFonts w:ascii="Arial" w:hAnsi="Arial" w:cs="Arial"/>
-        </w:rPr>
-        <w:t>book</w:t>
-      </w:r>
-      <w:r>
-        <w:rPr>
-          <w:rFonts w:ascii="Arial" w:hAnsi="Arial" w:cs="Arial"/>
-        </w:rPr>
-        <w:t xml:space="preserve"> </w:t>
-      </w:r>
-      <w:r>
-        <w:rPr>
-          <w:rFonts w:ascii="Arial" w:hAnsi="Arial" w:cs="Arial"/>
-        </w:rPr>
-        <w:t>a special waste collection, the special wastes will be taken directly from his address at the desired date</w:t>
-      </w:r>
-      <w:r>
-        <w:rPr>
-          <w:rFonts w:ascii="Helvetica" w:hAnsi="Helvetica"/>
+        <w:t>With this view the user can book a special waste collection, the special wastes will be taken directly from his address at the desired date</w:t>
+      </w:r>
+      <w:r>
+        <w:rPr>
+          <w:rFonts w:ascii="Arial" w:hAnsi="Arial" w:cs="Arial"/>
           <w:color w:val="262626"/>
         </w:rPr>
         <w:t>.</w:t>
@@ -9752,13 +9476,13 @@
     <w:p>
       <w:pPr>
         <w:rPr>
-          <w:rFonts w:ascii="Helvetica" w:hAnsi="Helvetica"/>
+          <w:rFonts w:ascii="Arial" w:hAnsi="Arial" w:cs="Arial"/>
           <w:color w:val="262626"/>
         </w:rPr>
       </w:pPr>
       <w:r>
         <w:rPr>
-          <w:rFonts w:ascii="Helvetica" w:hAnsi="Helvetica"/>
+          <w:rFonts w:ascii="Arial" w:hAnsi="Arial" w:cs="Arial"/>
           <w:color w:val="262626"/>
         </w:rPr>
         <w:t>The user has to choose a date and a time slot, he also has to provide a short description of the items to be disposed.</w:t>
@@ -9767,7 +9491,7 @@
     <w:p>
       <w:pPr>
         <w:rPr>
-          <w:rFonts w:ascii="Helvetica" w:hAnsi="Helvetica"/>
+          <w:rFonts w:ascii="Arial" w:hAnsi="Arial" w:cs="Arial"/>
           <w:color w:val="262626"/>
         </w:rPr>
       </w:pPr>
@@ -9780,7 +9504,7 @@
       </w:pPr>
       <w:r>
         <w:rPr>
-          <w:rFonts w:ascii="Helvetica" w:hAnsi="Helvetica"/>
+          <w:rFonts w:ascii="Arial" w:hAnsi="Arial" w:cs="Arial"/>
           <w:color w:val="262626"/>
         </w:rPr>
         <w:t>On submitting the request (this is also valid for the Recycling Sacks Request view) a success/failure message will be displayed on the upper portion of the screen.</w:t>
@@ -9807,11 +9531,11 @@
         <w:rPr>
           <w:rFonts w:ascii="Arial" w:hAnsi="Arial" w:cs="Arial"/>
           <w:noProof/>
-          <w:lang w:val="en-GB" w:eastAsia="en-GB"/>
+          <w:lang w:val="it-IT" w:eastAsia="it-IT"/>
         </w:rPr>
         <w:lastRenderedPageBreak/>
         <w:drawing>
-          <wp:anchor distT="0" distB="0" distL="114300" distR="114300" simplePos="0" relativeHeight="251674624" behindDoc="1" locked="0" layoutInCell="1" allowOverlap="1" wp14:anchorId="536CF865" wp14:editId="12DE2AC2">
+          <wp:anchor distT="0" distB="0" distL="114300" distR="114300" simplePos="0" relativeHeight="251669504" behindDoc="1" locked="0" layoutInCell="1" allowOverlap="1" wp14:anchorId="536CF865" wp14:editId="4AB4DC36">
             <wp:simplePos x="0" y="0"/>
             <wp:positionH relativeFrom="page">
               <wp:posOffset>5899404</wp:posOffset>
@@ -9844,7 +9568,7 @@
                     </pic:cNvPicPr>
                   </pic:nvPicPr>
                   <pic:blipFill>
-                    <a:blip r:embed="rId30">
+                    <a:blip r:embed="rId31">
                       <a:extLst>
                         <a:ext uri="{28A0092B-C50C-407E-A947-70E740481C1C}">
                           <a14:useLocalDpi xmlns:a14="http://schemas.microsoft.com/office/drawing/2010/main" val="0"/>
@@ -9951,13 +9675,13 @@
     <w:p>
       <w:pPr>
         <w:rPr>
-          <w:rFonts w:ascii="Helvetica" w:hAnsi="Helvetica"/>
+          <w:rFonts w:ascii="Arial" w:hAnsi="Arial" w:cs="Arial"/>
           <w:color w:val="262626"/>
         </w:rPr>
       </w:pPr>
       <w:r>
         <w:rPr>
-          <w:rFonts w:ascii="Helvetica" w:hAnsi="Helvetica"/>
+          <w:rFonts w:ascii="Arial" w:hAnsi="Arial" w:cs="Arial"/>
           <w:color w:val="262626"/>
         </w:rPr>
         <w:t>On tapping the log in button a success/failure message will be displayed on the upper portion of the screen.</w:t>
@@ -9966,13 +9690,13 @@
     <w:p>
       <w:pPr>
         <w:rPr>
-          <w:rFonts w:ascii="Helvetica" w:hAnsi="Helvetica"/>
+          <w:rFonts w:ascii="Arial" w:hAnsi="Arial" w:cs="Arial"/>
           <w:color w:val="262626"/>
         </w:rPr>
       </w:pPr>
       <w:r>
         <w:rPr>
-          <w:rFonts w:ascii="Helvetica" w:hAnsi="Helvetica"/>
+          <w:rFonts w:ascii="Arial" w:hAnsi="Arial" w:cs="Arial"/>
           <w:color w:val="262626"/>
         </w:rPr>
         <w:t>If the log in is successful the user will be redirected on the view he was trying to access, on failure the user will be redirected back on the log in view.</w:t>
@@ -9986,7 +9710,7 @@
       </w:pPr>
       <w:r>
         <w:rPr>
-          <w:rFonts w:ascii="Helvetica" w:hAnsi="Helvetica"/>
+          <w:rFonts w:ascii="Arial" w:hAnsi="Arial" w:cs="Arial"/>
           <w:color w:val="262626"/>
         </w:rPr>
         <w:t>The back button (top-left corner) will bring the user back to the menu view.</w:t>
@@ -10175,11 +9899,11 @@
       <w:r>
         <w:rPr>
           <w:noProof/>
-          <w:lang w:val="en-GB" w:eastAsia="en-GB"/>
+          <w:lang w:val="it-IT" w:eastAsia="it-IT"/>
         </w:rPr>
         <w:lastRenderedPageBreak/>
         <w:drawing>
-          <wp:anchor distT="0" distB="0" distL="114300" distR="114300" simplePos="0" relativeHeight="251652608" behindDoc="0" locked="0" layoutInCell="1" allowOverlap="1" wp14:anchorId="6E7B72A4" wp14:editId="701B1E81">
+          <wp:anchor distT="0" distB="0" distL="114300" distR="114300" simplePos="0" relativeHeight="251639296" behindDoc="0" locked="0" layoutInCell="1" allowOverlap="1" wp14:anchorId="6E7B72A4" wp14:editId="1770EE51">
             <wp:simplePos x="0" y="0"/>
             <wp:positionH relativeFrom="column">
               <wp:posOffset>5317490</wp:posOffset>
@@ -10210,7 +9934,7 @@
                     </pic:cNvPicPr>
                   </pic:nvPicPr>
                   <pic:blipFill>
-                    <a:blip r:embed="rId31" cstate="print"/>
+                    <a:blip r:embed="rId32" cstate="print"/>
                     <a:srcRect/>
                     <a:stretch>
                       <a:fillRect/>
@@ -10254,189 +9978,1386 @@
     </w:p>
     <w:p>
       <w:pPr>
-        <w:jc w:val="both"/>
-        <w:rPr>
-          <w:rFonts w:ascii="Arial" w:hAnsi="Arial" w:cs="Arial"/>
-        </w:rPr>
-      </w:pPr>
-    </w:p>
-    <w:p>
-      <w:pPr>
-        <w:jc w:val="both"/>
-        <w:rPr>
-          <w:rFonts w:ascii="Arial" w:hAnsi="Arial" w:cs="Arial"/>
-        </w:rPr>
-      </w:pPr>
-      <w:r>
-        <w:rPr>
-          <w:rFonts w:ascii="Arial" w:hAnsi="Arial" w:cs="Arial"/>
-        </w:rPr>
-        <w:t>Hi-Fi Wireframe</w:t>
-      </w:r>
-      <w:r>
-        <w:rPr>
-          <w:rFonts w:ascii="Arial" w:hAnsi="Arial" w:cs="Arial"/>
+        <w:rPr>
+          <w:rFonts w:ascii="Arial" w:hAnsi="Arial" w:cs="Arial"/>
+        </w:rPr>
+      </w:pPr>
+    </w:p>
+    <w:p>
+      <w:pPr>
+        <w:rPr>
+          <w:rFonts w:ascii="Arial" w:hAnsi="Arial" w:cs="Arial"/>
+        </w:rPr>
+      </w:pPr>
+      <w:r>
+        <w:rPr>
+          <w:rFonts w:ascii="Arial" w:hAnsi="Arial" w:cs="Arial"/>
+        </w:rPr>
+        <w:t xml:space="preserve">The </w:t>
+      </w:r>
+      <w:r>
+        <w:rPr>
+          <w:rFonts w:ascii="Arial" w:hAnsi="Arial" w:cs="Arial"/>
+          <w:b/>
+        </w:rPr>
+        <w:t>color</w:t>
+      </w:r>
+      <w:r>
+        <w:rPr>
+          <w:rFonts w:ascii="Arial" w:hAnsi="Arial" w:cs="Arial"/>
+        </w:rPr>
+        <w:t xml:space="preserve"> green relates to balance and harmony, growth </w:t>
+      </w:r>
+      <w:r>
+        <w:rPr>
+          <w:rFonts w:ascii="Arial" w:hAnsi="Arial" w:cs="Arial"/>
+          <w:color w:val="000000"/>
+          <w:shd w:val="clear" w:color="auto" w:fill="FFFFFF"/>
+        </w:rPr>
+        <w:t>and environment</w:t>
+      </w:r>
+      <w:r>
+        <w:rPr>
+          <w:rFonts w:ascii="Arial" w:hAnsi="Arial" w:cs="Arial"/>
+        </w:rPr>
+        <w:t>.</w:t>
+      </w:r>
+    </w:p>
+    <w:p>
+      <w:pPr>
+        <w:rPr>
+          <w:rFonts w:ascii="Arial" w:hAnsi="Arial" w:cs="Arial"/>
+        </w:rPr>
+      </w:pPr>
+      <w:r>
+        <w:rPr>
+          <w:rFonts w:ascii="Arial" w:hAnsi="Arial" w:cs="Arial"/>
+        </w:rPr>
+        <w:t xml:space="preserve">DifferenziAquila </w:t>
+      </w:r>
+      <w:r>
+        <w:rPr>
+          <w:rFonts w:ascii="Arial" w:hAnsi="Arial" w:cs="Arial"/>
+        </w:rPr>
+        <w:t xml:space="preserve">is an app dedicated to recycling and the </w:t>
+      </w:r>
+      <w:r>
+        <w:rPr>
+          <w:rFonts w:ascii="Arial" w:hAnsi="Arial" w:cs="Arial"/>
+        </w:rPr>
+        <w:t>e</w:t>
+      </w:r>
+      <w:r>
+        <w:rPr>
+          <w:rFonts w:ascii="Arial" w:hAnsi="Arial" w:cs="Arial"/>
+        </w:rPr>
+        <w:t>nvironment</w:t>
+      </w:r>
+      <w:r>
+        <w:rPr>
+          <w:rFonts w:ascii="Arial" w:hAnsi="Arial" w:cs="Arial"/>
+        </w:rPr>
+        <w:t xml:space="preserve">, so </w:t>
+      </w:r>
+      <w:r>
+        <w:rPr>
+          <w:rFonts w:ascii="Arial" w:hAnsi="Arial" w:cs="Arial"/>
+        </w:rPr>
+        <w:t xml:space="preserve">the choice of colors </w:t>
+      </w:r>
+      <w:r>
+        <w:rPr>
+          <w:rFonts w:ascii="Arial" w:hAnsi="Arial" w:cs="Arial"/>
+        </w:rPr>
+        <w:t>has been</w:t>
+      </w:r>
+      <w:r>
+        <w:rPr>
+          <w:rFonts w:ascii="Arial" w:hAnsi="Arial" w:cs="Arial"/>
+        </w:rPr>
+        <w:t xml:space="preserve"> fairly obvious</w:t>
+      </w:r>
+      <w:r>
+        <w:rPr>
+          <w:rFonts w:ascii="Arial" w:hAnsi="Arial" w:cs="Arial"/>
+        </w:rPr>
+        <w:t>.</w:t>
+      </w:r>
+    </w:p>
+    <w:p>
+      <w:pPr>
+        <w:rPr>
+          <w:rFonts w:ascii="Arial" w:hAnsi="Arial" w:cs="Arial"/>
+        </w:rPr>
+      </w:pPr>
+    </w:p>
+    <w:p>
+      <w:pPr>
+        <w:rPr>
+          <w:rFonts w:ascii="Arial" w:hAnsi="Arial" w:cs="Arial"/>
+        </w:rPr>
+      </w:pPr>
+      <w:r>
+        <w:rPr>
+          <w:rFonts w:ascii="Arial" w:hAnsi="Arial" w:cs="Arial"/>
+        </w:rPr>
+        <w:t xml:space="preserve">We chose to </w:t>
+      </w:r>
+      <w:r>
+        <w:rPr>
+          <w:rFonts w:ascii="Arial" w:hAnsi="Arial" w:cs="Arial"/>
+        </w:rPr>
+        <w:t xml:space="preserve">use a monochromatic combination of colors to communicate a sense of uniformity and order, we avoided to use bright colors that could </w:t>
+      </w:r>
+      <w:r>
+        <w:rPr>
+          <w:rFonts w:ascii="Arial" w:hAnsi="Arial" w:cs="Arial"/>
+        </w:rPr>
+        <w:t>have been annoying for the user.</w:t>
+      </w:r>
+      <w:r>
+        <w:rPr>
+          <w:rFonts w:ascii="Arial" w:hAnsi="Arial" w:cs="Arial"/>
+        </w:rPr>
+        <w:t xml:space="preserve"> </w:t>
+      </w:r>
+    </w:p>
+    <w:p>
+      <w:pPr>
+        <w:jc w:val="both"/>
+        <w:rPr>
+          <w:rFonts w:ascii="Arial" w:hAnsi="Arial" w:cs="Arial"/>
+        </w:rPr>
+      </w:pPr>
+    </w:p>
+    <w:p>
+      <w:pPr>
+        <w:jc w:val="both"/>
+        <w:rPr>
+          <w:rFonts w:ascii="Arial" w:hAnsi="Arial" w:cs="Arial"/>
+        </w:rPr>
+      </w:pPr>
+      <w:r>
+        <w:rPr>
+          <w:rFonts w:ascii="Arial" w:hAnsi="Arial" w:cs="Arial"/>
+        </w:rPr>
+        <w:t xml:space="preserve">Helped by </w:t>
+      </w:r>
+      <w:hyperlink r:id="rId33" w:history="1">
+        <w:r>
+          <w:rPr>
+            <w:rStyle w:val="Hyperlink"/>
+            <w:rFonts w:ascii="Arial" w:hAnsi="Arial" w:cs="Arial"/>
+          </w:rPr>
+          <w:t>Adobe C</w:t>
+        </w:r>
+        <w:r>
+          <w:rPr>
+            <w:rStyle w:val="Hyperlink"/>
+            <w:rFonts w:ascii="Arial" w:hAnsi="Arial" w:cs="Arial"/>
+          </w:rPr>
+          <w:t>o</w:t>
+        </w:r>
+        <w:r>
+          <w:rPr>
+            <w:rStyle w:val="Hyperlink"/>
+            <w:rFonts w:ascii="Arial" w:hAnsi="Arial" w:cs="Arial"/>
+          </w:rPr>
+          <w:t>lor</w:t>
+        </w:r>
+      </w:hyperlink>
+      <w:r>
+        <w:rPr>
+          <w:rFonts w:ascii="Arial" w:hAnsi="Arial" w:cs="Arial"/>
+        </w:rPr>
+        <w:t xml:space="preserve"> we </w:t>
+      </w:r>
+      <w:r>
+        <w:rPr>
+          <w:rFonts w:ascii="Arial" w:hAnsi="Arial" w:cs="Arial"/>
+        </w:rPr>
+        <w:t>chose the following se</w:t>
+      </w:r>
+      <w:r>
+        <w:rPr>
+          <w:rFonts w:ascii="Arial" w:hAnsi="Arial" w:cs="Arial"/>
+        </w:rPr>
+        <w:t>t of greens:</w:t>
+      </w:r>
+    </w:p>
+    <w:p>
+      <w:pPr>
+        <w:jc w:val="both"/>
+        <w:rPr>
+          <w:rFonts w:ascii="Arial" w:hAnsi="Arial" w:cs="Arial"/>
+        </w:rPr>
+      </w:pPr>
+    </w:p>
+    <w:p>
+      <w:r>
+        <w:rPr>
+          <w:noProof/>
+          <w:lang w:val="it-IT" w:eastAsia="it-IT"/>
+        </w:rPr>
+        <w:drawing>
+          <wp:inline distT="0" distB="0" distL="0" distR="0" wp14:anchorId="195B1DB5" wp14:editId="62736613">
+            <wp:extent cx="986400" cy="1519200"/>
+            <wp:effectExtent l="0" t="0" r="0" b="0"/>
+            <wp:docPr id="35" name="Picture 35" descr="C:\Users\valen\AppData\Local\Microsoft\Windows\INetCache\Content.Word\Capture6.png"/>
+            <wp:cNvGraphicFramePr>
+              <a:graphicFrameLocks xmlns:a="http://schemas.openxmlformats.org/drawingml/2006/main" noChangeAspect="1"/>
+            </wp:cNvGraphicFramePr>
+            <a:graphic xmlns:a="http://schemas.openxmlformats.org/drawingml/2006/main">
+              <a:graphicData uri="http://schemas.openxmlformats.org/drawingml/2006/picture">
+                <pic:pic xmlns:pic="http://schemas.openxmlformats.org/drawingml/2006/picture">
+                  <pic:nvPicPr>
+                    <pic:cNvPr id="0" name="Picture 9" descr="C:\Users\valen\AppData\Local\Microsoft\Windows\INetCache\Content.Word\Capture6.png"/>
+                    <pic:cNvPicPr>
+                      <a:picLocks noChangeAspect="1" noChangeArrowheads="1"/>
+                    </pic:cNvPicPr>
+                  </pic:nvPicPr>
+                  <pic:blipFill>
+                    <a:blip r:embed="rId34">
+                      <a:extLst>
+                        <a:ext uri="{28A0092B-C50C-407E-A947-70E740481C1C}">
+                          <a14:useLocalDpi xmlns:a14="http://schemas.microsoft.com/office/drawing/2010/main" val="0"/>
+                        </a:ext>
+                      </a:extLst>
+                    </a:blip>
+                    <a:srcRect/>
+                    <a:stretch>
+                      <a:fillRect/>
+                    </a:stretch>
+                  </pic:blipFill>
+                  <pic:spPr bwMode="auto">
+                    <a:xfrm>
+                      <a:off x="0" y="0"/>
+                      <a:ext cx="986400" cy="1519200"/>
+                    </a:xfrm>
+                    <a:prstGeom prst="rect">
+                      <a:avLst/>
+                    </a:prstGeom>
+                    <a:noFill/>
+                    <a:ln>
+                      <a:noFill/>
+                    </a:ln>
+                  </pic:spPr>
+                </pic:pic>
+              </a:graphicData>
+            </a:graphic>
+          </wp:inline>
+        </w:drawing>
+      </w:r>
+      <w:r>
+        <w:t xml:space="preserve">  </w:t>
+      </w:r>
+      <w:r>
+        <w:rPr>
+          <w:noProof/>
+          <w:lang w:val="it-IT" w:eastAsia="it-IT"/>
+        </w:rPr>
+        <w:drawing>
+          <wp:inline distT="0" distB="0" distL="0" distR="0" wp14:anchorId="5176CC20" wp14:editId="001FE024">
+            <wp:extent cx="990000" cy="1519200"/>
+            <wp:effectExtent l="0" t="0" r="0" b="0"/>
+            <wp:docPr id="36" name="Picture 36" descr="C:\Users\valen\AppData\Local\Microsoft\Windows\INetCache\Content.Word\Capture5.png"/>
+            <wp:cNvGraphicFramePr>
+              <a:graphicFrameLocks xmlns:a="http://schemas.openxmlformats.org/drawingml/2006/main" noChangeAspect="1"/>
+            </wp:cNvGraphicFramePr>
+            <a:graphic xmlns:a="http://schemas.openxmlformats.org/drawingml/2006/main">
+              <a:graphicData uri="http://schemas.openxmlformats.org/drawingml/2006/picture">
+                <pic:pic xmlns:pic="http://schemas.openxmlformats.org/drawingml/2006/picture">
+                  <pic:nvPicPr>
+                    <pic:cNvPr id="0" name="Picture 10" descr="C:\Users\valen\AppData\Local\Microsoft\Windows\INetCache\Content.Word\Capture5.png"/>
+                    <pic:cNvPicPr>
+                      <a:picLocks noChangeAspect="1" noChangeArrowheads="1"/>
+                    </pic:cNvPicPr>
+                  </pic:nvPicPr>
+                  <pic:blipFill>
+                    <a:blip r:embed="rId35">
+                      <a:extLst>
+                        <a:ext uri="{28A0092B-C50C-407E-A947-70E740481C1C}">
+                          <a14:useLocalDpi xmlns:a14="http://schemas.microsoft.com/office/drawing/2010/main" val="0"/>
+                        </a:ext>
+                      </a:extLst>
+                    </a:blip>
+                    <a:srcRect/>
+                    <a:stretch>
+                      <a:fillRect/>
+                    </a:stretch>
+                  </pic:blipFill>
+                  <pic:spPr bwMode="auto">
+                    <a:xfrm>
+                      <a:off x="0" y="0"/>
+                      <a:ext cx="990000" cy="1519200"/>
+                    </a:xfrm>
+                    <a:prstGeom prst="rect">
+                      <a:avLst/>
+                    </a:prstGeom>
+                    <a:noFill/>
+                    <a:ln>
+                      <a:noFill/>
+                    </a:ln>
+                  </pic:spPr>
+                </pic:pic>
+              </a:graphicData>
+            </a:graphic>
+          </wp:inline>
+        </w:drawing>
+      </w:r>
+      <w:r>
+        <w:t xml:space="preserve">  </w:t>
+      </w:r>
+      <w:r>
+        <w:rPr>
+          <w:noProof/>
+          <w:lang w:val="it-IT" w:eastAsia="it-IT"/>
+        </w:rPr>
+        <w:drawing>
+          <wp:inline distT="0" distB="0" distL="0" distR="0" wp14:anchorId="0099EDC9" wp14:editId="61E67482">
+            <wp:extent cx="986400" cy="1515600"/>
+            <wp:effectExtent l="0" t="0" r="0" b="0"/>
+            <wp:docPr id="37" name="Picture 37" descr="C:\Users\valen\AppData\Local\Microsoft\Windows\INetCache\Content.Word\Capture.png"/>
+            <wp:cNvGraphicFramePr>
+              <a:graphicFrameLocks xmlns:a="http://schemas.openxmlformats.org/drawingml/2006/main" noChangeAspect="1"/>
+            </wp:cNvGraphicFramePr>
+            <a:graphic xmlns:a="http://schemas.openxmlformats.org/drawingml/2006/main">
+              <a:graphicData uri="http://schemas.openxmlformats.org/drawingml/2006/picture">
+                <pic:pic xmlns:pic="http://schemas.openxmlformats.org/drawingml/2006/picture">
+                  <pic:nvPicPr>
+                    <pic:cNvPr id="0" name="Picture 11" descr="C:\Users\valen\AppData\Local\Microsoft\Windows\INetCache\Content.Word\Capture.png"/>
+                    <pic:cNvPicPr>
+                      <a:picLocks noChangeAspect="1" noChangeArrowheads="1"/>
+                    </pic:cNvPicPr>
+                  </pic:nvPicPr>
+                  <pic:blipFill>
+                    <a:blip r:embed="rId36">
+                      <a:extLst>
+                        <a:ext uri="{28A0092B-C50C-407E-A947-70E740481C1C}">
+                          <a14:useLocalDpi xmlns:a14="http://schemas.microsoft.com/office/drawing/2010/main" val="0"/>
+                        </a:ext>
+                      </a:extLst>
+                    </a:blip>
+                    <a:srcRect/>
+                    <a:stretch>
+                      <a:fillRect/>
+                    </a:stretch>
+                  </pic:blipFill>
+                  <pic:spPr bwMode="auto">
+                    <a:xfrm>
+                      <a:off x="0" y="0"/>
+                      <a:ext cx="986400" cy="1515600"/>
+                    </a:xfrm>
+                    <a:prstGeom prst="rect">
+                      <a:avLst/>
+                    </a:prstGeom>
+                    <a:noFill/>
+                    <a:ln>
+                      <a:noFill/>
+                    </a:ln>
+                  </pic:spPr>
+                </pic:pic>
+              </a:graphicData>
+            </a:graphic>
+          </wp:inline>
+        </w:drawing>
+      </w:r>
+      <w:r>
+        <w:t xml:space="preserve">  </w:t>
+      </w:r>
+      <w:r>
+        <w:rPr>
+          <w:noProof/>
+          <w:lang w:val="it-IT" w:eastAsia="it-IT"/>
+        </w:rPr>
+        <w:drawing>
+          <wp:inline distT="0" distB="0" distL="0" distR="0" wp14:anchorId="0F95084C" wp14:editId="6110783E">
+            <wp:extent cx="986400" cy="1519200"/>
+            <wp:effectExtent l="0" t="0" r="0" b="0"/>
+            <wp:docPr id="38" name="Picture 38" descr="C:\Users\valen\AppData\Local\Microsoft\Windows\INetCache\Content.Word\Capture2.png"/>
+            <wp:cNvGraphicFramePr>
+              <a:graphicFrameLocks xmlns:a="http://schemas.openxmlformats.org/drawingml/2006/main" noChangeAspect="1"/>
+            </wp:cNvGraphicFramePr>
+            <a:graphic xmlns:a="http://schemas.openxmlformats.org/drawingml/2006/main">
+              <a:graphicData uri="http://schemas.openxmlformats.org/drawingml/2006/picture">
+                <pic:pic xmlns:pic="http://schemas.openxmlformats.org/drawingml/2006/picture">
+                  <pic:nvPicPr>
+                    <pic:cNvPr id="0" name="Picture 12" descr="C:\Users\valen\AppData\Local\Microsoft\Windows\INetCache\Content.Word\Capture2.png"/>
+                    <pic:cNvPicPr>
+                      <a:picLocks noChangeAspect="1" noChangeArrowheads="1"/>
+                    </pic:cNvPicPr>
+                  </pic:nvPicPr>
+                  <pic:blipFill>
+                    <a:blip r:embed="rId37">
+                      <a:extLst>
+                        <a:ext uri="{28A0092B-C50C-407E-A947-70E740481C1C}">
+                          <a14:useLocalDpi xmlns:a14="http://schemas.microsoft.com/office/drawing/2010/main" val="0"/>
+                        </a:ext>
+                      </a:extLst>
+                    </a:blip>
+                    <a:srcRect/>
+                    <a:stretch>
+                      <a:fillRect/>
+                    </a:stretch>
+                  </pic:blipFill>
+                  <pic:spPr bwMode="auto">
+                    <a:xfrm>
+                      <a:off x="0" y="0"/>
+                      <a:ext cx="986400" cy="1519200"/>
+                    </a:xfrm>
+                    <a:prstGeom prst="rect">
+                      <a:avLst/>
+                    </a:prstGeom>
+                    <a:noFill/>
+                    <a:ln>
+                      <a:noFill/>
+                    </a:ln>
+                  </pic:spPr>
+                </pic:pic>
+              </a:graphicData>
+            </a:graphic>
+          </wp:inline>
+        </w:drawing>
+      </w:r>
+      <w:r>
+        <w:t xml:space="preserve">  </w:t>
+      </w:r>
+      <w:r>
+        <w:rPr>
+          <w:noProof/>
+          <w:lang w:val="it-IT" w:eastAsia="it-IT"/>
+        </w:rPr>
+        <w:drawing>
+          <wp:inline distT="0" distB="0" distL="0" distR="0" wp14:anchorId="42AF0852" wp14:editId="4FE1C2A8">
+            <wp:extent cx="993600" cy="1526400"/>
+            <wp:effectExtent l="0" t="0" r="0" b="0"/>
+            <wp:docPr id="39" name="Picture 39" descr="C:\Users\valen\AppData\Local\Microsoft\Windows\INetCache\Content.Word\Capture3.png"/>
+            <wp:cNvGraphicFramePr>
+              <a:graphicFrameLocks xmlns:a="http://schemas.openxmlformats.org/drawingml/2006/main" noChangeAspect="1"/>
+            </wp:cNvGraphicFramePr>
+            <a:graphic xmlns:a="http://schemas.openxmlformats.org/drawingml/2006/main">
+              <a:graphicData uri="http://schemas.openxmlformats.org/drawingml/2006/picture">
+                <pic:pic xmlns:pic="http://schemas.openxmlformats.org/drawingml/2006/picture">
+                  <pic:nvPicPr>
+                    <pic:cNvPr id="0" name="Picture 13" descr="C:\Users\valen\AppData\Local\Microsoft\Windows\INetCache\Content.Word\Capture3.png"/>
+                    <pic:cNvPicPr>
+                      <a:picLocks noChangeAspect="1" noChangeArrowheads="1"/>
+                    </pic:cNvPicPr>
+                  </pic:nvPicPr>
+                  <pic:blipFill>
+                    <a:blip r:embed="rId38">
+                      <a:extLst>
+                        <a:ext uri="{28A0092B-C50C-407E-A947-70E740481C1C}">
+                          <a14:useLocalDpi xmlns:a14="http://schemas.microsoft.com/office/drawing/2010/main" val="0"/>
+                        </a:ext>
+                      </a:extLst>
+                    </a:blip>
+                    <a:srcRect/>
+                    <a:stretch>
+                      <a:fillRect/>
+                    </a:stretch>
+                  </pic:blipFill>
+                  <pic:spPr bwMode="auto">
+                    <a:xfrm>
+                      <a:off x="0" y="0"/>
+                      <a:ext cx="993600" cy="1526400"/>
+                    </a:xfrm>
+                    <a:prstGeom prst="rect">
+                      <a:avLst/>
+                    </a:prstGeom>
+                    <a:noFill/>
+                    <a:ln>
+                      <a:noFill/>
+                    </a:ln>
+                  </pic:spPr>
+                </pic:pic>
+              </a:graphicData>
+            </a:graphic>
+          </wp:inline>
+        </w:drawing>
+      </w:r>
+      <w:r>
+        <w:t xml:space="preserve">  </w:t>
+      </w:r>
+      <w:r>
+        <w:rPr>
+          <w:noProof/>
+          <w:lang w:val="it-IT" w:eastAsia="it-IT"/>
+        </w:rPr>
+        <w:drawing>
+          <wp:inline distT="0" distB="0" distL="0" distR="0" wp14:anchorId="607FB102" wp14:editId="22F58299">
+            <wp:extent cx="1000800" cy="1526400"/>
+            <wp:effectExtent l="0" t="0" r="0" b="0"/>
+            <wp:docPr id="40" name="Picture 40" descr="C:\Users\valen\AppData\Local\Microsoft\Windows\INetCache\Content.Word\Capture4.png"/>
+            <wp:cNvGraphicFramePr>
+              <a:graphicFrameLocks xmlns:a="http://schemas.openxmlformats.org/drawingml/2006/main" noChangeAspect="1"/>
+            </wp:cNvGraphicFramePr>
+            <a:graphic xmlns:a="http://schemas.openxmlformats.org/drawingml/2006/main">
+              <a:graphicData uri="http://schemas.openxmlformats.org/drawingml/2006/picture">
+                <pic:pic xmlns:pic="http://schemas.openxmlformats.org/drawingml/2006/picture">
+                  <pic:nvPicPr>
+                    <pic:cNvPr id="0" name="Picture 14" descr="C:\Users\valen\AppData\Local\Microsoft\Windows\INetCache\Content.Word\Capture4.png"/>
+                    <pic:cNvPicPr>
+                      <a:picLocks noChangeAspect="1" noChangeArrowheads="1"/>
+                    </pic:cNvPicPr>
+                  </pic:nvPicPr>
+                  <pic:blipFill>
+                    <a:blip r:embed="rId39">
+                      <a:extLst>
+                        <a:ext uri="{28A0092B-C50C-407E-A947-70E740481C1C}">
+                          <a14:useLocalDpi xmlns:a14="http://schemas.microsoft.com/office/drawing/2010/main" val="0"/>
+                        </a:ext>
+                      </a:extLst>
+                    </a:blip>
+                    <a:srcRect/>
+                    <a:stretch>
+                      <a:fillRect/>
+                    </a:stretch>
+                  </pic:blipFill>
+                  <pic:spPr bwMode="auto">
+                    <a:xfrm>
+                      <a:off x="0" y="0"/>
+                      <a:ext cx="1000800" cy="1526400"/>
+                    </a:xfrm>
+                    <a:prstGeom prst="rect">
+                      <a:avLst/>
+                    </a:prstGeom>
+                    <a:noFill/>
+                    <a:ln>
+                      <a:noFill/>
+                    </a:ln>
+                  </pic:spPr>
+                </pic:pic>
+              </a:graphicData>
+            </a:graphic>
+          </wp:inline>
+        </w:drawing>
+      </w:r>
+      <w:r>
+        <w:t xml:space="preserve"> </w:t>
+      </w:r>
+    </w:p>
+    <w:p/>
+    <w:p>
+      <w:pPr>
+        <w:shd w:val="clear" w:color="auto" w:fill="FFFFFF" w:themeFill="background1"/>
+        <w:rPr>
+          <w:rFonts w:ascii="Arial" w:hAnsi="Arial" w:cs="Arial"/>
+        </w:rPr>
+      </w:pPr>
+    </w:p>
+    <w:p>
+      <w:pPr>
+        <w:shd w:val="clear" w:color="auto" w:fill="FFFFFF" w:themeFill="background1"/>
+        <w:rPr>
+          <w:rStyle w:val="apple-converted-space"/>
+          <w:rFonts w:ascii="Arial" w:hAnsi="Arial" w:cs="Arial"/>
+          <w:b/>
+          <w:color w:val="424242"/>
+          <w:shd w:val="clear" w:color="auto" w:fill="F7F7F5"/>
+        </w:rPr>
+      </w:pPr>
+      <w:r>
+        <w:rPr>
+          <w:rFonts w:ascii="Arial" w:hAnsi="Arial" w:cs="Arial"/>
+        </w:rPr>
+        <w:t xml:space="preserve">The chosen </w:t>
+      </w:r>
+      <w:r>
+        <w:rPr>
+          <w:rFonts w:ascii="Arial" w:hAnsi="Arial" w:cs="Arial"/>
+          <w:b/>
+        </w:rPr>
+        <w:t>font</w:t>
+      </w:r>
+      <w:r>
+        <w:rPr>
+          <w:rFonts w:ascii="Arial" w:hAnsi="Arial" w:cs="Arial"/>
+        </w:rPr>
+        <w:t xml:space="preserve"> is </w:t>
+      </w:r>
+      <w:r>
+        <w:rPr>
+          <w:rFonts w:ascii="Arial" w:hAnsi="Arial" w:cs="Arial"/>
+          <w:b/>
+        </w:rPr>
+        <w:t>Lato</w:t>
+      </w:r>
+      <w:r>
+        <w:rPr>
+          <w:rFonts w:ascii="Arial" w:hAnsi="Arial" w:cs="Arial"/>
+        </w:rPr>
+        <w:t xml:space="preserve">, </w:t>
+      </w:r>
+      <w:r>
+        <w:rPr>
+          <w:rFonts w:ascii="Arial" w:hAnsi="Arial" w:cs="Arial"/>
+          <w:shd w:val="clear" w:color="auto" w:fill="FFFFFF" w:themeFill="background1"/>
+        </w:rPr>
+        <w:t>it</w:t>
+      </w:r>
+      <w:r>
+        <w:rPr>
+          <w:rFonts w:ascii="Arial" w:hAnsi="Arial" w:cs="Arial"/>
+          <w:shd w:val="clear" w:color="auto" w:fill="FFFFFF" w:themeFill="background1"/>
+        </w:rPr>
+        <w:t xml:space="preserve"> is a sans serif typeface family</w:t>
+      </w:r>
+      <w:r>
+        <w:rPr>
+          <w:rStyle w:val="apple-converted-space"/>
+          <w:rFonts w:ascii="Arial" w:hAnsi="Arial" w:cs="Arial"/>
+          <w:shd w:val="clear" w:color="auto" w:fill="FFFFFF" w:themeFill="background1"/>
+        </w:rPr>
+        <w:t>,</w:t>
+      </w:r>
+      <w:r>
+        <w:rPr>
+          <w:rStyle w:val="apple-converted-space"/>
+          <w:rFonts w:ascii="Arial" w:hAnsi="Arial" w:cs="Arial"/>
+          <w:shd w:val="clear" w:color="auto" w:fill="FFFFFF" w:themeFill="background1"/>
+        </w:rPr>
+        <w:t> </w:t>
+      </w:r>
+      <w:r>
+        <w:rPr>
+          <w:rFonts w:ascii="Arial" w:hAnsi="Arial" w:cs="Arial"/>
+          <w:shd w:val="clear" w:color="auto" w:fill="FFFFFF" w:themeFill="background1"/>
+        </w:rPr>
+        <w:t>t</w:t>
+      </w:r>
+      <w:r>
+        <w:rPr>
+          <w:rFonts w:ascii="Arial" w:hAnsi="Arial" w:cs="Arial"/>
+          <w:shd w:val="clear" w:color="auto" w:fill="FFFFFF" w:themeFill="background1"/>
+        </w:rPr>
+        <w:t>he semi-​​rounded details of the let</w:t>
+      </w:r>
+      <w:r>
+        <w:rPr>
+          <w:rFonts w:ascii="Arial" w:hAnsi="Arial" w:cs="Arial"/>
+          <w:shd w:val="clear" w:color="auto" w:fill="FFFFFF" w:themeFill="background1"/>
+        </w:rPr>
+        <w:softHyphen/>
+        <w:t>ters give Lato a feel</w:t>
+      </w:r>
+      <w:r>
+        <w:rPr>
+          <w:rFonts w:ascii="Arial" w:hAnsi="Arial" w:cs="Arial"/>
+          <w:shd w:val="clear" w:color="auto" w:fill="FFFFFF" w:themeFill="background1"/>
+        </w:rPr>
+        <w:softHyphen/>
+        <w:t>ing of warmth, while the strong struc</w:t>
+      </w:r>
+      <w:r>
+        <w:rPr>
+          <w:rFonts w:ascii="Arial" w:hAnsi="Arial" w:cs="Arial"/>
+          <w:shd w:val="clear" w:color="auto" w:fill="FFFFFF" w:themeFill="background1"/>
+        </w:rPr>
+        <w:softHyphen/>
+        <w:t>ture pro</w:t>
+      </w:r>
+      <w:r>
+        <w:rPr>
+          <w:rFonts w:ascii="Arial" w:hAnsi="Arial" w:cs="Arial"/>
+          <w:shd w:val="clear" w:color="auto" w:fill="FFFFFF" w:themeFill="background1"/>
+        </w:rPr>
+        <w:softHyphen/>
+        <w:t xml:space="preserve">vides </w:t>
+      </w:r>
+      <w:r>
+        <w:rPr>
+          <w:rFonts w:ascii="Arial" w:hAnsi="Arial" w:cs="Arial"/>
+          <w:b/>
+          <w:shd w:val="clear" w:color="auto" w:fill="FFFFFF" w:themeFill="background1"/>
+        </w:rPr>
+        <w:t>sta</w:t>
+      </w:r>
+      <w:r>
+        <w:rPr>
+          <w:rFonts w:ascii="Arial" w:hAnsi="Arial" w:cs="Arial"/>
+          <w:b/>
+          <w:shd w:val="clear" w:color="auto" w:fill="FFFFFF" w:themeFill="background1"/>
+        </w:rPr>
+        <w:softHyphen/>
+        <w:t>bil</w:t>
+      </w:r>
+      <w:r>
+        <w:rPr>
+          <w:rFonts w:ascii="Arial" w:hAnsi="Arial" w:cs="Arial"/>
+          <w:b/>
+          <w:shd w:val="clear" w:color="auto" w:fill="FFFFFF" w:themeFill="background1"/>
+        </w:rPr>
+        <w:softHyphen/>
+        <w:t>ity</w:t>
+      </w:r>
+      <w:r>
+        <w:rPr>
+          <w:rFonts w:ascii="Arial" w:hAnsi="Arial" w:cs="Arial"/>
+          <w:b/>
+          <w:shd w:val="clear" w:color="auto" w:fill="FFFFFF" w:themeFill="background1"/>
+        </w:rPr>
+        <w:t xml:space="preserve">, </w:t>
+      </w:r>
+      <w:r>
+        <w:rPr>
+          <w:rFonts w:ascii="Arial" w:hAnsi="Arial" w:cs="Arial"/>
+          <w:b/>
+          <w:shd w:val="clear" w:color="auto" w:fill="FFFFFF" w:themeFill="background1"/>
         </w:rPr>
         <w:t>s</w:t>
       </w:r>
       <w:r>
         <w:rPr>
           <w:rFonts w:ascii="Arial" w:hAnsi="Arial" w:cs="Arial"/>
+          <w:b/>
+          <w:shd w:val="clear" w:color="auto" w:fill="FFFFFF" w:themeFill="background1"/>
+        </w:rPr>
+        <w:t>eri</w:t>
+      </w:r>
+      <w:r>
+        <w:rPr>
+          <w:rFonts w:ascii="Arial" w:hAnsi="Arial" w:cs="Arial"/>
+          <w:b/>
+          <w:shd w:val="clear" w:color="auto" w:fill="FFFFFF" w:themeFill="background1"/>
+        </w:rPr>
+        <w:softHyphen/>
+        <w:t>ous</w:t>
+      </w:r>
+      <w:r>
+        <w:rPr>
+          <w:rFonts w:ascii="Arial" w:hAnsi="Arial" w:cs="Arial"/>
+          <w:b/>
+          <w:shd w:val="clear" w:color="auto" w:fill="FFFFFF" w:themeFill="background1"/>
+        </w:rPr>
+        <w:softHyphen/>
+        <w:t>ness,</w:t>
+      </w:r>
+      <w:r>
+        <w:rPr>
+          <w:rFonts w:ascii="Arial" w:hAnsi="Arial" w:cs="Arial"/>
+          <w:shd w:val="clear" w:color="auto" w:fill="FFFFFF" w:themeFill="background1"/>
+        </w:rPr>
+        <w:t xml:space="preserve"> and it is </w:t>
+      </w:r>
+      <w:r>
+        <w:rPr>
+          <w:rFonts w:ascii="Arial" w:hAnsi="Arial" w:cs="Arial"/>
+          <w:b/>
+          <w:shd w:val="clear" w:color="auto" w:fill="FFFFFF" w:themeFill="background1"/>
+        </w:rPr>
+        <w:t>very easy to read</w:t>
+      </w:r>
+      <w:r>
+        <w:rPr>
+          <w:rFonts w:ascii="Arial" w:hAnsi="Arial" w:cs="Arial"/>
+          <w:b/>
+          <w:shd w:val="clear" w:color="auto" w:fill="FFFFFF" w:themeFill="background1"/>
+        </w:rPr>
+        <w:t>.</w:t>
+      </w:r>
+    </w:p>
+    <w:p>
+      <w:pPr>
+        <w:shd w:val="clear" w:color="auto" w:fill="FFFFFF" w:themeFill="background1"/>
+        <w:rPr>
+          <w:rFonts w:ascii="Arial" w:hAnsi="Arial" w:cs="Arial"/>
+        </w:rPr>
+      </w:pPr>
+      <w:r>
+        <w:rPr>
+          <w:rFonts w:ascii="Arial" w:hAnsi="Arial" w:cs="Arial"/>
+        </w:rPr>
+        <w:t>Furthermore,</w:t>
+      </w:r>
+      <w:r>
+        <w:rPr>
+          <w:rFonts w:ascii="Arial" w:hAnsi="Arial" w:cs="Arial"/>
+        </w:rPr>
+        <w:t xml:space="preserve"> Lato is one of the most used font on mobile and web applications</w:t>
+      </w:r>
+      <w:r>
+        <w:rPr>
+          <w:rFonts w:ascii="Arial" w:hAnsi="Arial" w:cs="Arial"/>
+        </w:rPr>
+        <w:t>.</w:t>
+      </w:r>
+    </w:p>
+    <w:p>
+      <w:pPr>
+        <w:shd w:val="clear" w:color="auto" w:fill="FFFFFF" w:themeFill="background1"/>
+        <w:rPr>
+          <w:rFonts w:ascii="Arial" w:hAnsi="Arial" w:cs="Arial"/>
+        </w:rPr>
+      </w:pPr>
+    </w:p>
+    <w:p>
+      <w:pPr>
+        <w:shd w:val="clear" w:color="auto" w:fill="FFFFFF" w:themeFill="background1"/>
+        <w:rPr>
+          <w:rFonts w:ascii="Arial" w:hAnsi="Arial" w:cs="Arial"/>
+        </w:rPr>
+      </w:pPr>
+    </w:p>
+    <w:p>
+      <w:pPr>
+        <w:shd w:val="clear" w:color="auto" w:fill="FFFFFF" w:themeFill="background1"/>
+        <w:rPr>
+          <w:rFonts w:ascii="Arial" w:hAnsi="Arial" w:cs="Arial"/>
+        </w:rPr>
+      </w:pPr>
+      <w:r>
+        <w:rPr>
+          <w:rFonts w:ascii="Arial" w:hAnsi="Arial" w:cs="Arial"/>
+          <w:noProof/>
+          <w:lang w:val="it-IT" w:eastAsia="it-IT"/>
+        </w:rPr>
+        <w:drawing>
+          <wp:anchor distT="0" distB="0" distL="114300" distR="114300" simplePos="0" relativeHeight="251670528" behindDoc="0" locked="0" layoutInCell="1" allowOverlap="1" wp14:anchorId="19B93521" wp14:editId="3F9FD9B6">
+            <wp:simplePos x="0" y="0"/>
+            <wp:positionH relativeFrom="column">
+              <wp:posOffset>3479</wp:posOffset>
+            </wp:positionH>
+            <wp:positionV relativeFrom="paragraph">
+              <wp:posOffset>3203</wp:posOffset>
+            </wp:positionV>
+            <wp:extent cx="6329045" cy="1240155"/>
+            <wp:effectExtent l="0" t="0" r="0" b="0"/>
+            <wp:wrapSquare wrapText="bothSides"/>
+            <wp:docPr id="45" name="Picture 45" descr="C:\Users\valen\AppData\Local\Microsoft\Windows\INetCache\Content.Word\Capture.png"/>
+            <wp:cNvGraphicFramePr>
+              <a:graphicFrameLocks xmlns:a="http://schemas.openxmlformats.org/drawingml/2006/main" noChangeAspect="1"/>
+            </wp:cNvGraphicFramePr>
+            <a:graphic xmlns:a="http://schemas.openxmlformats.org/drawingml/2006/main">
+              <a:graphicData uri="http://schemas.openxmlformats.org/drawingml/2006/picture">
+                <pic:pic xmlns:pic="http://schemas.openxmlformats.org/drawingml/2006/picture">
+                  <pic:nvPicPr>
+                    <pic:cNvPr id="0" name="Picture 19" descr="C:\Users\valen\AppData\Local\Microsoft\Windows\INetCache\Content.Word\Capture.png"/>
+                    <pic:cNvPicPr>
+                      <a:picLocks noChangeAspect="1" noChangeArrowheads="1"/>
+                    </pic:cNvPicPr>
+                  </pic:nvPicPr>
+                  <pic:blipFill>
+                    <a:blip r:embed="rId40">
+                      <a:extLst>
+                        <a:ext uri="{28A0092B-C50C-407E-A947-70E740481C1C}">
+                          <a14:useLocalDpi xmlns:a14="http://schemas.microsoft.com/office/drawing/2010/main" val="0"/>
+                        </a:ext>
+                      </a:extLst>
+                    </a:blip>
+                    <a:srcRect/>
+                    <a:stretch>
+                      <a:fillRect/>
+                    </a:stretch>
+                  </pic:blipFill>
+                  <pic:spPr bwMode="auto">
+                    <a:xfrm>
+                      <a:off x="0" y="0"/>
+                      <a:ext cx="6329045" cy="1240155"/>
+                    </a:xfrm>
+                    <a:prstGeom prst="rect">
+                      <a:avLst/>
+                    </a:prstGeom>
+                    <a:noFill/>
+                    <a:ln>
+                      <a:noFill/>
+                    </a:ln>
+                  </pic:spPr>
+                </pic:pic>
+              </a:graphicData>
+            </a:graphic>
+          </wp:anchor>
+        </w:drawing>
+      </w:r>
+    </w:p>
+    <w:p>
+      <w:pPr>
+        <w:shd w:val="clear" w:color="auto" w:fill="FFFFFF" w:themeFill="background1"/>
+        <w:rPr>
+          <w:rFonts w:ascii="Arial" w:hAnsi="Arial" w:cs="Arial"/>
+        </w:rPr>
+      </w:pPr>
+    </w:p>
+    <w:p>
+      <w:pPr>
+        <w:shd w:val="clear" w:color="auto" w:fill="FFFFFF" w:themeFill="background1"/>
+        <w:rPr>
+          <w:rFonts w:ascii="Arial" w:hAnsi="Arial" w:cs="Arial"/>
+        </w:rPr>
+      </w:pPr>
+    </w:p>
+    <w:p>
+      <w:pPr>
+        <w:shd w:val="clear" w:color="auto" w:fill="FFFFFF" w:themeFill="background1"/>
+        <w:rPr>
+          <w:rFonts w:ascii="Arial" w:hAnsi="Arial" w:cs="Arial"/>
+        </w:rPr>
+      </w:pPr>
+    </w:p>
+    <w:p>
+      <w:pPr>
+        <w:shd w:val="clear" w:color="auto" w:fill="FFFFFF" w:themeFill="background1"/>
+        <w:rPr>
+          <w:rFonts w:ascii="Arial" w:hAnsi="Arial" w:cs="Arial"/>
+        </w:rPr>
+      </w:pPr>
+    </w:p>
+    <w:p>
+      <w:pPr>
+        <w:shd w:val="clear" w:color="auto" w:fill="FFFFFF" w:themeFill="background1"/>
+        <w:rPr>
+          <w:rFonts w:ascii="Arial" w:hAnsi="Arial" w:cs="Arial"/>
+        </w:rPr>
+      </w:pPr>
+    </w:p>
+    <w:p>
+      <w:pPr>
+        <w:shd w:val="clear" w:color="auto" w:fill="FFFFFF" w:themeFill="background1"/>
+        <w:rPr>
+          <w:rFonts w:ascii="Arial" w:hAnsi="Arial" w:cs="Arial"/>
+        </w:rPr>
+      </w:pPr>
+    </w:p>
+    <w:p>
+      <w:pPr>
+        <w:shd w:val="clear" w:color="auto" w:fill="FFFFFF" w:themeFill="background1"/>
+        <w:rPr>
+          <w:rFonts w:ascii="Arial" w:hAnsi="Arial" w:cs="Arial"/>
+        </w:rPr>
+      </w:pPr>
+      <w:r>
+        <w:rPr>
+          <w:rFonts w:ascii="Arial" w:hAnsi="Arial" w:cs="Arial"/>
+          <w:noProof/>
+          <w:lang w:val="it-IT" w:eastAsia="it-IT"/>
+        </w:rPr>
+        <w:lastRenderedPageBreak/>
+        <w:drawing>
+          <wp:anchor distT="0" distB="0" distL="114300" distR="114300" simplePos="0" relativeHeight="251660800" behindDoc="0" locked="0" layoutInCell="1" allowOverlap="1" wp14:anchorId="0B18451B" wp14:editId="726FE272">
+            <wp:simplePos x="0" y="0"/>
+            <wp:positionH relativeFrom="column">
+              <wp:posOffset>4384040</wp:posOffset>
+            </wp:positionH>
+            <wp:positionV relativeFrom="paragraph">
+              <wp:posOffset>-193344</wp:posOffset>
+            </wp:positionV>
+            <wp:extent cx="1947545" cy="1947545"/>
+            <wp:effectExtent l="0" t="0" r="0" b="0"/>
+            <wp:wrapSquare wrapText="bothSides"/>
+            <wp:docPr id="44" name="Picture 44" descr="C:\Users\valen\AppData\Local\Microsoft\Windows\INetCache\Content.Word\logo.png"/>
+            <wp:cNvGraphicFramePr>
+              <a:graphicFrameLocks xmlns:a="http://schemas.openxmlformats.org/drawingml/2006/main" noChangeAspect="1"/>
+            </wp:cNvGraphicFramePr>
+            <a:graphic xmlns:a="http://schemas.openxmlformats.org/drawingml/2006/main">
+              <a:graphicData uri="http://schemas.openxmlformats.org/drawingml/2006/picture">
+                <pic:pic xmlns:pic="http://schemas.openxmlformats.org/drawingml/2006/picture">
+                  <pic:nvPicPr>
+                    <pic:cNvPr id="0" name="Picture 18" descr="C:\Users\valen\AppData\Local\Microsoft\Windows\INetCache\Content.Word\logo.png"/>
+                    <pic:cNvPicPr>
+                      <a:picLocks noChangeAspect="1" noChangeArrowheads="1"/>
+                    </pic:cNvPicPr>
+                  </pic:nvPicPr>
+                  <pic:blipFill>
+                    <a:blip r:embed="rId8">
+                      <a:extLst>
+                        <a:ext uri="{28A0092B-C50C-407E-A947-70E740481C1C}">
+                          <a14:useLocalDpi xmlns:a14="http://schemas.microsoft.com/office/drawing/2010/main" val="0"/>
+                        </a:ext>
+                      </a:extLst>
+                    </a:blip>
+                    <a:srcRect/>
+                    <a:stretch>
+                      <a:fillRect/>
+                    </a:stretch>
+                  </pic:blipFill>
+                  <pic:spPr bwMode="auto">
+                    <a:xfrm>
+                      <a:off x="0" y="0"/>
+                      <a:ext cx="1947545" cy="1947545"/>
+                    </a:xfrm>
+                    <a:prstGeom prst="rect">
+                      <a:avLst/>
+                    </a:prstGeom>
+                    <a:noFill/>
+                    <a:ln>
+                      <a:noFill/>
+                    </a:ln>
+                  </pic:spPr>
+                </pic:pic>
+              </a:graphicData>
+            </a:graphic>
+            <wp14:sizeRelH relativeFrom="margin">
+              <wp14:pctWidth>0</wp14:pctWidth>
+            </wp14:sizeRelH>
+            <wp14:sizeRelV relativeFrom="margin">
+              <wp14:pctHeight>0</wp14:pctHeight>
+            </wp14:sizeRelV>
+          </wp:anchor>
+        </w:drawing>
+      </w:r>
+    </w:p>
+    <w:p>
+      <w:pPr>
+        <w:shd w:val="clear" w:color="auto" w:fill="FFFFFF" w:themeFill="background1"/>
+        <w:rPr>
+          <w:rFonts w:ascii="Arial" w:hAnsi="Arial" w:cs="Arial"/>
+        </w:rPr>
+      </w:pPr>
+      <w:r>
+        <w:rPr>
+          <w:rFonts w:ascii="Arial" w:hAnsi="Arial" w:cs="Arial"/>
+        </w:rPr>
+        <w:t xml:space="preserve">The </w:t>
+      </w:r>
+      <w:r>
+        <w:rPr>
+          <w:rFonts w:ascii="Arial" w:hAnsi="Arial" w:cs="Arial"/>
+          <w:b/>
+        </w:rPr>
+        <w:t>icon</w:t>
+      </w:r>
+      <w:r>
+        <w:rPr>
+          <w:rFonts w:ascii="Arial" w:hAnsi="Arial" w:cs="Arial"/>
+        </w:rPr>
+        <w:t xml:space="preserve"> has been created combining </w:t>
+      </w:r>
+      <w:r>
+        <w:rPr>
+          <w:rFonts w:ascii="Arial" w:hAnsi="Arial" w:cs="Arial"/>
+        </w:rPr>
+        <w:t xml:space="preserve">the classic symbol of </w:t>
+      </w:r>
+      <w:r>
+        <w:rPr>
+          <w:rFonts w:ascii="Arial" w:hAnsi="Arial" w:cs="Arial"/>
+        </w:rPr>
+        <w:t>separate waste collection and the emblem of L’Aquila</w:t>
+      </w:r>
+      <w:r>
+        <w:rPr>
+          <w:rFonts w:ascii="Arial" w:hAnsi="Arial" w:cs="Arial"/>
+        </w:rPr>
+        <w:t>.</w:t>
+      </w:r>
+      <w:r>
+        <w:rPr>
+          <w:rFonts w:ascii="Arial" w:hAnsi="Arial" w:cs="Arial"/>
         </w:rPr>
         <w:t xml:space="preserve"> </w:t>
       </w:r>
-      <w:r>
-        <w:rPr>
-          <w:rFonts w:ascii="Arial" w:hAnsi="Arial" w:cs="Arial"/>
-        </w:rPr>
-        <w:t xml:space="preserve">of </w:t>
-      </w:r>
+    </w:p>
+    <w:p>
+      <w:pPr>
+        <w:shd w:val="clear" w:color="auto" w:fill="FFFFFF" w:themeFill="background1"/>
+        <w:rPr>
+          <w:rFonts w:ascii="Arial" w:hAnsi="Arial" w:cs="Arial"/>
+        </w:rPr>
+      </w:pPr>
+      <w:r>
+        <w:rPr>
+          <w:rFonts w:ascii="Arial" w:hAnsi="Arial" w:cs="Arial"/>
+        </w:rPr>
+        <w:t>T</w:t>
+      </w:r>
+      <w:r>
+        <w:rPr>
+          <w:rFonts w:ascii="Arial" w:hAnsi="Arial" w:cs="Arial"/>
+        </w:rPr>
+        <w:t>he background is rounded and uses one of</w:t>
+      </w:r>
+      <w:r>
+        <w:rPr>
+          <w:rFonts w:ascii="Arial" w:hAnsi="Arial" w:cs="Arial"/>
+        </w:rPr>
+        <w:t xml:space="preserve"> the colors used inside the app, all the object</w:t>
+      </w:r>
+      <w:r>
+        <w:rPr>
+          <w:rFonts w:ascii="Arial" w:hAnsi="Arial" w:cs="Arial"/>
+        </w:rPr>
+        <w:t>s</w:t>
+      </w:r>
+      <w:r>
+        <w:rPr>
+          <w:rFonts w:ascii="Arial" w:hAnsi="Arial" w:cs="Arial"/>
+        </w:rPr>
+        <w:t xml:space="preserve"> on the foreground have a thin shadow that helps to add dimensionality and depth</w:t>
+      </w:r>
+      <w:r>
+        <w:rPr>
+          <w:rFonts w:ascii="Arial" w:hAnsi="Arial" w:cs="Arial"/>
+        </w:rPr>
+        <w:t xml:space="preserve"> </w:t>
+      </w:r>
+      <w:r>
+        <w:rPr>
+          <w:rFonts w:ascii="Arial" w:hAnsi="Arial" w:cs="Arial"/>
+        </w:rPr>
+        <w:t>(</w:t>
+      </w:r>
+      <w:r>
+        <w:rPr>
+          <w:rFonts w:ascii="Arial" w:hAnsi="Arial" w:cs="Arial"/>
+        </w:rPr>
+        <w:t>as suggested by google</w:t>
+      </w:r>
+      <w:r>
+        <w:rPr>
+          <w:rFonts w:ascii="Arial" w:hAnsi="Arial" w:cs="Arial"/>
+        </w:rPr>
+        <w:t>’s material design</w:t>
+      </w:r>
+      <w:r>
+        <w:rPr>
+          <w:rFonts w:ascii="Arial" w:hAnsi="Arial" w:cs="Arial"/>
+        </w:rPr>
+        <w:t xml:space="preserve"> guidelines</w:t>
+      </w:r>
+      <w:r>
+        <w:rPr>
+          <w:rFonts w:ascii="Arial" w:hAnsi="Arial" w:cs="Arial"/>
+        </w:rPr>
+        <w:t>)</w:t>
+      </w:r>
+      <w:r>
+        <w:rPr>
+          <w:rFonts w:ascii="Arial" w:hAnsi="Arial" w:cs="Arial"/>
+        </w:rPr>
+        <w:t>.</w:t>
+      </w:r>
+    </w:p>
+    <w:p>
+      <w:pPr>
+        <w:shd w:val="clear" w:color="auto" w:fill="FFFFFF" w:themeFill="background1"/>
+        <w:rPr>
+          <w:rFonts w:ascii="Arial" w:hAnsi="Arial" w:cs="Arial"/>
+        </w:rPr>
+      </w:pPr>
+    </w:p>
+    <w:p>
+      <w:pPr>
+        <w:shd w:val="clear" w:color="auto" w:fill="FFFFFF" w:themeFill="background1"/>
+        <w:rPr>
+          <w:rFonts w:ascii="Arial" w:hAnsi="Arial" w:cs="Arial"/>
+        </w:rPr>
+      </w:pPr>
+    </w:p>
+    <w:p>
+      <w:pPr>
+        <w:rPr>
+          <w:rFonts w:ascii="Arial" w:hAnsi="Arial" w:cs="Arial"/>
+        </w:rPr>
+      </w:pPr>
       <w:bookmarkStart w:id="0" w:name="_GoBack"/>
       <w:bookmarkEnd w:id="0"/>
     </w:p>
-    <w:p>
-      <w:pPr>
-        <w:jc w:val="both"/>
-        <w:rPr>
-          <w:rFonts w:ascii="Arial" w:hAnsi="Arial" w:cs="Arial"/>
-        </w:rPr>
-      </w:pPr>
-    </w:p>
-    <w:p>
-      <w:pPr>
-        <w:jc w:val="both"/>
-        <w:rPr>
-          <w:rFonts w:ascii="Arial" w:hAnsi="Arial" w:cs="Arial"/>
-        </w:rPr>
-      </w:pPr>
-    </w:p>
-    <w:p>
-      <w:pPr>
-        <w:jc w:val="both"/>
-        <w:rPr>
-          <w:rFonts w:ascii="Arial" w:hAnsi="Arial" w:cs="Arial"/>
-        </w:rPr>
-      </w:pPr>
-    </w:p>
-    <w:p>
-      <w:pPr>
-        <w:jc w:val="both"/>
-        <w:rPr>
-          <w:rFonts w:ascii="Arial" w:hAnsi="Arial" w:cs="Arial"/>
-        </w:rPr>
-      </w:pPr>
-      <w:r>
-        <w:rPr>
-          <w:rFonts w:ascii="Arial" w:hAnsi="Arial" w:cs="Arial"/>
-        </w:rPr>
-        <w:t xml:space="preserve">of </w:t>
-      </w:r>
-      <w:r>
-        <w:rPr>
-          <w:rFonts w:ascii="Arial" w:hAnsi="Arial" w:cs="Arial"/>
-        </w:rPr>
-        <w:t xml:space="preserve">a </w:t>
-      </w:r>
-      <w:r>
-        <w:rPr>
-          <w:rFonts w:ascii="Arial" w:hAnsi="Arial" w:cs="Arial"/>
-          <w:b/>
-        </w:rPr>
-        <w:t xml:space="preserve">single view </w:t>
-      </w:r>
-      <w:r>
-        <w:rPr>
-          <w:rFonts w:ascii="Arial" w:hAnsi="Arial" w:cs="Arial"/>
-        </w:rPr>
-        <w:t>of your app. Please choose a representative view to show here.</w:t>
-      </w:r>
-    </w:p>
-    <w:p>
-      <w:pPr>
-        <w:jc w:val="both"/>
-        <w:rPr>
-          <w:rFonts w:ascii="Arial" w:hAnsi="Arial" w:cs="Arial"/>
-        </w:rPr>
-      </w:pPr>
-    </w:p>
-    <w:p>
-      <w:pPr>
-        <w:jc w:val="both"/>
-        <w:rPr>
-          <w:rFonts w:ascii="Arial" w:hAnsi="Arial" w:cs="Arial"/>
-        </w:rPr>
-      </w:pPr>
-      <w:r>
-        <w:rPr>
-          <w:rFonts w:ascii="Arial" w:hAnsi="Arial" w:cs="Arial"/>
-        </w:rPr>
-        <w:t>D</w:t>
-      </w:r>
-      <w:r>
-        <w:rPr>
-          <w:rFonts w:ascii="Arial" w:hAnsi="Arial" w:cs="Arial"/>
-        </w:rPr>
-        <w:t>escr</w:t>
-      </w:r>
-      <w:r>
-        <w:rPr>
-          <w:rFonts w:ascii="Arial" w:hAnsi="Arial" w:cs="Arial"/>
-        </w:rPr>
-        <w:t>iption of</w:t>
-      </w:r>
-      <w:r>
-        <w:rPr>
-          <w:rFonts w:ascii="Arial" w:hAnsi="Arial" w:cs="Arial"/>
-        </w:rPr>
-        <w:t xml:space="preserve"> the relevant choices you made about </w:t>
-      </w:r>
-      <w:r>
-        <w:rPr>
-          <w:rFonts w:ascii="Arial" w:hAnsi="Arial" w:cs="Arial"/>
-        </w:rPr>
-        <w:t>the layout</w:t>
-      </w:r>
-      <w:r>
-        <w:rPr>
-          <w:rFonts w:ascii="Arial" w:hAnsi="Arial" w:cs="Arial"/>
-        </w:rPr>
-        <w:t xml:space="preserve"> and </w:t>
-      </w:r>
-      <w:r>
-        <w:rPr>
-          <w:rFonts w:ascii="Arial" w:hAnsi="Arial" w:cs="Arial"/>
-        </w:rPr>
-        <w:t>color palette</w:t>
-      </w:r>
-      <w:r>
-        <w:rPr>
-          <w:rFonts w:ascii="Arial" w:hAnsi="Arial" w:cs="Arial"/>
-        </w:rPr>
-        <w:t>, fonts, icons, etc</w:t>
-      </w:r>
-      <w:r>
-        <w:rPr>
-          <w:rFonts w:ascii="Arial" w:hAnsi="Arial" w:cs="Arial"/>
-        </w:rPr>
-        <w:t>.</w:t>
-      </w:r>
-    </w:p>
     <w:p/>
-    <w:p/>
-    <w:p/>
-    <w:p/>
-    <w:p/>
-    <w:p/>
-    <w:p/>
-    <w:p/>
-    <w:p/>
-    <w:p/>
-    <w:p/>
-    <w:p/>
-    <w:p/>
-    <w:p/>
-    <w:p/>
-    <w:p/>
+    <w:p>
+      <w:pPr>
+        <w:rPr>
+          <w:rFonts w:ascii="Arial" w:hAnsi="Arial" w:cs="Arial"/>
+        </w:rPr>
+      </w:pPr>
+    </w:p>
+    <w:p>
+      <w:pPr>
+        <w:rPr>
+          <w:rFonts w:ascii="Arial" w:hAnsi="Arial" w:cs="Arial"/>
+        </w:rPr>
+      </w:pPr>
+      <w:r>
+        <w:rPr>
+          <w:rFonts w:ascii="Arial" w:hAnsi="Arial" w:cs="Arial"/>
+        </w:rPr>
+        <w:t xml:space="preserve">Finally, </w:t>
+      </w:r>
+      <w:r>
+        <w:rPr>
+          <w:rFonts w:ascii="Arial" w:hAnsi="Arial" w:cs="Arial"/>
+          <w:b/>
+        </w:rPr>
+        <w:t>HiFi wireframes</w:t>
+      </w:r>
+      <w:r>
+        <w:rPr>
+          <w:rFonts w:ascii="Arial" w:hAnsi="Arial" w:cs="Arial"/>
+        </w:rPr>
+        <w:t xml:space="preserve"> (Main Menu and Calendar</w:t>
+      </w:r>
+      <w:r>
+        <w:rPr>
+          <w:rFonts w:ascii="Arial" w:hAnsi="Arial" w:cs="Arial"/>
+        </w:rPr>
+        <w:t xml:space="preserve">, </w:t>
+      </w:r>
+      <w:r>
+        <w:rPr>
+          <w:rFonts w:ascii="Arial" w:hAnsi="Arial" w:cs="Arial"/>
+        </w:rPr>
+        <w:t xml:space="preserve">generated by </w:t>
+      </w:r>
+      <w:r>
+        <w:rPr>
+          <w:rFonts w:ascii="Arial" w:hAnsi="Arial" w:cs="Arial"/>
+        </w:rPr>
+        <w:t>coloring the respective LoFi</w:t>
+      </w:r>
+      <w:r>
+        <w:rPr>
+          <w:rFonts w:ascii="Arial" w:hAnsi="Arial" w:cs="Arial"/>
+        </w:rPr>
+        <w:t>):</w:t>
+      </w:r>
+    </w:p>
+    <w:p>
+      <w:pPr>
+        <w:rPr>
+          <w:rFonts w:ascii="Arial" w:hAnsi="Arial" w:cs="Arial"/>
+        </w:rPr>
+      </w:pPr>
+    </w:p>
+    <w:p>
+      <w:pPr>
+        <w:rPr>
+          <w:rFonts w:ascii="Arial" w:hAnsi="Arial" w:cs="Arial"/>
+        </w:rPr>
+      </w:pPr>
+      <w:r>
+        <w:rPr>
+          <w:rFonts w:ascii="Arial" w:hAnsi="Arial" w:cs="Arial"/>
+          <w:noProof/>
+          <w:lang w:val="it-IT" w:eastAsia="it-IT"/>
+        </w:rPr>
+        <w:drawing>
+          <wp:anchor distT="0" distB="0" distL="114300" distR="114300" simplePos="0" relativeHeight="251675136" behindDoc="0" locked="0" layoutInCell="1" allowOverlap="1" wp14:anchorId="7F06C859" wp14:editId="494F2C9E">
+            <wp:simplePos x="0" y="0"/>
+            <wp:positionH relativeFrom="column">
+              <wp:posOffset>3644596</wp:posOffset>
+            </wp:positionH>
+            <wp:positionV relativeFrom="paragraph">
+              <wp:posOffset>6682</wp:posOffset>
+            </wp:positionV>
+            <wp:extent cx="2688590" cy="5237480"/>
+            <wp:effectExtent l="0" t="0" r="0" b="0"/>
+            <wp:wrapSquare wrapText="bothSides"/>
+            <wp:docPr id="47" name="Picture 47" descr="C:\Users\valen\AppData\Local\Microsoft\Windows\INetCache\Content.Word\Calendar-HiFi.png"/>
+            <wp:cNvGraphicFramePr>
+              <a:graphicFrameLocks xmlns:a="http://schemas.openxmlformats.org/drawingml/2006/main" noChangeAspect="1"/>
+            </wp:cNvGraphicFramePr>
+            <a:graphic xmlns:a="http://schemas.openxmlformats.org/drawingml/2006/main">
+              <a:graphicData uri="http://schemas.openxmlformats.org/drawingml/2006/picture">
+                <pic:pic xmlns:pic="http://schemas.openxmlformats.org/drawingml/2006/picture">
+                  <pic:nvPicPr>
+                    <pic:cNvPr id="0" name="Picture 21" descr="C:\Users\valen\AppData\Local\Microsoft\Windows\INetCache\Content.Word\Calendar-HiFi.png"/>
+                    <pic:cNvPicPr>
+                      <a:picLocks noChangeAspect="1" noChangeArrowheads="1"/>
+                    </pic:cNvPicPr>
+                  </pic:nvPicPr>
+                  <pic:blipFill>
+                    <a:blip r:embed="rId41">
+                      <a:extLst>
+                        <a:ext uri="{28A0092B-C50C-407E-A947-70E740481C1C}">
+                          <a14:useLocalDpi xmlns:a14="http://schemas.microsoft.com/office/drawing/2010/main" val="0"/>
+                        </a:ext>
+                      </a:extLst>
+                    </a:blip>
+                    <a:srcRect/>
+                    <a:stretch>
+                      <a:fillRect/>
+                    </a:stretch>
+                  </pic:blipFill>
+                  <pic:spPr bwMode="auto">
+                    <a:xfrm>
+                      <a:off x="0" y="0"/>
+                      <a:ext cx="2688590" cy="5237480"/>
+                    </a:xfrm>
+                    <a:prstGeom prst="rect">
+                      <a:avLst/>
+                    </a:prstGeom>
+                    <a:noFill/>
+                    <a:ln>
+                      <a:noFill/>
+                    </a:ln>
+                  </pic:spPr>
+                </pic:pic>
+              </a:graphicData>
+            </a:graphic>
+          </wp:anchor>
+        </w:drawing>
+      </w:r>
+    </w:p>
+    <w:p>
+      <w:r>
+        <w:rPr>
+          <w:rFonts w:ascii="Arial" w:hAnsi="Arial" w:cs="Arial"/>
+          <w:noProof/>
+          <w:lang w:val="it-IT" w:eastAsia="it-IT"/>
+        </w:rPr>
+        <w:drawing>
+          <wp:anchor distT="0" distB="0" distL="114300" distR="114300" simplePos="0" relativeHeight="251681280" behindDoc="0" locked="0" layoutInCell="1" allowOverlap="1" wp14:anchorId="7D3502C0" wp14:editId="7D6F9751">
+            <wp:simplePos x="0" y="0"/>
+            <wp:positionH relativeFrom="column">
+              <wp:posOffset>3175</wp:posOffset>
+            </wp:positionH>
+            <wp:positionV relativeFrom="page">
+              <wp:posOffset>3728085</wp:posOffset>
+            </wp:positionV>
+            <wp:extent cx="2692400" cy="5248275"/>
+            <wp:effectExtent l="0" t="0" r="0" b="0"/>
+            <wp:wrapSquare wrapText="bothSides"/>
+            <wp:docPr id="49" name="Picture 49" descr="C:\Users\valen\AppData\Local\Microsoft\Windows\INetCache\Content.Word\Main Menu-HiFi.png"/>
+            <wp:cNvGraphicFramePr>
+              <a:graphicFrameLocks xmlns:a="http://schemas.openxmlformats.org/drawingml/2006/main" noChangeAspect="1"/>
+            </wp:cNvGraphicFramePr>
+            <a:graphic xmlns:a="http://schemas.openxmlformats.org/drawingml/2006/main">
+              <a:graphicData uri="http://schemas.openxmlformats.org/drawingml/2006/picture">
+                <pic:pic xmlns:pic="http://schemas.openxmlformats.org/drawingml/2006/picture">
+                  <pic:nvPicPr>
+                    <pic:cNvPr id="0" name="Picture 23" descr="C:\Users\valen\AppData\Local\Microsoft\Windows\INetCache\Content.Word\Main Menu-HiFi.png"/>
+                    <pic:cNvPicPr>
+                      <a:picLocks noChangeAspect="1" noChangeArrowheads="1"/>
+                    </pic:cNvPicPr>
+                  </pic:nvPicPr>
+                  <pic:blipFill>
+                    <a:blip r:embed="rId42">
+                      <a:extLst>
+                        <a:ext uri="{28A0092B-C50C-407E-A947-70E740481C1C}">
+                          <a14:useLocalDpi xmlns:a14="http://schemas.microsoft.com/office/drawing/2010/main" val="0"/>
+                        </a:ext>
+                      </a:extLst>
+                    </a:blip>
+                    <a:srcRect/>
+                    <a:stretch>
+                      <a:fillRect/>
+                    </a:stretch>
+                  </pic:blipFill>
+                  <pic:spPr bwMode="auto">
+                    <a:xfrm>
+                      <a:off x="0" y="0"/>
+                      <a:ext cx="2692400" cy="5248275"/>
+                    </a:xfrm>
+                    <a:prstGeom prst="rect">
+                      <a:avLst/>
+                    </a:prstGeom>
+                    <a:noFill/>
+                    <a:ln>
+                      <a:noFill/>
+                    </a:ln>
+                  </pic:spPr>
+                </pic:pic>
+              </a:graphicData>
+            </a:graphic>
+            <wp14:sizeRelH relativeFrom="margin">
+              <wp14:pctWidth>0</wp14:pctWidth>
+            </wp14:sizeRelH>
+            <wp14:sizeRelV relativeFrom="margin">
+              <wp14:pctHeight>0</wp14:pctHeight>
+            </wp14:sizeRelV>
+          </wp:anchor>
+        </w:drawing>
+      </w:r>
+    </w:p>
     <w:p/>
     <w:p/>
     <w:p/>
@@ -10451,7 +11372,7 @@
     <w:p/>
     <w:p/>
     <w:sectPr>
-      <w:headerReference w:type="default" r:id="rId32"/>
+      <w:headerReference w:type="default" r:id="rId43"/>
       <w:pgSz w:w="12240" w:h="15840"/>
       <w:pgMar w:top="1417" w:right="1134" w:bottom="1134" w:left="1134" w:header="708" w:footer="708" w:gutter="0"/>
       <w:cols w:space="708"/>
@@ -10462,7 +11383,7 @@
 </file>
 
 <file path=word/endnotes.xml><?xml version="1.0" encoding="utf-8"?>
-<w:endnotes xmlns:wpc="http://schemas.microsoft.com/office/word/2010/wordprocessingCanvas" xmlns:mo="http://schemas.microsoft.com/office/mac/office/2008/main" xmlns:mc="http://schemas.openxmlformats.org/markup-compatibility/2006" xmlns:mv="urn:schemas-microsoft-com:mac:vml" xmlns:o="urn:schemas-microsoft-com:office:office" xmlns:r="http://schemas.openxmlformats.org/officeDocument/2006/relationships" xmlns:m="http://schemas.openxmlformats.org/officeDocument/2006/math" xmlns:v="urn:schemas-microsoft-com:vml" xmlns:wp14="http://schemas.microsoft.com/office/word/2010/wordprocessingDrawing" xmlns:wp="http://schemas.openxmlformats.org/drawingml/2006/wordprocessingDrawing" xmlns:w10="urn:schemas-microsoft-com:office:word" xmlns:w="http://schemas.openxmlformats.org/wordprocessingml/2006/main" xmlns:w14="http://schemas.microsoft.com/office/word/2010/wordml" xmlns:w15="http://schemas.microsoft.com/office/word/2012/wordml" xmlns:wpg="http://schemas.microsoft.com/office/word/2010/wordprocessingGroup" xmlns:wpi="http://schemas.microsoft.com/office/word/2010/wordprocessingInk" xmlns:wne="http://schemas.microsoft.com/office/word/2006/wordml" xmlns:wps="http://schemas.microsoft.com/office/word/2010/wordprocessingShape" mc:Ignorable="w14 w15 wp14">
+<w:endnotes xmlns:wpc="http://schemas.microsoft.com/office/word/2010/wordprocessingCanvas" xmlns:cx="http://schemas.microsoft.com/office/drawing/2014/chartex" xmlns:cx1="http://schemas.microsoft.com/office/drawing/2015/9/8/chartex" xmlns:cx2="http://schemas.microsoft.com/office/drawing/2015/10/21/chartex" xmlns:cx3="http://schemas.microsoft.com/office/drawing/2016/5/9/chartex" xmlns:cx4="http://schemas.microsoft.com/office/drawing/2016/5/10/chartex" xmlns:cx5="http://schemas.microsoft.com/office/drawing/2016/5/11/chartex" xmlns:cx6="http://schemas.microsoft.com/office/drawing/2016/5/12/chartex" xmlns:cx7="http://schemas.microsoft.com/office/drawing/2016/5/13/chartex" xmlns:cx8="http://schemas.microsoft.com/office/drawing/2016/5/14/chartex" xmlns:mc="http://schemas.openxmlformats.org/markup-compatibility/2006" xmlns:o="urn:schemas-microsoft-com:office:office" xmlns:r="http://schemas.openxmlformats.org/officeDocument/2006/relationships" xmlns:m="http://schemas.openxmlformats.org/officeDocument/2006/math" xmlns:v="urn:schemas-microsoft-com:vml" xmlns:wp14="http://schemas.microsoft.com/office/word/2010/wordprocessingDrawing" xmlns:wp="http://schemas.openxmlformats.org/drawingml/2006/wordprocessingDrawing" xmlns:w10="urn:schemas-microsoft-com:office:word" xmlns:w="http://schemas.openxmlformats.org/wordprocessingml/2006/main" xmlns:w14="http://schemas.microsoft.com/office/word/2010/wordml" xmlns:w15="http://schemas.microsoft.com/office/word/2012/wordml" xmlns:w16se="http://schemas.microsoft.com/office/word/2015/wordml/symex" xmlns:wpg="http://schemas.microsoft.com/office/word/2010/wordprocessingGroup" xmlns:wpi="http://schemas.microsoft.com/office/word/2010/wordprocessingInk" xmlns:wne="http://schemas.microsoft.com/office/word/2006/wordml" xmlns:wps="http://schemas.microsoft.com/office/word/2010/wordprocessingShape" mc:Ignorable="w14 w15 w16se wp14">
   <w:endnote w:type="separator" w:id="-1">
     <w:p>
       <w:r>
@@ -10481,7 +11402,7 @@
 </file>
 
 <file path=word/footnotes.xml><?xml version="1.0" encoding="utf-8"?>
-<w:footnotes xmlns:wpc="http://schemas.microsoft.com/office/word/2010/wordprocessingCanvas" xmlns:mo="http://schemas.microsoft.com/office/mac/office/2008/main" xmlns:mc="http://schemas.openxmlformats.org/markup-compatibility/2006" xmlns:mv="urn:schemas-microsoft-com:mac:vml" xmlns:o="urn:schemas-microsoft-com:office:office" xmlns:r="http://schemas.openxmlformats.org/officeDocument/2006/relationships" xmlns:m="http://schemas.openxmlformats.org/officeDocument/2006/math" xmlns:v="urn:schemas-microsoft-com:vml" xmlns:wp14="http://schemas.microsoft.com/office/word/2010/wordprocessingDrawing" xmlns:wp="http://schemas.openxmlformats.org/drawingml/2006/wordprocessingDrawing" xmlns:w10="urn:schemas-microsoft-com:office:word" xmlns:w="http://schemas.openxmlformats.org/wordprocessingml/2006/main" xmlns:w14="http://schemas.microsoft.com/office/word/2010/wordml" xmlns:w15="http://schemas.microsoft.com/office/word/2012/wordml" xmlns:wpg="http://schemas.microsoft.com/office/word/2010/wordprocessingGroup" xmlns:wpi="http://schemas.microsoft.com/office/word/2010/wordprocessingInk" xmlns:wne="http://schemas.microsoft.com/office/word/2006/wordml" xmlns:wps="http://schemas.microsoft.com/office/word/2010/wordprocessingShape" mc:Ignorable="w14 w15 wp14">
+<w:footnotes xmlns:wpc="http://schemas.microsoft.com/office/word/2010/wordprocessingCanvas" xmlns:cx="http://schemas.microsoft.com/office/drawing/2014/chartex" xmlns:cx1="http://schemas.microsoft.com/office/drawing/2015/9/8/chartex" xmlns:cx2="http://schemas.microsoft.com/office/drawing/2015/10/21/chartex" xmlns:cx3="http://schemas.microsoft.com/office/drawing/2016/5/9/chartex" xmlns:cx4="http://schemas.microsoft.com/office/drawing/2016/5/10/chartex" xmlns:cx5="http://schemas.microsoft.com/office/drawing/2016/5/11/chartex" xmlns:cx6="http://schemas.microsoft.com/office/drawing/2016/5/12/chartex" xmlns:cx7="http://schemas.microsoft.com/office/drawing/2016/5/13/chartex" xmlns:cx8="http://schemas.microsoft.com/office/drawing/2016/5/14/chartex" xmlns:mc="http://schemas.openxmlformats.org/markup-compatibility/2006" xmlns:o="urn:schemas-microsoft-com:office:office" xmlns:r="http://schemas.openxmlformats.org/officeDocument/2006/relationships" xmlns:m="http://schemas.openxmlformats.org/officeDocument/2006/math" xmlns:v="urn:schemas-microsoft-com:vml" xmlns:wp14="http://schemas.microsoft.com/office/word/2010/wordprocessingDrawing" xmlns:wp="http://schemas.openxmlformats.org/drawingml/2006/wordprocessingDrawing" xmlns:w10="urn:schemas-microsoft-com:office:word" xmlns:w="http://schemas.openxmlformats.org/wordprocessingml/2006/main" xmlns:w14="http://schemas.microsoft.com/office/word/2010/wordml" xmlns:w15="http://schemas.microsoft.com/office/word/2012/wordml" xmlns:w16se="http://schemas.microsoft.com/office/word/2015/wordml/symex" xmlns:wpg="http://schemas.microsoft.com/office/word/2010/wordprocessingGroup" xmlns:wpi="http://schemas.microsoft.com/office/word/2010/wordprocessingInk" xmlns:wne="http://schemas.microsoft.com/office/word/2006/wordml" xmlns:wps="http://schemas.microsoft.com/office/word/2010/wordprocessingShape" mc:Ignorable="w14 w15 w16se wp14">
   <w:footnote w:type="separator" w:id="-1">
     <w:p>
       <w:r>
@@ -10587,7 +11508,7 @@
 </file>
 
 <file path=word/header1.xml><?xml version="1.0" encoding="utf-8"?>
-<w:hdr xmlns:wpc="http://schemas.microsoft.com/office/word/2010/wordprocessingCanvas" xmlns:mo="http://schemas.microsoft.com/office/mac/office/2008/main" xmlns:mc="http://schemas.openxmlformats.org/markup-compatibility/2006" xmlns:mv="urn:schemas-microsoft-com:mac:vml" xmlns:o="urn:schemas-microsoft-com:office:office" xmlns:r="http://schemas.openxmlformats.org/officeDocument/2006/relationships" xmlns:m="http://schemas.openxmlformats.org/officeDocument/2006/math" xmlns:v="urn:schemas-microsoft-com:vml" xmlns:wp14="http://schemas.microsoft.com/office/word/2010/wordprocessingDrawing" xmlns:wp="http://schemas.openxmlformats.org/drawingml/2006/wordprocessingDrawing" xmlns:w10="urn:schemas-microsoft-com:office:word" xmlns:w="http://schemas.openxmlformats.org/wordprocessingml/2006/main" xmlns:w14="http://schemas.microsoft.com/office/word/2010/wordml" xmlns:w15="http://schemas.microsoft.com/office/word/2012/wordml" xmlns:wpg="http://schemas.microsoft.com/office/word/2010/wordprocessingGroup" xmlns:wpi="http://schemas.microsoft.com/office/word/2010/wordprocessingInk" xmlns:wne="http://schemas.microsoft.com/office/word/2006/wordml" xmlns:wps="http://schemas.microsoft.com/office/word/2010/wordprocessingShape" mc:Ignorable="w14 w15 wp14 mv">
+<w:hdr xmlns:wpc="http://schemas.microsoft.com/office/word/2010/wordprocessingCanvas" xmlns:cx="http://schemas.microsoft.com/office/drawing/2014/chartex" xmlns:cx1="http://schemas.microsoft.com/office/drawing/2015/9/8/chartex" xmlns:cx2="http://schemas.microsoft.com/office/drawing/2015/10/21/chartex" xmlns:cx3="http://schemas.microsoft.com/office/drawing/2016/5/9/chartex" xmlns:cx4="http://schemas.microsoft.com/office/drawing/2016/5/10/chartex" xmlns:cx5="http://schemas.microsoft.com/office/drawing/2016/5/11/chartex" xmlns:cx6="http://schemas.microsoft.com/office/drawing/2016/5/12/chartex" xmlns:cx7="http://schemas.microsoft.com/office/drawing/2016/5/13/chartex" xmlns:cx8="http://schemas.microsoft.com/office/drawing/2016/5/14/chartex" xmlns:mc="http://schemas.openxmlformats.org/markup-compatibility/2006" xmlns:o="urn:schemas-microsoft-com:office:office" xmlns:r="http://schemas.openxmlformats.org/officeDocument/2006/relationships" xmlns:m="http://schemas.openxmlformats.org/officeDocument/2006/math" xmlns:v="urn:schemas-microsoft-com:vml" xmlns:wp14="http://schemas.microsoft.com/office/word/2010/wordprocessingDrawing" xmlns:wp="http://schemas.openxmlformats.org/drawingml/2006/wordprocessingDrawing" xmlns:w10="urn:schemas-microsoft-com:office:word" xmlns:w="http://schemas.openxmlformats.org/wordprocessingml/2006/main" xmlns:w14="http://schemas.microsoft.com/office/word/2010/wordml" xmlns:w15="http://schemas.microsoft.com/office/word/2012/wordml" xmlns:w16se="http://schemas.microsoft.com/office/word/2015/wordml/symex" xmlns:wpg="http://schemas.microsoft.com/office/word/2010/wordprocessingGroup" xmlns:wpi="http://schemas.microsoft.com/office/word/2010/wordprocessingInk" xmlns:wne="http://schemas.microsoft.com/office/word/2006/wordml" xmlns:wps="http://schemas.microsoft.com/office/word/2010/wordprocessingShape" mc:Ignorable="w14 w15 w16se wp14">
   <w:p>
     <w:pPr>
       <w:tabs>
@@ -10602,7 +11523,6 @@
         <w:lang w:val="en-GB"/>
       </w:rPr>
     </w:pPr>
-    <w:proofErr w:type="spellStart"/>
     <w:r>
       <w:rPr>
         <w:rFonts w:ascii="Arial" w:hAnsi="Arial" w:cs="Arial"/>
@@ -10610,49 +11530,8 @@
         <w:szCs w:val="20"/>
         <w:lang w:val="en-GB"/>
       </w:rPr>
-      <w:t>Applicazioni</w:t>
+      <w:t>Applicazioni per dispositivi mobili</w:t>
     </w:r>
-    <w:proofErr w:type="spellEnd"/>
-    <w:r>
-      <w:rPr>
-        <w:rFonts w:ascii="Arial" w:hAnsi="Arial" w:cs="Arial"/>
-        <w:sz w:val="20"/>
-        <w:szCs w:val="20"/>
-        <w:lang w:val="en-GB"/>
-      </w:rPr>
-      <w:t xml:space="preserve"> per </w:t>
-    </w:r>
-    <w:proofErr w:type="spellStart"/>
-    <w:r>
-      <w:rPr>
-        <w:rFonts w:ascii="Arial" w:hAnsi="Arial" w:cs="Arial"/>
-        <w:sz w:val="20"/>
-        <w:szCs w:val="20"/>
-        <w:lang w:val="en-GB"/>
-      </w:rPr>
-      <w:t>dispositivi</w:t>
-    </w:r>
-    <w:proofErr w:type="spellEnd"/>
-    <w:r>
-      <w:rPr>
-        <w:rFonts w:ascii="Arial" w:hAnsi="Arial" w:cs="Arial"/>
-        <w:sz w:val="20"/>
-        <w:szCs w:val="20"/>
-        <w:lang w:val="en-GB"/>
-      </w:rPr>
-      <w:t xml:space="preserve"> </w:t>
-    </w:r>
-    <w:proofErr w:type="spellStart"/>
-    <w:r>
-      <w:rPr>
-        <w:rFonts w:ascii="Arial" w:hAnsi="Arial" w:cs="Arial"/>
-        <w:sz w:val="20"/>
-        <w:szCs w:val="20"/>
-        <w:lang w:val="en-GB"/>
-      </w:rPr>
-      <w:t>mobili</w:t>
-    </w:r>
-    <w:proofErr w:type="spellEnd"/>
     <w:r>
       <w:rPr>
         <w:rFonts w:ascii="Arial" w:hAnsi="Arial" w:cs="Arial"/>
@@ -10754,8 +11633,8 @@
 </file>
 
 <file path=word/numbering.xml><?xml version="1.0" encoding="utf-8"?>
-<w:numbering xmlns:wpc="http://schemas.microsoft.com/office/word/2010/wordprocessingCanvas" xmlns:mo="http://schemas.microsoft.com/office/mac/office/2008/main" xmlns:mc="http://schemas.openxmlformats.org/markup-compatibility/2006" xmlns:mv="urn:schemas-microsoft-com:mac:vml" xmlns:o="urn:schemas-microsoft-com:office:office" xmlns:r="http://schemas.openxmlformats.org/officeDocument/2006/relationships" xmlns:m="http://schemas.openxmlformats.org/officeDocument/2006/math" xmlns:v="urn:schemas-microsoft-com:vml" xmlns:wp14="http://schemas.microsoft.com/office/word/2010/wordprocessingDrawing" xmlns:wp="http://schemas.openxmlformats.org/drawingml/2006/wordprocessingDrawing" xmlns:w10="urn:schemas-microsoft-com:office:word" xmlns:w="http://schemas.openxmlformats.org/wordprocessingml/2006/main" xmlns:w14="http://schemas.microsoft.com/office/word/2010/wordml" xmlns:w15="http://schemas.microsoft.com/office/word/2012/wordml" xmlns:wpg="http://schemas.microsoft.com/office/word/2010/wordprocessingGroup" xmlns:wpi="http://schemas.microsoft.com/office/word/2010/wordprocessingInk" xmlns:wne="http://schemas.microsoft.com/office/word/2006/wordml" xmlns:wps="http://schemas.microsoft.com/office/word/2010/wordprocessingShape" mc:Ignorable="w14 w15 wp14">
-  <w:abstractNum w:abstractNumId="0">
+<w:numbering xmlns:wpc="http://schemas.microsoft.com/office/word/2010/wordprocessingCanvas" xmlns:cx="http://schemas.microsoft.com/office/drawing/2014/chartex" xmlns:cx1="http://schemas.microsoft.com/office/drawing/2015/9/8/chartex" xmlns:cx2="http://schemas.microsoft.com/office/drawing/2015/10/21/chartex" xmlns:cx3="http://schemas.microsoft.com/office/drawing/2016/5/9/chartex" xmlns:cx4="http://schemas.microsoft.com/office/drawing/2016/5/10/chartex" xmlns:cx5="http://schemas.microsoft.com/office/drawing/2016/5/11/chartex" xmlns:cx6="http://schemas.microsoft.com/office/drawing/2016/5/12/chartex" xmlns:cx7="http://schemas.microsoft.com/office/drawing/2016/5/13/chartex" xmlns:cx8="http://schemas.microsoft.com/office/drawing/2016/5/14/chartex" xmlns:mc="http://schemas.openxmlformats.org/markup-compatibility/2006" xmlns:o="urn:schemas-microsoft-com:office:office" xmlns:r="http://schemas.openxmlformats.org/officeDocument/2006/relationships" xmlns:m="http://schemas.openxmlformats.org/officeDocument/2006/math" xmlns:v="urn:schemas-microsoft-com:vml" xmlns:wp14="http://schemas.microsoft.com/office/word/2010/wordprocessingDrawing" xmlns:wp="http://schemas.openxmlformats.org/drawingml/2006/wordprocessingDrawing" xmlns:w10="urn:schemas-microsoft-com:office:word" xmlns:w="http://schemas.openxmlformats.org/wordprocessingml/2006/main" xmlns:w14="http://schemas.microsoft.com/office/word/2010/wordml" xmlns:w15="http://schemas.microsoft.com/office/word/2012/wordml" xmlns:w16se="http://schemas.microsoft.com/office/word/2015/wordml/symex" xmlns:wpg="http://schemas.microsoft.com/office/word/2010/wordprocessingGroup" xmlns:wpi="http://schemas.microsoft.com/office/word/2010/wordprocessingInk" xmlns:wne="http://schemas.microsoft.com/office/word/2006/wordml" xmlns:wps="http://schemas.microsoft.com/office/word/2010/wordprocessingShape" mc:Ignorable="w14 w15 w16se wp14">
+  <w:abstractNum w:abstractNumId="0" w15:restartNumberingAfterBreak="0">
     <w:nsid w:val="FFFFFF1D"/>
     <w:multiLevelType w:val="multilevel"/>
     <w:tmpl w:val="B11C2582"/>
@@ -10895,7 +11774,7 @@
       </w:rPr>
     </w:lvl>
   </w:abstractNum>
-  <w:abstractNum w:abstractNumId="1">
+  <w:abstractNum w:abstractNumId="1" w15:restartNumberingAfterBreak="0">
     <w:nsid w:val="13443C38"/>
     <w:multiLevelType w:val="hybridMultilevel"/>
     <w:tmpl w:val="0D8E7304"/>
@@ -11008,7 +11887,7 @@
       </w:rPr>
     </w:lvl>
   </w:abstractNum>
-  <w:abstractNum w:abstractNumId="2">
+  <w:abstractNum w:abstractNumId="2" w15:restartNumberingAfterBreak="0">
     <w:nsid w:val="14925F70"/>
     <w:multiLevelType w:val="hybridMultilevel"/>
     <w:tmpl w:val="146A6878"/>
@@ -11094,7 +11973,7 @@
       </w:pPr>
     </w:lvl>
   </w:abstractNum>
-  <w:abstractNum w:abstractNumId="3">
+  <w:abstractNum w:abstractNumId="3" w15:restartNumberingAfterBreak="0">
     <w:nsid w:val="1E653D4D"/>
     <w:multiLevelType w:val="hybridMultilevel"/>
     <w:tmpl w:val="BB867864"/>
@@ -11207,7 +12086,7 @@
       </w:rPr>
     </w:lvl>
   </w:abstractNum>
-  <w:abstractNum w:abstractNumId="4">
+  <w:abstractNum w:abstractNumId="4" w15:restartNumberingAfterBreak="0">
     <w:nsid w:val="7B787DDE"/>
     <w:multiLevelType w:val="multilevel"/>
     <w:tmpl w:val="2362D2B2"/>
@@ -11375,7 +12254,7 @@
 </file>
 
 <file path=word/styles.xml><?xml version="1.0" encoding="utf-8"?>
-<w:styles xmlns:mc="http://schemas.openxmlformats.org/markup-compatibility/2006" xmlns:r="http://schemas.openxmlformats.org/officeDocument/2006/relationships" xmlns:w="http://schemas.openxmlformats.org/wordprocessingml/2006/main" xmlns:w14="http://schemas.microsoft.com/office/word/2010/wordml" xmlns:w15="http://schemas.microsoft.com/office/word/2012/wordml" mc:Ignorable="w14 w15">
+<w:styles xmlns:mc="http://schemas.openxmlformats.org/markup-compatibility/2006" xmlns:r="http://schemas.openxmlformats.org/officeDocument/2006/relationships" xmlns:w="http://schemas.openxmlformats.org/wordprocessingml/2006/main" xmlns:w14="http://schemas.microsoft.com/office/word/2010/wordml" xmlns:w15="http://schemas.microsoft.com/office/word/2012/wordml" xmlns:w16se="http://schemas.microsoft.com/office/word/2015/wordml/symex" mc:Ignorable="w14 w15 w16se">
   <w:docDefaults>
     <w:rPrDefault>
       <w:rPr>
@@ -11391,7 +12270,7 @@
       </w:pPr>
     </w:pPrDefault>
   </w:docDefaults>
-  <w:latentStyles w:defLockedState="0" w:defUIPriority="99" w:defSemiHidden="0" w:defUnhideWhenUsed="0" w:defQFormat="0" w:count="382">
+  <w:latentStyles w:defLockedState="0" w:defUIPriority="99" w:defSemiHidden="0" w:defUnhideWhenUsed="0" w:defQFormat="0" w:count="374">
     <w:lsdException w:name="Normal" w:uiPriority="0" w:qFormat="1"/>
     <w:lsdException w:name="heading 1" w:uiPriority="0" w:qFormat="1"/>
     <w:lsdException w:name="heading 2" w:semiHidden="1" w:uiPriority="9" w:unhideWhenUsed="1" w:qFormat="1"/>
@@ -12104,7 +12983,6 @@
       <w:spacing w:after="0" w:line="240" w:lineRule="auto"/>
     </w:pPr>
     <w:tblPr>
-      <w:tblInd w:w="0" w:type="dxa"/>
       <w:tblBorders>
         <w:top w:val="single" w:sz="4" w:space="0" w:color="auto"/>
         <w:left w:val="single" w:sz="4" w:space="0" w:color="auto"/>
@@ -12113,12 +12991,6 @@
         <w:insideH w:val="single" w:sz="4" w:space="0" w:color="auto"/>
         <w:insideV w:val="single" w:sz="4" w:space="0" w:color="auto"/>
       </w:tblBorders>
-      <w:tblCellMar>
-        <w:top w:w="0" w:type="dxa"/>
-        <w:left w:w="108" w:type="dxa"/>
-        <w:bottom w:w="0" w:type="dxa"/>
-        <w:right w:w="108" w:type="dxa"/>
-      </w:tblCellMar>
     </w:tblPr>
   </w:style>
   <w:style w:type="table" w:styleId="GridTable6Colorful-Accent1">
@@ -12135,7 +13007,6 @@
     <w:tblPr>
       <w:tblStyleRowBandSize w:val="1"/>
       <w:tblStyleColBandSize w:val="1"/>
-      <w:tblInd w:w="0" w:type="dxa"/>
       <w:tblBorders>
         <w:top w:val="single" w:sz="4" w:space="0" w:color="95B3D7" w:themeColor="accent1" w:themeTint="99"/>
         <w:left w:val="single" w:sz="4" w:space="0" w:color="95B3D7" w:themeColor="accent1" w:themeTint="99"/>
@@ -12144,12 +13015,6 @@
         <w:insideH w:val="single" w:sz="4" w:space="0" w:color="95B3D7" w:themeColor="accent1" w:themeTint="99"/>
         <w:insideV w:val="single" w:sz="4" w:space="0" w:color="95B3D7" w:themeColor="accent1" w:themeTint="99"/>
       </w:tblBorders>
-      <w:tblCellMar>
-        <w:top w:w="0" w:type="dxa"/>
-        <w:left w:w="108" w:type="dxa"/>
-        <w:bottom w:w="0" w:type="dxa"/>
-        <w:right w:w="108" w:type="dxa"/>
-      </w:tblCellMar>
     </w:tblPr>
     <w:tblStylePr w:type="firstRow">
       <w:rPr>
@@ -12211,13 +13076,6 @@
     <w:tblPr>
       <w:tblStyleRowBandSize w:val="1"/>
       <w:tblStyleColBandSize w:val="1"/>
-      <w:tblInd w:w="0" w:type="dxa"/>
-      <w:tblCellMar>
-        <w:top w:w="0" w:type="dxa"/>
-        <w:left w:w="108" w:type="dxa"/>
-        <w:bottom w:w="0" w:type="dxa"/>
-        <w:right w:w="108" w:type="dxa"/>
-      </w:tblCellMar>
     </w:tblPr>
     <w:tblStylePr w:type="firstRow">
       <w:rPr>
@@ -12279,7 +13137,6 @@
     <w:tblPr>
       <w:tblStyleRowBandSize w:val="1"/>
       <w:tblStyleColBandSize w:val="1"/>
-      <w:tblInd w:w="0" w:type="dxa"/>
       <w:tblBorders>
         <w:top w:val="single" w:sz="4" w:space="0" w:color="92CDDC" w:themeColor="accent5" w:themeTint="99"/>
         <w:left w:val="single" w:sz="4" w:space="0" w:color="92CDDC" w:themeColor="accent5" w:themeTint="99"/>
@@ -12288,12 +13145,6 @@
         <w:insideH w:val="single" w:sz="4" w:space="0" w:color="92CDDC" w:themeColor="accent5" w:themeTint="99"/>
         <w:insideV w:val="single" w:sz="4" w:space="0" w:color="92CDDC" w:themeColor="accent5" w:themeTint="99"/>
       </w:tblBorders>
-      <w:tblCellMar>
-        <w:top w:w="0" w:type="dxa"/>
-        <w:left w:w="108" w:type="dxa"/>
-        <w:bottom w:w="0" w:type="dxa"/>
-        <w:right w:w="108" w:type="dxa"/>
-      </w:tblCellMar>
     </w:tblPr>
     <w:tblStylePr w:type="firstRow">
       <w:rPr>
@@ -12362,13 +13213,6 @@
     <w:tblPr>
       <w:tblStyleRowBandSize w:val="1"/>
       <w:tblStyleColBandSize w:val="1"/>
-      <w:tblInd w:w="0" w:type="dxa"/>
-      <w:tblCellMar>
-        <w:top w:w="0" w:type="dxa"/>
-        <w:left w:w="108" w:type="dxa"/>
-        <w:bottom w:w="0" w:type="dxa"/>
-        <w:right w:w="108" w:type="dxa"/>
-      </w:tblCellMar>
     </w:tblPr>
     <w:tblStylePr w:type="firstRow">
       <w:rPr>
@@ -12416,7 +13260,6 @@
       <w:spacing w:after="0" w:line="240" w:lineRule="auto"/>
     </w:pPr>
     <w:tblPr>
-      <w:tblInd w:w="0" w:type="dxa"/>
       <w:tblBorders>
         <w:top w:val="single" w:sz="4" w:space="0" w:color="BFBFBF" w:themeColor="background1" w:themeShade="BF"/>
         <w:left w:val="single" w:sz="4" w:space="0" w:color="BFBFBF" w:themeColor="background1" w:themeShade="BF"/>
@@ -12425,12 +13268,6 @@
         <w:insideH w:val="single" w:sz="4" w:space="0" w:color="BFBFBF" w:themeColor="background1" w:themeShade="BF"/>
         <w:insideV w:val="single" w:sz="4" w:space="0" w:color="BFBFBF" w:themeColor="background1" w:themeShade="BF"/>
       </w:tblBorders>
-      <w:tblCellMar>
-        <w:top w:w="0" w:type="dxa"/>
-        <w:left w:w="108" w:type="dxa"/>
-        <w:bottom w:w="0" w:type="dxa"/>
-        <w:right w:w="108" w:type="dxa"/>
-      </w:tblCellMar>
     </w:tblPr>
   </w:style>
   <w:style w:type="table" w:styleId="PlainTable5">
@@ -12444,13 +13281,6 @@
     <w:tblPr>
       <w:tblStyleRowBandSize w:val="1"/>
       <w:tblStyleColBandSize w:val="1"/>
-      <w:tblInd w:w="0" w:type="dxa"/>
-      <w:tblCellMar>
-        <w:top w:w="0" w:type="dxa"/>
-        <w:left w:w="108" w:type="dxa"/>
-        <w:bottom w:w="0" w:type="dxa"/>
-        <w:right w:w="108" w:type="dxa"/>
-      </w:tblCellMar>
     </w:tblPr>
     <w:tblStylePr w:type="firstRow">
       <w:rPr>
@@ -12559,6 +13389,23 @@
         </w:tcBorders>
       </w:tcPr>
     </w:tblStylePr>
+  </w:style>
+  <w:style w:type="character" w:styleId="Mention">
+    <w:name w:val="Mention"/>
+    <w:basedOn w:val="DefaultParagraphFont"/>
+    <w:uiPriority w:val="99"/>
+    <w:semiHidden/>
+    <w:unhideWhenUsed/>
+    <w:rsid w:val="008271D7"/>
+    <w:rPr>
+      <w:color w:val="2B579A"/>
+      <w:shd w:val="clear" w:color="auto" w:fill="E6E6E6"/>
+    </w:rPr>
+  </w:style>
+  <w:style w:type="character" w:customStyle="1" w:styleId="apple-converted-space">
+    <w:name w:val="apple-converted-space"/>
+    <w:basedOn w:val="DefaultParagraphFont"/>
+    <w:rsid w:val="007A13F4"/>
   </w:style>
 </w:styles>
 </file>
@@ -12851,7 +13698,7 @@
 </file>
 
 <file path=customXml/itemProps1.xml><?xml version="1.0" encoding="utf-8"?>
-<ds:datastoreItem xmlns:ds="http://schemas.openxmlformats.org/officeDocument/2006/customXml" ds:itemID="{A1DC9EAA-BBA3-6042-940B-5A7CEA4CF2DC}">
+<ds:datastoreItem xmlns:ds="http://schemas.openxmlformats.org/officeDocument/2006/customXml" ds:itemID="{0AC9EF2E-2426-48A8-89B6-C74EF5EEB0DB}">
   <ds:schemaRefs>
     <ds:schemaRef ds:uri="http://schemas.openxmlformats.org/officeDocument/2006/bibliography"/>
   </ds:schemaRefs>

</xml_diff>